<commit_message>
Shape up: Formal Client; The company; Current situation; Project justification; Project product.
</commit_message>
<xml_diff>
--- a/Documentation/Project Plan V2/GroupE_ProjectPlan-v2.docx
+++ b/Documentation/Project Plan V2/GroupE_ProjectPlan-v2.docx
@@ -372,31 +372,7 @@
         <w:rPr>
           <w:lang w:val="en-US"/>
         </w:rPr>
-        <w:fldChar w:fldCharType="begin"/>
-      </w:r>
-      <w:r>
-        <w:rPr>
-          <w:lang w:val="en-US"/>
-        </w:rPr>
-        <w:instrText xml:space="preserve"> DOCPROPERTY  Version  \* MERGEFORMAT </w:instrText>
-      </w:r>
-      <w:r>
-        <w:rPr>
-          <w:lang w:val="en-US"/>
-        </w:rPr>
-        <w:fldChar w:fldCharType="separate"/>
-      </w:r>
-      <w:r>
-        <w:rPr>
-          <w:lang w:val="en-US"/>
-        </w:rPr>
-        <w:t>1</w:t>
-      </w:r>
-      <w:r>
-        <w:rPr>
-          <w:lang w:val="en-US"/>
-        </w:rPr>
-        <w:fldChar w:fldCharType="end"/>
+        <w:t>2</w:t>
       </w:r>
       <w:r>
         <w:rPr>
@@ -469,7 +445,7 @@
           <w:noProof/>
           <w:lang w:val="en-US"/>
         </w:rPr>
-        <w:t>02-09-2017</w:t>
+        <w:t>07-09-2017</w:t>
       </w:r>
       <w:r>
         <w:rPr>
@@ -557,7 +533,7 @@
             <w:rPr>
               <w:noProof/>
             </w:rPr>
-            <w:instrText>HYPERLINK \l "_Toc492118577"</w:instrText>
+            <w:instrText>HYPERLINK \l "_Toc492528874"</w:instrText>
           </w:r>
           <w:r>
             <w:rPr>
@@ -607,7 +583,7 @@
               <w:noProof/>
               <w:webHidden/>
             </w:rPr>
-            <w:instrText xml:space="preserve"> PAGEREF _Toc492118577 \h </w:instrText>
+            <w:instrText xml:space="preserve"> PAGEREF _Toc492528874 \h </w:instrText>
           </w:r>
           <w:r>
             <w:rPr>
@@ -656,7 +632,7 @@
               <w:lang w:val="en-US"/>
             </w:rPr>
           </w:pPr>
-          <w:hyperlink w:anchor="_Toc492118578" w:history="1">
+          <w:hyperlink w:anchor="_Toc492528875" w:history="1">
             <w:r>
               <w:rPr>
                 <w:rStyle w:val="Hyperlink"/>
@@ -685,7 +661,7 @@
                 <w:noProof/>
                 <w:webHidden/>
               </w:rPr>
-              <w:instrText xml:space="preserve"> PAGEREF _Toc492118578 \h </w:instrText>
+              <w:instrText xml:space="preserve"> PAGEREF _Toc492528875 \h </w:instrText>
             </w:r>
             <w:r>
               <w:rPr>
@@ -728,7 +704,7 @@
               <w:lang w:val="en-US"/>
             </w:rPr>
           </w:pPr>
-          <w:hyperlink w:anchor="_Toc492118579" w:history="1">
+          <w:hyperlink w:anchor="_Toc492528876" w:history="1">
             <w:r>
               <w:rPr>
                 <w:rStyle w:val="Hyperlink"/>
@@ -756,7 +732,7 @@
                 <w:noProof/>
                 <w:webHidden/>
               </w:rPr>
-              <w:instrText xml:space="preserve"> PAGEREF _Toc492118579 \h </w:instrText>
+              <w:instrText xml:space="preserve"> PAGEREF _Toc492528876 \h </w:instrText>
             </w:r>
             <w:r>
               <w:rPr>
@@ -799,14 +775,14 @@
               <w:lang w:val="en-US"/>
             </w:rPr>
           </w:pPr>
-          <w:hyperlink w:anchor="_Toc492118580" w:history="1">
+          <w:hyperlink w:anchor="_Toc492528877" w:history="1">
             <w:r>
               <w:rPr>
                 <w:rStyle w:val="Hyperlink"/>
                 <w:noProof/>
                 <w:lang w:val="en-US"/>
               </w:rPr>
-              <w:t>Project leader</w:t>
+              <w:t>The company</w:t>
             </w:r>
             <w:r>
               <w:rPr>
@@ -827,7 +803,7 @@
                 <w:noProof/>
                 <w:webHidden/>
               </w:rPr>
-              <w:instrText xml:space="preserve"> PAGEREF _Toc492118580 \h </w:instrText>
+              <w:instrText xml:space="preserve"> PAGEREF _Toc492528877 \h </w:instrText>
             </w:r>
             <w:r>
               <w:rPr>
@@ -870,14 +846,14 @@
               <w:lang w:val="en-US"/>
             </w:rPr>
           </w:pPr>
-          <w:hyperlink w:anchor="_Toc492118581" w:history="1">
+          <w:hyperlink w:anchor="_Toc492528878" w:history="1">
             <w:r>
               <w:rPr>
                 <w:rStyle w:val="Hyperlink"/>
                 <w:noProof/>
                 <w:lang w:val="en-US"/>
               </w:rPr>
-              <w:t>Current situation</w:t>
+              <w:t>Project leader</w:t>
             </w:r>
             <w:r>
               <w:rPr>
@@ -898,7 +874,7 @@
                 <w:noProof/>
                 <w:webHidden/>
               </w:rPr>
-              <w:instrText xml:space="preserve"> PAGEREF _Toc492118581 \h </w:instrText>
+              <w:instrText xml:space="preserve"> PAGEREF _Toc492528878 \h </w:instrText>
             </w:r>
             <w:r>
               <w:rPr>
@@ -941,14 +917,14 @@
               <w:lang w:val="en-US"/>
             </w:rPr>
           </w:pPr>
-          <w:hyperlink w:anchor="_Toc492118582" w:history="1">
+          <w:hyperlink w:anchor="_Toc492528879" w:history="1">
             <w:r>
               <w:rPr>
                 <w:rStyle w:val="Hyperlink"/>
                 <w:noProof/>
                 <w:lang w:val="en-US"/>
               </w:rPr>
-              <w:t>Project justification</w:t>
+              <w:t>Current situation</w:t>
             </w:r>
             <w:r>
               <w:rPr>
@@ -969,7 +945,7 @@
                 <w:noProof/>
                 <w:webHidden/>
               </w:rPr>
-              <w:instrText xml:space="preserve"> PAGEREF _Toc492118582 \h </w:instrText>
+              <w:instrText xml:space="preserve"> PAGEREF _Toc492528879 \h </w:instrText>
             </w:r>
             <w:r>
               <w:rPr>
@@ -1012,14 +988,14 @@
               <w:lang w:val="en-US"/>
             </w:rPr>
           </w:pPr>
-          <w:hyperlink w:anchor="_Toc492118583" w:history="1">
+          <w:hyperlink w:anchor="_Toc492528880" w:history="1">
             <w:r>
               <w:rPr>
                 <w:rStyle w:val="Hyperlink"/>
                 <w:noProof/>
                 <w:lang w:val="en-US"/>
               </w:rPr>
-              <w:t>Project product</w:t>
+              <w:t>Project justification</w:t>
             </w:r>
             <w:r>
               <w:rPr>
@@ -1040,7 +1016,7 @@
                 <w:noProof/>
                 <w:webHidden/>
               </w:rPr>
-              <w:instrText xml:space="preserve"> PAGEREF _Toc492118583 \h </w:instrText>
+              <w:instrText xml:space="preserve"> PAGEREF _Toc492528880 \h </w:instrText>
             </w:r>
             <w:r>
               <w:rPr>
@@ -1060,7 +1036,7 @@
                 <w:noProof/>
                 <w:webHidden/>
               </w:rPr>
-              <w:t>3</w:t>
+              <w:t>4</w:t>
             </w:r>
             <w:r>
               <w:rPr>
@@ -1083,14 +1059,14 @@
               <w:lang w:val="en-US"/>
             </w:rPr>
           </w:pPr>
-          <w:hyperlink w:anchor="_Toc492118584" w:history="1">
+          <w:hyperlink w:anchor="_Toc492528881" w:history="1">
             <w:r>
               <w:rPr>
                 <w:rStyle w:val="Hyperlink"/>
                 <w:noProof/>
                 <w:lang w:val="en-US"/>
               </w:rPr>
-              <w:t>Project deliverables and non-deliverables</w:t>
+              <w:t>Project product</w:t>
             </w:r>
             <w:r>
               <w:rPr>
@@ -1111,7 +1087,7 @@
                 <w:noProof/>
                 <w:webHidden/>
               </w:rPr>
-              <w:instrText xml:space="preserve"> PAGEREF _Toc492118584 \h </w:instrText>
+              <w:instrText xml:space="preserve"> PAGEREF _Toc492528881 \h </w:instrText>
             </w:r>
             <w:r>
               <w:rPr>
@@ -1154,14 +1130,14 @@
               <w:lang w:val="en-US"/>
             </w:rPr>
           </w:pPr>
-          <w:hyperlink w:anchor="_Toc492118585" w:history="1">
+          <w:hyperlink w:anchor="_Toc492528882" w:history="1">
             <w:r>
               <w:rPr>
                 <w:rStyle w:val="Hyperlink"/>
                 <w:noProof/>
                 <w:lang w:val="en-US"/>
               </w:rPr>
-              <w:t>Project constraints</w:t>
+              <w:t>Project deliverables and non-deliverables</w:t>
             </w:r>
             <w:r>
               <w:rPr>
@@ -1182,7 +1158,7 @@
                 <w:noProof/>
                 <w:webHidden/>
               </w:rPr>
-              <w:instrText xml:space="preserve"> PAGEREF _Toc492118585 \h </w:instrText>
+              <w:instrText xml:space="preserve"> PAGEREF _Toc492528882 \h </w:instrText>
             </w:r>
             <w:r>
               <w:rPr>
@@ -1225,14 +1201,14 @@
               <w:lang w:val="en-US"/>
             </w:rPr>
           </w:pPr>
-          <w:hyperlink w:anchor="_Toc492118586" w:history="1">
+          <w:hyperlink w:anchor="_Toc492528883" w:history="1">
             <w:r>
               <w:rPr>
                 <w:rStyle w:val="Hyperlink"/>
                 <w:noProof/>
                 <w:lang w:val="en-US"/>
               </w:rPr>
-              <w:t>Risks</w:t>
+              <w:t>Project constraints</w:t>
             </w:r>
             <w:r>
               <w:rPr>
@@ -1253,7 +1229,7 @@
                 <w:noProof/>
                 <w:webHidden/>
               </w:rPr>
-              <w:instrText xml:space="preserve"> PAGEREF _Toc492118586 \h </w:instrText>
+              <w:instrText xml:space="preserve"> PAGEREF _Toc492528883 \h </w:instrText>
             </w:r>
             <w:r>
               <w:rPr>
@@ -1273,7 +1249,7 @@
                 <w:noProof/>
                 <w:webHidden/>
               </w:rPr>
-              <w:t>4</w:t>
+              <w:t>5</w:t>
             </w:r>
             <w:r>
               <w:rPr>
@@ -1296,14 +1272,14 @@
               <w:lang w:val="en-US"/>
             </w:rPr>
           </w:pPr>
-          <w:hyperlink w:anchor="_Toc492118587" w:history="1">
+          <w:hyperlink w:anchor="_Toc492528884" w:history="1">
             <w:r>
               <w:rPr>
                 <w:rStyle w:val="Hyperlink"/>
                 <w:noProof/>
                 <w:lang w:val="en-US"/>
               </w:rPr>
-              <w:t>Project phasing</w:t>
+              <w:t>Risks</w:t>
             </w:r>
             <w:r>
               <w:rPr>
@@ -1324,7 +1300,7 @@
                 <w:noProof/>
                 <w:webHidden/>
               </w:rPr>
-              <w:instrText xml:space="preserve"> PAGEREF _Toc492118587 \h </w:instrText>
+              <w:instrText xml:space="preserve"> PAGEREF _Toc492528884 \h </w:instrText>
             </w:r>
             <w:r>
               <w:rPr>
@@ -1344,7 +1320,7 @@
                 <w:noProof/>
                 <w:webHidden/>
               </w:rPr>
-              <w:t>4</w:t>
+              <w:t>5</w:t>
             </w:r>
             <w:r>
               <w:rPr>
@@ -1367,13 +1343,84 @@
               <w:lang w:val="en-US"/>
             </w:rPr>
           </w:pPr>
-          <w:hyperlink w:anchor="_Toc492118588" w:history="1">
+          <w:hyperlink w:anchor="_Toc492528885" w:history="1">
             <w:r>
               <w:rPr>
                 <w:rStyle w:val="Hyperlink"/>
                 <w:noProof/>
                 <w:lang w:val="en-US"/>
               </w:rPr>
+              <w:t>Project phasing</w:t>
+            </w:r>
+            <w:r>
+              <w:rPr>
+                <w:noProof/>
+                <w:webHidden/>
+              </w:rPr>
+              <w:tab/>
+            </w:r>
+            <w:r>
+              <w:rPr>
+                <w:noProof/>
+                <w:webHidden/>
+              </w:rPr>
+              <w:fldChar w:fldCharType="begin"/>
+            </w:r>
+            <w:r>
+              <w:rPr>
+                <w:noProof/>
+                <w:webHidden/>
+              </w:rPr>
+              <w:instrText xml:space="preserve"> PAGEREF _Toc492528885 \h </w:instrText>
+            </w:r>
+            <w:r>
+              <w:rPr>
+                <w:noProof/>
+                <w:webHidden/>
+              </w:rPr>
+            </w:r>
+            <w:r>
+              <w:rPr>
+                <w:noProof/>
+                <w:webHidden/>
+              </w:rPr>
+              <w:fldChar w:fldCharType="separate"/>
+            </w:r>
+            <w:r>
+              <w:rPr>
+                <w:noProof/>
+                <w:webHidden/>
+              </w:rPr>
+              <w:t>5</w:t>
+            </w:r>
+            <w:r>
+              <w:rPr>
+                <w:noProof/>
+                <w:webHidden/>
+              </w:rPr>
+              <w:fldChar w:fldCharType="end"/>
+            </w:r>
+          </w:hyperlink>
+        </w:p>
+        <w:p>
+          <w:pPr>
+            <w:pStyle w:val="TOC2"/>
+            <w:tabs>
+              <w:tab w:val="right" w:leader="dot" w:pos="9016"/>
+            </w:tabs>
+            <w:rPr>
+              <w:rFonts w:eastAsiaTheme="minorEastAsia"/>
+              <w:noProof/>
+              <w:lang w:val="en-US"/>
+            </w:rPr>
+          </w:pPr>
+          <w:hyperlink w:anchor="_Toc492528886" w:history="1">
+            <w:r>
+              <w:rPr>
+                <w:rStyle w:val="Hyperlink"/>
+                <w:noProof/>
+                <w:lang w:val="en-US"/>
+              </w:rPr>
               <w:t>Development Methodology</w:t>
             </w:r>
             <w:r>
@@ -1395,7 +1442,7 @@
                 <w:noProof/>
                 <w:webHidden/>
               </w:rPr>
-              <w:instrText xml:space="preserve"> PAGEREF _Toc492118588 \h </w:instrText>
+              <w:instrText xml:space="preserve"> PAGEREF _Toc492528886 \h </w:instrText>
             </w:r>
             <w:r>
               <w:rPr>
@@ -1438,7 +1485,7 @@
               <w:lang w:val="en-US"/>
             </w:rPr>
           </w:pPr>
-          <w:hyperlink w:anchor="_Toc492118589" w:history="1">
+          <w:hyperlink w:anchor="_Toc492528887" w:history="1">
             <w:r>
               <w:rPr>
                 <w:rStyle w:val="Hyperlink"/>
@@ -1467,7 +1514,7 @@
                 <w:noProof/>
                 <w:webHidden/>
               </w:rPr>
-              <w:instrText xml:space="preserve"> PAGEREF _Toc492118589 \h </w:instrText>
+              <w:instrText xml:space="preserve"> PAGEREF _Toc492528887 \h </w:instrText>
             </w:r>
             <w:r>
               <w:rPr>
@@ -1487,7 +1534,7 @@
                 <w:noProof/>
                 <w:webHidden/>
               </w:rPr>
-              <w:t>5</w:t>
+              <w:t>6</w:t>
             </w:r>
             <w:r>
               <w:rPr>
@@ -1510,7 +1557,7 @@
               <w:lang w:val="en-US"/>
             </w:rPr>
           </w:pPr>
-          <w:hyperlink w:anchor="_Toc492118590" w:history="1">
+          <w:hyperlink w:anchor="_Toc492528888" w:history="1">
             <w:r>
               <w:rPr>
                 <w:rStyle w:val="Hyperlink"/>
@@ -1538,7 +1585,7 @@
                 <w:noProof/>
                 <w:webHidden/>
               </w:rPr>
-              <w:instrText xml:space="preserve"> PAGEREF _Toc492118590 \h </w:instrText>
+              <w:instrText xml:space="preserve"> PAGEREF _Toc492528888 \h </w:instrText>
             </w:r>
             <w:r>
               <w:rPr>
@@ -1558,7 +1605,7 @@
                 <w:noProof/>
                 <w:webHidden/>
               </w:rPr>
-              <w:t>5</w:t>
+              <w:t>6</w:t>
             </w:r>
             <w:r>
               <w:rPr>
@@ -1581,7 +1628,7 @@
               <w:lang w:val="en-US"/>
             </w:rPr>
           </w:pPr>
-          <w:hyperlink w:anchor="_Toc492118591" w:history="1">
+          <w:hyperlink w:anchor="_Toc492528889" w:history="1">
             <w:r>
               <w:rPr>
                 <w:rStyle w:val="Hyperlink"/>
@@ -1609,7 +1656,7 @@
                 <w:noProof/>
                 <w:webHidden/>
               </w:rPr>
-              <w:instrText xml:space="preserve"> PAGEREF _Toc492118591 \h </w:instrText>
+              <w:instrText xml:space="preserve"> PAGEREF _Toc492528889 \h </w:instrText>
             </w:r>
             <w:r>
               <w:rPr>
@@ -1629,7 +1676,7 @@
                 <w:noProof/>
                 <w:webHidden/>
               </w:rPr>
-              <w:t>5</w:t>
+              <w:t>6</w:t>
             </w:r>
             <w:r>
               <w:rPr>
@@ -1652,7 +1699,7 @@
               <w:lang w:val="en-US"/>
             </w:rPr>
           </w:pPr>
-          <w:hyperlink w:anchor="_Toc492118592" w:history="1">
+          <w:hyperlink w:anchor="_Toc492528890" w:history="1">
             <w:r>
               <w:rPr>
                 <w:rStyle w:val="Hyperlink"/>
@@ -1680,7 +1727,7 @@
                 <w:noProof/>
                 <w:webHidden/>
               </w:rPr>
-              <w:instrText xml:space="preserve"> PAGEREF _Toc492118592 \h </w:instrText>
+              <w:instrText xml:space="preserve"> PAGEREF _Toc492528890 \h </w:instrText>
             </w:r>
             <w:r>
               <w:rPr>
@@ -1700,7 +1747,7 @@
                 <w:noProof/>
                 <w:webHidden/>
               </w:rPr>
-              <w:t>5</w:t>
+              <w:t>6</w:t>
             </w:r>
             <w:r>
               <w:rPr>
@@ -1723,7 +1770,7 @@
               <w:lang w:val="en-US"/>
             </w:rPr>
           </w:pPr>
-          <w:hyperlink w:anchor="_Toc492118593" w:history="1">
+          <w:hyperlink w:anchor="_Toc492528891" w:history="1">
             <w:r>
               <w:rPr>
                 <w:rStyle w:val="Hyperlink"/>
@@ -1751,7 +1798,7 @@
                 <w:noProof/>
                 <w:webHidden/>
               </w:rPr>
-              <w:instrText xml:space="preserve"> PAGEREF _Toc492118593 \h </w:instrText>
+              <w:instrText xml:space="preserve"> PAGEREF _Toc492528891 \h </w:instrText>
             </w:r>
             <w:r>
               <w:rPr>
@@ -1771,7 +1818,7 @@
                 <w:noProof/>
                 <w:webHidden/>
               </w:rPr>
-              <w:t>5</w:t>
+              <w:t>6</w:t>
             </w:r>
             <w:r>
               <w:rPr>
@@ -1794,7 +1841,7 @@
               <w:lang w:val="en-US"/>
             </w:rPr>
           </w:pPr>
-          <w:hyperlink w:anchor="_Toc492118594" w:history="1">
+          <w:hyperlink w:anchor="_Toc492528892" w:history="1">
             <w:r>
               <w:rPr>
                 <w:rStyle w:val="Hyperlink"/>
@@ -1822,7 +1869,7 @@
                 <w:noProof/>
                 <w:webHidden/>
               </w:rPr>
-              <w:instrText xml:space="preserve"> PAGEREF _Toc492118594 \h </w:instrText>
+              <w:instrText xml:space="preserve"> PAGEREF _Toc492528892 \h </w:instrText>
             </w:r>
             <w:r>
               <w:rPr>
@@ -1842,7 +1889,7 @@
                 <w:noProof/>
                 <w:webHidden/>
               </w:rPr>
-              <w:t>5</w:t>
+              <w:t>6</w:t>
             </w:r>
             <w:r>
               <w:rPr>
@@ -1865,7 +1912,7 @@
               <w:lang w:val="en-US"/>
             </w:rPr>
           </w:pPr>
-          <w:hyperlink w:anchor="_Toc492118595" w:history="1">
+          <w:hyperlink w:anchor="_Toc492528893" w:history="1">
             <w:r>
               <w:rPr>
                 <w:rStyle w:val="Hyperlink"/>
@@ -1893,7 +1940,7 @@
                 <w:noProof/>
                 <w:webHidden/>
               </w:rPr>
-              <w:instrText xml:space="preserve"> PAGEREF _Toc492118595 \h </w:instrText>
+              <w:instrText xml:space="preserve"> PAGEREF _Toc492528893 \h </w:instrText>
             </w:r>
             <w:r>
               <w:rPr>
@@ -1913,7 +1960,7 @@
                 <w:noProof/>
                 <w:webHidden/>
               </w:rPr>
-              <w:t>5</w:t>
+              <w:t>6</w:t>
             </w:r>
             <w:r>
               <w:rPr>
@@ -1957,7 +2004,7 @@
           <w:lang w:val="en-US"/>
         </w:rPr>
       </w:pPr>
-      <w:bookmarkStart w:id="1" w:name="_Toc492118577"/>
+      <w:bookmarkStart w:id="1" w:name="_Toc492528874"/>
       <w:r>
         <w:rPr>
           <w:b/>
@@ -2085,7 +2132,7 @@
           <w:lang w:val="en-US"/>
         </w:rPr>
       </w:pPr>
-      <w:bookmarkStart w:id="2" w:name="_Toc492118578"/>
+      <w:bookmarkStart w:id="2" w:name="_Toc492528875"/>
       <w:r>
         <w:rPr>
           <w:b/>
@@ -2102,7 +2149,7 @@
           <w:lang w:val="en-US"/>
         </w:rPr>
       </w:pPr>
-      <w:bookmarkStart w:id="3" w:name="_Toc492118579"/>
+      <w:bookmarkStart w:id="3" w:name="_Toc492528876"/>
       <w:r>
         <w:rPr>
           <w:lang w:val="en-US"/>
@@ -2117,6 +2164,12 @@
           <w:lang w:val="en-US"/>
         </w:rPr>
       </w:pPr>
+      <w:r>
+        <w:rPr>
+          <w:lang w:val="en-US"/>
+        </w:rPr>
+        <w:t>Bill is a young entrepreneur that is constantly travelling and looking for new inspirational ideas for starting a business. He is greatly interested in live streaming videos and how this can help him share his business ideas with his friends, people and companies in his professional network. Bill also wants to reach new individuals and organizations that might be interested in his skills as entrepreneur. He also wants to share his experiences travelling around the world with his friends in New York.</w:t>
+      </w:r>
     </w:p>
     <w:p>
       <w:pPr>
@@ -2125,14 +2178,43 @@
           <w:lang w:val="en-US"/>
         </w:rPr>
       </w:pPr>
-      <w:bookmarkStart w:id="4" w:name="_Toc492118580"/>
+      <w:bookmarkStart w:id="4" w:name="_Toc492528877"/>
+      <w:r>
+        <w:rPr>
+          <w:lang w:val="en-US"/>
+        </w:rPr>
+        <w:t>The company</w:t>
+      </w:r>
+      <w:bookmarkEnd w:id="4"/>
+    </w:p>
+    <w:p>
+      <w:pPr>
+        <w:rPr>
+          <w:lang w:val="en-US"/>
+        </w:rPr>
+      </w:pPr>
+      <w:r>
+        <w:rPr>
+          <w:lang w:val="en-US"/>
+        </w:rPr>
+        <w:t xml:space="preserve">“Ninja Coders” is a company based in Eindhoven, the Netherlands. They have been building corporate software for about 15 years already. Most of their work is concentrated on entrepreneur kind of businesses, which allows them to have the “interesting” shaped mindset. Their team counts 5 people, all educated in the sphere of Software Engineering and Business studies. Undoubtedly many happy clients like to share their names, which makes it a fact, their work is always at a top level. During this project their task is to make sure that one entrepreneur will be always ready to live-stream his ideas, right at the place where they are happening, right at the moment, when everything is going on! </w:t>
+      </w:r>
+    </w:p>
+    <w:p>
+      <w:pPr>
+        <w:pStyle w:val="Heading2"/>
+        <w:rPr>
+          <w:lang w:val="en-US"/>
+        </w:rPr>
+      </w:pPr>
+      <w:bookmarkStart w:id="5" w:name="_Toc492528878"/>
       <w:r>
         <w:rPr>
           <w:lang w:val="en-US"/>
         </w:rPr>
         <w:t>Project leader</w:t>
       </w:r>
-      <w:bookmarkEnd w:id="4"/>
+      <w:bookmarkEnd w:id="5"/>
     </w:p>
     <w:p>
       <w:pPr>
@@ -2154,68 +2236,58 @@
           <w:lang w:val="en-US"/>
         </w:rPr>
       </w:pPr>
-      <w:bookmarkStart w:id="5" w:name="_Toc492118581"/>
+      <w:bookmarkStart w:id="6" w:name="_Toc492528879"/>
       <w:r>
         <w:rPr>
           <w:lang w:val="en-US"/>
         </w:rPr>
         <w:t>Current situation</w:t>
       </w:r>
-      <w:bookmarkEnd w:id="5"/>
-    </w:p>
-    <w:p>
-      <w:pPr>
-        <w:rPr>
-          <w:lang w:val="en-US"/>
-        </w:rPr>
-      </w:pPr>
-      <w:r>
-        <w:rPr>
-          <w:lang w:val="en-US"/>
-        </w:rPr>
-        <w:t xml:space="preserve">We have been given the task to develop distributed multi-user application. Our group have decided to </w:t>
-      </w:r>
-      <w:r>
-        <w:rPr>
-          <w:lang w:val="en-US"/>
-        </w:rPr>
-        <w:t xml:space="preserve">build mobile and web </w:t>
-      </w:r>
-      <w:r>
-        <w:rPr>
-          <w:lang w:val="en-US"/>
-        </w:rPr>
-        <w:t>applic</w:t>
-      </w:r>
-      <w:r>
-        <w:rPr>
-          <w:lang w:val="en-US"/>
-        </w:rPr>
-        <w:t xml:space="preserve">ation that can stream </w:t>
-      </w:r>
-      <w:r>
-        <w:rPr>
-          <w:lang w:val="en-US"/>
-        </w:rPr>
-        <w:t>video from a smartphone’</w:t>
-      </w:r>
-      <w:r>
-        <w:rPr>
-          <w:lang w:val="en-US"/>
-        </w:rPr>
-        <w:t>s camera including sound and location to a remote server</w:t>
-      </w:r>
-      <w:r>
-        <w:rPr>
-          <w:lang w:val="en-US"/>
-        </w:rPr>
-        <w:t>.</w:t>
-      </w:r>
-      <w:r>
-        <w:rPr>
-          <w:lang w:val="en-US"/>
-        </w:rPr>
-        <w:t xml:space="preserve"> Another person using the mobile/web application would be able to see the streamed video and a map with the current location of the person that is streaming.</w:t>
+      <w:bookmarkEnd w:id="6"/>
+    </w:p>
+    <w:p>
+      <w:pPr>
+        <w:rPr>
+          <w:lang w:val="en-US"/>
+        </w:rPr>
+      </w:pPr>
+      <w:r>
+        <w:rPr>
+          <w:lang w:val="en-US"/>
+        </w:rPr>
+        <w:t xml:space="preserve">As already mentioned Bill is a young entrepreneur, who wants his ideas to be heard. Not so common, he has that flying kind of mind, so his ideas are unfortunately always difficult to capture and visualize. Here comes the problem with him, he would need something that can make the impossible – possible. Something that can be put on drones, trains, bikes, cars, on people, animals and much more, just to be able to live stream about what is going on right there, right at that </w:t>
+      </w:r>
+      <w:r>
+        <w:rPr>
+          <w:lang w:val="en-US"/>
+        </w:rPr>
+        <w:lastRenderedPageBreak/>
+        <w:t xml:space="preserve">moment. He has had very interesting adventure on a camel recently, which he could not capture and turn into an idea, unfortunately. As far as his concerns reveal, this is something that he would not like to see happening again. That’s why Bill has decided on making a deal with a software company, to have such a product built for him. </w:t>
+      </w:r>
+    </w:p>
+    <w:p>
+      <w:pPr>
+        <w:rPr>
+          <w:lang w:val="en-US"/>
+        </w:rPr>
+      </w:pPr>
+      <w:r>
+        <w:rPr>
+          <w:lang w:val="en-US"/>
+        </w:rPr>
+        <w:t>Bill has tried numerous ways of capturing the moment, with mobile phones, with 360 cameras, but none of them offers exactly what he needs. Everything is fine, but none to the point that, he would say “That’s it!</w:t>
+      </w:r>
+      <w:r>
+        <w:rPr>
+          <w:lang w:val="en-US"/>
+        </w:rPr>
+        <w:t>”</w:t>
+      </w:r>
+      <w:r>
+        <w:rPr>
+          <w:lang w:val="en-US"/>
+        </w:rPr>
+        <w:t xml:space="preserve"> Currently he is able to record the adventure, but recording the adventure loses its uniqueness, it’s interesting only when it is happening. That’s what Mr. Bill definitely thinks. If the company, he has talked with, manages to provide him with such a product, Bill will be the happiest entrepreneur in the world. </w:t>
       </w:r>
     </w:p>
     <w:p>
@@ -2225,36 +2297,165 @@
           <w:lang w:val="en-US"/>
         </w:rPr>
       </w:pPr>
-      <w:bookmarkStart w:id="6" w:name="_Toc492118582"/>
+      <w:bookmarkStart w:id="7" w:name="_Toc492528880"/>
       <w:r>
         <w:rPr>
           <w:lang w:val="en-US"/>
         </w:rPr>
         <w:t>Project justification</w:t>
       </w:r>
-      <w:bookmarkEnd w:id="6"/>
-    </w:p>
-    <w:p>
-      <w:r>
-        <w:rPr>
-          <w:lang w:val="en-US"/>
-        </w:rPr>
-        <w:t xml:space="preserve">Live streaming has become tremendously popular and is available on various platforms. Few very popular examples are Twitch, Netflix, Facebook and YouTube. There are </w:t>
-      </w:r>
-      <w:r>
-        <w:t>of</w:t>
-      </w:r>
-      <w:r>
-        <w:t xml:space="preserve"> course many more platforms and application that offer live streaming. Besides entertaining, live streaming can be used for remote </w:t>
-      </w:r>
-      <w:r>
-        <w:t>surveillance</w:t>
-      </w:r>
-      <w:r>
-        <w:t xml:space="preserve"> of your house, children or pets.</w:t>
-      </w:r>
-      <w:r>
-        <w:t xml:space="preserve"> Teachers can live stream the lessons from their homes when they are sick. That’s why our team decided to develop a live streaming application that can be used in different ways by people – entertainment, remote surveillance, education, etc.</w:t>
+      <w:bookmarkEnd w:id="7"/>
+    </w:p>
+    <w:p>
+      <w:pPr>
+        <w:rPr>
+          <w:lang w:val="en-US"/>
+        </w:rPr>
+      </w:pPr>
+      <w:r>
+        <w:rPr>
+          <w:lang w:val="en-US"/>
+        </w:rPr>
+        <w:t>Considering the frustrations that the client has been facing such as:</w:t>
+      </w:r>
+    </w:p>
+    <w:p>
+      <w:pPr>
+        <w:pStyle w:val="ListParagraph"/>
+        <w:numPr>
+          <w:ilvl w:val="0"/>
+          <w:numId w:val="3"/>
+        </w:numPr>
+        <w:rPr>
+          <w:lang w:val="en-US"/>
+        </w:rPr>
+      </w:pPr>
+      <w:r>
+        <w:rPr>
+          <w:lang w:val="en-US"/>
+        </w:rPr>
+        <w:t>Not knowing how live streaming is done</w:t>
+      </w:r>
+    </w:p>
+    <w:p>
+      <w:pPr>
+        <w:pStyle w:val="ListParagraph"/>
+        <w:numPr>
+          <w:ilvl w:val="0"/>
+          <w:numId w:val="3"/>
+        </w:numPr>
+        <w:rPr>
+          <w:lang w:val="en-US"/>
+        </w:rPr>
+      </w:pPr>
+      <w:r>
+        <w:rPr>
+          <w:lang w:val="en-US"/>
+        </w:rPr>
+        <w:t>Existing platforms and applications not offering the needed functionality</w:t>
+      </w:r>
+    </w:p>
+    <w:p>
+      <w:pPr>
+        <w:pStyle w:val="ListParagraph"/>
+        <w:numPr>
+          <w:ilvl w:val="0"/>
+          <w:numId w:val="3"/>
+        </w:numPr>
+        <w:rPr>
+          <w:lang w:val="en-US"/>
+        </w:rPr>
+      </w:pPr>
+      <w:r>
+        <w:rPr>
+          <w:lang w:val="en-US"/>
+        </w:rPr>
+        <w:t>Insufficient time to spend on ideas</w:t>
+      </w:r>
+    </w:p>
+    <w:p>
+      <w:pPr>
+        <w:rPr>
+          <w:lang w:val="en-US"/>
+        </w:rPr>
+      </w:pPr>
+      <w:r>
+        <w:rPr>
+          <w:lang w:val="en-US"/>
+        </w:rPr>
+        <w:t>Some goals have been defined. Basically the idea that holds behind the minds of our software engineers is to build a system, which will address certain problems and will follow goals and actions. Among all the small details about the project, the most specific and direct goals might be described as:</w:t>
+      </w:r>
+    </w:p>
+    <w:p>
+      <w:pPr>
+        <w:pStyle w:val="ListParagraph"/>
+        <w:numPr>
+          <w:ilvl w:val="0"/>
+          <w:numId w:val="4"/>
+        </w:numPr>
+        <w:rPr>
+          <w:lang w:val="en-US"/>
+        </w:rPr>
+      </w:pPr>
+      <w:r>
+        <w:rPr>
+          <w:lang w:val="en-US"/>
+        </w:rPr>
+        <w:t>Finding an easy way to share ideas through live videos</w:t>
+      </w:r>
+    </w:p>
+    <w:p>
+      <w:pPr>
+        <w:pStyle w:val="ListParagraph"/>
+        <w:numPr>
+          <w:ilvl w:val="0"/>
+          <w:numId w:val="4"/>
+        </w:numPr>
+        <w:rPr>
+          <w:lang w:val="en-US"/>
+        </w:rPr>
+      </w:pPr>
+      <w:r>
+        <w:rPr>
+          <w:lang w:val="en-US"/>
+        </w:rPr>
+        <w:t>Attracting more people and organizations</w:t>
+      </w:r>
+    </w:p>
+    <w:p>
+      <w:pPr>
+        <w:pStyle w:val="ListParagraph"/>
+        <w:numPr>
+          <w:ilvl w:val="0"/>
+          <w:numId w:val="4"/>
+        </w:numPr>
+        <w:rPr>
+          <w:lang w:val="en-US"/>
+        </w:rPr>
+      </w:pPr>
+      <w:r>
+        <w:rPr>
+          <w:lang w:val="en-US"/>
+        </w:rPr>
+        <w:t>Sharing experience with surrounding people</w:t>
+      </w:r>
+    </w:p>
+    <w:p>
+      <w:pPr>
+        <w:pStyle w:val="ListParagraph"/>
+        <w:numPr>
+          <w:ilvl w:val="0"/>
+          <w:numId w:val="4"/>
+        </w:numPr>
+        <w:rPr>
+          <w:lang w:val="en-US"/>
+        </w:rPr>
+      </w:pPr>
+      <w:r>
+        <w:rPr>
+          <w:lang w:val="en-US"/>
+        </w:rPr>
+        <w:t>Saving time and money</w:t>
       </w:r>
     </w:p>
     <w:p>
@@ -2264,14 +2465,14 @@
           <w:lang w:val="en-US"/>
         </w:rPr>
       </w:pPr>
-      <w:bookmarkStart w:id="7" w:name="_Toc492118583"/>
+      <w:bookmarkStart w:id="8" w:name="_Toc492528881"/>
       <w:r>
         <w:rPr>
           <w:lang w:val="en-US"/>
         </w:rPr>
         <w:t>Project product</w:t>
       </w:r>
-      <w:bookmarkEnd w:id="7"/>
+      <w:bookmarkEnd w:id="8"/>
     </w:p>
     <w:p>
       <w:pPr>
@@ -2335,15 +2536,14 @@
           <w:lang w:val="en-US"/>
         </w:rPr>
       </w:pPr>
-      <w:bookmarkStart w:id="8" w:name="_Toc492118584"/>
-      <w:r>
-        <w:rPr>
-          <w:lang w:val="en-US"/>
-        </w:rPr>
-        <w:lastRenderedPageBreak/>
+      <w:bookmarkStart w:id="9" w:name="_Toc492528882"/>
+      <w:r>
+        <w:rPr>
+          <w:lang w:val="en-US"/>
+        </w:rPr>
         <w:t>Project deliverables and non-deliverables</w:t>
       </w:r>
-      <w:bookmarkEnd w:id="8"/>
+      <w:bookmarkEnd w:id="9"/>
     </w:p>
     <w:p>
       <w:pPr>
@@ -2551,6 +2751,7 @@
         <w:rPr>
           <w:lang w:val="en-US"/>
         </w:rPr>
+        <w:lastRenderedPageBreak/>
         <w:t>Manual for the web app</w:t>
       </w:r>
     </w:p>
@@ -2597,14 +2798,28 @@
           <w:lang w:val="en-US"/>
         </w:rPr>
       </w:pPr>
-      <w:bookmarkStart w:id="9" w:name="_Toc492118585"/>
+      <w:bookmarkStart w:id="10" w:name="_Toc492528883"/>
       <w:r>
         <w:rPr>
           <w:lang w:val="en-US"/>
         </w:rPr>
         <w:t>Project constraints</w:t>
       </w:r>
-      <w:bookmarkEnd w:id="9"/>
+      <w:bookmarkEnd w:id="10"/>
+    </w:p>
+    <w:p>
+      <w:pPr>
+        <w:rPr>
+          <w:lang w:val="en-US"/>
+        </w:rPr>
+      </w:pPr>
+    </w:p>
+    <w:p>
+      <w:pPr>
+        <w:rPr>
+          <w:lang w:val="en-US"/>
+        </w:rPr>
+      </w:pPr>
     </w:p>
     <w:p>
       <w:pPr>
@@ -2620,14 +2835,14 @@
           <w:lang w:val="en-US"/>
         </w:rPr>
       </w:pPr>
-      <w:bookmarkStart w:id="10" w:name="_Toc492118586"/>
+      <w:bookmarkStart w:id="11" w:name="_Toc492528884"/>
       <w:r>
         <w:rPr>
           <w:lang w:val="en-US"/>
         </w:rPr>
         <w:t>Risks</w:t>
       </w:r>
-      <w:bookmarkEnd w:id="10"/>
+      <w:bookmarkEnd w:id="11"/>
     </w:p>
     <w:tbl>
       <w:tblPr>
@@ -2959,14 +3174,14 @@
           <w:lang w:val="en-US"/>
         </w:rPr>
       </w:pPr>
-      <w:bookmarkStart w:id="11" w:name="_Toc492118587"/>
+      <w:bookmarkStart w:id="12" w:name="_Toc492528885"/>
       <w:r>
         <w:rPr>
           <w:lang w:val="en-US"/>
         </w:rPr>
         <w:t>Project phasing</w:t>
       </w:r>
-      <w:bookmarkEnd w:id="11"/>
+      <w:bookmarkEnd w:id="12"/>
     </w:p>
     <w:p>
       <w:pPr>
@@ -3045,105 +3260,105 @@
           <w:lang w:val="en-US"/>
         </w:rPr>
       </w:pPr>
-      <w:bookmarkStart w:id="12" w:name="_Toc492118588"/>
-      <w:r>
-        <w:rPr>
+      <w:bookmarkStart w:id="13" w:name="_Toc492528886"/>
+      <w:r>
+        <w:rPr>
+          <w:lang w:val="en-US"/>
+        </w:rPr>
+        <w:t>Development Methodology</w:t>
+      </w:r>
+      <w:bookmarkEnd w:id="13"/>
+      <w:r>
+        <w:rPr>
+          <w:lang w:val="en-US"/>
+        </w:rPr>
+        <w:t xml:space="preserve"> </w:t>
+      </w:r>
+    </w:p>
+    <w:p>
+      <w:pPr>
+        <w:rPr>
+          <w:b/>
+          <w:lang w:val="en-US"/>
+        </w:rPr>
+      </w:pPr>
+      <w:r>
+        <w:rPr>
+          <w:b/>
+          <w:lang w:val="en-US"/>
+        </w:rPr>
+        <w:t>Scrum methodology</w:t>
+      </w:r>
+    </w:p>
+    <w:p>
+      <w:pPr>
+        <w:rPr>
+          <w:lang w:val="en-US"/>
+        </w:rPr>
+      </w:pPr>
+      <w:r>
+        <w:rPr>
+          <w:lang w:val="en-US"/>
+        </w:rPr>
+        <w:t>Scrum is an Agile framework for completing complex projects. Scrum originally has been formalized for software development projects, but it works well for any complex, innovative scope of work. The possibilities are endless. The Scrum framework is deceptively simple.</w:t>
+      </w:r>
+    </w:p>
+    <w:p>
+      <w:pPr>
+        <w:rPr>
+          <w:lang w:val="en-US"/>
+        </w:rPr>
+      </w:pPr>
+      <w:r>
+        <w:rPr>
+          <w:lang w:val="en-US"/>
+        </w:rPr>
+        <w:t>T</w:t>
+      </w:r>
+      <w:r>
+        <w:rPr>
+          <w:lang w:val="en-US"/>
+        </w:rPr>
+        <w:t xml:space="preserve">he Scrum framework </w:t>
+      </w:r>
+      <w:r>
+        <w:rPr>
+          <w:lang w:val="en-US"/>
+        </w:rPr>
+        <w:t>is usually</w:t>
+      </w:r>
+      <w:r>
+        <w:rPr>
+          <w:lang w:val="en-US"/>
+        </w:rPr>
+        <w:t xml:space="preserve"> practiced in cycles of 2 weeks. Each cycle is called a sprint. It starts with a planning session, called Sprint planning a</w:t>
+      </w:r>
+      <w:r>
+        <w:rPr>
+          <w:lang w:val="en-US"/>
+        </w:rPr>
+        <w:t>nd ends with a demo (showcase).</w:t>
+      </w:r>
+    </w:p>
+    <w:p>
+      <w:pPr>
+        <w:rPr>
+          <w:lang w:val="en-US"/>
+        </w:rPr>
+      </w:pPr>
+    </w:p>
+    <w:p>
+      <w:pPr>
+        <w:rPr>
+          <w:lang w:val="en-US"/>
+        </w:rPr>
+      </w:pPr>
+      <w:r>
+        <w:rPr>
+          <w:noProof/>
           <w:lang w:val="en-US"/>
         </w:rPr>
         <w:lastRenderedPageBreak/>
-        <w:t>Development Methodology</w:t>
-      </w:r>
-      <w:bookmarkEnd w:id="12"/>
-      <w:r>
-        <w:rPr>
-          <w:lang w:val="en-US"/>
-        </w:rPr>
-        <w:t xml:space="preserve"> </w:t>
-      </w:r>
-    </w:p>
-    <w:p>
-      <w:pPr>
-        <w:rPr>
-          <w:b/>
-          <w:lang w:val="en-US"/>
-        </w:rPr>
-      </w:pPr>
-      <w:r>
-        <w:rPr>
-          <w:b/>
-          <w:lang w:val="en-US"/>
-        </w:rPr>
-        <w:t>Scrum methodology</w:t>
-      </w:r>
-    </w:p>
-    <w:p>
-      <w:pPr>
-        <w:rPr>
-          <w:lang w:val="en-US"/>
-        </w:rPr>
-      </w:pPr>
-      <w:r>
-        <w:rPr>
-          <w:lang w:val="en-US"/>
-        </w:rPr>
-        <w:t>Scrum is an Agile framework for completing complex projects. Scrum originally has been formalized for software development projects, but it works well for any complex, innovative scope of work. The possibilities are endless. The Scrum framework is deceptively simple.</w:t>
-      </w:r>
-    </w:p>
-    <w:p>
-      <w:pPr>
-        <w:rPr>
-          <w:lang w:val="en-US"/>
-        </w:rPr>
-      </w:pPr>
-      <w:r>
-        <w:rPr>
-          <w:lang w:val="en-US"/>
-        </w:rPr>
-        <w:t>T</w:t>
-      </w:r>
-      <w:r>
-        <w:rPr>
-          <w:lang w:val="en-US"/>
-        </w:rPr>
-        <w:t xml:space="preserve">he Scrum framework </w:t>
-      </w:r>
-      <w:r>
-        <w:rPr>
-          <w:lang w:val="en-US"/>
-        </w:rPr>
-        <w:t>is usually</w:t>
-      </w:r>
-      <w:r>
-        <w:rPr>
-          <w:lang w:val="en-US"/>
-        </w:rPr>
-        <w:t xml:space="preserve"> practiced in cycles of 2 weeks. Each cycle is called a sprint. It starts with a planning session, called Sprint planning a</w:t>
-      </w:r>
-      <w:r>
-        <w:rPr>
-          <w:lang w:val="en-US"/>
-        </w:rPr>
-        <w:t>nd ends with a demo (showcase).</w:t>
-      </w:r>
-    </w:p>
-    <w:p>
-      <w:pPr>
-        <w:rPr>
-          <w:lang w:val="en-US"/>
-        </w:rPr>
-      </w:pPr>
-    </w:p>
-    <w:p>
-      <w:pPr>
-        <w:rPr>
-          <w:lang w:val="en-US"/>
-        </w:rPr>
-      </w:pPr>
-      <w:r>
-        <w:rPr>
-          <w:noProof/>
-          <w:lang w:val="en-US"/>
-        </w:rPr>
         <w:drawing>
           <wp:inline distT="0" distB="0" distL="0" distR="0" wp14:anchorId="12DE6243" wp14:editId="3D61657C">
             <wp:extent cx="5731510" cy="2321560"/>
@@ -3196,7 +3411,7 @@
           <w:lang w:val="en-US"/>
         </w:rPr>
       </w:pPr>
-      <w:bookmarkStart w:id="13" w:name="_Toc492118589"/>
+      <w:bookmarkStart w:id="14" w:name="_Toc492528887"/>
       <w:r>
         <w:rPr>
           <w:b/>
@@ -3204,7 +3419,7 @@
         </w:rPr>
         <w:t>Mosquito</w:t>
       </w:r>
-      <w:bookmarkEnd w:id="13"/>
+      <w:bookmarkEnd w:id="14"/>
     </w:p>
     <w:p>
       <w:pPr>
@@ -3213,14 +3428,14 @@
           <w:lang w:val="en-US"/>
         </w:rPr>
       </w:pPr>
-      <w:bookmarkStart w:id="14" w:name="_Toc492118590"/>
+      <w:bookmarkStart w:id="15" w:name="_Toc492528888"/>
       <w:r>
         <w:rPr>
           <w:lang w:val="en-US"/>
         </w:rPr>
         <w:t>Money</w:t>
       </w:r>
-      <w:bookmarkEnd w:id="14"/>
+      <w:bookmarkEnd w:id="15"/>
     </w:p>
     <w:p>
       <w:pPr>
@@ -3236,14 +3451,14 @@
           <w:lang w:val="en-US"/>
         </w:rPr>
       </w:pPr>
-      <w:bookmarkStart w:id="15" w:name="_Toc492118591"/>
+      <w:bookmarkStart w:id="16" w:name="_Toc492528889"/>
       <w:r>
         <w:rPr>
           <w:lang w:val="en-US"/>
         </w:rPr>
         <w:t>Skills</w:t>
       </w:r>
-      <w:bookmarkEnd w:id="15"/>
+      <w:bookmarkEnd w:id="16"/>
     </w:p>
     <w:p>
       <w:pPr>
@@ -3259,14 +3474,14 @@
           <w:lang w:val="en-US"/>
         </w:rPr>
       </w:pPr>
-      <w:bookmarkStart w:id="16" w:name="_Toc492118592"/>
+      <w:bookmarkStart w:id="17" w:name="_Toc492528890"/>
       <w:r>
         <w:rPr>
           <w:lang w:val="en-US"/>
         </w:rPr>
         <w:t>Quality</w:t>
       </w:r>
-      <w:bookmarkEnd w:id="16"/>
+      <w:bookmarkEnd w:id="17"/>
     </w:p>
     <w:p>
       <w:pPr>
@@ -3282,14 +3497,14 @@
           <w:lang w:val="en-US"/>
         </w:rPr>
       </w:pPr>
-      <w:bookmarkStart w:id="17" w:name="_Toc492118593"/>
+      <w:bookmarkStart w:id="18" w:name="_Toc492528891"/>
       <w:r>
         <w:rPr>
           <w:lang w:val="en-US"/>
         </w:rPr>
         <w:t>Information</w:t>
       </w:r>
-      <w:bookmarkEnd w:id="17"/>
+      <w:bookmarkEnd w:id="18"/>
     </w:p>
     <w:p>
       <w:pPr>
@@ -3305,14 +3520,14 @@
           <w:lang w:val="en-US"/>
         </w:rPr>
       </w:pPr>
-      <w:bookmarkStart w:id="18" w:name="_Toc492118594"/>
+      <w:bookmarkStart w:id="19" w:name="_Toc492528892"/>
       <w:r>
         <w:rPr>
           <w:lang w:val="en-US"/>
         </w:rPr>
         <w:t>Time</w:t>
       </w:r>
-      <w:bookmarkEnd w:id="18"/>
+      <w:bookmarkEnd w:id="19"/>
     </w:p>
     <w:p>
       <w:pPr>
@@ -3328,14 +3543,14 @@
           <w:lang w:val="en-US"/>
         </w:rPr>
       </w:pPr>
-      <w:bookmarkStart w:id="19" w:name="_Toc492118595"/>
+      <w:bookmarkStart w:id="20" w:name="_Toc492528893"/>
       <w:r>
         <w:rPr>
           <w:lang w:val="en-US"/>
         </w:rPr>
         <w:t>Organization</w:t>
       </w:r>
-      <w:bookmarkEnd w:id="19"/>
+      <w:bookmarkEnd w:id="20"/>
     </w:p>
     <w:sectPr>
       <w:headerReference w:type="default" r:id="rId10"/>
@@ -3408,7 +3623,7 @@
           <w:rPr>
             <w:noProof/>
           </w:rPr>
-          <w:t>2</w:t>
+          <w:t>6</w:t>
         </w:r>
         <w:r>
           <w:rPr>
@@ -3578,16 +3793,16 @@
     </w:lvl>
   </w:abstractNum>
   <w:abstractNum w:abstractNumId="1" w15:restartNumberingAfterBreak="0">
-    <w:nsid w:val="772528C2"/>
+    <w:nsid w:val="187A260A"/>
     <w:multiLevelType w:val="hybridMultilevel"/>
-    <w:tmpl w:val="9FEE02AC"/>
+    <w:tmpl w:val="185A96BC"/>
     <w:lvl w:ilvl="0" w:tplc="04090001">
       <w:start w:val="1"/>
       <w:numFmt w:val="bullet"/>
       <w:lvlText w:val=""/>
       <w:lvlJc w:val="left"/>
       <w:pPr>
-        <w:ind w:left="720" w:hanging="360"/>
+        <w:ind w:left="765" w:hanging="360"/>
       </w:pPr>
       <w:rPr>
         <w:rFonts w:ascii="Symbol" w:hAnsi="Symbol" w:hint="default"/>
@@ -3599,7 +3814,7 @@
       <w:lvlText w:val="o"/>
       <w:lvlJc w:val="left"/>
       <w:pPr>
-        <w:ind w:left="1440" w:hanging="360"/>
+        <w:ind w:left="1485" w:hanging="360"/>
       </w:pPr>
       <w:rPr>
         <w:rFonts w:ascii="Courier New" w:hAnsi="Courier New" w:cs="Courier New" w:hint="default"/>
@@ -3611,7 +3826,7 @@
       <w:lvlText w:val=""/>
       <w:lvlJc w:val="left"/>
       <w:pPr>
-        <w:ind w:left="2160" w:hanging="360"/>
+        <w:ind w:left="2205" w:hanging="360"/>
       </w:pPr>
       <w:rPr>
         <w:rFonts w:ascii="Wingdings" w:hAnsi="Wingdings" w:hint="default"/>
@@ -3623,7 +3838,7 @@
       <w:lvlText w:val=""/>
       <w:lvlJc w:val="left"/>
       <w:pPr>
-        <w:ind w:left="2880" w:hanging="360"/>
+        <w:ind w:left="2925" w:hanging="360"/>
       </w:pPr>
       <w:rPr>
         <w:rFonts w:ascii="Symbol" w:hAnsi="Symbol" w:hint="default"/>
@@ -3635,7 +3850,7 @@
       <w:lvlText w:val="o"/>
       <w:lvlJc w:val="left"/>
       <w:pPr>
-        <w:ind w:left="3600" w:hanging="360"/>
+        <w:ind w:left="3645" w:hanging="360"/>
       </w:pPr>
       <w:rPr>
         <w:rFonts w:ascii="Courier New" w:hAnsi="Courier New" w:cs="Courier New" w:hint="default"/>
@@ -3647,7 +3862,7 @@
       <w:lvlText w:val=""/>
       <w:lvlJc w:val="left"/>
       <w:pPr>
-        <w:ind w:left="4320" w:hanging="360"/>
+        <w:ind w:left="4365" w:hanging="360"/>
       </w:pPr>
       <w:rPr>
         <w:rFonts w:ascii="Wingdings" w:hAnsi="Wingdings" w:hint="default"/>
@@ -3659,7 +3874,7 @@
       <w:lvlText w:val=""/>
       <w:lvlJc w:val="left"/>
       <w:pPr>
-        <w:ind w:left="5040" w:hanging="360"/>
+        <w:ind w:left="5085" w:hanging="360"/>
       </w:pPr>
       <w:rPr>
         <w:rFonts w:ascii="Symbol" w:hAnsi="Symbol" w:hint="default"/>
@@ -3671,7 +3886,7 @@
       <w:lvlText w:val="o"/>
       <w:lvlJc w:val="left"/>
       <w:pPr>
-        <w:ind w:left="5760" w:hanging="360"/>
+        <w:ind w:left="5805" w:hanging="360"/>
       </w:pPr>
       <w:rPr>
         <w:rFonts w:ascii="Courier New" w:hAnsi="Courier New" w:cs="Courier New" w:hint="default"/>
@@ -3683,6 +3898,232 @@
       <w:lvlText w:val=""/>
       <w:lvlJc w:val="left"/>
       <w:pPr>
+        <w:ind w:left="6525" w:hanging="360"/>
+      </w:pPr>
+      <w:rPr>
+        <w:rFonts w:ascii="Wingdings" w:hAnsi="Wingdings" w:hint="default"/>
+      </w:rPr>
+    </w:lvl>
+  </w:abstractNum>
+  <w:abstractNum w:abstractNumId="2" w15:restartNumberingAfterBreak="0">
+    <w:nsid w:val="42184499"/>
+    <w:multiLevelType w:val="hybridMultilevel"/>
+    <w:tmpl w:val="DF988436"/>
+    <w:lvl w:ilvl="0" w:tplc="04090001">
+      <w:start w:val="1"/>
+      <w:numFmt w:val="bullet"/>
+      <w:lvlText w:val=""/>
+      <w:lvlJc w:val="left"/>
+      <w:pPr>
+        <w:ind w:left="720" w:hanging="360"/>
+      </w:pPr>
+      <w:rPr>
+        <w:rFonts w:ascii="Symbol" w:hAnsi="Symbol" w:hint="default"/>
+      </w:rPr>
+    </w:lvl>
+    <w:lvl w:ilvl="1" w:tplc="04090003" w:tentative="1">
+      <w:start w:val="1"/>
+      <w:numFmt w:val="bullet"/>
+      <w:lvlText w:val="o"/>
+      <w:lvlJc w:val="left"/>
+      <w:pPr>
+        <w:ind w:left="1440" w:hanging="360"/>
+      </w:pPr>
+      <w:rPr>
+        <w:rFonts w:ascii="Courier New" w:hAnsi="Courier New" w:cs="Courier New" w:hint="default"/>
+      </w:rPr>
+    </w:lvl>
+    <w:lvl w:ilvl="2" w:tplc="04090005" w:tentative="1">
+      <w:start w:val="1"/>
+      <w:numFmt w:val="bullet"/>
+      <w:lvlText w:val=""/>
+      <w:lvlJc w:val="left"/>
+      <w:pPr>
+        <w:ind w:left="2160" w:hanging="360"/>
+      </w:pPr>
+      <w:rPr>
+        <w:rFonts w:ascii="Wingdings" w:hAnsi="Wingdings" w:hint="default"/>
+      </w:rPr>
+    </w:lvl>
+    <w:lvl w:ilvl="3" w:tplc="04090001" w:tentative="1">
+      <w:start w:val="1"/>
+      <w:numFmt w:val="bullet"/>
+      <w:lvlText w:val=""/>
+      <w:lvlJc w:val="left"/>
+      <w:pPr>
+        <w:ind w:left="2880" w:hanging="360"/>
+      </w:pPr>
+      <w:rPr>
+        <w:rFonts w:ascii="Symbol" w:hAnsi="Symbol" w:hint="default"/>
+      </w:rPr>
+    </w:lvl>
+    <w:lvl w:ilvl="4" w:tplc="04090003" w:tentative="1">
+      <w:start w:val="1"/>
+      <w:numFmt w:val="bullet"/>
+      <w:lvlText w:val="o"/>
+      <w:lvlJc w:val="left"/>
+      <w:pPr>
+        <w:ind w:left="3600" w:hanging="360"/>
+      </w:pPr>
+      <w:rPr>
+        <w:rFonts w:ascii="Courier New" w:hAnsi="Courier New" w:cs="Courier New" w:hint="default"/>
+      </w:rPr>
+    </w:lvl>
+    <w:lvl w:ilvl="5" w:tplc="04090005" w:tentative="1">
+      <w:start w:val="1"/>
+      <w:numFmt w:val="bullet"/>
+      <w:lvlText w:val=""/>
+      <w:lvlJc w:val="left"/>
+      <w:pPr>
+        <w:ind w:left="4320" w:hanging="360"/>
+      </w:pPr>
+      <w:rPr>
+        <w:rFonts w:ascii="Wingdings" w:hAnsi="Wingdings" w:hint="default"/>
+      </w:rPr>
+    </w:lvl>
+    <w:lvl w:ilvl="6" w:tplc="04090001" w:tentative="1">
+      <w:start w:val="1"/>
+      <w:numFmt w:val="bullet"/>
+      <w:lvlText w:val=""/>
+      <w:lvlJc w:val="left"/>
+      <w:pPr>
+        <w:ind w:left="5040" w:hanging="360"/>
+      </w:pPr>
+      <w:rPr>
+        <w:rFonts w:ascii="Symbol" w:hAnsi="Symbol" w:hint="default"/>
+      </w:rPr>
+    </w:lvl>
+    <w:lvl w:ilvl="7" w:tplc="04090003" w:tentative="1">
+      <w:start w:val="1"/>
+      <w:numFmt w:val="bullet"/>
+      <w:lvlText w:val="o"/>
+      <w:lvlJc w:val="left"/>
+      <w:pPr>
+        <w:ind w:left="5760" w:hanging="360"/>
+      </w:pPr>
+      <w:rPr>
+        <w:rFonts w:ascii="Courier New" w:hAnsi="Courier New" w:cs="Courier New" w:hint="default"/>
+      </w:rPr>
+    </w:lvl>
+    <w:lvl w:ilvl="8" w:tplc="04090005" w:tentative="1">
+      <w:start w:val="1"/>
+      <w:numFmt w:val="bullet"/>
+      <w:lvlText w:val=""/>
+      <w:lvlJc w:val="left"/>
+      <w:pPr>
+        <w:ind w:left="6480" w:hanging="360"/>
+      </w:pPr>
+      <w:rPr>
+        <w:rFonts w:ascii="Wingdings" w:hAnsi="Wingdings" w:hint="default"/>
+      </w:rPr>
+    </w:lvl>
+  </w:abstractNum>
+  <w:abstractNum w:abstractNumId="3" w15:restartNumberingAfterBreak="0">
+    <w:nsid w:val="772528C2"/>
+    <w:multiLevelType w:val="hybridMultilevel"/>
+    <w:tmpl w:val="9FEE02AC"/>
+    <w:lvl w:ilvl="0" w:tplc="04090001">
+      <w:start w:val="1"/>
+      <w:numFmt w:val="bullet"/>
+      <w:lvlText w:val=""/>
+      <w:lvlJc w:val="left"/>
+      <w:pPr>
+        <w:ind w:left="720" w:hanging="360"/>
+      </w:pPr>
+      <w:rPr>
+        <w:rFonts w:ascii="Symbol" w:hAnsi="Symbol" w:hint="default"/>
+      </w:rPr>
+    </w:lvl>
+    <w:lvl w:ilvl="1" w:tplc="04090003" w:tentative="1">
+      <w:start w:val="1"/>
+      <w:numFmt w:val="bullet"/>
+      <w:lvlText w:val="o"/>
+      <w:lvlJc w:val="left"/>
+      <w:pPr>
+        <w:ind w:left="1440" w:hanging="360"/>
+      </w:pPr>
+      <w:rPr>
+        <w:rFonts w:ascii="Courier New" w:hAnsi="Courier New" w:cs="Courier New" w:hint="default"/>
+      </w:rPr>
+    </w:lvl>
+    <w:lvl w:ilvl="2" w:tplc="04090005" w:tentative="1">
+      <w:start w:val="1"/>
+      <w:numFmt w:val="bullet"/>
+      <w:lvlText w:val=""/>
+      <w:lvlJc w:val="left"/>
+      <w:pPr>
+        <w:ind w:left="2160" w:hanging="360"/>
+      </w:pPr>
+      <w:rPr>
+        <w:rFonts w:ascii="Wingdings" w:hAnsi="Wingdings" w:hint="default"/>
+      </w:rPr>
+    </w:lvl>
+    <w:lvl w:ilvl="3" w:tplc="04090001" w:tentative="1">
+      <w:start w:val="1"/>
+      <w:numFmt w:val="bullet"/>
+      <w:lvlText w:val=""/>
+      <w:lvlJc w:val="left"/>
+      <w:pPr>
+        <w:ind w:left="2880" w:hanging="360"/>
+      </w:pPr>
+      <w:rPr>
+        <w:rFonts w:ascii="Symbol" w:hAnsi="Symbol" w:hint="default"/>
+      </w:rPr>
+    </w:lvl>
+    <w:lvl w:ilvl="4" w:tplc="04090003" w:tentative="1">
+      <w:start w:val="1"/>
+      <w:numFmt w:val="bullet"/>
+      <w:lvlText w:val="o"/>
+      <w:lvlJc w:val="left"/>
+      <w:pPr>
+        <w:ind w:left="3600" w:hanging="360"/>
+      </w:pPr>
+      <w:rPr>
+        <w:rFonts w:ascii="Courier New" w:hAnsi="Courier New" w:cs="Courier New" w:hint="default"/>
+      </w:rPr>
+    </w:lvl>
+    <w:lvl w:ilvl="5" w:tplc="04090005" w:tentative="1">
+      <w:start w:val="1"/>
+      <w:numFmt w:val="bullet"/>
+      <w:lvlText w:val=""/>
+      <w:lvlJc w:val="left"/>
+      <w:pPr>
+        <w:ind w:left="4320" w:hanging="360"/>
+      </w:pPr>
+      <w:rPr>
+        <w:rFonts w:ascii="Wingdings" w:hAnsi="Wingdings" w:hint="default"/>
+      </w:rPr>
+    </w:lvl>
+    <w:lvl w:ilvl="6" w:tplc="04090001" w:tentative="1">
+      <w:start w:val="1"/>
+      <w:numFmt w:val="bullet"/>
+      <w:lvlText w:val=""/>
+      <w:lvlJc w:val="left"/>
+      <w:pPr>
+        <w:ind w:left="5040" w:hanging="360"/>
+      </w:pPr>
+      <w:rPr>
+        <w:rFonts w:ascii="Symbol" w:hAnsi="Symbol" w:hint="default"/>
+      </w:rPr>
+    </w:lvl>
+    <w:lvl w:ilvl="7" w:tplc="04090003" w:tentative="1">
+      <w:start w:val="1"/>
+      <w:numFmt w:val="bullet"/>
+      <w:lvlText w:val="o"/>
+      <w:lvlJc w:val="left"/>
+      <w:pPr>
+        <w:ind w:left="5760" w:hanging="360"/>
+      </w:pPr>
+      <w:rPr>
+        <w:rFonts w:ascii="Courier New" w:hAnsi="Courier New" w:cs="Courier New" w:hint="default"/>
+      </w:rPr>
+    </w:lvl>
+    <w:lvl w:ilvl="8" w:tplc="04090005" w:tentative="1">
+      <w:start w:val="1"/>
+      <w:numFmt w:val="bullet"/>
+      <w:lvlText w:val=""/>
+      <w:lvlJc w:val="left"/>
+      <w:pPr>
         <w:ind w:left="6480" w:hanging="360"/>
       </w:pPr>
       <w:rPr>
@@ -3691,10 +4132,16 @@
     </w:lvl>
   </w:abstractNum>
   <w:num w:numId="1">
-    <w:abstractNumId w:val="1"/>
+    <w:abstractNumId w:val="3"/>
   </w:num>
   <w:num w:numId="2">
     <w:abstractNumId w:val="0"/>
+  </w:num>
+  <w:num w:numId="3">
+    <w:abstractNumId w:val="2"/>
+  </w:num>
+  <w:num w:numId="4">
+    <w:abstractNumId w:val="1"/>
   </w:num>
 </w:numbering>
 </file>
@@ -4706,7 +5153,7 @@
 </file>
 
 <file path=customXml/itemProps1.xml><?xml version="1.0" encoding="utf-8"?>
-<ds:datastoreItem xmlns:ds="http://schemas.openxmlformats.org/officeDocument/2006/customXml" ds:itemID="{B73B6142-7F64-42F9-B6E2-AAA8F239781E}">
+<ds:datastoreItem xmlns:ds="http://schemas.openxmlformats.org/officeDocument/2006/customXml" ds:itemID="{ADB2C1B3-34CD-4A21-9E6C-6729146F8E58}">
   <ds:schemaRefs>
     <ds:schemaRef ds:uri="http://schemas.openxmlformats.org/officeDocument/2006/bibliography"/>
   </ds:schemaRefs>

</xml_diff>

<commit_message>
* put persona image inside the word document
</commit_message>
<xml_diff>
--- a/Documentation/Project Plan V2/GroupE_ProjectPlan-v2.docx
+++ b/Documentation/Project Plan V2/GroupE_ProjectPlan-v2.docx
@@ -1,6 +1,6 @@
 
 <file path=word/document.xml><?xml version="1.0" encoding="utf-8"?>
-<w:document xmlns:wpc="http://schemas.microsoft.com/office/word/2010/wordprocessingCanvas" xmlns:mc="http://schemas.openxmlformats.org/markup-compatibility/2006" xmlns:o="urn:schemas-microsoft-com:office:office" xmlns:r="http://schemas.openxmlformats.org/officeDocument/2006/relationships" xmlns:m="http://schemas.openxmlformats.org/officeDocument/2006/math" xmlns:v="urn:schemas-microsoft-com:vml" xmlns:wp14="http://schemas.microsoft.com/office/word/2010/wordprocessingDrawing" xmlns:wp="http://schemas.openxmlformats.org/drawingml/2006/wordprocessingDrawing" xmlns:w10="urn:schemas-microsoft-com:office:word" xmlns:w="http://schemas.openxmlformats.org/wordprocessingml/2006/main" xmlns:w14="http://schemas.microsoft.com/office/word/2010/wordml" xmlns:w15="http://schemas.microsoft.com/office/word/2012/wordml" xmlns:wpg="http://schemas.microsoft.com/office/word/2010/wordprocessingGroup" xmlns:wpi="http://schemas.microsoft.com/office/word/2010/wordprocessingInk" xmlns:wne="http://schemas.microsoft.com/office/word/2006/wordml" xmlns:wps="http://schemas.microsoft.com/office/word/2010/wordprocessingShape" mc:Ignorable="w14 w15 wp14">
+<w:document xmlns:wpc="http://schemas.microsoft.com/office/word/2010/wordprocessingCanvas" xmlns:mo="http://schemas.microsoft.com/office/mac/office/2008/main" xmlns:mc="http://schemas.openxmlformats.org/markup-compatibility/2006" xmlns:mv="urn:schemas-microsoft-com:mac:vml" xmlns:o="urn:schemas-microsoft-com:office:office" xmlns:r="http://schemas.openxmlformats.org/officeDocument/2006/relationships" xmlns:m="http://schemas.openxmlformats.org/officeDocument/2006/math" xmlns:v="urn:schemas-microsoft-com:vml" xmlns:wp14="http://schemas.microsoft.com/office/word/2010/wordprocessingDrawing" xmlns:wp="http://schemas.openxmlformats.org/drawingml/2006/wordprocessingDrawing" xmlns:w10="urn:schemas-microsoft-com:office:word" xmlns:w="http://schemas.openxmlformats.org/wordprocessingml/2006/main" xmlns:w14="http://schemas.microsoft.com/office/word/2010/wordml" xmlns:w15="http://schemas.microsoft.com/office/word/2012/wordml" xmlns:wpg="http://schemas.microsoft.com/office/word/2010/wordprocessingGroup" xmlns:wpi="http://schemas.microsoft.com/office/word/2010/wordprocessingInk" xmlns:wne="http://schemas.microsoft.com/office/word/2006/wordml" xmlns:wps="http://schemas.microsoft.com/office/word/2010/wordprocessingShape" mc:Ignorable="w14 w15 wp14">
   <w:body>
     <w:p>
       <w:pPr>
@@ -513,112 +513,65 @@
           <w:r>
             <w:fldChar w:fldCharType="separate"/>
           </w:r>
-          <w:bookmarkStart w:id="0" w:name="_GoBack"/>
-          <w:bookmarkEnd w:id="0"/>
-          <w:r>
-            <w:rPr>
-              <w:rStyle w:val="Hyperlink"/>
-              <w:noProof/>
-            </w:rPr>
-            <w:fldChar w:fldCharType="begin"/>
-          </w:r>
-          <w:r>
-            <w:rPr>
-              <w:rStyle w:val="Hyperlink"/>
-              <w:noProof/>
-            </w:rPr>
-            <w:instrText xml:space="preserve"> </w:instrText>
-          </w:r>
-          <w:r>
-            <w:rPr>
-              <w:noProof/>
-            </w:rPr>
-            <w:instrText>HYPERLINK \l "_Toc492528874"</w:instrText>
-          </w:r>
-          <w:r>
-            <w:rPr>
-              <w:rStyle w:val="Hyperlink"/>
-              <w:noProof/>
-            </w:rPr>
-            <w:instrText xml:space="preserve"> </w:instrText>
-          </w:r>
-          <w:r>
-            <w:rPr>
-              <w:rStyle w:val="Hyperlink"/>
-              <w:noProof/>
-            </w:rPr>
-          </w:r>
-          <w:r>
-            <w:rPr>
-              <w:rStyle w:val="Hyperlink"/>
-              <w:noProof/>
-            </w:rPr>
-            <w:fldChar w:fldCharType="separate"/>
-          </w:r>
-          <w:r>
-            <w:rPr>
-              <w:rStyle w:val="Hyperlink"/>
-              <w:b/>
-              <w:noProof/>
-              <w:lang w:val="en-US"/>
-            </w:rPr>
-            <w:t>Introduction</w:t>
-          </w:r>
-          <w:r>
-            <w:rPr>
-              <w:noProof/>
-              <w:webHidden/>
-            </w:rPr>
-            <w:tab/>
-          </w:r>
-          <w:r>
-            <w:rPr>
-              <w:noProof/>
-              <w:webHidden/>
-            </w:rPr>
-            <w:fldChar w:fldCharType="begin"/>
-          </w:r>
-          <w:r>
-            <w:rPr>
-              <w:noProof/>
-              <w:webHidden/>
-            </w:rPr>
-            <w:instrText xml:space="preserve"> PAGEREF _Toc492528874 \h </w:instrText>
-          </w:r>
-          <w:r>
-            <w:rPr>
-              <w:noProof/>
-              <w:webHidden/>
-            </w:rPr>
-          </w:r>
-          <w:r>
-            <w:rPr>
-              <w:noProof/>
-              <w:webHidden/>
-            </w:rPr>
-            <w:fldChar w:fldCharType="separate"/>
-          </w:r>
-          <w:r>
-            <w:rPr>
-              <w:noProof/>
-              <w:webHidden/>
-            </w:rPr>
-            <w:t>3</w:t>
-          </w:r>
-          <w:r>
-            <w:rPr>
-              <w:noProof/>
-              <w:webHidden/>
-            </w:rPr>
-            <w:fldChar w:fldCharType="end"/>
-          </w:r>
-          <w:r>
-            <w:rPr>
-              <w:rStyle w:val="Hyperlink"/>
-              <w:noProof/>
-            </w:rPr>
-            <w:fldChar w:fldCharType="end"/>
-          </w:r>
+          <w:hyperlink w:anchor="_Toc492528874" w:history="1">
+            <w:r>
+              <w:rPr>
+                <w:rStyle w:val="Hyperlink"/>
+                <w:b/>
+                <w:noProof/>
+                <w:lang w:val="en-US"/>
+              </w:rPr>
+              <w:t>Introduction</w:t>
+            </w:r>
+            <w:r>
+              <w:rPr>
+                <w:noProof/>
+                <w:webHidden/>
+              </w:rPr>
+              <w:tab/>
+            </w:r>
+            <w:r>
+              <w:rPr>
+                <w:noProof/>
+                <w:webHidden/>
+              </w:rPr>
+              <w:fldChar w:fldCharType="begin"/>
+            </w:r>
+            <w:r>
+              <w:rPr>
+                <w:noProof/>
+                <w:webHidden/>
+              </w:rPr>
+              <w:instrText xml:space="preserve"> PAGEREF _Toc492528874 \h </w:instrText>
+            </w:r>
+            <w:r>
+              <w:rPr>
+                <w:noProof/>
+                <w:webHidden/>
+              </w:rPr>
+            </w:r>
+            <w:r>
+              <w:rPr>
+                <w:noProof/>
+                <w:webHidden/>
+              </w:rPr>
+              <w:fldChar w:fldCharType="separate"/>
+            </w:r>
+            <w:r>
+              <w:rPr>
+                <w:noProof/>
+                <w:webHidden/>
+              </w:rPr>
+              <w:t>3</w:t>
+            </w:r>
+            <w:r>
+              <w:rPr>
+                <w:noProof/>
+                <w:webHidden/>
+              </w:rPr>
+              <w:fldChar w:fldCharType="end"/>
+            </w:r>
+          </w:hyperlink>
         </w:p>
         <w:p>
           <w:pPr>
@@ -2004,7 +1957,7 @@
           <w:lang w:val="en-US"/>
         </w:rPr>
       </w:pPr>
-      <w:bookmarkStart w:id="1" w:name="_Toc492528874"/>
+      <w:bookmarkStart w:id="0" w:name="_Toc492528874"/>
       <w:r>
         <w:rPr>
           <w:b/>
@@ -2013,133 +1966,136 @@
         <w:lastRenderedPageBreak/>
         <w:t>Introduction</w:t>
       </w:r>
+      <w:bookmarkEnd w:id="0"/>
+    </w:p>
+    <w:p>
+      <w:pPr>
+        <w:rPr>
+          <w:lang w:val="en-US"/>
+        </w:rPr>
+      </w:pPr>
+      <w:r>
+        <w:rPr>
+          <w:lang w:val="en-US"/>
+        </w:rPr>
+        <w:t>This document describes the initial planning for developing a mobile and web application called “Show me”, which will allow people to live stream video using the camera on their smartphone. The document has three main parts – this introduction, which briefly describes the purpose and contents of the project plan, project statement</w:t>
+      </w:r>
+      <w:r>
+        <w:rPr>
+          <w:lang w:val="en-US"/>
+        </w:rPr>
+        <w:t xml:space="preserve"> and </w:t>
+      </w:r>
+      <w:proofErr w:type="spellStart"/>
+      <w:r>
+        <w:rPr>
+          <w:lang w:val="en-US"/>
+        </w:rPr>
+        <w:t>MoSQuITO</w:t>
+      </w:r>
+      <w:proofErr w:type="spellEnd"/>
+      <w:r>
+        <w:rPr>
+          <w:lang w:val="en-US"/>
+        </w:rPr>
+        <w:t xml:space="preserve"> (Money, Skills, Quality, Information, Time and Organization). The project statement part </w:t>
+      </w:r>
+      <w:r>
+        <w:rPr>
+          <w:lang w:val="en-US"/>
+        </w:rPr>
+        <w:t>gives information about the client, the project leader, starting (current) situation, justification for executing the project, the end product, what will be delivered and what not. The statement includes also</w:t>
+      </w:r>
+      <w:r>
+        <w:rPr>
+          <w:lang w:val="en-US"/>
+        </w:rPr>
+        <w:t xml:space="preserve"> project constraints,</w:t>
+      </w:r>
+      <w:r>
+        <w:rPr>
+          <w:lang w:val="en-US"/>
+        </w:rPr>
+        <w:t xml:space="preserve"> a table of possible risks that might occur during the project, possible solutions, </w:t>
+      </w:r>
+      <w:r>
+        <w:rPr>
+          <w:lang w:val="en-US"/>
+        </w:rPr>
+        <w:t>is the probability to happen high or not and how severe the risk is</w:t>
+      </w:r>
+      <w:r>
+        <w:rPr>
+          <w:lang w:val="en-US"/>
+        </w:rPr>
+        <w:t>.</w:t>
+      </w:r>
+      <w:r>
+        <w:rPr>
+          <w:lang w:val="en-US"/>
+        </w:rPr>
+        <w:t xml:space="preserve"> The final part of the project statement is the phasing which describes the different phases and the deliverables at the end of each phase.</w:t>
+      </w:r>
+      <w:r>
+        <w:rPr>
+          <w:lang w:val="en-US"/>
+        </w:rPr>
+        <w:t xml:space="preserve"> The </w:t>
+      </w:r>
+      <w:proofErr w:type="spellStart"/>
+      <w:r>
+        <w:rPr>
+          <w:lang w:val="en-US"/>
+        </w:rPr>
+        <w:t>MoSQuITO</w:t>
+      </w:r>
+      <w:proofErr w:type="spellEnd"/>
+      <w:r>
+        <w:rPr>
+          <w:lang w:val="en-US"/>
+        </w:rPr>
+        <w:t xml:space="preserve"> </w:t>
+      </w:r>
+      <w:r>
+        <w:rPr>
+          <w:lang w:val="en-US"/>
+        </w:rPr>
+        <w:t xml:space="preserve">lists the project budget, the skills that are needed to execute the project, the quality constraints which must be abide, table that shows the documentation involved and which parties are responsible for drawing/approving it. The final two sections of the </w:t>
+      </w:r>
+      <w:proofErr w:type="spellStart"/>
+      <w:r>
+        <w:rPr>
+          <w:lang w:val="en-US"/>
+        </w:rPr>
+        <w:t>MoSQuITO</w:t>
+      </w:r>
+      <w:proofErr w:type="spellEnd"/>
+      <w:r>
+        <w:rPr>
+          <w:lang w:val="en-US"/>
+        </w:rPr>
+        <w:t xml:space="preserve"> give information about the time needed to execute the project and the roles of each member of the Code Ninjas within the project.</w:t>
+      </w:r>
+    </w:p>
+    <w:p>
+      <w:pPr>
+        <w:pStyle w:val="Heading1"/>
+        <w:rPr>
+          <w:b/>
+          <w:lang w:val="en-US"/>
+        </w:rPr>
+      </w:pPr>
+      <w:bookmarkStart w:id="1" w:name="_Toc492528875"/>
+      <w:r>
+        <w:rPr>
+          <w:b/>
+          <w:lang w:val="en-US"/>
+        </w:rPr>
+        <w:lastRenderedPageBreak/>
+        <w:t>Project statement</w:t>
+      </w:r>
+      <w:bookmarkStart w:id="2" w:name="_GoBack"/>
       <w:bookmarkEnd w:id="1"/>
-    </w:p>
-    <w:p>
-      <w:pPr>
-        <w:rPr>
-          <w:lang w:val="en-US"/>
-        </w:rPr>
-      </w:pPr>
-      <w:r>
-        <w:rPr>
-          <w:lang w:val="en-US"/>
-        </w:rPr>
-        <w:t>This document describes the initial planning for developing a mobile and web application called “Show me”, which will allow people to live stream video using the camera on their smartphone. The document has three main parts – this introduction, which briefly describes the purpose and contents of the project plan, project statement</w:t>
-      </w:r>
-      <w:r>
-        <w:rPr>
-          <w:lang w:val="en-US"/>
-        </w:rPr>
-        <w:t xml:space="preserve"> and </w:t>
-      </w:r>
-      <w:proofErr w:type="spellStart"/>
-      <w:r>
-        <w:rPr>
-          <w:lang w:val="en-US"/>
-        </w:rPr>
-        <w:t>MoSQuITO</w:t>
-      </w:r>
-      <w:proofErr w:type="spellEnd"/>
-      <w:r>
-        <w:rPr>
-          <w:lang w:val="en-US"/>
-        </w:rPr>
-        <w:t xml:space="preserve"> (Money, Skills, Quality, Information, Time and Organization). The project statement part </w:t>
-      </w:r>
-      <w:r>
-        <w:rPr>
-          <w:lang w:val="en-US"/>
-        </w:rPr>
-        <w:t>gives information about the client, the project leader, starting (current) situation, justification for executing the project, the end product, what will be delivered and what not. The statement includes also</w:t>
-      </w:r>
-      <w:r>
-        <w:rPr>
-          <w:lang w:val="en-US"/>
-        </w:rPr>
-        <w:t xml:space="preserve"> project constraints,</w:t>
-      </w:r>
-      <w:r>
-        <w:rPr>
-          <w:lang w:val="en-US"/>
-        </w:rPr>
-        <w:t xml:space="preserve"> a table of possible risks that might occur during the project, possible solutions, </w:t>
-      </w:r>
-      <w:r>
-        <w:rPr>
-          <w:lang w:val="en-US"/>
-        </w:rPr>
-        <w:t>is the probability to happen high or not and how severe the risk is</w:t>
-      </w:r>
-      <w:r>
-        <w:rPr>
-          <w:lang w:val="en-US"/>
-        </w:rPr>
-        <w:t>.</w:t>
-      </w:r>
-      <w:r>
-        <w:rPr>
-          <w:lang w:val="en-US"/>
-        </w:rPr>
-        <w:t xml:space="preserve"> The final part of the project statement is the phasing which describes the different phases and the deliverables at the end of each phase.</w:t>
-      </w:r>
-      <w:r>
-        <w:rPr>
-          <w:lang w:val="en-US"/>
-        </w:rPr>
-        <w:t xml:space="preserve"> The </w:t>
-      </w:r>
-      <w:proofErr w:type="spellStart"/>
-      <w:r>
-        <w:rPr>
-          <w:lang w:val="en-US"/>
-        </w:rPr>
-        <w:t>MoSQuITO</w:t>
-      </w:r>
-      <w:proofErr w:type="spellEnd"/>
-      <w:r>
-        <w:rPr>
-          <w:lang w:val="en-US"/>
-        </w:rPr>
-        <w:t xml:space="preserve"> </w:t>
-      </w:r>
-      <w:r>
-        <w:rPr>
-          <w:lang w:val="en-US"/>
-        </w:rPr>
-        <w:t xml:space="preserve">lists the project budget, the skills that are needed to execute the project, the quality constraints which must be abide, table that shows the documentation involved and which parties are responsible for drawing/approving it. The final two sections of the </w:t>
-      </w:r>
-      <w:proofErr w:type="spellStart"/>
-      <w:r>
-        <w:rPr>
-          <w:lang w:val="en-US"/>
-        </w:rPr>
-        <w:t>MoSQuITO</w:t>
-      </w:r>
-      <w:proofErr w:type="spellEnd"/>
-      <w:r>
-        <w:rPr>
-          <w:lang w:val="en-US"/>
-        </w:rPr>
-        <w:t xml:space="preserve"> give information about the time needed to execute the project and the roles of each member of the Code Ninjas within the project.</w:t>
-      </w:r>
-    </w:p>
-    <w:p>
-      <w:pPr>
-        <w:pStyle w:val="Heading1"/>
-        <w:rPr>
-          <w:b/>
-          <w:lang w:val="en-US"/>
-        </w:rPr>
-      </w:pPr>
-      <w:bookmarkStart w:id="2" w:name="_Toc492528875"/>
-      <w:r>
-        <w:rPr>
-          <w:b/>
-          <w:lang w:val="en-US"/>
-        </w:rPr>
-        <w:t>Project statement</w:t>
-      </w:r>
       <w:bookmarkEnd w:id="2"/>
     </w:p>
     <w:p>
@@ -2160,19 +2116,6 @@
     </w:p>
     <w:p>
       <w:pPr>
-        <w:rPr>
-          <w:lang w:val="en-US"/>
-        </w:rPr>
-      </w:pPr>
-      <w:r>
-        <w:rPr>
-          <w:lang w:val="en-US"/>
-        </w:rPr>
-        <w:t>Bill is a young entrepreneur that is constantly travelling and looking for new inspirational ideas for starting a business. He is greatly interested in live streaming videos and how this can help him share his business ideas with his friends, people and companies in his professional network. Bill also wants to reach new individuals and organizations that might be interested in his skills as entrepreneur. He also wants to share his experiences travelling around the world with his friends in New York.</w:t>
-      </w:r>
-    </w:p>
-    <w:p>
-      <w:pPr>
         <w:pStyle w:val="Heading2"/>
         <w:rPr>
           <w:lang w:val="en-US"/>
@@ -2181,8 +2124,71 @@
       <w:bookmarkStart w:id="4" w:name="_Toc492528877"/>
       <w:r>
         <w:rPr>
-          <w:lang w:val="en-US"/>
-        </w:rPr>
+          <w:noProof/>
+          <w:lang w:eastAsia="zh-CN"/>
+        </w:rPr>
+        <w:drawing>
+          <wp:inline distT="0" distB="0" distL="0" distR="0" wp14:anchorId="24500036" wp14:editId="2C24E7DE">
+            <wp:extent cx="5727700" cy="7823200"/>
+            <wp:effectExtent l="0" t="0" r="12700" b="0"/>
+            <wp:docPr id="3" name="Picture 3" descr="Client%20persona.png"/>
+            <wp:cNvGraphicFramePr>
+              <a:graphicFrameLocks xmlns:a="http://schemas.openxmlformats.org/drawingml/2006/main" noChangeAspect="1"/>
+            </wp:cNvGraphicFramePr>
+            <a:graphic xmlns:a="http://schemas.openxmlformats.org/drawingml/2006/main">
+              <a:graphicData uri="http://schemas.openxmlformats.org/drawingml/2006/picture">
+                <pic:pic xmlns:pic="http://schemas.openxmlformats.org/drawingml/2006/picture">
+                  <pic:nvPicPr>
+                    <pic:cNvPr id="0" name="Picture 2" descr="Client%20persona.png"/>
+                    <pic:cNvPicPr>
+                      <a:picLocks noChangeAspect="1" noChangeArrowheads="1"/>
+                    </pic:cNvPicPr>
+                  </pic:nvPicPr>
+                  <pic:blipFill>
+                    <a:blip r:embed="rId9">
+                      <a:extLst>
+                        <a:ext uri="{28A0092B-C50C-407E-A947-70E740481C1C}">
+                          <a14:useLocalDpi xmlns:a14="http://schemas.microsoft.com/office/drawing/2010/main" val="0"/>
+                        </a:ext>
+                      </a:extLst>
+                    </a:blip>
+                    <a:srcRect/>
+                    <a:stretch>
+                      <a:fillRect/>
+                    </a:stretch>
+                  </pic:blipFill>
+                  <pic:spPr bwMode="auto">
+                    <a:xfrm>
+                      <a:off x="0" y="0"/>
+                      <a:ext cx="5727700" cy="7823200"/>
+                    </a:xfrm>
+                    <a:prstGeom prst="rect">
+                      <a:avLst/>
+                    </a:prstGeom>
+                    <a:noFill/>
+                    <a:ln>
+                      <a:noFill/>
+                    </a:ln>
+                  </pic:spPr>
+                </pic:pic>
+              </a:graphicData>
+            </a:graphic>
+          </wp:inline>
+        </w:drawing>
+      </w:r>
+    </w:p>
+    <w:p>
+      <w:pPr>
+        <w:pStyle w:val="Heading2"/>
+        <w:rPr>
+          <w:lang w:val="en-US"/>
+        </w:rPr>
+      </w:pPr>
+      <w:r>
+        <w:rPr>
+          <w:lang w:val="en-US"/>
+        </w:rPr>
+        <w:lastRenderedPageBreak/>
         <w:t>The company</w:t>
       </w:r>
       <w:bookmarkEnd w:id="4"/>
@@ -2255,14 +2261,7 @@
         <w:rPr>
           <w:lang w:val="en-US"/>
         </w:rPr>
-        <w:t xml:space="preserve">As already mentioned Bill is a young entrepreneur, who wants his ideas to be heard. Not so common, he has that flying kind of mind, so his ideas are unfortunately always difficult to capture and visualize. Here comes the problem with him, he would need something that can make the impossible – possible. Something that can be put on drones, trains, bikes, cars, on people, animals and much more, just to be able to live stream about what is going on right there, right at that </w:t>
-      </w:r>
-      <w:r>
-        <w:rPr>
-          <w:lang w:val="en-US"/>
-        </w:rPr>
-        <w:lastRenderedPageBreak/>
-        <w:t xml:space="preserve">moment. He has had very interesting adventure on a camel recently, which he could not capture and turn into an idea, unfortunately. As far as his concerns reveal, this is something that he would not like to see happening again. That’s why Bill has decided on making a deal with a software company, to have such a product built for him. </w:t>
+        <w:t xml:space="preserve">As already mentioned Bill is a young entrepreneur, who wants his ideas to be heard. Not so common, he has that flying kind of mind, so his ideas are unfortunately always difficult to capture and visualize. Here comes the problem with him, he would need something that can make the impossible – possible. Something that can be put on drones, trains, bikes, cars, on people, animals and much more, just to be able to live stream about what is going on right there, right at that moment. He has had very interesting adventure on a camel recently, which he could not capture and turn into an idea, unfortunately. As far as his concerns reveal, this is something that he would not like to see happening again. That’s why Bill has decided on making a deal with a software company, to have such a product built for him. </w:t>
       </w:r>
     </w:p>
     <w:p>
@@ -2470,6 +2469,7 @@
         <w:rPr>
           <w:lang w:val="en-US"/>
         </w:rPr>
+        <w:lastRenderedPageBreak/>
         <w:t>Project product</w:t>
       </w:r>
       <w:bookmarkEnd w:id="8"/>
@@ -2751,7 +2751,6 @@
         <w:rPr>
           <w:lang w:val="en-US"/>
         </w:rPr>
-        <w:lastRenderedPageBreak/>
         <w:t>Manual for the web app</w:t>
       </w:r>
     </w:p>
@@ -3356,11 +3355,10 @@
       <w:r>
         <w:rPr>
           <w:noProof/>
-          <w:lang w:val="en-US"/>
-        </w:rPr>
-        <w:lastRenderedPageBreak/>
+          <w:lang w:eastAsia="zh-CN"/>
+        </w:rPr>
         <w:drawing>
-          <wp:inline distT="0" distB="0" distL="0" distR="0" wp14:anchorId="12DE6243" wp14:editId="3D61657C">
+          <wp:inline distT="0" distB="0" distL="0" distR="0" wp14:anchorId="1EDFF7BB" wp14:editId="112F90BC">
             <wp:extent cx="5731510" cy="2321560"/>
             <wp:effectExtent l="0" t="0" r="2540" b="2540"/>
             <wp:docPr id="1" name="Picture 1"/>
@@ -3375,7 +3373,7 @@
                     <pic:cNvPicPr/>
                   </pic:nvPicPr>
                   <pic:blipFill>
-                    <a:blip r:embed="rId9"/>
+                    <a:blip r:embed="rId10"/>
                     <a:stretch>
                       <a:fillRect/>
                     </a:stretch>
@@ -3502,6 +3500,7 @@
         <w:rPr>
           <w:lang w:val="en-US"/>
         </w:rPr>
+        <w:lastRenderedPageBreak/>
         <w:t>Information</w:t>
       </w:r>
       <w:bookmarkEnd w:id="18"/>
@@ -3553,7 +3552,7 @@
       <w:bookmarkEnd w:id="20"/>
     </w:p>
     <w:sectPr>
-      <w:headerReference w:type="default" r:id="rId10"/>
+      <w:headerReference w:type="default" r:id="rId11"/>
       <w:pgSz w:w="11906" w:h="16838" w:code="9"/>
       <w:pgMar w:top="1440" w:right="1440" w:bottom="1440" w:left="1440" w:header="720" w:footer="720" w:gutter="0"/>
       <w:pgNumType w:start="2"/>
@@ -3565,7 +3564,7 @@
 </file>
 
 <file path=word/endnotes.xml><?xml version="1.0" encoding="utf-8"?>
-<w:endnotes xmlns:wpc="http://schemas.microsoft.com/office/word/2010/wordprocessingCanvas" xmlns:mc="http://schemas.openxmlformats.org/markup-compatibility/2006" xmlns:o="urn:schemas-microsoft-com:office:office" xmlns:r="http://schemas.openxmlformats.org/officeDocument/2006/relationships" xmlns:m="http://schemas.openxmlformats.org/officeDocument/2006/math" xmlns:v="urn:schemas-microsoft-com:vml" xmlns:wp14="http://schemas.microsoft.com/office/word/2010/wordprocessingDrawing" xmlns:wp="http://schemas.openxmlformats.org/drawingml/2006/wordprocessingDrawing" xmlns:w10="urn:schemas-microsoft-com:office:word" xmlns:w="http://schemas.openxmlformats.org/wordprocessingml/2006/main" xmlns:w14="http://schemas.microsoft.com/office/word/2010/wordml" xmlns:w15="http://schemas.microsoft.com/office/word/2012/wordml" xmlns:wpg="http://schemas.microsoft.com/office/word/2010/wordprocessingGroup" xmlns:wpi="http://schemas.microsoft.com/office/word/2010/wordprocessingInk" xmlns:wne="http://schemas.microsoft.com/office/word/2006/wordml" xmlns:wps="http://schemas.microsoft.com/office/word/2010/wordprocessingShape" mc:Ignorable="w14 w15 wp14">
+<w:endnotes xmlns:wpc="http://schemas.microsoft.com/office/word/2010/wordprocessingCanvas" xmlns:mo="http://schemas.microsoft.com/office/mac/office/2008/main" xmlns:mc="http://schemas.openxmlformats.org/markup-compatibility/2006" xmlns:mv="urn:schemas-microsoft-com:mac:vml" xmlns:o="urn:schemas-microsoft-com:office:office" xmlns:r="http://schemas.openxmlformats.org/officeDocument/2006/relationships" xmlns:m="http://schemas.openxmlformats.org/officeDocument/2006/math" xmlns:v="urn:schemas-microsoft-com:vml" xmlns:wp14="http://schemas.microsoft.com/office/word/2010/wordprocessingDrawing" xmlns:wp="http://schemas.openxmlformats.org/drawingml/2006/wordprocessingDrawing" xmlns:w10="urn:schemas-microsoft-com:office:word" xmlns:w="http://schemas.openxmlformats.org/wordprocessingml/2006/main" xmlns:w14="http://schemas.microsoft.com/office/word/2010/wordml" xmlns:w15="http://schemas.microsoft.com/office/word/2012/wordml" xmlns:wpg="http://schemas.microsoft.com/office/word/2010/wordprocessingGroup" xmlns:wpi="http://schemas.microsoft.com/office/word/2010/wordprocessingInk" xmlns:wne="http://schemas.microsoft.com/office/word/2006/wordml" xmlns:wps="http://schemas.microsoft.com/office/word/2010/wordprocessingShape" mc:Ignorable="w14 w15 wp14">
   <w:endnote w:type="separator" w:id="-1">
     <w:p>
       <w:pPr>
@@ -3590,7 +3589,7 @@
 </file>
 
 <file path=word/footer1.xml><?xml version="1.0" encoding="utf-8"?>
-<w:ftr xmlns:wpc="http://schemas.microsoft.com/office/word/2010/wordprocessingCanvas" xmlns:mc="http://schemas.openxmlformats.org/markup-compatibility/2006" xmlns:o="urn:schemas-microsoft-com:office:office" xmlns:r="http://schemas.openxmlformats.org/officeDocument/2006/relationships" xmlns:m="http://schemas.openxmlformats.org/officeDocument/2006/math" xmlns:v="urn:schemas-microsoft-com:vml" xmlns:wp14="http://schemas.microsoft.com/office/word/2010/wordprocessingDrawing" xmlns:wp="http://schemas.openxmlformats.org/drawingml/2006/wordprocessingDrawing" xmlns:w10="urn:schemas-microsoft-com:office:word" xmlns:w="http://schemas.openxmlformats.org/wordprocessingml/2006/main" xmlns:w14="http://schemas.microsoft.com/office/word/2010/wordml" xmlns:w15="http://schemas.microsoft.com/office/word/2012/wordml" xmlns:wpg="http://schemas.microsoft.com/office/word/2010/wordprocessingGroup" xmlns:wpi="http://schemas.microsoft.com/office/word/2010/wordprocessingInk" xmlns:wne="http://schemas.microsoft.com/office/word/2006/wordml" xmlns:wps="http://schemas.microsoft.com/office/word/2010/wordprocessingShape" mc:Ignorable="w14 w15 wp14">
+<w:ftr xmlns:wpc="http://schemas.microsoft.com/office/word/2010/wordprocessingCanvas" xmlns:mo="http://schemas.microsoft.com/office/mac/office/2008/main" xmlns:mc="http://schemas.openxmlformats.org/markup-compatibility/2006" xmlns:mv="urn:schemas-microsoft-com:mac:vml" xmlns:o="urn:schemas-microsoft-com:office:office" xmlns:r="http://schemas.openxmlformats.org/officeDocument/2006/relationships" xmlns:m="http://schemas.openxmlformats.org/officeDocument/2006/math" xmlns:v="urn:schemas-microsoft-com:vml" xmlns:wp14="http://schemas.microsoft.com/office/word/2010/wordprocessingDrawing" xmlns:wp="http://schemas.openxmlformats.org/drawingml/2006/wordprocessingDrawing" xmlns:w10="urn:schemas-microsoft-com:office:word" xmlns:w="http://schemas.openxmlformats.org/wordprocessingml/2006/main" xmlns:w14="http://schemas.microsoft.com/office/word/2010/wordml" xmlns:w15="http://schemas.microsoft.com/office/word/2012/wordml" xmlns:wpg="http://schemas.microsoft.com/office/word/2010/wordprocessingGroup" xmlns:wpi="http://schemas.microsoft.com/office/word/2010/wordprocessingInk" xmlns:wne="http://schemas.microsoft.com/office/word/2006/wordml" xmlns:wps="http://schemas.microsoft.com/office/word/2010/wordprocessingShape" mc:Ignorable="w14 w15 wp14">
   <w:sdt>
     <w:sdtPr>
       <w:id w:val="1240678907"/>
@@ -3623,7 +3622,7 @@
           <w:rPr>
             <w:noProof/>
           </w:rPr>
-          <w:t>6</w:t>
+          <w:t>4</w:t>
         </w:r>
         <w:r>
           <w:rPr>
@@ -3643,7 +3642,7 @@
 </file>
 
 <file path=word/footnotes.xml><?xml version="1.0" encoding="utf-8"?>
-<w:footnotes xmlns:wpc="http://schemas.microsoft.com/office/word/2010/wordprocessingCanvas" xmlns:mc="http://schemas.openxmlformats.org/markup-compatibility/2006" xmlns:o="urn:schemas-microsoft-com:office:office" xmlns:r="http://schemas.openxmlformats.org/officeDocument/2006/relationships" xmlns:m="http://schemas.openxmlformats.org/officeDocument/2006/math" xmlns:v="urn:schemas-microsoft-com:vml" xmlns:wp14="http://schemas.microsoft.com/office/word/2010/wordprocessingDrawing" xmlns:wp="http://schemas.openxmlformats.org/drawingml/2006/wordprocessingDrawing" xmlns:w10="urn:schemas-microsoft-com:office:word" xmlns:w="http://schemas.openxmlformats.org/wordprocessingml/2006/main" xmlns:w14="http://schemas.microsoft.com/office/word/2010/wordml" xmlns:w15="http://schemas.microsoft.com/office/word/2012/wordml" xmlns:wpg="http://schemas.microsoft.com/office/word/2010/wordprocessingGroup" xmlns:wpi="http://schemas.microsoft.com/office/word/2010/wordprocessingInk" xmlns:wne="http://schemas.microsoft.com/office/word/2006/wordml" xmlns:wps="http://schemas.microsoft.com/office/word/2010/wordprocessingShape" mc:Ignorable="w14 w15 wp14">
+<w:footnotes xmlns:wpc="http://schemas.microsoft.com/office/word/2010/wordprocessingCanvas" xmlns:mo="http://schemas.microsoft.com/office/mac/office/2008/main" xmlns:mc="http://schemas.openxmlformats.org/markup-compatibility/2006" xmlns:mv="urn:schemas-microsoft-com:mac:vml" xmlns:o="urn:schemas-microsoft-com:office:office" xmlns:r="http://schemas.openxmlformats.org/officeDocument/2006/relationships" xmlns:m="http://schemas.openxmlformats.org/officeDocument/2006/math" xmlns:v="urn:schemas-microsoft-com:vml" xmlns:wp14="http://schemas.microsoft.com/office/word/2010/wordprocessingDrawing" xmlns:wp="http://schemas.openxmlformats.org/drawingml/2006/wordprocessingDrawing" xmlns:w10="urn:schemas-microsoft-com:office:word" xmlns:w="http://schemas.openxmlformats.org/wordprocessingml/2006/main" xmlns:w14="http://schemas.microsoft.com/office/word/2010/wordml" xmlns:w15="http://schemas.microsoft.com/office/word/2012/wordml" xmlns:wpg="http://schemas.microsoft.com/office/word/2010/wordprocessingGroup" xmlns:wpi="http://schemas.microsoft.com/office/word/2010/wordprocessingInk" xmlns:wne="http://schemas.microsoft.com/office/word/2006/wordml" xmlns:wps="http://schemas.microsoft.com/office/word/2010/wordprocessingShape" mc:Ignorable="w14 w15 wp14">
   <w:footnote w:type="separator" w:id="-1">
     <w:p>
       <w:pPr>
@@ -3668,7 +3667,7 @@
 </file>
 
 <file path=word/header1.xml><?xml version="1.0" encoding="utf-8"?>
-<w:hdr xmlns:wpc="http://schemas.microsoft.com/office/word/2010/wordprocessingCanvas" xmlns:mc="http://schemas.openxmlformats.org/markup-compatibility/2006" xmlns:o="urn:schemas-microsoft-com:office:office" xmlns:r="http://schemas.openxmlformats.org/officeDocument/2006/relationships" xmlns:m="http://schemas.openxmlformats.org/officeDocument/2006/math" xmlns:v="urn:schemas-microsoft-com:vml" xmlns:wp14="http://schemas.microsoft.com/office/word/2010/wordprocessingDrawing" xmlns:wp="http://schemas.openxmlformats.org/drawingml/2006/wordprocessingDrawing" xmlns:w10="urn:schemas-microsoft-com:office:word" xmlns:w="http://schemas.openxmlformats.org/wordprocessingml/2006/main" xmlns:w14="http://schemas.microsoft.com/office/word/2010/wordml" xmlns:w15="http://schemas.microsoft.com/office/word/2012/wordml" xmlns:wpg="http://schemas.microsoft.com/office/word/2010/wordprocessingGroup" xmlns:wpi="http://schemas.microsoft.com/office/word/2010/wordprocessingInk" xmlns:wne="http://schemas.microsoft.com/office/word/2006/wordml" xmlns:wps="http://schemas.microsoft.com/office/word/2010/wordprocessingShape" mc:Ignorable="w14 w15 wp14">
+<w:hdr xmlns:wpc="http://schemas.microsoft.com/office/word/2010/wordprocessingCanvas" xmlns:mo="http://schemas.microsoft.com/office/mac/office/2008/main" xmlns:mc="http://schemas.openxmlformats.org/markup-compatibility/2006" xmlns:mv="urn:schemas-microsoft-com:mac:vml" xmlns:o="urn:schemas-microsoft-com:office:office" xmlns:r="http://schemas.openxmlformats.org/officeDocument/2006/relationships" xmlns:m="http://schemas.openxmlformats.org/officeDocument/2006/math" xmlns:v="urn:schemas-microsoft-com:vml" xmlns:wp14="http://schemas.microsoft.com/office/word/2010/wordprocessingDrawing" xmlns:wp="http://schemas.openxmlformats.org/drawingml/2006/wordprocessingDrawing" xmlns:w10="urn:schemas-microsoft-com:office:word" xmlns:w="http://schemas.openxmlformats.org/wordprocessingml/2006/main" xmlns:w14="http://schemas.microsoft.com/office/word/2010/wordml" xmlns:w15="http://schemas.microsoft.com/office/word/2012/wordml" xmlns:wpg="http://schemas.microsoft.com/office/word/2010/wordprocessingGroup" xmlns:wpi="http://schemas.microsoft.com/office/word/2010/wordprocessingInk" xmlns:wne="http://schemas.microsoft.com/office/word/2006/wordml" xmlns:wps="http://schemas.microsoft.com/office/word/2010/wordprocessingShape" mc:Ignorable="w14 w15 wp14">
   <w:p>
     <w:pPr>
       <w:pStyle w:val="Header"/>
@@ -3678,8 +3677,8 @@
 </file>
 
 <file path=word/numbering.xml><?xml version="1.0" encoding="utf-8"?>
-<w:numbering xmlns:wpc="http://schemas.microsoft.com/office/word/2010/wordprocessingCanvas" xmlns:mc="http://schemas.openxmlformats.org/markup-compatibility/2006" xmlns:o="urn:schemas-microsoft-com:office:office" xmlns:r="http://schemas.openxmlformats.org/officeDocument/2006/relationships" xmlns:m="http://schemas.openxmlformats.org/officeDocument/2006/math" xmlns:v="urn:schemas-microsoft-com:vml" xmlns:wp14="http://schemas.microsoft.com/office/word/2010/wordprocessingDrawing" xmlns:wp="http://schemas.openxmlformats.org/drawingml/2006/wordprocessingDrawing" xmlns:w10="urn:schemas-microsoft-com:office:word" xmlns:w="http://schemas.openxmlformats.org/wordprocessingml/2006/main" xmlns:w14="http://schemas.microsoft.com/office/word/2010/wordml" xmlns:w15="http://schemas.microsoft.com/office/word/2012/wordml" xmlns:wpg="http://schemas.microsoft.com/office/word/2010/wordprocessingGroup" xmlns:wpi="http://schemas.microsoft.com/office/word/2010/wordprocessingInk" xmlns:wne="http://schemas.microsoft.com/office/word/2006/wordml" xmlns:wps="http://schemas.microsoft.com/office/word/2010/wordprocessingShape" mc:Ignorable="w14 w15 wp14">
-  <w:abstractNum w:abstractNumId="0" w15:restartNumberingAfterBreak="0">
+<w:numbering xmlns:wpc="http://schemas.microsoft.com/office/word/2010/wordprocessingCanvas" xmlns:mo="http://schemas.microsoft.com/office/mac/office/2008/main" xmlns:mc="http://schemas.openxmlformats.org/markup-compatibility/2006" xmlns:mv="urn:schemas-microsoft-com:mac:vml" xmlns:o="urn:schemas-microsoft-com:office:office" xmlns:r="http://schemas.openxmlformats.org/officeDocument/2006/relationships" xmlns:m="http://schemas.openxmlformats.org/officeDocument/2006/math" xmlns:v="urn:schemas-microsoft-com:vml" xmlns:wp14="http://schemas.microsoft.com/office/word/2010/wordprocessingDrawing" xmlns:wp="http://schemas.openxmlformats.org/drawingml/2006/wordprocessingDrawing" xmlns:w10="urn:schemas-microsoft-com:office:word" xmlns:w="http://schemas.openxmlformats.org/wordprocessingml/2006/main" xmlns:w14="http://schemas.microsoft.com/office/word/2010/wordml" xmlns:w15="http://schemas.microsoft.com/office/word/2012/wordml" xmlns:wpg="http://schemas.microsoft.com/office/word/2010/wordprocessingGroup" xmlns:wpi="http://schemas.microsoft.com/office/word/2010/wordprocessingInk" xmlns:wne="http://schemas.microsoft.com/office/word/2006/wordml" xmlns:wps="http://schemas.microsoft.com/office/word/2010/wordprocessingShape" mc:Ignorable="w14 w15 wp14">
+  <w:abstractNum w:abstractNumId="0">
     <w:nsid w:val="16CD7D77"/>
     <w:multiLevelType w:val="hybridMultilevel"/>
     <w:tmpl w:val="1C681F0C"/>
@@ -3792,7 +3791,7 @@
       </w:rPr>
     </w:lvl>
   </w:abstractNum>
-  <w:abstractNum w:abstractNumId="1" w15:restartNumberingAfterBreak="0">
+  <w:abstractNum w:abstractNumId="1">
     <w:nsid w:val="187A260A"/>
     <w:multiLevelType w:val="hybridMultilevel"/>
     <w:tmpl w:val="185A96BC"/>
@@ -3905,7 +3904,7 @@
       </w:rPr>
     </w:lvl>
   </w:abstractNum>
-  <w:abstractNum w:abstractNumId="2" w15:restartNumberingAfterBreak="0">
+  <w:abstractNum w:abstractNumId="2">
     <w:nsid w:val="42184499"/>
     <w:multiLevelType w:val="hybridMultilevel"/>
     <w:tmpl w:val="DF988436"/>
@@ -4018,7 +4017,7 @@
       </w:rPr>
     </w:lvl>
   </w:abstractNum>
-  <w:abstractNum w:abstractNumId="3" w15:restartNumberingAfterBreak="0">
+  <w:abstractNum w:abstractNumId="3">
     <w:nsid w:val="772528C2"/>
     <w:multiLevelType w:val="hybridMultilevel"/>
     <w:tmpl w:val="9FEE02AC"/>
@@ -4163,7 +4162,7 @@
       </w:pPr>
     </w:pPrDefault>
   </w:docDefaults>
-  <w:latentStyles w:defLockedState="0" w:defUIPriority="99" w:defSemiHidden="0" w:defUnhideWhenUsed="0" w:defQFormat="0" w:count="371">
+  <w:latentStyles w:defLockedState="0" w:defUIPriority="99" w:defSemiHidden="0" w:defUnhideWhenUsed="0" w:defQFormat="0" w:count="382">
     <w:lsdException w:name="Normal" w:uiPriority="0" w:qFormat="1"/>
     <w:lsdException w:name="heading 1" w:uiPriority="9" w:qFormat="1"/>
     <w:lsdException w:name="heading 2" w:semiHidden="1" w:uiPriority="9" w:unhideWhenUsed="1" w:qFormat="1"/>
@@ -4269,7 +4268,6 @@
     <w:lsdException w:name="HTML Sample" w:semiHidden="1" w:unhideWhenUsed="1"/>
     <w:lsdException w:name="HTML Typewriter" w:semiHidden="1" w:unhideWhenUsed="1"/>
     <w:lsdException w:name="HTML Variable" w:semiHidden="1" w:unhideWhenUsed="1"/>
-    <w:lsdException w:name="Normal Table" w:semiHidden="1" w:unhideWhenUsed="1"/>
     <w:lsdException w:name="annotation subject" w:semiHidden="1" w:unhideWhenUsed="1"/>
     <w:lsdException w:name="No List" w:semiHidden="1" w:unhideWhenUsed="1"/>
     <w:lsdException w:name="Outline List 1" w:semiHidden="1" w:unhideWhenUsed="1"/>
@@ -4315,11 +4313,9 @@
     <w:lsdException w:name="Table Subtle 1" w:semiHidden="1" w:unhideWhenUsed="1"/>
     <w:lsdException w:name="Table Subtle 2" w:semiHidden="1" w:unhideWhenUsed="1"/>
     <w:lsdException w:name="Table Web 1" w:semiHidden="1" w:unhideWhenUsed="1"/>
-    <w:lsdException w:name="Table Web 2" w:semiHidden="1" w:unhideWhenUsed="1"/>
     <w:lsdException w:name="Table Web 3" w:semiHidden="1" w:unhideWhenUsed="1"/>
     <w:lsdException w:name="Balloon Text" w:semiHidden="1" w:unhideWhenUsed="1"/>
     <w:lsdException w:name="Table Grid" w:uiPriority="39"/>
-    <w:lsdException w:name="Table Theme" w:semiHidden="1" w:unhideWhenUsed="1"/>
     <w:lsdException w:name="Placeholder Text" w:semiHidden="1"/>
     <w:lsdException w:name="No Spacing" w:uiPriority="1" w:qFormat="1"/>
     <w:lsdException w:name="Light Shading" w:uiPriority="60"/>
@@ -4535,6 +4531,8 @@
     <w:lsdException w:name="List Table 5 Dark Accent 6" w:uiPriority="50"/>
     <w:lsdException w:name="List Table 6 Colorful Accent 6" w:uiPriority="51"/>
     <w:lsdException w:name="List Table 7 Colorful Accent 6" w:uiPriority="52"/>
+    <w:lsdException w:name="Mention" w:semiHidden="1" w:unhideWhenUsed="1"/>
+    <w:lsdException w:name="Smart Hyperlink" w:semiHidden="1" w:unhideWhenUsed="1"/>
   </w:latentStyles>
   <w:style w:type="paragraph" w:default="1" w:styleId="Normal">
     <w:name w:val="Normal"/>
@@ -4746,6 +4744,7 @@
       <w:spacing w:after="0" w:line="240" w:lineRule="auto"/>
     </w:pPr>
     <w:tblPr>
+      <w:tblInd w:w="0" w:type="dxa"/>
       <w:tblBorders>
         <w:top w:val="single" w:sz="4" w:space="0" w:color="auto"/>
         <w:left w:val="single" w:sz="4" w:space="0" w:color="auto"/>
@@ -4754,6 +4753,12 @@
         <w:insideH w:val="single" w:sz="4" w:space="0" w:color="auto"/>
         <w:insideV w:val="single" w:sz="4" w:space="0" w:color="auto"/>
       </w:tblBorders>
+      <w:tblCellMar>
+        <w:top w:w="0" w:type="dxa"/>
+        <w:left w:w="108" w:type="dxa"/>
+        <w:bottom w:w="0" w:type="dxa"/>
+        <w:right w:w="108" w:type="dxa"/>
+      </w:tblCellMar>
     </w:tblPr>
   </w:style>
   <w:style w:type="table" w:styleId="GridTable4-Accent1">
@@ -4767,6 +4772,7 @@
     <w:tblPr>
       <w:tblStyleRowBandSize w:val="1"/>
       <w:tblStyleColBandSize w:val="1"/>
+      <w:tblInd w:w="0" w:type="dxa"/>
       <w:tblBorders>
         <w:top w:val="single" w:sz="4" w:space="0" w:color="9CC2E5" w:themeColor="accent1" w:themeTint="99"/>
         <w:left w:val="single" w:sz="4" w:space="0" w:color="9CC2E5" w:themeColor="accent1" w:themeTint="99"/>
@@ -4775,6 +4781,12 @@
         <w:insideH w:val="single" w:sz="4" w:space="0" w:color="9CC2E5" w:themeColor="accent1" w:themeTint="99"/>
         <w:insideV w:val="single" w:sz="4" w:space="0" w:color="9CC2E5" w:themeColor="accent1" w:themeTint="99"/>
       </w:tblBorders>
+      <w:tblCellMar>
+        <w:top w:w="0" w:type="dxa"/>
+        <w:left w:w="108" w:type="dxa"/>
+        <w:bottom w:w="0" w:type="dxa"/>
+        <w:right w:w="108" w:type="dxa"/>
+      </w:tblCellMar>
     </w:tblPr>
     <w:tblStylePr w:type="firstRow">
       <w:rPr>
@@ -5153,7 +5165,7 @@
 </file>
 
 <file path=customXml/itemProps1.xml><?xml version="1.0" encoding="utf-8"?>
-<ds:datastoreItem xmlns:ds="http://schemas.openxmlformats.org/officeDocument/2006/customXml" ds:itemID="{ADB2C1B3-34CD-4A21-9E6C-6729146F8E58}">
+<ds:datastoreItem xmlns:ds="http://schemas.openxmlformats.org/officeDocument/2006/customXml" ds:itemID="{F1C8E57C-8F0F-6F41-A8A5-BA4997E87C0F}">
   <ds:schemaRefs>
     <ds:schemaRef ds:uri="http://schemas.openxmlformats.org/officeDocument/2006/bibliography"/>
   </ds:schemaRefs>

</xml_diff>

<commit_message>
+ add image to cover of document
</commit_message>
<xml_diff>
--- a/Documentation/Project Plan V2/GroupE_ProjectPlan-v2.docx
+++ b/Documentation/Project Plan V2/GroupE_ProjectPlan-v2.docx
@@ -43,6 +43,26 @@
     </w:p>
     <w:p>
       <w:pPr>
+        <w:jc w:val="center"/>
+        <w:rPr>
+          <w:i/>
+          <w:sz w:val="28"/>
+          <w:szCs w:val="28"/>
+          <w:lang w:val="en-US"/>
+        </w:rPr>
+      </w:pPr>
+      <w:r>
+        <w:rPr>
+          <w:i/>
+          <w:sz w:val="28"/>
+          <w:szCs w:val="28"/>
+          <w:lang w:val="en-US"/>
+        </w:rPr>
+        <w:t>Project plan</w:t>
+      </w:r>
+    </w:p>
+    <w:p>
+      <w:pPr>
         <w:rPr>
           <w:lang w:val="en-US"/>
         </w:rPr>
@@ -58,6 +78,61 @@
           <w:lang w:val="en-US"/>
         </w:rPr>
       </w:pPr>
+      <w:r>
+        <w:rPr>
+          <w:b/>
+          <w:noProof/>
+          <w:lang w:eastAsia="zh-CN"/>
+        </w:rPr>
+        <w:drawing>
+          <wp:inline distT="0" distB="0" distL="0" distR="0" wp14:anchorId="43E50236" wp14:editId="4531715C">
+            <wp:extent cx="5727700" cy="4292600"/>
+            <wp:effectExtent l="0" t="0" r="12700" b="0"/>
+            <wp:docPr id="2" name="Picture 2" descr="../../../../Downloads/qGsX5.jpg"/>
+            <wp:cNvGraphicFramePr>
+              <a:graphicFrameLocks xmlns:a="http://schemas.openxmlformats.org/drawingml/2006/main" noChangeAspect="1"/>
+            </wp:cNvGraphicFramePr>
+            <a:graphic xmlns:a="http://schemas.openxmlformats.org/drawingml/2006/main">
+              <a:graphicData uri="http://schemas.openxmlformats.org/drawingml/2006/picture">
+                <pic:pic xmlns:pic="http://schemas.openxmlformats.org/drawingml/2006/picture">
+                  <pic:nvPicPr>
+                    <pic:cNvPr id="0" name="Picture 1" descr="../../../../Downloads/qGsX5.jpg"/>
+                    <pic:cNvPicPr>
+                      <a:picLocks noChangeAspect="1" noChangeArrowheads="1"/>
+                    </pic:cNvPicPr>
+                  </pic:nvPicPr>
+                  <pic:blipFill>
+                    <a:blip r:embed="rId8">
+                      <a:extLst>
+                        <a:ext uri="{28A0092B-C50C-407E-A947-70E740481C1C}">
+                          <a14:useLocalDpi xmlns:a14="http://schemas.microsoft.com/office/drawing/2010/main" val="0"/>
+                        </a:ext>
+                      </a:extLst>
+                    </a:blip>
+                    <a:srcRect/>
+                    <a:stretch>
+                      <a:fillRect/>
+                    </a:stretch>
+                  </pic:blipFill>
+                  <pic:spPr bwMode="auto">
+                    <a:xfrm>
+                      <a:off x="0" y="0"/>
+                      <a:ext cx="5727700" cy="4292600"/>
+                    </a:xfrm>
+                    <a:prstGeom prst="rect">
+                      <a:avLst/>
+                    </a:prstGeom>
+                    <a:noFill/>
+                    <a:ln>
+                      <a:noFill/>
+                    </a:ln>
+                  </pic:spPr>
+                </pic:pic>
+              </a:graphicData>
+            </a:graphic>
+          </wp:inline>
+        </w:drawing>
+      </w:r>
     </w:p>
     <w:p>
       <w:pPr>
@@ -69,6 +144,8 @@
           <w:lang w:val="en-US"/>
         </w:rPr>
       </w:pPr>
+      <w:bookmarkStart w:id="0" w:name="_GoBack"/>
+      <w:bookmarkEnd w:id="0"/>
     </w:p>
     <w:p>
       <w:pPr>
@@ -80,6 +157,21 @@
           <w:lang w:val="en-US"/>
         </w:rPr>
       </w:pPr>
+      <w:r>
+        <w:rPr>
+          <w:b/>
+          <w:lang w:val="en-US"/>
+        </w:rPr>
+        <w:tab/>
+        <w:t>Group E</w:t>
+      </w:r>
+      <w:r>
+        <w:rPr>
+          <w:b/>
+          <w:lang w:val="en-US"/>
+        </w:rPr>
+        <w:t xml:space="preserve"> – Code Ninjas</w:t>
+      </w:r>
     </w:p>
     <w:p>
       <w:pPr>
@@ -87,10 +179,16 @@
           <w:tab w:val="right" w:pos="9360"/>
         </w:tabs>
         <w:rPr>
-          <w:b/>
-          <w:lang w:val="en-US"/>
-        </w:rPr>
-      </w:pPr>
+          <w:lang w:val="en-US"/>
+        </w:rPr>
+      </w:pPr>
+      <w:r>
+        <w:rPr>
+          <w:lang w:val="en-US"/>
+        </w:rPr>
+        <w:tab/>
+        <w:t>Nikola Chobanov</w:t>
+      </w:r>
     </w:p>
     <w:p>
       <w:pPr>
@@ -98,10 +196,16 @@
           <w:tab w:val="right" w:pos="9360"/>
         </w:tabs>
         <w:rPr>
-          <w:b/>
-          <w:lang w:val="en-US"/>
-        </w:rPr>
-      </w:pPr>
+          <w:lang w:val="en-US"/>
+        </w:rPr>
+      </w:pPr>
+      <w:r>
+        <w:rPr>
+          <w:lang w:val="en-US"/>
+        </w:rPr>
+        <w:tab/>
+        <w:t>Tao Hua</w:t>
+      </w:r>
     </w:p>
     <w:p>
       <w:pPr>
@@ -109,10 +213,16 @@
           <w:tab w:val="right" w:pos="9360"/>
         </w:tabs>
         <w:rPr>
-          <w:b/>
-          <w:lang w:val="en-US"/>
-        </w:rPr>
-      </w:pPr>
+          <w:lang w:val="en-US"/>
+        </w:rPr>
+      </w:pPr>
+      <w:r>
+        <w:rPr>
+          <w:lang w:val="en-US"/>
+        </w:rPr>
+        <w:tab/>
+        <w:t>Dean Farras Narendra</w:t>
+      </w:r>
     </w:p>
     <w:p>
       <w:pPr>
@@ -124,6 +234,13 @@
           <w:lang w:val="en-US"/>
         </w:rPr>
       </w:pPr>
+      <w:r>
+        <w:rPr>
+          <w:lang w:val="en-US"/>
+        </w:rPr>
+        <w:tab/>
+        <w:t>Coen Stange</w:t>
+      </w:r>
     </w:p>
     <w:p>
       <w:pPr>
@@ -131,10 +248,29 @@
           <w:tab w:val="right" w:pos="9360"/>
         </w:tabs>
         <w:rPr>
+          <w:lang w:val="en-US"/>
+        </w:rPr>
+      </w:pPr>
+      <w:r>
+        <w:rPr>
           <w:b/>
           <w:lang w:val="en-US"/>
         </w:rPr>
-      </w:pPr>
+        <w:t xml:space="preserve">Version: </w:t>
+      </w:r>
+      <w:r>
+        <w:rPr>
+          <w:lang w:val="en-US"/>
+        </w:rPr>
+        <w:t>2</w:t>
+      </w:r>
+      <w:r>
+        <w:rPr>
+          <w:lang w:val="en-US"/>
+        </w:rPr>
+        <w:tab/>
+        <w:t>Daniel Todorov</w:t>
+      </w:r>
     </w:p>
     <w:p>
       <w:pPr>
@@ -142,264 +278,10 @@
           <w:tab w:val="right" w:pos="9360"/>
         </w:tabs>
         <w:rPr>
-          <w:b/>
-          <w:lang w:val="en-US"/>
-        </w:rPr>
-      </w:pPr>
-    </w:p>
-    <w:p>
-      <w:pPr>
-        <w:tabs>
-          <w:tab w:val="right" w:pos="9360"/>
-        </w:tabs>
-        <w:rPr>
-          <w:b/>
-          <w:lang w:val="en-US"/>
-        </w:rPr>
-      </w:pPr>
-    </w:p>
-    <w:p>
-      <w:pPr>
-        <w:tabs>
-          <w:tab w:val="right" w:pos="9360"/>
-        </w:tabs>
-        <w:rPr>
-          <w:b/>
-          <w:lang w:val="en-US"/>
-        </w:rPr>
-      </w:pPr>
-    </w:p>
-    <w:p>
-      <w:pPr>
-        <w:tabs>
-          <w:tab w:val="right" w:pos="9360"/>
-        </w:tabs>
-        <w:rPr>
-          <w:b/>
-          <w:lang w:val="en-US"/>
-        </w:rPr>
-      </w:pPr>
-    </w:p>
-    <w:p>
-      <w:pPr>
-        <w:tabs>
-          <w:tab w:val="right" w:pos="9360"/>
-        </w:tabs>
-        <w:rPr>
-          <w:b/>
-          <w:lang w:val="en-US"/>
-        </w:rPr>
-      </w:pPr>
-    </w:p>
-    <w:p>
-      <w:pPr>
-        <w:tabs>
-          <w:tab w:val="right" w:pos="9360"/>
-        </w:tabs>
-        <w:rPr>
-          <w:b/>
-          <w:lang w:val="en-US"/>
-        </w:rPr>
-      </w:pPr>
-    </w:p>
-    <w:p>
-      <w:pPr>
-        <w:tabs>
-          <w:tab w:val="right" w:pos="9360"/>
-        </w:tabs>
-        <w:rPr>
-          <w:b/>
-          <w:lang w:val="en-US"/>
-        </w:rPr>
-      </w:pPr>
-    </w:p>
-    <w:p>
-      <w:pPr>
-        <w:tabs>
-          <w:tab w:val="right" w:pos="9360"/>
-        </w:tabs>
-        <w:rPr>
-          <w:b/>
-          <w:lang w:val="en-US"/>
-        </w:rPr>
-      </w:pPr>
-    </w:p>
-    <w:p>
-      <w:pPr>
-        <w:tabs>
-          <w:tab w:val="right" w:pos="9360"/>
-        </w:tabs>
-        <w:rPr>
-          <w:b/>
-          <w:lang w:val="en-US"/>
-        </w:rPr>
-      </w:pPr>
-    </w:p>
-    <w:p>
-      <w:pPr>
-        <w:tabs>
-          <w:tab w:val="right" w:pos="9360"/>
-        </w:tabs>
-        <w:rPr>
-          <w:b/>
-          <w:lang w:val="en-US"/>
-        </w:rPr>
-      </w:pPr>
-      <w:r>
-        <w:rPr>
-          <w:b/>
-          <w:lang w:val="en-US"/>
-        </w:rPr>
-        <w:tab/>
-        <w:t>Group E</w:t>
-      </w:r>
-      <w:r>
-        <w:rPr>
-          <w:b/>
-          <w:lang w:val="en-US"/>
-        </w:rPr>
-        <w:t xml:space="preserve"> – Code Ninjas</w:t>
-      </w:r>
-    </w:p>
-    <w:p>
-      <w:pPr>
-        <w:tabs>
-          <w:tab w:val="right" w:pos="9360"/>
-        </w:tabs>
-        <w:rPr>
-          <w:lang w:val="en-US"/>
-        </w:rPr>
-      </w:pPr>
-      <w:r>
-        <w:rPr>
-          <w:lang w:val="en-US"/>
-        </w:rPr>
-        <w:tab/>
-        <w:t>Nikola Chobanov</w:t>
-      </w:r>
-    </w:p>
-    <w:p>
-      <w:pPr>
-        <w:tabs>
-          <w:tab w:val="right" w:pos="9360"/>
-        </w:tabs>
-        <w:rPr>
-          <w:lang w:val="en-US"/>
-        </w:rPr>
-      </w:pPr>
-      <w:r>
-        <w:rPr>
-          <w:lang w:val="en-US"/>
-        </w:rPr>
-        <w:tab/>
-        <w:t>Tao Hua</w:t>
-      </w:r>
-    </w:p>
-    <w:p>
-      <w:pPr>
-        <w:tabs>
-          <w:tab w:val="right" w:pos="9360"/>
-        </w:tabs>
-        <w:rPr>
-          <w:lang w:val="en-US"/>
-        </w:rPr>
-      </w:pPr>
-      <w:r>
-        <w:rPr>
-          <w:lang w:val="en-US"/>
-        </w:rPr>
-        <w:tab/>
-        <w:t xml:space="preserve">Dean </w:t>
-      </w:r>
-      <w:proofErr w:type="spellStart"/>
-      <w:r>
-        <w:rPr>
-          <w:lang w:val="en-US"/>
-        </w:rPr>
-        <w:t>Farras</w:t>
-      </w:r>
-      <w:proofErr w:type="spellEnd"/>
-      <w:r>
-        <w:rPr>
-          <w:lang w:val="en-US"/>
-        </w:rPr>
-        <w:t xml:space="preserve"> Narendra</w:t>
-      </w:r>
-    </w:p>
-    <w:p>
-      <w:pPr>
-        <w:tabs>
-          <w:tab w:val="right" w:pos="9360"/>
-        </w:tabs>
-        <w:rPr>
-          <w:b/>
-          <w:lang w:val="en-US"/>
-        </w:rPr>
-      </w:pPr>
-      <w:r>
-        <w:rPr>
-          <w:lang w:val="en-US"/>
-        </w:rPr>
-        <w:tab/>
-        <w:t xml:space="preserve">Coen </w:t>
-      </w:r>
-      <w:proofErr w:type="spellStart"/>
-      <w:r>
-        <w:rPr>
-          <w:lang w:val="en-US"/>
-        </w:rPr>
-        <w:t>Stange</w:t>
-      </w:r>
-      <w:proofErr w:type="spellEnd"/>
-    </w:p>
-    <w:p>
-      <w:pPr>
-        <w:tabs>
-          <w:tab w:val="right" w:pos="9360"/>
-        </w:tabs>
-        <w:rPr>
-          <w:lang w:val="en-US"/>
-        </w:rPr>
-      </w:pPr>
-      <w:r>
-        <w:rPr>
-          <w:b/>
-          <w:lang w:val="en-US"/>
-        </w:rPr>
-        <w:t xml:space="preserve">Version: </w:t>
-      </w:r>
-      <w:r>
-        <w:rPr>
-          <w:lang w:val="en-US"/>
-        </w:rPr>
-        <w:t>2</w:t>
-      </w:r>
-      <w:r>
-        <w:rPr>
-          <w:lang w:val="en-US"/>
-        </w:rPr>
-        <w:tab/>
-        <w:t xml:space="preserve">Daniel </w:t>
-      </w:r>
-      <w:proofErr w:type="spellStart"/>
-      <w:r>
-        <w:rPr>
-          <w:lang w:val="en-US"/>
-        </w:rPr>
-        <w:t>Todorov</w:t>
-      </w:r>
-      <w:proofErr w:type="spellEnd"/>
-    </w:p>
-    <w:p>
-      <w:pPr>
-        <w:tabs>
-          <w:tab w:val="right" w:pos="9360"/>
-        </w:tabs>
-        <w:rPr>
           <w:lang w:val="en-US"/>
         </w:rPr>
         <w:sectPr>
-          <w:footerReference w:type="default" r:id="rId8"/>
+          <w:footerReference w:type="default" r:id="rId9"/>
           <w:pgSz w:w="11906" w:h="16838" w:code="9"/>
           <w:pgMar w:top="1440" w:right="1440" w:bottom="1440" w:left="1440" w:header="720" w:footer="720" w:gutter="0"/>
           <w:pgNumType w:start="1"/>
@@ -1957,7 +1839,7 @@
           <w:lang w:val="en-US"/>
         </w:rPr>
       </w:pPr>
-      <w:bookmarkStart w:id="0" w:name="_Toc492528874"/>
+      <w:bookmarkStart w:id="1" w:name="_Toc492528874"/>
       <w:r>
         <w:rPr>
           <w:b/>
@@ -1966,7 +1848,7 @@
         <w:lastRenderedPageBreak/>
         <w:t>Introduction</w:t>
       </w:r>
-      <w:bookmarkEnd w:id="0"/>
+      <w:bookmarkEnd w:id="1"/>
     </w:p>
     <w:p>
       <w:pPr>
@@ -1984,21 +1866,7 @@
         <w:rPr>
           <w:lang w:val="en-US"/>
         </w:rPr>
-        <w:t xml:space="preserve"> and </w:t>
-      </w:r>
-      <w:proofErr w:type="spellStart"/>
-      <w:r>
-        <w:rPr>
-          <w:lang w:val="en-US"/>
-        </w:rPr>
-        <w:t>MoSQuITO</w:t>
-      </w:r>
-      <w:proofErr w:type="spellEnd"/>
-      <w:r>
-        <w:rPr>
-          <w:lang w:val="en-US"/>
-        </w:rPr>
-        <w:t xml:space="preserve"> (Money, Skills, Quality, Information, Time and Organization). The project statement part </w:t>
+        <w:t xml:space="preserve"> and MoSQuITO (Money, Skills, Quality, Information, Time and Organization). The project statement part </w:t>
       </w:r>
       <w:r>
         <w:rPr>
@@ -2040,41 +1908,13 @@
         <w:rPr>
           <w:lang w:val="en-US"/>
         </w:rPr>
-        <w:t xml:space="preserve"> The </w:t>
-      </w:r>
-      <w:proofErr w:type="spellStart"/>
-      <w:r>
-        <w:rPr>
-          <w:lang w:val="en-US"/>
-        </w:rPr>
-        <w:t>MoSQuITO</w:t>
-      </w:r>
-      <w:proofErr w:type="spellEnd"/>
-      <w:r>
-        <w:rPr>
-          <w:lang w:val="en-US"/>
-        </w:rPr>
-        <w:t xml:space="preserve"> </w:t>
-      </w:r>
-      <w:r>
-        <w:rPr>
-          <w:lang w:val="en-US"/>
-        </w:rPr>
-        <w:t xml:space="preserve">lists the project budget, the skills that are needed to execute the project, the quality constraints which must be abide, table that shows the documentation involved and which parties are responsible for drawing/approving it. The final two sections of the </w:t>
-      </w:r>
-      <w:proofErr w:type="spellStart"/>
-      <w:r>
-        <w:rPr>
-          <w:lang w:val="en-US"/>
-        </w:rPr>
-        <w:t>MoSQuITO</w:t>
-      </w:r>
-      <w:proofErr w:type="spellEnd"/>
-      <w:r>
-        <w:rPr>
-          <w:lang w:val="en-US"/>
-        </w:rPr>
-        <w:t xml:space="preserve"> give information about the time needed to execute the project and the roles of each member of the Code Ninjas within the project.</w:t>
+        <w:t xml:space="preserve"> The MoSQuITO </w:t>
+      </w:r>
+      <w:r>
+        <w:rPr>
+          <w:lang w:val="en-US"/>
+        </w:rPr>
+        <w:t>lists the project budget, the skills that are needed to execute the project, the quality constraints which must be abide, table that shows the documentation involved and which parties are responsible for drawing/approving it. The final two sections of the MoSQuITO give information about the time needed to execute the project and the roles of each member of the Code Ninjas within the project.</w:t>
       </w:r>
     </w:p>
     <w:p>
@@ -2085,7 +1925,7 @@
           <w:lang w:val="en-US"/>
         </w:rPr>
       </w:pPr>
-      <w:bookmarkStart w:id="1" w:name="_Toc492528875"/>
+      <w:bookmarkStart w:id="2" w:name="_Toc492528875"/>
       <w:r>
         <w:rPr>
           <w:b/>
@@ -2094,8 +1934,6 @@
         <w:lastRenderedPageBreak/>
         <w:t>Project statement</w:t>
       </w:r>
-      <w:bookmarkStart w:id="2" w:name="_GoBack"/>
-      <w:bookmarkEnd w:id="1"/>
       <w:bookmarkEnd w:id="2"/>
     </w:p>
     <w:p>
@@ -2145,7 +1983,7 @@
                     </pic:cNvPicPr>
                   </pic:nvPicPr>
                   <pic:blipFill>
-                    <a:blip r:embed="rId9">
+                    <a:blip r:embed="rId10">
                       <a:extLst>
                         <a:ext uri="{28A0092B-C50C-407E-A947-70E740481C1C}">
                           <a14:useLocalDpi xmlns:a14="http://schemas.microsoft.com/office/drawing/2010/main" val="0"/>
@@ -3373,7 +3211,7 @@
                     <pic:cNvPicPr/>
                   </pic:nvPicPr>
                   <pic:blipFill>
-                    <a:blip r:embed="rId10"/>
+                    <a:blip r:embed="rId11"/>
                     <a:stretch>
                       <a:fillRect/>
                     </a:stretch>
@@ -3552,7 +3390,7 @@
       <w:bookmarkEnd w:id="20"/>
     </w:p>
     <w:sectPr>
-      <w:headerReference w:type="default" r:id="rId11"/>
+      <w:headerReference w:type="default" r:id="rId12"/>
       <w:pgSz w:w="11906" w:h="16838" w:code="9"/>
       <w:pgMar w:top="1440" w:right="1440" w:bottom="1440" w:left="1440" w:header="720" w:footer="720" w:gutter="0"/>
       <w:pgNumType w:start="2"/>
@@ -3622,7 +3460,7 @@
           <w:rPr>
             <w:noProof/>
           </w:rPr>
-          <w:t>4</w:t>
+          <w:t>8</w:t>
         </w:r>
         <w:r>
           <w:rPr>
@@ -4268,6 +4106,7 @@
     <w:lsdException w:name="HTML Sample" w:semiHidden="1" w:unhideWhenUsed="1"/>
     <w:lsdException w:name="HTML Typewriter" w:semiHidden="1" w:unhideWhenUsed="1"/>
     <w:lsdException w:name="HTML Variable" w:semiHidden="1" w:unhideWhenUsed="1"/>
+    <w:lsdException w:name="Normal Table" w:semiHidden="1" w:unhideWhenUsed="1"/>
     <w:lsdException w:name="annotation subject" w:semiHidden="1" w:unhideWhenUsed="1"/>
     <w:lsdException w:name="No List" w:semiHidden="1" w:unhideWhenUsed="1"/>
     <w:lsdException w:name="Outline List 1" w:semiHidden="1" w:unhideWhenUsed="1"/>
@@ -4313,9 +4152,11 @@
     <w:lsdException w:name="Table Subtle 1" w:semiHidden="1" w:unhideWhenUsed="1"/>
     <w:lsdException w:name="Table Subtle 2" w:semiHidden="1" w:unhideWhenUsed="1"/>
     <w:lsdException w:name="Table Web 1" w:semiHidden="1" w:unhideWhenUsed="1"/>
+    <w:lsdException w:name="Table Web 2" w:semiHidden="1" w:unhideWhenUsed="1"/>
     <w:lsdException w:name="Table Web 3" w:semiHidden="1" w:unhideWhenUsed="1"/>
     <w:lsdException w:name="Balloon Text" w:semiHidden="1" w:unhideWhenUsed="1"/>
     <w:lsdException w:name="Table Grid" w:uiPriority="39"/>
+    <w:lsdException w:name="Table Theme" w:semiHidden="1" w:unhideWhenUsed="1"/>
     <w:lsdException w:name="Placeholder Text" w:semiHidden="1"/>
     <w:lsdException w:name="No Spacing" w:uiPriority="1" w:qFormat="1"/>
     <w:lsdException w:name="Light Shading" w:uiPriority="60"/>
@@ -5165,7 +5006,7 @@
 </file>
 
 <file path=customXml/itemProps1.xml><?xml version="1.0" encoding="utf-8"?>
-<ds:datastoreItem xmlns:ds="http://schemas.openxmlformats.org/officeDocument/2006/customXml" ds:itemID="{F1C8E57C-8F0F-6F41-A8A5-BA4997E87C0F}">
+<ds:datastoreItem xmlns:ds="http://schemas.openxmlformats.org/officeDocument/2006/customXml" ds:itemID="{8244315C-265E-0D4B-B89A-C9283EFFE0CB}">
   <ds:schemaRefs>
     <ds:schemaRef ds:uri="http://schemas.openxmlformats.org/officeDocument/2006/bibliography"/>
   </ds:schemaRefs>

</xml_diff>

<commit_message>
Project Risk, Quality, Skills, Communication Plan, Remove Money
</commit_message>
<xml_diff>
--- a/Documentation/Project Plan V2/GroupE_ProjectPlan-v2.docx
+++ b/Documentation/Project Plan V2/GroupE_ProjectPlan-v2.docx
@@ -1,6 +1,6 @@
 
 <file path=word/document.xml><?xml version="1.0" encoding="utf-8"?>
-<w:document xmlns:wpc="http://schemas.microsoft.com/office/word/2010/wordprocessingCanvas" xmlns:mo="http://schemas.microsoft.com/office/mac/office/2008/main" xmlns:mc="http://schemas.openxmlformats.org/markup-compatibility/2006" xmlns:mv="urn:schemas-microsoft-com:mac:vml" xmlns:o="urn:schemas-microsoft-com:office:office" xmlns:r="http://schemas.openxmlformats.org/officeDocument/2006/relationships" xmlns:m="http://schemas.openxmlformats.org/officeDocument/2006/math" xmlns:v="urn:schemas-microsoft-com:vml" xmlns:wp14="http://schemas.microsoft.com/office/word/2010/wordprocessingDrawing" xmlns:wp="http://schemas.openxmlformats.org/drawingml/2006/wordprocessingDrawing" xmlns:w10="urn:schemas-microsoft-com:office:word" xmlns:w="http://schemas.openxmlformats.org/wordprocessingml/2006/main" xmlns:w14="http://schemas.microsoft.com/office/word/2010/wordml" xmlns:w15="http://schemas.microsoft.com/office/word/2012/wordml" xmlns:wpg="http://schemas.microsoft.com/office/word/2010/wordprocessingGroup" xmlns:wpi="http://schemas.microsoft.com/office/word/2010/wordprocessingInk" xmlns:wne="http://schemas.microsoft.com/office/word/2006/wordml" xmlns:wps="http://schemas.microsoft.com/office/word/2010/wordprocessingShape" mc:Ignorable="w14 w15 wp14">
+<w:document xmlns:wpc="http://schemas.microsoft.com/office/word/2010/wordprocessingCanvas" xmlns:cx="http://schemas.microsoft.com/office/drawing/2014/chartex" xmlns:cx1="http://schemas.microsoft.com/office/drawing/2015/9/8/chartex" xmlns:cx2="http://schemas.microsoft.com/office/drawing/2015/10/21/chartex" xmlns:cx3="http://schemas.microsoft.com/office/drawing/2016/5/9/chartex" xmlns:cx4="http://schemas.microsoft.com/office/drawing/2016/5/10/chartex" xmlns:cx5="http://schemas.microsoft.com/office/drawing/2016/5/11/chartex" xmlns:cx6="http://schemas.microsoft.com/office/drawing/2016/5/12/chartex" xmlns:cx7="http://schemas.microsoft.com/office/drawing/2016/5/13/chartex" xmlns:cx8="http://schemas.microsoft.com/office/drawing/2016/5/14/chartex" xmlns:mc="http://schemas.openxmlformats.org/markup-compatibility/2006" xmlns:aink="http://schemas.microsoft.com/office/drawing/2016/ink" xmlns:am3d="http://schemas.microsoft.com/office/drawing/2017/model3d" xmlns:o="urn:schemas-microsoft-com:office:office" xmlns:r="http://schemas.openxmlformats.org/officeDocument/2006/relationships" xmlns:m="http://schemas.openxmlformats.org/officeDocument/2006/math" xmlns:v="urn:schemas-microsoft-com:vml" xmlns:wp14="http://schemas.microsoft.com/office/word/2010/wordprocessingDrawing" xmlns:wp="http://schemas.openxmlformats.org/drawingml/2006/wordprocessingDrawing" xmlns:w10="urn:schemas-microsoft-com:office:word" xmlns:w="http://schemas.openxmlformats.org/wordprocessingml/2006/main" xmlns:w14="http://schemas.microsoft.com/office/word/2010/wordml" xmlns:w15="http://schemas.microsoft.com/office/word/2012/wordml" xmlns:w16cid="http://schemas.microsoft.com/office/word/2016/wordml/cid" xmlns:w16se="http://schemas.microsoft.com/office/word/2015/wordml/symex" xmlns:wpg="http://schemas.microsoft.com/office/word/2010/wordprocessingGroup" xmlns:wpi="http://schemas.microsoft.com/office/word/2010/wordprocessingInk" xmlns:wne="http://schemas.microsoft.com/office/word/2006/wordml" xmlns:wps="http://schemas.microsoft.com/office/word/2010/wordprocessingShape" mc:Ignorable="w14 w15 w16se w16cid wp14">
   <w:body>
     <w:p>
       <w:pPr>
@@ -144,8 +144,6 @@
           <w:lang w:val="en-US"/>
         </w:rPr>
       </w:pPr>
-      <w:bookmarkStart w:id="0" w:name="_GoBack"/>
-      <w:bookmarkEnd w:id="0"/>
     </w:p>
     <w:p>
       <w:pPr>
@@ -1839,7 +1837,7 @@
           <w:lang w:val="en-US"/>
         </w:rPr>
       </w:pPr>
-      <w:bookmarkStart w:id="1" w:name="_Toc492528874"/>
+      <w:bookmarkStart w:id="0" w:name="_Toc492528874"/>
       <w:r>
         <w:rPr>
           <w:b/>
@@ -1848,7 +1846,7 @@
         <w:lastRenderedPageBreak/>
         <w:t>Introduction</w:t>
       </w:r>
-      <w:bookmarkEnd w:id="1"/>
+      <w:bookmarkEnd w:id="0"/>
     </w:p>
     <w:p>
       <w:pPr>
@@ -1925,7 +1923,7 @@
           <w:lang w:val="en-US"/>
         </w:rPr>
       </w:pPr>
-      <w:bookmarkStart w:id="2" w:name="_Toc492528875"/>
+      <w:bookmarkStart w:id="1" w:name="_Toc492528875"/>
       <w:r>
         <w:rPr>
           <w:b/>
@@ -1934,6 +1932,22 @@
         <w:lastRenderedPageBreak/>
         <w:t>Project statement</w:t>
       </w:r>
+      <w:bookmarkEnd w:id="1"/>
+    </w:p>
+    <w:p>
+      <w:pPr>
+        <w:pStyle w:val="Heading2"/>
+        <w:rPr>
+          <w:lang w:val="en-US"/>
+        </w:rPr>
+      </w:pPr>
+      <w:bookmarkStart w:id="2" w:name="_Toc492528876"/>
+      <w:r>
+        <w:rPr>
+          <w:lang w:val="en-US"/>
+        </w:rPr>
+        <w:t>Formal client</w:t>
+      </w:r>
       <w:bookmarkEnd w:id="2"/>
     </w:p>
     <w:p>
@@ -1943,23 +1957,7 @@
           <w:lang w:val="en-US"/>
         </w:rPr>
       </w:pPr>
-      <w:bookmarkStart w:id="3" w:name="_Toc492528876"/>
-      <w:r>
-        <w:rPr>
-          <w:lang w:val="en-US"/>
-        </w:rPr>
-        <w:t>Formal client</w:t>
-      </w:r>
-      <w:bookmarkEnd w:id="3"/>
-    </w:p>
-    <w:p>
-      <w:pPr>
-        <w:pStyle w:val="Heading2"/>
-        <w:rPr>
-          <w:lang w:val="en-US"/>
-        </w:rPr>
-      </w:pPr>
-      <w:bookmarkStart w:id="4" w:name="_Toc492528877"/>
+      <w:bookmarkStart w:id="3" w:name="_Toc492528877"/>
       <w:r>
         <w:rPr>
           <w:noProof/>
@@ -2029,19 +2027,48 @@
         <w:lastRenderedPageBreak/>
         <w:t>The company</w:t>
       </w:r>
+      <w:bookmarkEnd w:id="3"/>
+    </w:p>
+    <w:p>
+      <w:pPr>
+        <w:rPr>
+          <w:lang w:val="en-US"/>
+        </w:rPr>
+      </w:pPr>
+      <w:r>
+        <w:rPr>
+          <w:lang w:val="en-US"/>
+        </w:rPr>
+        <w:t xml:space="preserve">“Ninja Coders” is a company based in Eindhoven, the Netherlands. They have been building corporate software for about 15 years already. Most of their work is concentrated on entrepreneur kind of businesses, which allows them to have the “interesting” shaped mindset. Their team counts 5 people, all educated in the sphere of Software Engineering and Business studies. Undoubtedly many happy clients like to share their names, which makes it a fact, their work is always at a top level. During this project their task is to make sure that one entrepreneur will be always ready to live-stream his ideas, right at the place where they are happening, right at the moment, when everything is going on! </w:t>
+      </w:r>
+    </w:p>
+    <w:p>
+      <w:pPr>
+        <w:pStyle w:val="Heading2"/>
+        <w:rPr>
+          <w:lang w:val="en-US"/>
+        </w:rPr>
+      </w:pPr>
+      <w:bookmarkStart w:id="4" w:name="_Toc492528878"/>
+      <w:r>
+        <w:rPr>
+          <w:lang w:val="en-US"/>
+        </w:rPr>
+        <w:t>Project leader</w:t>
+      </w:r>
       <w:bookmarkEnd w:id="4"/>
     </w:p>
     <w:p>
       <w:pPr>
         <w:rPr>
-          <w:lang w:val="en-US"/>
-        </w:rPr>
-      </w:pPr>
-      <w:r>
-        <w:rPr>
-          <w:lang w:val="en-US"/>
-        </w:rPr>
-        <w:t xml:space="preserve">“Ninja Coders” is a company based in Eindhoven, the Netherlands. They have been building corporate software for about 15 years already. Most of their work is concentrated on entrepreneur kind of businesses, which allows them to have the “interesting” shaped mindset. Their team counts 5 people, all educated in the sphere of Software Engineering and Business studies. Undoubtedly many happy clients like to share their names, which makes it a fact, their work is always at a top level. During this project their task is to make sure that one entrepreneur will be always ready to live-stream his ideas, right at the place where they are happening, right at the moment, when everything is going on! </w:t>
+          <w:lang w:val="bg-BG"/>
+        </w:rPr>
+      </w:pPr>
+      <w:r>
+        <w:rPr>
+          <w:lang w:val="en-US"/>
+        </w:rPr>
+        <w:t>To be determined.</w:t>
       </w:r>
     </w:p>
     <w:p>
@@ -2051,26 +2078,51 @@
           <w:lang w:val="en-US"/>
         </w:rPr>
       </w:pPr>
-      <w:bookmarkStart w:id="5" w:name="_Toc492528878"/>
-      <w:r>
-        <w:rPr>
-          <w:lang w:val="en-US"/>
-        </w:rPr>
-        <w:t>Project leader</w:t>
+      <w:bookmarkStart w:id="5" w:name="_Toc492528879"/>
+      <w:r>
+        <w:rPr>
+          <w:lang w:val="en-US"/>
+        </w:rPr>
+        <w:t>Current situation</w:t>
       </w:r>
       <w:bookmarkEnd w:id="5"/>
     </w:p>
     <w:p>
       <w:pPr>
         <w:rPr>
-          <w:lang w:val="bg-BG"/>
-        </w:rPr>
-      </w:pPr>
-      <w:r>
-        <w:rPr>
-          <w:lang w:val="en-US"/>
-        </w:rPr>
-        <w:t>To be determined.</w:t>
+          <w:lang w:val="en-US"/>
+        </w:rPr>
+      </w:pPr>
+      <w:r>
+        <w:rPr>
+          <w:lang w:val="en-US"/>
+        </w:rPr>
+        <w:t xml:space="preserve">As already mentioned Bill is a young entrepreneur, who wants his ideas to be heard. Not so common, he has that flying kind of mind, so his ideas are unfortunately always difficult to capture and visualize. Here comes the problem with him, he would need something that can make the impossible – possible. Something that can be put on drones, trains, bikes, cars, on people, animals and much more, just to be able to live stream about what is going on right there, right at that moment. He has had very interesting adventure on a camel recently, which he could not capture and turn into an idea, unfortunately. As far as his concerns reveal, this is something that he would not like to see happening again. That’s why Bill has decided on making a deal with a software company, to have such a product built for him. </w:t>
+      </w:r>
+    </w:p>
+    <w:p>
+      <w:pPr>
+        <w:rPr>
+          <w:lang w:val="en-US"/>
+        </w:rPr>
+      </w:pPr>
+      <w:r>
+        <w:rPr>
+          <w:lang w:val="en-US"/>
+        </w:rPr>
+        <w:t>Bill has tried numerous ways of capturing the moment, with mobile phones, with 360 cameras, but none of them offers exactly what he needs. Everything is fine, but none to the point that, he would say “That’s it!</w:t>
+      </w:r>
+      <w:r>
+        <w:rPr>
+          <w:lang w:val="en-US"/>
+        </w:rPr>
+        <w:t>”</w:t>
+      </w:r>
+      <w:r>
+        <w:rPr>
+          <w:lang w:val="en-US"/>
+        </w:rPr>
+        <w:t xml:space="preserve"> Currently he is able to record the adventure, but recording the adventure loses its uniqueness, it’s interesting only when it is happening. That’s what Mr. Bill definitely thinks. If the company, he has talked with, manages to provide him with such a product, Bill will be the happiest entrepreneur in the world. </w:t>
       </w:r>
     </w:p>
     <w:p>
@@ -2080,68 +2132,14 @@
           <w:lang w:val="en-US"/>
         </w:rPr>
       </w:pPr>
-      <w:bookmarkStart w:id="6" w:name="_Toc492528879"/>
-      <w:r>
-        <w:rPr>
-          <w:lang w:val="en-US"/>
-        </w:rPr>
-        <w:t>Current situation</w:t>
+      <w:bookmarkStart w:id="6" w:name="_Toc492528880"/>
+      <w:r>
+        <w:rPr>
+          <w:lang w:val="en-US"/>
+        </w:rPr>
+        <w:t>Project justification</w:t>
       </w:r>
       <w:bookmarkEnd w:id="6"/>
-    </w:p>
-    <w:p>
-      <w:pPr>
-        <w:rPr>
-          <w:lang w:val="en-US"/>
-        </w:rPr>
-      </w:pPr>
-      <w:r>
-        <w:rPr>
-          <w:lang w:val="en-US"/>
-        </w:rPr>
-        <w:t xml:space="preserve">As already mentioned Bill is a young entrepreneur, who wants his ideas to be heard. Not so common, he has that flying kind of mind, so his ideas are unfortunately always difficult to capture and visualize. Here comes the problem with him, he would need something that can make the impossible – possible. Something that can be put on drones, trains, bikes, cars, on people, animals and much more, just to be able to live stream about what is going on right there, right at that moment. He has had very interesting adventure on a camel recently, which he could not capture and turn into an idea, unfortunately. As far as his concerns reveal, this is something that he would not like to see happening again. That’s why Bill has decided on making a deal with a software company, to have such a product built for him. </w:t>
-      </w:r>
-    </w:p>
-    <w:p>
-      <w:pPr>
-        <w:rPr>
-          <w:lang w:val="en-US"/>
-        </w:rPr>
-      </w:pPr>
-      <w:r>
-        <w:rPr>
-          <w:lang w:val="en-US"/>
-        </w:rPr>
-        <w:t>Bill has tried numerous ways of capturing the moment, with mobile phones, with 360 cameras, but none of them offers exactly what he needs. Everything is fine, but none to the point that, he would say “That’s it!</w:t>
-      </w:r>
-      <w:r>
-        <w:rPr>
-          <w:lang w:val="en-US"/>
-        </w:rPr>
-        <w:t>”</w:t>
-      </w:r>
-      <w:r>
-        <w:rPr>
-          <w:lang w:val="en-US"/>
-        </w:rPr>
-        <w:t xml:space="preserve"> Currently he is able to record the adventure, but recording the adventure loses its uniqueness, it’s interesting only when it is happening. That’s what Mr. Bill definitely thinks. If the company, he has talked with, manages to provide him with such a product, Bill will be the happiest entrepreneur in the world. </w:t>
-      </w:r>
-    </w:p>
-    <w:p>
-      <w:pPr>
-        <w:pStyle w:val="Heading2"/>
-        <w:rPr>
-          <w:lang w:val="en-US"/>
-        </w:rPr>
-      </w:pPr>
-      <w:bookmarkStart w:id="7" w:name="_Toc492528880"/>
-      <w:r>
-        <w:rPr>
-          <w:lang w:val="en-US"/>
-        </w:rPr>
-        <w:t>Project justification</w:t>
-      </w:r>
-      <w:bookmarkEnd w:id="7"/>
     </w:p>
     <w:p>
       <w:pPr>
@@ -2302,7 +2300,7 @@
           <w:lang w:val="en-US"/>
         </w:rPr>
       </w:pPr>
-      <w:bookmarkStart w:id="8" w:name="_Toc492528881"/>
+      <w:bookmarkStart w:id="7" w:name="_Toc492528881"/>
       <w:r>
         <w:rPr>
           <w:lang w:val="en-US"/>
@@ -2310,78 +2308,78 @@
         <w:lastRenderedPageBreak/>
         <w:t>Project product</w:t>
       </w:r>
+      <w:bookmarkEnd w:id="7"/>
+    </w:p>
+    <w:p>
+      <w:pPr>
+        <w:rPr>
+          <w:lang w:val="en-US"/>
+        </w:rPr>
+      </w:pPr>
+      <w:r>
+        <w:rPr>
+          <w:lang w:val="en-US"/>
+        </w:rPr>
+        <w:t>The end goal of this project is to create a mobile and web applicati</w:t>
+      </w:r>
+      <w:r>
+        <w:rPr>
+          <w:lang w:val="en-US"/>
+        </w:rPr>
+        <w:t>on and</w:t>
+      </w:r>
+      <w:r>
+        <w:rPr>
+          <w:lang w:val="en-US"/>
+        </w:rPr>
+        <w:t xml:space="preserve"> a server </w:t>
+      </w:r>
+      <w:r>
+        <w:rPr>
+          <w:lang w:val="en-US"/>
+        </w:rPr>
+        <w:t xml:space="preserve">that </w:t>
+      </w:r>
+      <w:r>
+        <w:rPr>
+          <w:lang w:val="en-US"/>
+        </w:rPr>
+        <w:t>allow</w:t>
+      </w:r>
+      <w:r>
+        <w:rPr>
+          <w:lang w:val="en-US"/>
+        </w:rPr>
+        <w:t>s</w:t>
+      </w:r>
+      <w:r>
+        <w:rPr>
+          <w:lang w:val="en-US"/>
+        </w:rPr>
+        <w:t xml:space="preserve"> </w:t>
+      </w:r>
+      <w:r>
+        <w:rPr>
+          <w:lang w:val="en-US"/>
+        </w:rPr>
+        <w:t>real-time streaming. The final products can be used in various ways including entertainment, education or home security. The main purpose is to allow one person to stream video and share his location, so others can see it in real-time.</w:t>
+      </w:r>
+    </w:p>
+    <w:p>
+      <w:pPr>
+        <w:pStyle w:val="Heading2"/>
+        <w:rPr>
+          <w:lang w:val="en-US"/>
+        </w:rPr>
+      </w:pPr>
+      <w:bookmarkStart w:id="8" w:name="_Toc492528882"/>
+      <w:r>
+        <w:rPr>
+          <w:lang w:val="en-US"/>
+        </w:rPr>
+        <w:t>Project deliverables and non-deliverables</w:t>
+      </w:r>
       <w:bookmarkEnd w:id="8"/>
-    </w:p>
-    <w:p>
-      <w:pPr>
-        <w:rPr>
-          <w:lang w:val="en-US"/>
-        </w:rPr>
-      </w:pPr>
-      <w:r>
-        <w:rPr>
-          <w:lang w:val="en-US"/>
-        </w:rPr>
-        <w:t>The end goal of this project is to create a mobile and web applicati</w:t>
-      </w:r>
-      <w:r>
-        <w:rPr>
-          <w:lang w:val="en-US"/>
-        </w:rPr>
-        <w:t>on and</w:t>
-      </w:r>
-      <w:r>
-        <w:rPr>
-          <w:lang w:val="en-US"/>
-        </w:rPr>
-        <w:t xml:space="preserve"> a server </w:t>
-      </w:r>
-      <w:r>
-        <w:rPr>
-          <w:lang w:val="en-US"/>
-        </w:rPr>
-        <w:t xml:space="preserve">that </w:t>
-      </w:r>
-      <w:r>
-        <w:rPr>
-          <w:lang w:val="en-US"/>
-        </w:rPr>
-        <w:t>allow</w:t>
-      </w:r>
-      <w:r>
-        <w:rPr>
-          <w:lang w:val="en-US"/>
-        </w:rPr>
-        <w:t>s</w:t>
-      </w:r>
-      <w:r>
-        <w:rPr>
-          <w:lang w:val="en-US"/>
-        </w:rPr>
-        <w:t xml:space="preserve"> </w:t>
-      </w:r>
-      <w:r>
-        <w:rPr>
-          <w:lang w:val="en-US"/>
-        </w:rPr>
-        <w:t>real-time streaming. The final products can be used in various ways including entertainment, education or home security. The main purpose is to allow one person to stream video and share his location, so others can see it in real-time.</w:t>
-      </w:r>
-    </w:p>
-    <w:p>
-      <w:pPr>
-        <w:pStyle w:val="Heading2"/>
-        <w:rPr>
-          <w:lang w:val="en-US"/>
-        </w:rPr>
-      </w:pPr>
-      <w:bookmarkStart w:id="9" w:name="_Toc492528882"/>
-      <w:r>
-        <w:rPr>
-          <w:lang w:val="en-US"/>
-        </w:rPr>
-        <w:t>Project deliverables and non-deliverables</w:t>
-      </w:r>
-      <w:bookmarkEnd w:id="9"/>
     </w:p>
     <w:p>
       <w:pPr>
@@ -2635,51 +2633,51 @@
           <w:lang w:val="en-US"/>
         </w:rPr>
       </w:pPr>
-      <w:bookmarkStart w:id="10" w:name="_Toc492528883"/>
+      <w:bookmarkStart w:id="9" w:name="_Toc492528883"/>
       <w:r>
         <w:rPr>
           <w:lang w:val="en-US"/>
         </w:rPr>
         <w:t>Project constraints</w:t>
       </w:r>
+      <w:bookmarkEnd w:id="9"/>
+    </w:p>
+    <w:p>
+      <w:pPr>
+        <w:rPr>
+          <w:lang w:val="en-US"/>
+        </w:rPr>
+      </w:pPr>
+    </w:p>
+    <w:p>
+      <w:pPr>
+        <w:rPr>
+          <w:lang w:val="en-US"/>
+        </w:rPr>
+      </w:pPr>
+    </w:p>
+    <w:p>
+      <w:pPr>
+        <w:rPr>
+          <w:lang w:val="en-US"/>
+        </w:rPr>
+      </w:pPr>
+    </w:p>
+    <w:p>
+      <w:pPr>
+        <w:pStyle w:val="Heading2"/>
+        <w:rPr>
+          <w:lang w:val="en-US"/>
+        </w:rPr>
+      </w:pPr>
+      <w:bookmarkStart w:id="10" w:name="_Toc492528884"/>
+      <w:r>
+        <w:rPr>
+          <w:lang w:val="en-US"/>
+        </w:rPr>
+        <w:t>Risks</w:t>
+      </w:r>
       <w:bookmarkEnd w:id="10"/>
-    </w:p>
-    <w:p>
-      <w:pPr>
-        <w:rPr>
-          <w:lang w:val="en-US"/>
-        </w:rPr>
-      </w:pPr>
-    </w:p>
-    <w:p>
-      <w:pPr>
-        <w:rPr>
-          <w:lang w:val="en-US"/>
-        </w:rPr>
-      </w:pPr>
-    </w:p>
-    <w:p>
-      <w:pPr>
-        <w:rPr>
-          <w:lang w:val="en-US"/>
-        </w:rPr>
-      </w:pPr>
-    </w:p>
-    <w:p>
-      <w:pPr>
-        <w:pStyle w:val="Heading2"/>
-        <w:rPr>
-          <w:lang w:val="en-US"/>
-        </w:rPr>
-      </w:pPr>
-      <w:bookmarkStart w:id="11" w:name="_Toc492528884"/>
-      <w:r>
-        <w:rPr>
-          <w:lang w:val="en-US"/>
-        </w:rPr>
-        <w:t>Risks</w:t>
-      </w:r>
-      <w:bookmarkEnd w:id="11"/>
     </w:p>
     <w:tbl>
       <w:tblPr>
@@ -2688,10 +2686,11 @@
         <w:tblLook w:val="04A0" w:firstRow="1" w:lastRow="0" w:firstColumn="1" w:lastColumn="0" w:noHBand="0" w:noVBand="1"/>
       </w:tblPr>
       <w:tblGrid>
-        <w:gridCol w:w="2222"/>
-        <w:gridCol w:w="2345"/>
-        <w:gridCol w:w="2344"/>
-        <w:gridCol w:w="2105"/>
+        <w:gridCol w:w="1716"/>
+        <w:gridCol w:w="1957"/>
+        <w:gridCol w:w="1996"/>
+        <w:gridCol w:w="1826"/>
+        <w:gridCol w:w="1521"/>
       </w:tblGrid>
       <w:tr>
         <w:trPr>
@@ -2700,10 +2699,11 @@
         <w:tc>
           <w:tcPr>
             <w:cnfStyle w:val="001000000000" w:firstRow="0" w:lastRow="0" w:firstColumn="1" w:lastColumn="0" w:oddVBand="0" w:evenVBand="0" w:oddHBand="0" w:evenHBand="0" w:firstRowFirstColumn="0" w:firstRowLastColumn="0" w:lastRowFirstColumn="0" w:lastRowLastColumn="0"/>
-            <w:tcW w:w="2222" w:type="dxa"/>
+            <w:tcW w:w="1716" w:type="dxa"/>
           </w:tcPr>
           <w:p>
             <w:pPr>
+              <w:jc w:val="center"/>
               <w:rPr>
                 <w:lang w:val="en-US"/>
               </w:rPr>
@@ -2718,10 +2718,11 @@
         </w:tc>
         <w:tc>
           <w:tcPr>
-            <w:tcW w:w="2345" w:type="dxa"/>
+            <w:tcW w:w="1957" w:type="dxa"/>
           </w:tcPr>
           <w:p>
             <w:pPr>
+              <w:jc w:val="center"/>
               <w:cnfStyle w:val="100000000000" w:firstRow="1" w:lastRow="0" w:firstColumn="0" w:lastColumn="0" w:oddVBand="0" w:evenVBand="0" w:oddHBand="0" w:evenHBand="0" w:firstRowFirstColumn="0" w:firstRowLastColumn="0" w:lastRowFirstColumn="0" w:lastRowLastColumn="0"/>
               <w:rPr>
                 <w:lang w:val="en-US"/>
@@ -2731,16 +2732,17 @@
               <w:rPr>
                 <w:lang w:val="en-US"/>
               </w:rPr>
-              <w:t>Possible solution</w:t>
+              <w:t>Likeliness</w:t>
             </w:r>
           </w:p>
         </w:tc>
         <w:tc>
           <w:tcPr>
-            <w:tcW w:w="2344" w:type="dxa"/>
+            <w:tcW w:w="1996" w:type="dxa"/>
           </w:tcPr>
           <w:p>
             <w:pPr>
+              <w:jc w:val="center"/>
               <w:cnfStyle w:val="100000000000" w:firstRow="1" w:lastRow="0" w:firstColumn="0" w:lastColumn="0" w:oddVBand="0" w:evenVBand="0" w:oddHBand="0" w:evenHBand="0" w:firstRowFirstColumn="0" w:firstRowLastColumn="0" w:lastRowFirstColumn="0" w:lastRowLastColumn="0"/>
               <w:rPr>
                 <w:lang w:val="en-US"/>
@@ -2750,16 +2752,17 @@
               <w:rPr>
                 <w:lang w:val="en-US"/>
               </w:rPr>
-              <w:t>Severity of risk</w:t>
+              <w:t>Prevention</w:t>
             </w:r>
           </w:p>
         </w:tc>
         <w:tc>
           <w:tcPr>
-            <w:tcW w:w="2105" w:type="dxa"/>
+            <w:tcW w:w="1826" w:type="dxa"/>
           </w:tcPr>
           <w:p>
             <w:pPr>
+              <w:jc w:val="center"/>
               <w:cnfStyle w:val="100000000000" w:firstRow="1" w:lastRow="0" w:firstColumn="0" w:lastColumn="0" w:oddVBand="0" w:evenVBand="0" w:oddHBand="0" w:evenHBand="0" w:firstRowFirstColumn="0" w:firstRowLastColumn="0" w:lastRowFirstColumn="0" w:lastRowLastColumn="0"/>
               <w:rPr>
                 <w:lang w:val="en-US"/>
@@ -2769,7 +2772,27 @@
               <w:rPr>
                 <w:lang w:val="en-US"/>
               </w:rPr>
-              <w:t>Likeliness</w:t>
+              <w:t>To Do After Happening</w:t>
+            </w:r>
+          </w:p>
+        </w:tc>
+        <w:tc>
+          <w:tcPr>
+            <w:tcW w:w="1521" w:type="dxa"/>
+          </w:tcPr>
+          <w:p>
+            <w:pPr>
+              <w:jc w:val="center"/>
+              <w:cnfStyle w:val="100000000000" w:firstRow="1" w:lastRow="0" w:firstColumn="0" w:lastColumn="0" w:oddVBand="0" w:evenVBand="0" w:oddHBand="0" w:evenHBand="0" w:firstRowFirstColumn="0" w:firstRowLastColumn="0" w:lastRowFirstColumn="0" w:lastRowLastColumn="0"/>
+              <w:rPr>
+                <w:lang w:val="en-US"/>
+              </w:rPr>
+            </w:pPr>
+            <w:r>
+              <w:rPr>
+                <w:lang w:val="en-US"/>
+              </w:rPr>
+              <w:t>Impact</w:t>
             </w:r>
           </w:p>
         </w:tc>
@@ -2781,7 +2804,7 @@
         <w:tc>
           <w:tcPr>
             <w:cnfStyle w:val="001000000000" w:firstRow="0" w:lastRow="0" w:firstColumn="1" w:lastColumn="0" w:oddVBand="0" w:evenVBand="0" w:oddHBand="0" w:evenHBand="0" w:firstRowFirstColumn="0" w:firstRowLastColumn="0" w:lastRowFirstColumn="0" w:lastRowLastColumn="0"/>
-            <w:tcW w:w="2222" w:type="dxa"/>
+            <w:tcW w:w="1716" w:type="dxa"/>
           </w:tcPr>
           <w:p>
             <w:pPr>
@@ -2789,11 +2812,17 @@
                 <w:lang w:val="en-US"/>
               </w:rPr>
             </w:pPr>
+            <w:r>
+              <w:rPr>
+                <w:lang w:val="en-US"/>
+              </w:rPr>
+              <w:t>Lack of Knowledge</w:t>
+            </w:r>
           </w:p>
         </w:tc>
         <w:tc>
           <w:tcPr>
-            <w:tcW w:w="2345" w:type="dxa"/>
+            <w:tcW w:w="1957" w:type="dxa"/>
           </w:tcPr>
           <w:p>
             <w:pPr>
@@ -2802,11 +2831,17 @@
                 <w:lang w:val="en-US"/>
               </w:rPr>
             </w:pPr>
+            <w:r>
+              <w:rPr>
+                <w:lang w:val="en-US"/>
+              </w:rPr>
+              <w:t>Low</w:t>
+            </w:r>
           </w:p>
         </w:tc>
         <w:tc>
           <w:tcPr>
-            <w:tcW w:w="2344" w:type="dxa"/>
+            <w:tcW w:w="1996" w:type="dxa"/>
           </w:tcPr>
           <w:p>
             <w:pPr>
@@ -2815,11 +2850,23 @@
                 <w:lang w:val="en-US"/>
               </w:rPr>
             </w:pPr>
+            <w:r>
+              <w:rPr>
+                <w:lang w:val="en-US"/>
+              </w:rPr>
+              <w:t xml:space="preserve">Choose a Project </w:t>
+            </w:r>
+            <w:r>
+              <w:rPr>
+                <w:lang w:val="en-US"/>
+              </w:rPr>
+              <w:t>that has Familiar Required Skills to Us</w:t>
+            </w:r>
           </w:p>
         </w:tc>
         <w:tc>
           <w:tcPr>
-            <w:tcW w:w="2105" w:type="dxa"/>
+            <w:tcW w:w="1826" w:type="dxa"/>
           </w:tcPr>
           <w:p>
             <w:pPr>
@@ -2828,6 +2875,31 @@
                 <w:lang w:val="en-US"/>
               </w:rPr>
             </w:pPr>
+            <w:r>
+              <w:rPr>
+                <w:lang w:val="en-US"/>
+              </w:rPr>
+              <w:t>Learn the Required Skills.</w:t>
+            </w:r>
+          </w:p>
+        </w:tc>
+        <w:tc>
+          <w:tcPr>
+            <w:tcW w:w="1521" w:type="dxa"/>
+          </w:tcPr>
+          <w:p>
+            <w:pPr>
+              <w:cnfStyle w:val="000000100000" w:firstRow="0" w:lastRow="0" w:firstColumn="0" w:lastColumn="0" w:oddVBand="0" w:evenVBand="0" w:oddHBand="1" w:evenHBand="0" w:firstRowFirstColumn="0" w:firstRowLastColumn="0" w:lastRowFirstColumn="0" w:lastRowLastColumn="0"/>
+              <w:rPr>
+                <w:lang w:val="en-US"/>
+              </w:rPr>
+            </w:pPr>
+            <w:r>
+              <w:rPr>
+                <w:lang w:val="en-US"/>
+              </w:rPr>
+              <w:t>Medium</w:t>
+            </w:r>
           </w:p>
         </w:tc>
       </w:tr>
@@ -2835,7 +2907,7 @@
         <w:tc>
           <w:tcPr>
             <w:cnfStyle w:val="001000000000" w:firstRow="0" w:lastRow="0" w:firstColumn="1" w:lastColumn="0" w:oddVBand="0" w:evenVBand="0" w:oddHBand="0" w:evenHBand="0" w:firstRowFirstColumn="0" w:firstRowLastColumn="0" w:lastRowFirstColumn="0" w:lastRowLastColumn="0"/>
-            <w:tcW w:w="2222" w:type="dxa"/>
+            <w:tcW w:w="1716" w:type="dxa"/>
           </w:tcPr>
           <w:p>
             <w:pPr>
@@ -2843,11 +2915,17 @@
                 <w:lang w:val="en-US"/>
               </w:rPr>
             </w:pPr>
+            <w:r>
+              <w:rPr>
+                <w:lang w:val="en-US"/>
+              </w:rPr>
+              <w:t>Lack of Time</w:t>
+            </w:r>
           </w:p>
         </w:tc>
         <w:tc>
           <w:tcPr>
-            <w:tcW w:w="2345" w:type="dxa"/>
+            <w:tcW w:w="1957" w:type="dxa"/>
           </w:tcPr>
           <w:p>
             <w:pPr>
@@ -2856,11 +2934,17 @@
                 <w:lang w:val="en-US"/>
               </w:rPr>
             </w:pPr>
+            <w:r>
+              <w:rPr>
+                <w:lang w:val="en-US"/>
+              </w:rPr>
+              <w:t>Low</w:t>
+            </w:r>
           </w:p>
         </w:tc>
         <w:tc>
           <w:tcPr>
-            <w:tcW w:w="2344" w:type="dxa"/>
+            <w:tcW w:w="1996" w:type="dxa"/>
           </w:tcPr>
           <w:p>
             <w:pPr>
@@ -2869,11 +2953,17 @@
                 <w:lang w:val="en-US"/>
               </w:rPr>
             </w:pPr>
+            <w:r>
+              <w:rPr>
+                <w:lang w:val="en-US"/>
+              </w:rPr>
+              <w:t xml:space="preserve">Make a Detailed Time Table and Stick with it. </w:t>
+            </w:r>
           </w:p>
         </w:tc>
         <w:tc>
           <w:tcPr>
-            <w:tcW w:w="2105" w:type="dxa"/>
+            <w:tcW w:w="1826" w:type="dxa"/>
           </w:tcPr>
           <w:p>
             <w:pPr>
@@ -2882,6 +2972,31 @@
                 <w:lang w:val="en-US"/>
               </w:rPr>
             </w:pPr>
+            <w:r>
+              <w:rPr>
+                <w:lang w:val="en-US"/>
+              </w:rPr>
+              <w:t>Negotiate with the Client to Extend the Project Period.</w:t>
+            </w:r>
+          </w:p>
+        </w:tc>
+        <w:tc>
+          <w:tcPr>
+            <w:tcW w:w="1521" w:type="dxa"/>
+          </w:tcPr>
+          <w:p>
+            <w:pPr>
+              <w:cnfStyle w:val="000000000000" w:firstRow="0" w:lastRow="0" w:firstColumn="0" w:lastColumn="0" w:oddVBand="0" w:evenVBand="0" w:oddHBand="0" w:evenHBand="0" w:firstRowFirstColumn="0" w:firstRowLastColumn="0" w:lastRowFirstColumn="0" w:lastRowLastColumn="0"/>
+              <w:rPr>
+                <w:lang w:val="en-US"/>
+              </w:rPr>
+            </w:pPr>
+            <w:r>
+              <w:rPr>
+                <w:lang w:val="en-US"/>
+              </w:rPr>
+              <w:t>High</w:t>
+            </w:r>
           </w:p>
         </w:tc>
       </w:tr>
@@ -2892,7 +3007,7 @@
         <w:tc>
           <w:tcPr>
             <w:cnfStyle w:val="001000000000" w:firstRow="0" w:lastRow="0" w:firstColumn="1" w:lastColumn="0" w:oddVBand="0" w:evenVBand="0" w:oddHBand="0" w:evenHBand="0" w:firstRowFirstColumn="0" w:firstRowLastColumn="0" w:lastRowFirstColumn="0" w:lastRowLastColumn="0"/>
-            <w:tcW w:w="2222" w:type="dxa"/>
+            <w:tcW w:w="1716" w:type="dxa"/>
           </w:tcPr>
           <w:p>
             <w:pPr>
@@ -2900,11 +3015,17 @@
                 <w:lang w:val="en-US"/>
               </w:rPr>
             </w:pPr>
+            <w:r>
+              <w:rPr>
+                <w:lang w:val="en-US"/>
+              </w:rPr>
+              <w:t>Lack of Communication</w:t>
+            </w:r>
           </w:p>
         </w:tc>
         <w:tc>
           <w:tcPr>
-            <w:tcW w:w="2345" w:type="dxa"/>
+            <w:tcW w:w="1957" w:type="dxa"/>
           </w:tcPr>
           <w:p>
             <w:pPr>
@@ -2913,11 +3034,17 @@
                 <w:lang w:val="en-US"/>
               </w:rPr>
             </w:pPr>
+            <w:r>
+              <w:rPr>
+                <w:lang w:val="en-US"/>
+              </w:rPr>
+              <w:t>Low</w:t>
+            </w:r>
           </w:p>
         </w:tc>
         <w:tc>
           <w:tcPr>
-            <w:tcW w:w="2344" w:type="dxa"/>
+            <w:tcW w:w="1996" w:type="dxa"/>
           </w:tcPr>
           <w:p>
             <w:pPr>
@@ -2926,11 +3053,17 @@
                 <w:lang w:val="en-US"/>
               </w:rPr>
             </w:pPr>
+            <w:r>
+              <w:rPr>
+                <w:lang w:val="en-US"/>
+              </w:rPr>
+              <w:t>Create a Communication Plan.</w:t>
+            </w:r>
           </w:p>
         </w:tc>
         <w:tc>
           <w:tcPr>
-            <w:tcW w:w="2105" w:type="dxa"/>
+            <w:tcW w:w="1826" w:type="dxa"/>
           </w:tcPr>
           <w:p>
             <w:pPr>
@@ -2939,6 +3072,31 @@
                 <w:lang w:val="en-US"/>
               </w:rPr>
             </w:pPr>
+            <w:r>
+              <w:rPr>
+                <w:lang w:val="en-US"/>
+              </w:rPr>
+              <w:t>Plan a Meeting to Get an Effective Way to Communicate.</w:t>
+            </w:r>
+          </w:p>
+        </w:tc>
+        <w:tc>
+          <w:tcPr>
+            <w:tcW w:w="1521" w:type="dxa"/>
+          </w:tcPr>
+          <w:p>
+            <w:pPr>
+              <w:cnfStyle w:val="000000100000" w:firstRow="0" w:lastRow="0" w:firstColumn="0" w:lastColumn="0" w:oddVBand="0" w:evenVBand="0" w:oddHBand="1" w:evenHBand="0" w:firstRowFirstColumn="0" w:firstRowLastColumn="0" w:lastRowFirstColumn="0" w:lastRowLastColumn="0"/>
+              <w:rPr>
+                <w:lang w:val="en-US"/>
+              </w:rPr>
+            </w:pPr>
+            <w:r>
+              <w:rPr>
+                <w:lang w:val="en-US"/>
+              </w:rPr>
+              <w:t>Medium</w:t>
+            </w:r>
           </w:p>
         </w:tc>
       </w:tr>
@@ -2946,7 +3104,7 @@
         <w:tc>
           <w:tcPr>
             <w:cnfStyle w:val="001000000000" w:firstRow="0" w:lastRow="0" w:firstColumn="1" w:lastColumn="0" w:oddVBand="0" w:evenVBand="0" w:oddHBand="0" w:evenHBand="0" w:firstRowFirstColumn="0" w:firstRowLastColumn="0" w:lastRowFirstColumn="0" w:lastRowLastColumn="0"/>
-            <w:tcW w:w="2222" w:type="dxa"/>
+            <w:tcW w:w="1716" w:type="dxa"/>
           </w:tcPr>
           <w:p>
             <w:pPr>
@@ -2954,11 +3112,18 @@
                 <w:lang w:val="en-US"/>
               </w:rPr>
             </w:pPr>
+            <w:r>
+              <w:rPr>
+                <w:lang w:val="en-US"/>
+              </w:rPr>
+              <w:lastRenderedPageBreak/>
+              <w:t>Knowledge Gap Between Member</w:t>
+            </w:r>
           </w:p>
         </w:tc>
         <w:tc>
           <w:tcPr>
-            <w:tcW w:w="2345" w:type="dxa"/>
+            <w:tcW w:w="1957" w:type="dxa"/>
           </w:tcPr>
           <w:p>
             <w:pPr>
@@ -2967,11 +3132,17 @@
                 <w:lang w:val="en-US"/>
               </w:rPr>
             </w:pPr>
+            <w:r>
+              <w:rPr>
+                <w:lang w:val="en-US"/>
+              </w:rPr>
+              <w:t>Medium</w:t>
+            </w:r>
           </w:p>
         </w:tc>
         <w:tc>
           <w:tcPr>
-            <w:tcW w:w="2344" w:type="dxa"/>
+            <w:tcW w:w="1996" w:type="dxa"/>
           </w:tcPr>
           <w:p>
             <w:pPr>
@@ -2980,11 +3151,23 @@
                 <w:lang w:val="en-US"/>
               </w:rPr>
             </w:pPr>
+            <w:r>
+              <w:rPr>
+                <w:lang w:val="en-US"/>
+              </w:rPr>
+              <w:t xml:space="preserve">Choose a Project that has Familiar </w:t>
+            </w:r>
+            <w:r>
+              <w:rPr>
+                <w:lang w:val="en-US"/>
+              </w:rPr>
+              <w:t xml:space="preserve">Required Skill to all Project Member </w:t>
+            </w:r>
           </w:p>
         </w:tc>
         <w:tc>
           <w:tcPr>
-            <w:tcW w:w="2105" w:type="dxa"/>
+            <w:tcW w:w="1826" w:type="dxa"/>
           </w:tcPr>
           <w:p>
             <w:pPr>
@@ -2993,6 +3176,228 @@
                 <w:lang w:val="en-US"/>
               </w:rPr>
             </w:pPr>
+            <w:r>
+              <w:rPr>
+                <w:lang w:val="en-US"/>
+              </w:rPr>
+              <w:t>Do a Pair Programming.</w:t>
+            </w:r>
+          </w:p>
+        </w:tc>
+        <w:tc>
+          <w:tcPr>
+            <w:tcW w:w="1521" w:type="dxa"/>
+          </w:tcPr>
+          <w:p>
+            <w:pPr>
+              <w:cnfStyle w:val="000000000000" w:firstRow="0" w:lastRow="0" w:firstColumn="0" w:lastColumn="0" w:oddVBand="0" w:evenVBand="0" w:oddHBand="0" w:evenHBand="0" w:firstRowFirstColumn="0" w:firstRowLastColumn="0" w:lastRowFirstColumn="0" w:lastRowLastColumn="0"/>
+              <w:rPr>
+                <w:lang w:val="en-US"/>
+              </w:rPr>
+            </w:pPr>
+            <w:r>
+              <w:rPr>
+                <w:lang w:val="en-US"/>
+              </w:rPr>
+              <w:t>Low</w:t>
+            </w:r>
+          </w:p>
+        </w:tc>
+      </w:tr>
+      <w:tr>
+        <w:trPr>
+          <w:cnfStyle w:val="000000100000" w:firstRow="0" w:lastRow="0" w:firstColumn="0" w:lastColumn="0" w:oddVBand="0" w:evenVBand="0" w:oddHBand="1" w:evenHBand="0" w:firstRowFirstColumn="0" w:firstRowLastColumn="0" w:lastRowFirstColumn="0" w:lastRowLastColumn="0"/>
+        </w:trPr>
+        <w:tc>
+          <w:tcPr>
+            <w:cnfStyle w:val="001000000000" w:firstRow="0" w:lastRow="0" w:firstColumn="1" w:lastColumn="0" w:oddVBand="0" w:evenVBand="0" w:oddHBand="0" w:evenHBand="0" w:firstRowFirstColumn="0" w:firstRowLastColumn="0" w:lastRowFirstColumn="0" w:lastRowLastColumn="0"/>
+            <w:tcW w:w="1716" w:type="dxa"/>
+          </w:tcPr>
+          <w:p>
+            <w:pPr>
+              <w:rPr>
+                <w:lang w:val="en-US"/>
+              </w:rPr>
+            </w:pPr>
+            <w:r>
+              <w:rPr>
+                <w:lang w:val="en-US"/>
+              </w:rPr>
+              <w:t>Lack of Technology</w:t>
+            </w:r>
+          </w:p>
+        </w:tc>
+        <w:tc>
+          <w:tcPr>
+            <w:tcW w:w="1957" w:type="dxa"/>
+          </w:tcPr>
+          <w:p>
+            <w:pPr>
+              <w:cnfStyle w:val="000000100000" w:firstRow="0" w:lastRow="0" w:firstColumn="0" w:lastColumn="0" w:oddVBand="0" w:evenVBand="0" w:oddHBand="1" w:evenHBand="0" w:firstRowFirstColumn="0" w:firstRowLastColumn="0" w:lastRowFirstColumn="0" w:lastRowLastColumn="0"/>
+              <w:rPr>
+                <w:lang w:val="en-US"/>
+              </w:rPr>
+            </w:pPr>
+            <w:r>
+              <w:rPr>
+                <w:lang w:val="en-US"/>
+              </w:rPr>
+              <w:t>Low</w:t>
+            </w:r>
+          </w:p>
+        </w:tc>
+        <w:tc>
+          <w:tcPr>
+            <w:tcW w:w="1996" w:type="dxa"/>
+          </w:tcPr>
+          <w:p>
+            <w:pPr>
+              <w:cnfStyle w:val="000000100000" w:firstRow="0" w:lastRow="0" w:firstColumn="0" w:lastColumn="0" w:oddVBand="0" w:evenVBand="0" w:oddHBand="1" w:evenHBand="0" w:firstRowFirstColumn="0" w:firstRowLastColumn="0" w:lastRowFirstColumn="0" w:lastRowLastColumn="0"/>
+              <w:rPr>
+                <w:lang w:val="en-US"/>
+              </w:rPr>
+            </w:pPr>
+            <w:r>
+              <w:rPr>
+                <w:lang w:val="en-US"/>
+              </w:rPr>
+              <w:t>Choose an Available and a Well Documented Technology to Develop the Project.</w:t>
+            </w:r>
+          </w:p>
+        </w:tc>
+        <w:tc>
+          <w:tcPr>
+            <w:tcW w:w="1826" w:type="dxa"/>
+          </w:tcPr>
+          <w:p>
+            <w:pPr>
+              <w:cnfStyle w:val="000000100000" w:firstRow="0" w:lastRow="0" w:firstColumn="0" w:lastColumn="0" w:oddVBand="0" w:evenVBand="0" w:oddHBand="1" w:evenHBand="0" w:firstRowFirstColumn="0" w:firstRowLastColumn="0" w:lastRowFirstColumn="0" w:lastRowLastColumn="0"/>
+              <w:rPr>
+                <w:lang w:val="en-US"/>
+              </w:rPr>
+            </w:pPr>
+            <w:r>
+              <w:rPr>
+                <w:lang w:val="en-US"/>
+              </w:rPr>
+              <w:t xml:space="preserve">Change the Currently Used Technology. </w:t>
+            </w:r>
+          </w:p>
+        </w:tc>
+        <w:tc>
+          <w:tcPr>
+            <w:tcW w:w="1521" w:type="dxa"/>
+          </w:tcPr>
+          <w:p>
+            <w:pPr>
+              <w:cnfStyle w:val="000000100000" w:firstRow="0" w:lastRow="0" w:firstColumn="0" w:lastColumn="0" w:oddVBand="0" w:evenVBand="0" w:oddHBand="1" w:evenHBand="0" w:firstRowFirstColumn="0" w:firstRowLastColumn="0" w:lastRowFirstColumn="0" w:lastRowLastColumn="0"/>
+              <w:rPr>
+                <w:lang w:val="en-US"/>
+              </w:rPr>
+            </w:pPr>
+            <w:r>
+              <w:rPr>
+                <w:lang w:val="en-US"/>
+              </w:rPr>
+              <w:t>Medium</w:t>
+            </w:r>
+          </w:p>
+        </w:tc>
+      </w:tr>
+      <w:tr>
+        <w:tc>
+          <w:tcPr>
+            <w:cnfStyle w:val="001000000000" w:firstRow="0" w:lastRow="0" w:firstColumn="1" w:lastColumn="0" w:oddVBand="0" w:evenVBand="0" w:oddHBand="0" w:evenHBand="0" w:firstRowFirstColumn="0" w:firstRowLastColumn="0" w:lastRowFirstColumn="0" w:lastRowLastColumn="0"/>
+            <w:tcW w:w="1716" w:type="dxa"/>
+          </w:tcPr>
+          <w:p>
+            <w:pPr>
+              <w:rPr>
+                <w:lang w:val="en-US"/>
+              </w:rPr>
+            </w:pPr>
+            <w:r>
+              <w:rPr>
+                <w:lang w:val="en-US"/>
+              </w:rPr>
+              <w:t>Program Doesn’t Run</w:t>
+            </w:r>
+          </w:p>
+        </w:tc>
+        <w:tc>
+          <w:tcPr>
+            <w:tcW w:w="1957" w:type="dxa"/>
+          </w:tcPr>
+          <w:p>
+            <w:pPr>
+              <w:cnfStyle w:val="000000000000" w:firstRow="0" w:lastRow="0" w:firstColumn="0" w:lastColumn="0" w:oddVBand="0" w:evenVBand="0" w:oddHBand="0" w:evenHBand="0" w:firstRowFirstColumn="0" w:firstRowLastColumn="0" w:lastRowFirstColumn="0" w:lastRowLastColumn="0"/>
+              <w:rPr>
+                <w:lang w:val="en-US"/>
+              </w:rPr>
+            </w:pPr>
+            <w:r>
+              <w:rPr>
+                <w:lang w:val="en-US"/>
+              </w:rPr>
+              <w:t>Low</w:t>
+            </w:r>
+          </w:p>
+        </w:tc>
+        <w:tc>
+          <w:tcPr>
+            <w:tcW w:w="1996" w:type="dxa"/>
+          </w:tcPr>
+          <w:p>
+            <w:pPr>
+              <w:cnfStyle w:val="000000000000" w:firstRow="0" w:lastRow="0" w:firstColumn="0" w:lastColumn="0" w:oddVBand="0" w:evenVBand="0" w:oddHBand="0" w:evenHBand="0" w:firstRowFirstColumn="0" w:firstRowLastColumn="0" w:lastRowFirstColumn="0" w:lastRowLastColumn="0"/>
+              <w:rPr>
+                <w:lang w:val="en-US"/>
+              </w:rPr>
+            </w:pPr>
+            <w:r>
+              <w:rPr>
+                <w:lang w:val="en-US"/>
+              </w:rPr>
+              <w:t>Send a Working Application Periodically.</w:t>
+            </w:r>
+          </w:p>
+        </w:tc>
+        <w:tc>
+          <w:tcPr>
+            <w:tcW w:w="1826" w:type="dxa"/>
+          </w:tcPr>
+          <w:p>
+            <w:pPr>
+              <w:cnfStyle w:val="000000000000" w:firstRow="0" w:lastRow="0" w:firstColumn="0" w:lastColumn="0" w:oddVBand="0" w:evenVBand="0" w:oddHBand="0" w:evenHBand="0" w:firstRowFirstColumn="0" w:firstRowLastColumn="0" w:lastRowFirstColumn="0" w:lastRowLastColumn="0"/>
+              <w:rPr>
+                <w:lang w:val="en-US"/>
+              </w:rPr>
+            </w:pPr>
+            <w:r>
+              <w:rPr>
+                <w:lang w:val="en-US"/>
+              </w:rPr>
+              <w:t>Negotiate with Client to Extend the Project Period to fix the Application.</w:t>
+            </w:r>
+          </w:p>
+        </w:tc>
+        <w:tc>
+          <w:tcPr>
+            <w:tcW w:w="1521" w:type="dxa"/>
+          </w:tcPr>
+          <w:p>
+            <w:pPr>
+              <w:cnfStyle w:val="000000000000" w:firstRow="0" w:lastRow="0" w:firstColumn="0" w:lastColumn="0" w:oddVBand="0" w:evenVBand="0" w:oddHBand="0" w:evenHBand="0" w:firstRowFirstColumn="0" w:firstRowLastColumn="0" w:lastRowFirstColumn="0" w:lastRowLastColumn="0"/>
+              <w:rPr>
+                <w:lang w:val="en-US"/>
+              </w:rPr>
+            </w:pPr>
+            <w:r>
+              <w:rPr>
+                <w:lang w:val="en-US"/>
+              </w:rPr>
+              <w:t>High</w:t>
+            </w:r>
           </w:p>
         </w:tc>
       </w:tr>
@@ -3011,100 +3416,100 @@
           <w:lang w:val="en-US"/>
         </w:rPr>
       </w:pPr>
-      <w:bookmarkStart w:id="12" w:name="_Toc492528885"/>
+      <w:bookmarkStart w:id="11" w:name="_Toc492528885"/>
       <w:r>
         <w:rPr>
           <w:lang w:val="en-US"/>
         </w:rPr>
         <w:t>Project phasing</w:t>
       </w:r>
+      <w:bookmarkEnd w:id="11"/>
+    </w:p>
+    <w:p>
+      <w:pPr>
+        <w:rPr>
+          <w:lang w:val="en-US"/>
+        </w:rPr>
+      </w:pPr>
+    </w:p>
+    <w:p>
+      <w:pPr>
+        <w:rPr>
+          <w:lang w:val="en-US"/>
+        </w:rPr>
+      </w:pPr>
+    </w:p>
+    <w:p>
+      <w:pPr>
+        <w:rPr>
+          <w:lang w:val="en-US"/>
+        </w:rPr>
+      </w:pPr>
+    </w:p>
+    <w:p>
+      <w:pPr>
+        <w:rPr>
+          <w:lang w:val="en-US"/>
+        </w:rPr>
+      </w:pPr>
+    </w:p>
+    <w:p>
+      <w:pPr>
+        <w:rPr>
+          <w:lang w:val="en-US"/>
+        </w:rPr>
+      </w:pPr>
+    </w:p>
+    <w:p>
+      <w:pPr>
+        <w:rPr>
+          <w:lang w:val="en-US"/>
+        </w:rPr>
+      </w:pPr>
+    </w:p>
+    <w:p>
+      <w:pPr>
+        <w:rPr>
+          <w:lang w:val="en-US"/>
+        </w:rPr>
+      </w:pPr>
+    </w:p>
+    <w:p>
+      <w:pPr>
+        <w:rPr>
+          <w:lang w:val="en-US"/>
+        </w:rPr>
+      </w:pPr>
+    </w:p>
+    <w:p>
+      <w:pPr>
+        <w:rPr>
+          <w:lang w:val="en-US"/>
+        </w:rPr>
+      </w:pPr>
+    </w:p>
+    <w:p>
+      <w:pPr>
+        <w:rPr>
+          <w:lang w:val="en-US"/>
+        </w:rPr>
+      </w:pPr>
+    </w:p>
+    <w:p>
+      <w:pPr>
+        <w:pStyle w:val="Heading2"/>
+        <w:rPr>
+          <w:lang w:val="en-US"/>
+        </w:rPr>
+      </w:pPr>
+      <w:bookmarkStart w:id="12" w:name="_Toc492528886"/>
+      <w:r>
+        <w:rPr>
+          <w:lang w:val="en-US"/>
+        </w:rPr>
+        <w:t>Development Methodology</w:t>
+      </w:r>
       <w:bookmarkEnd w:id="12"/>
-    </w:p>
-    <w:p>
-      <w:pPr>
-        <w:rPr>
-          <w:lang w:val="en-US"/>
-        </w:rPr>
-      </w:pPr>
-    </w:p>
-    <w:p>
-      <w:pPr>
-        <w:rPr>
-          <w:lang w:val="en-US"/>
-        </w:rPr>
-      </w:pPr>
-    </w:p>
-    <w:p>
-      <w:pPr>
-        <w:rPr>
-          <w:lang w:val="en-US"/>
-        </w:rPr>
-      </w:pPr>
-    </w:p>
-    <w:p>
-      <w:pPr>
-        <w:rPr>
-          <w:lang w:val="en-US"/>
-        </w:rPr>
-      </w:pPr>
-    </w:p>
-    <w:p>
-      <w:pPr>
-        <w:rPr>
-          <w:lang w:val="en-US"/>
-        </w:rPr>
-      </w:pPr>
-    </w:p>
-    <w:p>
-      <w:pPr>
-        <w:rPr>
-          <w:lang w:val="en-US"/>
-        </w:rPr>
-      </w:pPr>
-    </w:p>
-    <w:p>
-      <w:pPr>
-        <w:rPr>
-          <w:lang w:val="en-US"/>
-        </w:rPr>
-      </w:pPr>
-    </w:p>
-    <w:p>
-      <w:pPr>
-        <w:rPr>
-          <w:lang w:val="en-US"/>
-        </w:rPr>
-      </w:pPr>
-    </w:p>
-    <w:p>
-      <w:pPr>
-        <w:rPr>
-          <w:lang w:val="en-US"/>
-        </w:rPr>
-      </w:pPr>
-    </w:p>
-    <w:p>
-      <w:pPr>
-        <w:rPr>
-          <w:lang w:val="en-US"/>
-        </w:rPr>
-      </w:pPr>
-    </w:p>
-    <w:p>
-      <w:pPr>
-        <w:pStyle w:val="Heading2"/>
-        <w:rPr>
-          <w:lang w:val="en-US"/>
-        </w:rPr>
-      </w:pPr>
-      <w:bookmarkStart w:id="13" w:name="_Toc492528886"/>
-      <w:r>
-        <w:rPr>
-          <w:lang w:val="en-US"/>
-        </w:rPr>
-        <w:t>Development Methodology</w:t>
-      </w:r>
-      <w:bookmarkEnd w:id="13"/>
       <w:r>
         <w:rPr>
           <w:lang w:val="en-US"/>
@@ -3195,6 +3600,7 @@
           <w:noProof/>
           <w:lang w:eastAsia="zh-CN"/>
         </w:rPr>
+        <w:lastRenderedPageBreak/>
         <w:drawing>
           <wp:inline distT="0" distB="0" distL="0" distR="0" wp14:anchorId="1EDFF7BB" wp14:editId="112F90BC">
             <wp:extent cx="5731510" cy="2321560"/>
@@ -3247,7 +3653,7 @@
           <w:lang w:val="en-US"/>
         </w:rPr>
       </w:pPr>
-      <w:bookmarkStart w:id="14" w:name="_Toc492528887"/>
+      <w:bookmarkStart w:id="13" w:name="_Toc492528887"/>
       <w:r>
         <w:rPr>
           <w:b/>
@@ -3255,21 +3661,227 @@
         </w:rPr>
         <w:t>Mosquito</w:t>
       </w:r>
+      <w:bookmarkEnd w:id="13"/>
+    </w:p>
+    <w:p>
+      <w:pPr>
+        <w:pStyle w:val="Heading2"/>
+        <w:rPr>
+          <w:lang w:val="en-US"/>
+        </w:rPr>
+      </w:pPr>
+      <w:bookmarkStart w:id="14" w:name="_Toc492528889"/>
+      <w:r>
+        <w:rPr>
+          <w:lang w:val="en-US"/>
+        </w:rPr>
+        <w:t>Skills</w:t>
+      </w:r>
       <w:bookmarkEnd w:id="14"/>
     </w:p>
     <w:p>
       <w:pPr>
+        <w:rPr>
+          <w:lang w:val="en-US"/>
+        </w:rPr>
+      </w:pPr>
+      <w:r>
+        <w:rPr>
+          <w:lang w:val="en-US"/>
+        </w:rPr>
+        <w:t>In order to complete this project, the following skill are required:</w:t>
+      </w:r>
+    </w:p>
+    <w:p>
+      <w:pPr>
+        <w:rPr>
+          <w:b/>
+          <w:lang w:val="en-US"/>
+        </w:rPr>
+      </w:pPr>
+      <w:r>
+        <w:rPr>
+          <w:lang w:val="en-US"/>
+        </w:rPr>
+        <w:tab/>
+      </w:r>
+      <w:r>
+        <w:rPr>
+          <w:b/>
+          <w:lang w:val="en-US"/>
+        </w:rPr>
+        <w:t>Technical</w:t>
+      </w:r>
+    </w:p>
+    <w:p>
+      <w:pPr>
+        <w:pStyle w:val="ListParagraph"/>
+        <w:numPr>
+          <w:ilvl w:val="0"/>
+          <w:numId w:val="5"/>
+        </w:numPr>
+        <w:rPr>
+          <w:lang w:val="en-US"/>
+        </w:rPr>
+      </w:pPr>
+      <w:r>
+        <w:rPr>
+          <w:lang w:val="en-US"/>
+        </w:rPr>
+        <w:t>NodeJS</w:t>
+      </w:r>
+    </w:p>
+    <w:p>
+      <w:pPr>
+        <w:pStyle w:val="ListParagraph"/>
+        <w:numPr>
+          <w:ilvl w:val="0"/>
+          <w:numId w:val="5"/>
+        </w:numPr>
+        <w:rPr>
+          <w:lang w:val="en-US"/>
+        </w:rPr>
+      </w:pPr>
+      <w:r>
+        <w:rPr>
+          <w:lang w:val="en-US"/>
+        </w:rPr>
+        <w:t>ReactJS</w:t>
+      </w:r>
+    </w:p>
+    <w:p>
+      <w:pPr>
+        <w:pStyle w:val="ListParagraph"/>
+        <w:numPr>
+          <w:ilvl w:val="0"/>
+          <w:numId w:val="5"/>
+        </w:numPr>
+        <w:rPr>
+          <w:lang w:val="en-US"/>
+        </w:rPr>
+      </w:pPr>
+      <w:r>
+        <w:rPr>
+          <w:lang w:val="en-US"/>
+        </w:rPr>
+        <w:t>Xamarin</w:t>
+      </w:r>
+    </w:p>
+    <w:p>
+      <w:pPr>
+        <w:pStyle w:val="ListParagraph"/>
+        <w:numPr>
+          <w:ilvl w:val="0"/>
+          <w:numId w:val="5"/>
+        </w:numPr>
+        <w:rPr>
+          <w:lang w:val="en-US"/>
+        </w:rPr>
+      </w:pPr>
+      <w:r>
+        <w:rPr>
+          <w:lang w:val="en-US"/>
+        </w:rPr>
+        <w:t>Git</w:t>
+      </w:r>
+    </w:p>
+    <w:p>
+      <w:pPr>
+        <w:ind w:firstLine="720"/>
+        <w:rPr>
+          <w:b/>
+          <w:lang w:val="en-US"/>
+        </w:rPr>
+      </w:pPr>
+      <w:r>
+        <w:rPr>
+          <w:b/>
+          <w:lang w:val="en-US"/>
+        </w:rPr>
+        <w:t>Non-</w:t>
+      </w:r>
+      <w:r>
+        <w:rPr>
+          <w:b/>
+          <w:lang w:val="en-US"/>
+        </w:rPr>
+        <w:t>Technical</w:t>
+      </w:r>
+    </w:p>
+    <w:p>
+      <w:pPr>
+        <w:pStyle w:val="ListParagraph"/>
+        <w:numPr>
+          <w:ilvl w:val="0"/>
+          <w:numId w:val="5"/>
+        </w:numPr>
+        <w:rPr>
+          <w:lang w:val="en-US"/>
+        </w:rPr>
+      </w:pPr>
+      <w:r>
+        <w:rPr>
+          <w:lang w:val="en-US"/>
+        </w:rPr>
+        <w:t>Project Management</w:t>
+      </w:r>
+    </w:p>
+    <w:p>
+      <w:pPr>
+        <w:pStyle w:val="ListParagraph"/>
+        <w:numPr>
+          <w:ilvl w:val="0"/>
+          <w:numId w:val="5"/>
+        </w:numPr>
+        <w:rPr>
+          <w:lang w:val="en-US"/>
+        </w:rPr>
+      </w:pPr>
+      <w:r>
+        <w:rPr>
+          <w:lang w:val="en-US"/>
+        </w:rPr>
+        <w:t>Pair Programming</w:t>
+      </w:r>
+    </w:p>
+    <w:p>
+      <w:pPr>
+        <w:pStyle w:val="ListParagraph"/>
+        <w:numPr>
+          <w:ilvl w:val="0"/>
+          <w:numId w:val="5"/>
+        </w:numPr>
+        <w:rPr>
+          <w:lang w:val="en-US"/>
+        </w:rPr>
+      </w:pPr>
+      <w:r>
+        <w:rPr>
+          <w:lang w:val="en-US"/>
+        </w:rPr>
+        <w:t>Professional Meeting</w:t>
+      </w:r>
+    </w:p>
+    <w:p>
+      <w:pPr>
+        <w:rPr>
+          <w:lang w:val="en-US"/>
+        </w:rPr>
+      </w:pPr>
+    </w:p>
+    <w:p>
+      <w:pPr>
         <w:pStyle w:val="Heading2"/>
         <w:rPr>
           <w:lang w:val="en-US"/>
         </w:rPr>
       </w:pPr>
-      <w:bookmarkStart w:id="15" w:name="_Toc492528888"/>
-      <w:r>
-        <w:rPr>
-          <w:lang w:val="en-US"/>
-        </w:rPr>
-        <w:t>Money</w:t>
+      <w:bookmarkStart w:id="15" w:name="_Toc492528890"/>
+      <w:r>
+        <w:rPr>
+          <w:lang w:val="en-US"/>
+        </w:rPr>
+        <w:t>Quality</w:t>
       </w:r>
       <w:bookmarkEnd w:id="15"/>
     </w:p>
@@ -3279,6 +3891,209 @@
           <w:lang w:val="en-US"/>
         </w:rPr>
       </w:pPr>
+      <w:r>
+        <w:rPr>
+          <w:lang w:val="en-US"/>
+        </w:rPr>
+        <w:t xml:space="preserve">In order to deliver a good quality end product. There are some Indicators that need to be followed. They are, </w:t>
+      </w:r>
+    </w:p>
+    <w:p>
+      <w:pPr>
+        <w:pStyle w:val="ListParagraph"/>
+        <w:numPr>
+          <w:ilvl w:val="0"/>
+          <w:numId w:val="6"/>
+        </w:numPr>
+        <w:rPr>
+          <w:b/>
+          <w:lang w:val="en-US"/>
+        </w:rPr>
+      </w:pPr>
+      <w:r>
+        <w:rPr>
+          <w:b/>
+          <w:lang w:val="en-US"/>
+        </w:rPr>
+        <w:t>Periodic Meeting with The Client</w:t>
+      </w:r>
+    </w:p>
+    <w:p>
+      <w:pPr>
+        <w:pStyle w:val="ListParagraph"/>
+        <w:rPr>
+          <w:lang w:val="en-US"/>
+        </w:rPr>
+      </w:pPr>
+      <w:r>
+        <w:rPr>
+          <w:lang w:val="en-US"/>
+        </w:rPr>
+        <w:t>Periodic meeting is purposed to understand the client’s needs and what can be improved from the previous implementation.</w:t>
+      </w:r>
+    </w:p>
+    <w:p>
+      <w:pPr>
+        <w:pStyle w:val="ListParagraph"/>
+        <w:rPr>
+          <w:b/>
+          <w:lang w:val="en-US"/>
+        </w:rPr>
+      </w:pPr>
+    </w:p>
+    <w:p>
+      <w:pPr>
+        <w:pStyle w:val="ListParagraph"/>
+        <w:numPr>
+          <w:ilvl w:val="0"/>
+          <w:numId w:val="6"/>
+        </w:numPr>
+        <w:rPr>
+          <w:b/>
+          <w:lang w:val="en-US"/>
+        </w:rPr>
+      </w:pPr>
+      <w:r>
+        <w:rPr>
+          <w:b/>
+          <w:lang w:val="en-US"/>
+        </w:rPr>
+        <w:t>On Time Delivery</w:t>
+      </w:r>
+    </w:p>
+    <w:p>
+      <w:pPr>
+        <w:pStyle w:val="ListParagraph"/>
+        <w:rPr>
+          <w:lang w:val="en-US"/>
+        </w:rPr>
+      </w:pPr>
+      <w:r>
+        <w:rPr>
+          <w:lang w:val="en-US"/>
+        </w:rPr>
+        <w:t xml:space="preserve">Following the Project Plan Time Table to ensure delivering product before deadline. </w:t>
+      </w:r>
+    </w:p>
+    <w:p>
+      <w:pPr>
+        <w:rPr>
+          <w:lang w:val="en-US"/>
+        </w:rPr>
+      </w:pPr>
+      <w:r>
+        <w:rPr>
+          <w:lang w:val="en-US"/>
+        </w:rPr>
+        <w:br w:type="page"/>
+      </w:r>
+    </w:p>
+    <w:p>
+      <w:pPr>
+        <w:pStyle w:val="ListParagraph"/>
+        <w:rPr>
+          <w:lang w:val="en-US"/>
+        </w:rPr>
+      </w:pPr>
+    </w:p>
+    <w:p>
+      <w:pPr>
+        <w:pStyle w:val="ListParagraph"/>
+        <w:numPr>
+          <w:ilvl w:val="0"/>
+          <w:numId w:val="6"/>
+        </w:numPr>
+        <w:rPr>
+          <w:b/>
+          <w:lang w:val="en-US"/>
+        </w:rPr>
+      </w:pPr>
+      <w:r>
+        <w:rPr>
+          <w:b/>
+          <w:lang w:val="en-US"/>
+        </w:rPr>
+        <w:t>Testing Before Delivery</w:t>
+      </w:r>
+    </w:p>
+    <w:p>
+      <w:pPr>
+        <w:pStyle w:val="ListParagraph"/>
+        <w:rPr>
+          <w:lang w:val="en-US"/>
+        </w:rPr>
+      </w:pPr>
+      <w:r>
+        <w:rPr>
+          <w:lang w:val="en-US"/>
+        </w:rPr>
+        <w:t xml:space="preserve">A test on the application should be conducted before the product delivery to the client. So that, the client receives a fully working application. </w:t>
+      </w:r>
+    </w:p>
+    <w:p>
+      <w:pPr>
+        <w:pStyle w:val="ListParagraph"/>
+        <w:rPr>
+          <w:lang w:val="en-US"/>
+        </w:rPr>
+      </w:pPr>
+    </w:p>
+    <w:p>
+      <w:pPr>
+        <w:pStyle w:val="ListParagraph"/>
+        <w:numPr>
+          <w:ilvl w:val="0"/>
+          <w:numId w:val="6"/>
+        </w:numPr>
+        <w:rPr>
+          <w:b/>
+          <w:lang w:val="en-US"/>
+        </w:rPr>
+      </w:pPr>
+      <w:r>
+        <w:rPr>
+          <w:b/>
+          <w:lang w:val="en-US"/>
+        </w:rPr>
+        <w:t>Code Review</w:t>
+      </w:r>
+    </w:p>
+    <w:p>
+      <w:pPr>
+        <w:pStyle w:val="ListParagraph"/>
+        <w:rPr>
+          <w:lang w:val="en-US"/>
+        </w:rPr>
+      </w:pPr>
+      <w:r>
+        <w:rPr>
+          <w:lang w:val="en-US"/>
+        </w:rPr>
+        <w:t xml:space="preserve">By doing Code Review, it ensures the coding standard of the application. </w:t>
+      </w:r>
+    </w:p>
+    <w:p>
+      <w:pPr>
+        <w:pStyle w:val="ListParagraph"/>
+        <w:rPr>
+          <w:b/>
+          <w:lang w:val="en-US"/>
+        </w:rPr>
+      </w:pPr>
+    </w:p>
+    <w:p>
+      <w:pPr>
+        <w:rPr>
+          <w:lang w:val="en-US"/>
+        </w:rPr>
+      </w:pPr>
+    </w:p>
+    <w:p>
+      <w:pPr>
+        <w:rPr>
+          <w:lang w:val="en-US"/>
+        </w:rPr>
+      </w:pPr>
     </w:p>
     <w:p>
       <w:pPr>
@@ -3287,12 +4102,12 @@
           <w:lang w:val="en-US"/>
         </w:rPr>
       </w:pPr>
-      <w:bookmarkStart w:id="16" w:name="_Toc492528889"/>
-      <w:r>
-        <w:rPr>
-          <w:lang w:val="en-US"/>
-        </w:rPr>
-        <w:t>Skills</w:t>
+      <w:bookmarkStart w:id="16" w:name="_Toc492528891"/>
+      <w:r>
+        <w:rPr>
+          <w:lang w:val="en-US"/>
+        </w:rPr>
+        <w:t>Information</w:t>
       </w:r>
       <w:bookmarkEnd w:id="16"/>
     </w:p>
@@ -3310,12 +4125,12 @@
           <w:lang w:val="en-US"/>
         </w:rPr>
       </w:pPr>
-      <w:bookmarkStart w:id="17" w:name="_Toc492528890"/>
-      <w:r>
-        <w:rPr>
-          <w:lang w:val="en-US"/>
-        </w:rPr>
-        <w:t>Quality</w:t>
+      <w:bookmarkStart w:id="17" w:name="_Toc492528892"/>
+      <w:r>
+        <w:rPr>
+          <w:lang w:val="en-US"/>
+        </w:rPr>
+        <w:t>Time</w:t>
       </w:r>
       <w:bookmarkEnd w:id="17"/>
     </w:p>
@@ -3333,13 +4148,12 @@
           <w:lang w:val="en-US"/>
         </w:rPr>
       </w:pPr>
-      <w:bookmarkStart w:id="18" w:name="_Toc492528891"/>
-      <w:r>
-        <w:rPr>
-          <w:lang w:val="en-US"/>
-        </w:rPr>
-        <w:lastRenderedPageBreak/>
-        <w:t>Information</w:t>
+      <w:bookmarkStart w:id="18" w:name="_Toc492528893"/>
+      <w:r>
+        <w:rPr>
+          <w:lang w:val="en-US"/>
+        </w:rPr>
+        <w:t>Organization</w:t>
       </w:r>
       <w:bookmarkEnd w:id="18"/>
     </w:p>
@@ -3357,37 +4171,419 @@
           <w:lang w:val="en-US"/>
         </w:rPr>
       </w:pPr>
-      <w:bookmarkStart w:id="19" w:name="_Toc492528892"/>
-      <w:r>
-        <w:rPr>
-          <w:lang w:val="en-US"/>
-        </w:rPr>
-        <w:t>Time</w:t>
-      </w:r>
-      <w:bookmarkEnd w:id="19"/>
-    </w:p>
-    <w:p>
-      <w:pPr>
-        <w:rPr>
-          <w:lang w:val="en-US"/>
-        </w:rPr>
-      </w:pPr>
-    </w:p>
-    <w:p>
-      <w:pPr>
-        <w:pStyle w:val="Heading2"/>
-        <w:rPr>
-          <w:lang w:val="en-US"/>
-        </w:rPr>
-      </w:pPr>
-      <w:bookmarkStart w:id="20" w:name="_Toc492528893"/>
-      <w:r>
-        <w:rPr>
-          <w:lang w:val="en-US"/>
-        </w:rPr>
-        <w:t>Organization</w:t>
-      </w:r>
-      <w:bookmarkEnd w:id="20"/>
+      <w:r>
+        <w:rPr>
+          <w:lang w:val="en-US"/>
+        </w:rPr>
+        <w:t>Communication Plan</w:t>
+      </w:r>
+    </w:p>
+    <w:tbl>
+      <w:tblPr>
+        <w:tblStyle w:val="GridTable4-Accent1"/>
+        <w:tblW w:w="0" w:type="auto"/>
+        <w:tblLook w:val="04A0" w:firstRow="1" w:lastRow="0" w:firstColumn="1" w:lastColumn="0" w:noHBand="0" w:noVBand="1"/>
+      </w:tblPr>
+      <w:tblGrid>
+        <w:gridCol w:w="2254"/>
+        <w:gridCol w:w="2254"/>
+        <w:gridCol w:w="2254"/>
+        <w:gridCol w:w="2254"/>
+      </w:tblGrid>
+      <w:tr>
+        <w:trPr>
+          <w:cnfStyle w:val="100000000000" w:firstRow="1" w:lastRow="0" w:firstColumn="0" w:lastColumn="0" w:oddVBand="0" w:evenVBand="0" w:oddHBand="0" w:evenHBand="0" w:firstRowFirstColumn="0" w:firstRowLastColumn="0" w:lastRowFirstColumn="0" w:lastRowLastColumn="0"/>
+        </w:trPr>
+        <w:tc>
+          <w:tcPr>
+            <w:cnfStyle w:val="001000000000" w:firstRow="0" w:lastRow="0" w:firstColumn="1" w:lastColumn="0" w:oddVBand="0" w:evenVBand="0" w:oddHBand="0" w:evenHBand="0" w:firstRowFirstColumn="0" w:firstRowLastColumn="0" w:lastRowFirstColumn="0" w:lastRowLastColumn="0"/>
+            <w:tcW w:w="2254" w:type="dxa"/>
+          </w:tcPr>
+          <w:p>
+            <w:pPr>
+              <w:rPr>
+                <w:lang w:val="en-US"/>
+              </w:rPr>
+            </w:pPr>
+            <w:r>
+              <w:rPr>
+                <w:lang w:val="en-US"/>
+              </w:rPr>
+              <w:t>Role</w:t>
+            </w:r>
+          </w:p>
+        </w:tc>
+        <w:tc>
+          <w:tcPr>
+            <w:tcW w:w="2254" w:type="dxa"/>
+          </w:tcPr>
+          <w:p>
+            <w:pPr>
+              <w:cnfStyle w:val="100000000000" w:firstRow="1" w:lastRow="0" w:firstColumn="0" w:lastColumn="0" w:oddVBand="0" w:evenVBand="0" w:oddHBand="0" w:evenHBand="0" w:firstRowFirstColumn="0" w:firstRowLastColumn="0" w:lastRowFirstColumn="0" w:lastRowLastColumn="0"/>
+              <w:rPr>
+                <w:lang w:val="en-US"/>
+              </w:rPr>
+            </w:pPr>
+            <w:r>
+              <w:rPr>
+                <w:lang w:val="en-US"/>
+              </w:rPr>
+              <w:t>Communication Purpose</w:t>
+            </w:r>
+          </w:p>
+        </w:tc>
+        <w:tc>
+          <w:tcPr>
+            <w:tcW w:w="2254" w:type="dxa"/>
+          </w:tcPr>
+          <w:p>
+            <w:pPr>
+              <w:cnfStyle w:val="100000000000" w:firstRow="1" w:lastRow="0" w:firstColumn="0" w:lastColumn="0" w:oddVBand="0" w:evenVBand="0" w:oddHBand="0" w:evenHBand="0" w:firstRowFirstColumn="0" w:firstRowLastColumn="0" w:lastRowFirstColumn="0" w:lastRowLastColumn="0"/>
+              <w:rPr>
+                <w:lang w:val="en-US"/>
+              </w:rPr>
+            </w:pPr>
+            <w:r>
+              <w:rPr>
+                <w:lang w:val="en-US"/>
+              </w:rPr>
+              <w:t>Communication Type</w:t>
+            </w:r>
+          </w:p>
+        </w:tc>
+        <w:tc>
+          <w:tcPr>
+            <w:tcW w:w="2254" w:type="dxa"/>
+          </w:tcPr>
+          <w:p>
+            <w:pPr>
+              <w:cnfStyle w:val="100000000000" w:firstRow="1" w:lastRow="0" w:firstColumn="0" w:lastColumn="0" w:oddVBand="0" w:evenVBand="0" w:oddHBand="0" w:evenHBand="0" w:firstRowFirstColumn="0" w:firstRowLastColumn="0" w:lastRowFirstColumn="0" w:lastRowLastColumn="0"/>
+              <w:rPr>
+                <w:lang w:val="en-US"/>
+              </w:rPr>
+            </w:pPr>
+            <w:r>
+              <w:rPr>
+                <w:lang w:val="en-US"/>
+              </w:rPr>
+              <w:t>Frequency</w:t>
+            </w:r>
+          </w:p>
+        </w:tc>
+      </w:tr>
+      <w:tr>
+        <w:trPr>
+          <w:cnfStyle w:val="000000100000" w:firstRow="0" w:lastRow="0" w:firstColumn="0" w:lastColumn="0" w:oddVBand="0" w:evenVBand="0" w:oddHBand="1" w:evenHBand="0" w:firstRowFirstColumn="0" w:firstRowLastColumn="0" w:lastRowFirstColumn="0" w:lastRowLastColumn="0"/>
+        </w:trPr>
+        <w:tc>
+          <w:tcPr>
+            <w:cnfStyle w:val="001000000000" w:firstRow="0" w:lastRow="0" w:firstColumn="1" w:lastColumn="0" w:oddVBand="0" w:evenVBand="0" w:oddHBand="0" w:evenHBand="0" w:firstRowFirstColumn="0" w:firstRowLastColumn="0" w:lastRowFirstColumn="0" w:lastRowLastColumn="0"/>
+            <w:tcW w:w="2254" w:type="dxa"/>
+          </w:tcPr>
+          <w:p>
+            <w:pPr>
+              <w:rPr>
+                <w:lang w:val="en-US"/>
+              </w:rPr>
+            </w:pPr>
+            <w:r>
+              <w:rPr>
+                <w:lang w:val="en-US"/>
+              </w:rPr>
+              <w:t>Client</w:t>
+            </w:r>
+          </w:p>
+        </w:tc>
+        <w:tc>
+          <w:tcPr>
+            <w:tcW w:w="2254" w:type="dxa"/>
+          </w:tcPr>
+          <w:p>
+            <w:pPr>
+              <w:cnfStyle w:val="000000100000" w:firstRow="0" w:lastRow="0" w:firstColumn="0" w:lastColumn="0" w:oddVBand="0" w:evenVBand="0" w:oddHBand="1" w:evenHBand="0" w:firstRowFirstColumn="0" w:firstRowLastColumn="0" w:lastRowFirstColumn="0" w:lastRowLastColumn="0"/>
+              <w:rPr>
+                <w:lang w:val="en-US"/>
+              </w:rPr>
+            </w:pPr>
+            <w:r>
+              <w:rPr>
+                <w:lang w:val="en-US"/>
+              </w:rPr>
+              <w:t>1. Updating Progress</w:t>
+            </w:r>
+          </w:p>
+          <w:p>
+            <w:pPr>
+              <w:cnfStyle w:val="000000100000" w:firstRow="0" w:lastRow="0" w:firstColumn="0" w:lastColumn="0" w:oddVBand="0" w:evenVBand="0" w:oddHBand="1" w:evenHBand="0" w:firstRowFirstColumn="0" w:firstRowLastColumn="0" w:lastRowFirstColumn="0" w:lastRowLastColumn="0"/>
+              <w:rPr>
+                <w:lang w:val="en-US"/>
+              </w:rPr>
+            </w:pPr>
+            <w:r>
+              <w:rPr>
+                <w:lang w:val="en-US"/>
+              </w:rPr>
+              <w:t>2. Application Feedback</w:t>
+            </w:r>
+          </w:p>
+        </w:tc>
+        <w:tc>
+          <w:tcPr>
+            <w:tcW w:w="2254" w:type="dxa"/>
+          </w:tcPr>
+          <w:p>
+            <w:pPr>
+              <w:cnfStyle w:val="000000100000" w:firstRow="0" w:lastRow="0" w:firstColumn="0" w:lastColumn="0" w:oddVBand="0" w:evenVBand="0" w:oddHBand="1" w:evenHBand="0" w:firstRowFirstColumn="0" w:firstRowLastColumn="0" w:lastRowFirstColumn="0" w:lastRowLastColumn="0"/>
+              <w:rPr>
+                <w:lang w:val="en-US"/>
+              </w:rPr>
+            </w:pPr>
+            <w:r>
+              <w:rPr>
+                <w:lang w:val="en-US"/>
+              </w:rPr>
+              <w:t>1. Email</w:t>
+            </w:r>
+          </w:p>
+          <w:p>
+            <w:pPr>
+              <w:cnfStyle w:val="000000100000" w:firstRow="0" w:lastRow="0" w:firstColumn="0" w:lastColumn="0" w:oddVBand="0" w:evenVBand="0" w:oddHBand="1" w:evenHBand="0" w:firstRowFirstColumn="0" w:firstRowLastColumn="0" w:lastRowFirstColumn="0" w:lastRowLastColumn="0"/>
+              <w:rPr>
+                <w:lang w:val="en-US"/>
+              </w:rPr>
+            </w:pPr>
+            <w:r>
+              <w:rPr>
+                <w:lang w:val="en-US"/>
+              </w:rPr>
+              <w:t>2. Meeting</w:t>
+            </w:r>
+          </w:p>
+        </w:tc>
+        <w:tc>
+          <w:tcPr>
+            <w:tcW w:w="2254" w:type="dxa"/>
+          </w:tcPr>
+          <w:p>
+            <w:pPr>
+              <w:cnfStyle w:val="000000100000" w:firstRow="0" w:lastRow="0" w:firstColumn="0" w:lastColumn="0" w:oddVBand="0" w:evenVBand="0" w:oddHBand="1" w:evenHBand="0" w:firstRowFirstColumn="0" w:firstRowLastColumn="0" w:lastRowFirstColumn="0" w:lastRowLastColumn="0"/>
+              <w:rPr>
+                <w:lang w:val="en-US"/>
+              </w:rPr>
+            </w:pPr>
+            <w:bookmarkStart w:id="19" w:name="_GoBack"/>
+            <w:bookmarkEnd w:id="19"/>
+          </w:p>
+        </w:tc>
+      </w:tr>
+      <w:tr>
+        <w:tc>
+          <w:tcPr>
+            <w:cnfStyle w:val="001000000000" w:firstRow="0" w:lastRow="0" w:firstColumn="1" w:lastColumn="0" w:oddVBand="0" w:evenVBand="0" w:oddHBand="0" w:evenHBand="0" w:firstRowFirstColumn="0" w:firstRowLastColumn="0" w:lastRowFirstColumn="0" w:lastRowLastColumn="0"/>
+            <w:tcW w:w="2254" w:type="dxa"/>
+          </w:tcPr>
+          <w:p>
+            <w:pPr>
+              <w:rPr>
+                <w:lang w:val="en-US"/>
+              </w:rPr>
+            </w:pPr>
+            <w:r>
+              <w:rPr>
+                <w:lang w:val="en-US"/>
+              </w:rPr>
+              <w:t>Mentor</w:t>
+            </w:r>
+          </w:p>
+        </w:tc>
+        <w:tc>
+          <w:tcPr>
+            <w:tcW w:w="2254" w:type="dxa"/>
+          </w:tcPr>
+          <w:p>
+            <w:pPr>
+              <w:cnfStyle w:val="000000000000" w:firstRow="0" w:lastRow="0" w:firstColumn="0" w:lastColumn="0" w:oddVBand="0" w:evenVBand="0" w:oddHBand="0" w:evenHBand="0" w:firstRowFirstColumn="0" w:firstRowLastColumn="0" w:lastRowFirstColumn="0" w:lastRowLastColumn="0"/>
+              <w:rPr>
+                <w:lang w:val="en-US"/>
+              </w:rPr>
+            </w:pPr>
+            <w:r>
+              <w:rPr>
+                <w:lang w:val="en-US"/>
+              </w:rPr>
+              <w:t>1. Document Feedback.</w:t>
+            </w:r>
+          </w:p>
+        </w:tc>
+        <w:tc>
+          <w:tcPr>
+            <w:tcW w:w="2254" w:type="dxa"/>
+          </w:tcPr>
+          <w:p>
+            <w:pPr>
+              <w:cnfStyle w:val="000000000000" w:firstRow="0" w:lastRow="0" w:firstColumn="0" w:lastColumn="0" w:oddVBand="0" w:evenVBand="0" w:oddHBand="0" w:evenHBand="0" w:firstRowFirstColumn="0" w:firstRowLastColumn="0" w:lastRowFirstColumn="0" w:lastRowLastColumn="0"/>
+              <w:rPr>
+                <w:lang w:val="en-US"/>
+              </w:rPr>
+            </w:pPr>
+            <w:r>
+              <w:rPr>
+                <w:lang w:val="en-US"/>
+              </w:rPr>
+              <w:t>1. Email</w:t>
+            </w:r>
+          </w:p>
+          <w:p>
+            <w:pPr>
+              <w:cnfStyle w:val="000000000000" w:firstRow="0" w:lastRow="0" w:firstColumn="0" w:lastColumn="0" w:oddVBand="0" w:evenVBand="0" w:oddHBand="0" w:evenHBand="0" w:firstRowFirstColumn="0" w:firstRowLastColumn="0" w:lastRowFirstColumn="0" w:lastRowLastColumn="0"/>
+              <w:rPr>
+                <w:lang w:val="en-US"/>
+              </w:rPr>
+            </w:pPr>
+            <w:r>
+              <w:rPr>
+                <w:lang w:val="en-US"/>
+              </w:rPr>
+              <w:t>2. Meeting</w:t>
+            </w:r>
+          </w:p>
+        </w:tc>
+        <w:tc>
+          <w:tcPr>
+            <w:tcW w:w="2254" w:type="dxa"/>
+          </w:tcPr>
+          <w:p>
+            <w:pPr>
+              <w:cnfStyle w:val="000000000000" w:firstRow="0" w:lastRow="0" w:firstColumn="0" w:lastColumn="0" w:oddVBand="0" w:evenVBand="0" w:oddHBand="0" w:evenHBand="0" w:firstRowFirstColumn="0" w:firstRowLastColumn="0" w:lastRowFirstColumn="0" w:lastRowLastColumn="0"/>
+              <w:rPr>
+                <w:lang w:val="en-US"/>
+              </w:rPr>
+            </w:pPr>
+          </w:p>
+        </w:tc>
+      </w:tr>
+      <w:tr>
+        <w:trPr>
+          <w:cnfStyle w:val="000000100000" w:firstRow="0" w:lastRow="0" w:firstColumn="0" w:lastColumn="0" w:oddVBand="0" w:evenVBand="0" w:oddHBand="1" w:evenHBand="0" w:firstRowFirstColumn="0" w:firstRowLastColumn="0" w:lastRowFirstColumn="0" w:lastRowLastColumn="0"/>
+        </w:trPr>
+        <w:tc>
+          <w:tcPr>
+            <w:cnfStyle w:val="001000000000" w:firstRow="0" w:lastRow="0" w:firstColumn="1" w:lastColumn="0" w:oddVBand="0" w:evenVBand="0" w:oddHBand="0" w:evenHBand="0" w:firstRowFirstColumn="0" w:firstRowLastColumn="0" w:lastRowFirstColumn="0" w:lastRowLastColumn="0"/>
+            <w:tcW w:w="2254" w:type="dxa"/>
+          </w:tcPr>
+          <w:p>
+            <w:pPr>
+              <w:rPr>
+                <w:lang w:val="en-US"/>
+              </w:rPr>
+            </w:pPr>
+            <w:r>
+              <w:rPr>
+                <w:lang w:val="en-US"/>
+              </w:rPr>
+              <w:t>Within Group</w:t>
+            </w:r>
+          </w:p>
+        </w:tc>
+        <w:tc>
+          <w:tcPr>
+            <w:tcW w:w="2254" w:type="dxa"/>
+          </w:tcPr>
+          <w:p>
+            <w:pPr>
+              <w:cnfStyle w:val="000000100000" w:firstRow="0" w:lastRow="0" w:firstColumn="0" w:lastColumn="0" w:oddVBand="0" w:evenVBand="0" w:oddHBand="1" w:evenHBand="0" w:firstRowFirstColumn="0" w:firstRowLastColumn="0" w:lastRowFirstColumn="0" w:lastRowLastColumn="0"/>
+              <w:rPr>
+                <w:lang w:val="en-US"/>
+              </w:rPr>
+            </w:pPr>
+            <w:r>
+              <w:rPr>
+                <w:lang w:val="en-US"/>
+              </w:rPr>
+              <w:t xml:space="preserve">1. Planning </w:t>
+            </w:r>
+            <w:r>
+              <w:rPr>
+                <w:lang w:val="en-US"/>
+              </w:rPr>
+              <w:t>a Meeting with Client or Mentor.</w:t>
+            </w:r>
+          </w:p>
+          <w:p>
+            <w:pPr>
+              <w:cnfStyle w:val="000000100000" w:firstRow="0" w:lastRow="0" w:firstColumn="0" w:lastColumn="0" w:oddVBand="0" w:evenVBand="0" w:oddHBand="1" w:evenHBand="0" w:firstRowFirstColumn="0" w:firstRowLastColumn="0" w:lastRowFirstColumn="0" w:lastRowLastColumn="0"/>
+              <w:rPr>
+                <w:lang w:val="en-US"/>
+              </w:rPr>
+            </w:pPr>
+            <w:r>
+              <w:rPr>
+                <w:lang w:val="en-US"/>
+              </w:rPr>
+              <w:t>2. Helping the Others.</w:t>
+            </w:r>
+          </w:p>
+        </w:tc>
+        <w:tc>
+          <w:tcPr>
+            <w:tcW w:w="2254" w:type="dxa"/>
+          </w:tcPr>
+          <w:p>
+            <w:pPr>
+              <w:cnfStyle w:val="000000100000" w:firstRow="0" w:lastRow="0" w:firstColumn="0" w:lastColumn="0" w:oddVBand="0" w:evenVBand="0" w:oddHBand="1" w:evenHBand="0" w:firstRowFirstColumn="0" w:firstRowLastColumn="0" w:lastRowFirstColumn="0" w:lastRowLastColumn="0"/>
+              <w:rPr>
+                <w:lang w:val="en-US"/>
+              </w:rPr>
+            </w:pPr>
+            <w:r>
+              <w:rPr>
+                <w:lang w:val="en-US"/>
+              </w:rPr>
+              <w:t>1. Meeting</w:t>
+            </w:r>
+          </w:p>
+          <w:p>
+            <w:pPr>
+              <w:cnfStyle w:val="000000100000" w:firstRow="0" w:lastRow="0" w:firstColumn="0" w:lastColumn="0" w:oddVBand="0" w:evenVBand="0" w:oddHBand="1" w:evenHBand="0" w:firstRowFirstColumn="0" w:firstRowLastColumn="0" w:lastRowFirstColumn="0" w:lastRowLastColumn="0"/>
+              <w:rPr>
+                <w:lang w:val="en-US"/>
+              </w:rPr>
+            </w:pPr>
+            <w:r>
+              <w:rPr>
+                <w:lang w:val="en-US"/>
+              </w:rPr>
+              <w:t xml:space="preserve">2. </w:t>
+            </w:r>
+            <w:r>
+              <w:rPr>
+                <w:lang w:val="en-US"/>
+              </w:rPr>
+              <w:t>Messenger</w:t>
+            </w:r>
+          </w:p>
+        </w:tc>
+        <w:tc>
+          <w:tcPr>
+            <w:tcW w:w="2254" w:type="dxa"/>
+          </w:tcPr>
+          <w:p>
+            <w:pPr>
+              <w:cnfStyle w:val="000000100000" w:firstRow="0" w:lastRow="0" w:firstColumn="0" w:lastColumn="0" w:oddVBand="0" w:evenVBand="0" w:oddHBand="1" w:evenHBand="0" w:firstRowFirstColumn="0" w:firstRowLastColumn="0" w:lastRowFirstColumn="0" w:lastRowLastColumn="0"/>
+              <w:rPr>
+                <w:lang w:val="en-US"/>
+              </w:rPr>
+            </w:pPr>
+          </w:p>
+        </w:tc>
+      </w:tr>
+    </w:tbl>
+    <w:p>
+      <w:pPr>
+        <w:rPr>
+          <w:lang w:val="en-US"/>
+        </w:rPr>
+      </w:pPr>
     </w:p>
     <w:sectPr>
       <w:headerReference w:type="default" r:id="rId12"/>
@@ -3402,7 +4598,7 @@
 </file>
 
 <file path=word/endnotes.xml><?xml version="1.0" encoding="utf-8"?>
-<w:endnotes xmlns:wpc="http://schemas.microsoft.com/office/word/2010/wordprocessingCanvas" xmlns:mo="http://schemas.microsoft.com/office/mac/office/2008/main" xmlns:mc="http://schemas.openxmlformats.org/markup-compatibility/2006" xmlns:mv="urn:schemas-microsoft-com:mac:vml" xmlns:o="urn:schemas-microsoft-com:office:office" xmlns:r="http://schemas.openxmlformats.org/officeDocument/2006/relationships" xmlns:m="http://schemas.openxmlformats.org/officeDocument/2006/math" xmlns:v="urn:schemas-microsoft-com:vml" xmlns:wp14="http://schemas.microsoft.com/office/word/2010/wordprocessingDrawing" xmlns:wp="http://schemas.openxmlformats.org/drawingml/2006/wordprocessingDrawing" xmlns:w10="urn:schemas-microsoft-com:office:word" xmlns:w="http://schemas.openxmlformats.org/wordprocessingml/2006/main" xmlns:w14="http://schemas.microsoft.com/office/word/2010/wordml" xmlns:w15="http://schemas.microsoft.com/office/word/2012/wordml" xmlns:wpg="http://schemas.microsoft.com/office/word/2010/wordprocessingGroup" xmlns:wpi="http://schemas.microsoft.com/office/word/2010/wordprocessingInk" xmlns:wne="http://schemas.microsoft.com/office/word/2006/wordml" xmlns:wps="http://schemas.microsoft.com/office/word/2010/wordprocessingShape" mc:Ignorable="w14 w15 wp14">
+<w:endnotes xmlns:wpc="http://schemas.microsoft.com/office/word/2010/wordprocessingCanvas" xmlns:cx="http://schemas.microsoft.com/office/drawing/2014/chartex" xmlns:cx1="http://schemas.microsoft.com/office/drawing/2015/9/8/chartex" xmlns:cx2="http://schemas.microsoft.com/office/drawing/2015/10/21/chartex" xmlns:cx3="http://schemas.microsoft.com/office/drawing/2016/5/9/chartex" xmlns:cx4="http://schemas.microsoft.com/office/drawing/2016/5/10/chartex" xmlns:cx5="http://schemas.microsoft.com/office/drawing/2016/5/11/chartex" xmlns:cx6="http://schemas.microsoft.com/office/drawing/2016/5/12/chartex" xmlns:cx7="http://schemas.microsoft.com/office/drawing/2016/5/13/chartex" xmlns:cx8="http://schemas.microsoft.com/office/drawing/2016/5/14/chartex" xmlns:mc="http://schemas.openxmlformats.org/markup-compatibility/2006" xmlns:aink="http://schemas.microsoft.com/office/drawing/2016/ink" xmlns:am3d="http://schemas.microsoft.com/office/drawing/2017/model3d" xmlns:o="urn:schemas-microsoft-com:office:office" xmlns:r="http://schemas.openxmlformats.org/officeDocument/2006/relationships" xmlns:m="http://schemas.openxmlformats.org/officeDocument/2006/math" xmlns:v="urn:schemas-microsoft-com:vml" xmlns:wp14="http://schemas.microsoft.com/office/word/2010/wordprocessingDrawing" xmlns:wp="http://schemas.openxmlformats.org/drawingml/2006/wordprocessingDrawing" xmlns:w10="urn:schemas-microsoft-com:office:word" xmlns:w="http://schemas.openxmlformats.org/wordprocessingml/2006/main" xmlns:w14="http://schemas.microsoft.com/office/word/2010/wordml" xmlns:w15="http://schemas.microsoft.com/office/word/2012/wordml" xmlns:w16cid="http://schemas.microsoft.com/office/word/2016/wordml/cid" xmlns:w16se="http://schemas.microsoft.com/office/word/2015/wordml/symex" xmlns:wpg="http://schemas.microsoft.com/office/word/2010/wordprocessingGroup" xmlns:wpi="http://schemas.microsoft.com/office/word/2010/wordprocessingInk" xmlns:wne="http://schemas.microsoft.com/office/word/2006/wordml" xmlns:wps="http://schemas.microsoft.com/office/word/2010/wordprocessingShape" mc:Ignorable="w14 w15 w16se w16cid wp14">
   <w:endnote w:type="separator" w:id="-1">
     <w:p>
       <w:pPr>
@@ -3427,7 +4623,7 @@
 </file>
 
 <file path=word/footer1.xml><?xml version="1.0" encoding="utf-8"?>
-<w:ftr xmlns:wpc="http://schemas.microsoft.com/office/word/2010/wordprocessingCanvas" xmlns:mo="http://schemas.microsoft.com/office/mac/office/2008/main" xmlns:mc="http://schemas.openxmlformats.org/markup-compatibility/2006" xmlns:mv="urn:schemas-microsoft-com:mac:vml" xmlns:o="urn:schemas-microsoft-com:office:office" xmlns:r="http://schemas.openxmlformats.org/officeDocument/2006/relationships" xmlns:m="http://schemas.openxmlformats.org/officeDocument/2006/math" xmlns:v="urn:schemas-microsoft-com:vml" xmlns:wp14="http://schemas.microsoft.com/office/word/2010/wordprocessingDrawing" xmlns:wp="http://schemas.openxmlformats.org/drawingml/2006/wordprocessingDrawing" xmlns:w10="urn:schemas-microsoft-com:office:word" xmlns:w="http://schemas.openxmlformats.org/wordprocessingml/2006/main" xmlns:w14="http://schemas.microsoft.com/office/word/2010/wordml" xmlns:w15="http://schemas.microsoft.com/office/word/2012/wordml" xmlns:wpg="http://schemas.microsoft.com/office/word/2010/wordprocessingGroup" xmlns:wpi="http://schemas.microsoft.com/office/word/2010/wordprocessingInk" xmlns:wne="http://schemas.microsoft.com/office/word/2006/wordml" xmlns:wps="http://schemas.microsoft.com/office/word/2010/wordprocessingShape" mc:Ignorable="w14 w15 wp14">
+<w:ftr xmlns:wpc="http://schemas.microsoft.com/office/word/2010/wordprocessingCanvas" xmlns:cx="http://schemas.microsoft.com/office/drawing/2014/chartex" xmlns:cx1="http://schemas.microsoft.com/office/drawing/2015/9/8/chartex" xmlns:cx2="http://schemas.microsoft.com/office/drawing/2015/10/21/chartex" xmlns:cx3="http://schemas.microsoft.com/office/drawing/2016/5/9/chartex" xmlns:cx4="http://schemas.microsoft.com/office/drawing/2016/5/10/chartex" xmlns:cx5="http://schemas.microsoft.com/office/drawing/2016/5/11/chartex" xmlns:cx6="http://schemas.microsoft.com/office/drawing/2016/5/12/chartex" xmlns:cx7="http://schemas.microsoft.com/office/drawing/2016/5/13/chartex" xmlns:cx8="http://schemas.microsoft.com/office/drawing/2016/5/14/chartex" xmlns:mc="http://schemas.openxmlformats.org/markup-compatibility/2006" xmlns:aink="http://schemas.microsoft.com/office/drawing/2016/ink" xmlns:am3d="http://schemas.microsoft.com/office/drawing/2017/model3d" xmlns:o="urn:schemas-microsoft-com:office:office" xmlns:r="http://schemas.openxmlformats.org/officeDocument/2006/relationships" xmlns:m="http://schemas.openxmlformats.org/officeDocument/2006/math" xmlns:v="urn:schemas-microsoft-com:vml" xmlns:wp14="http://schemas.microsoft.com/office/word/2010/wordprocessingDrawing" xmlns:wp="http://schemas.openxmlformats.org/drawingml/2006/wordprocessingDrawing" xmlns:w10="urn:schemas-microsoft-com:office:word" xmlns:w="http://schemas.openxmlformats.org/wordprocessingml/2006/main" xmlns:w14="http://schemas.microsoft.com/office/word/2010/wordml" xmlns:w15="http://schemas.microsoft.com/office/word/2012/wordml" xmlns:w16cid="http://schemas.microsoft.com/office/word/2016/wordml/cid" xmlns:w16se="http://schemas.microsoft.com/office/word/2015/wordml/symex" xmlns:wpg="http://schemas.microsoft.com/office/word/2010/wordprocessingGroup" xmlns:wpi="http://schemas.microsoft.com/office/word/2010/wordprocessingInk" xmlns:wne="http://schemas.microsoft.com/office/word/2006/wordml" xmlns:wps="http://schemas.microsoft.com/office/word/2010/wordprocessingShape" mc:Ignorable="w14 w15 w16se w16cid wp14">
   <w:sdt>
     <w:sdtPr>
       <w:id w:val="1240678907"/>
@@ -3460,7 +4656,7 @@
           <w:rPr>
             <w:noProof/>
           </w:rPr>
-          <w:t>8</w:t>
+          <w:t>9</w:t>
         </w:r>
         <w:r>
           <w:rPr>
@@ -3480,7 +4676,7 @@
 </file>
 
 <file path=word/footnotes.xml><?xml version="1.0" encoding="utf-8"?>
-<w:footnotes xmlns:wpc="http://schemas.microsoft.com/office/word/2010/wordprocessingCanvas" xmlns:mo="http://schemas.microsoft.com/office/mac/office/2008/main" xmlns:mc="http://schemas.openxmlformats.org/markup-compatibility/2006" xmlns:mv="urn:schemas-microsoft-com:mac:vml" xmlns:o="urn:schemas-microsoft-com:office:office" xmlns:r="http://schemas.openxmlformats.org/officeDocument/2006/relationships" xmlns:m="http://schemas.openxmlformats.org/officeDocument/2006/math" xmlns:v="urn:schemas-microsoft-com:vml" xmlns:wp14="http://schemas.microsoft.com/office/word/2010/wordprocessingDrawing" xmlns:wp="http://schemas.openxmlformats.org/drawingml/2006/wordprocessingDrawing" xmlns:w10="urn:schemas-microsoft-com:office:word" xmlns:w="http://schemas.openxmlformats.org/wordprocessingml/2006/main" xmlns:w14="http://schemas.microsoft.com/office/word/2010/wordml" xmlns:w15="http://schemas.microsoft.com/office/word/2012/wordml" xmlns:wpg="http://schemas.microsoft.com/office/word/2010/wordprocessingGroup" xmlns:wpi="http://schemas.microsoft.com/office/word/2010/wordprocessingInk" xmlns:wne="http://schemas.microsoft.com/office/word/2006/wordml" xmlns:wps="http://schemas.microsoft.com/office/word/2010/wordprocessingShape" mc:Ignorable="w14 w15 wp14">
+<w:footnotes xmlns:wpc="http://schemas.microsoft.com/office/word/2010/wordprocessingCanvas" xmlns:cx="http://schemas.microsoft.com/office/drawing/2014/chartex" xmlns:cx1="http://schemas.microsoft.com/office/drawing/2015/9/8/chartex" xmlns:cx2="http://schemas.microsoft.com/office/drawing/2015/10/21/chartex" xmlns:cx3="http://schemas.microsoft.com/office/drawing/2016/5/9/chartex" xmlns:cx4="http://schemas.microsoft.com/office/drawing/2016/5/10/chartex" xmlns:cx5="http://schemas.microsoft.com/office/drawing/2016/5/11/chartex" xmlns:cx6="http://schemas.microsoft.com/office/drawing/2016/5/12/chartex" xmlns:cx7="http://schemas.microsoft.com/office/drawing/2016/5/13/chartex" xmlns:cx8="http://schemas.microsoft.com/office/drawing/2016/5/14/chartex" xmlns:mc="http://schemas.openxmlformats.org/markup-compatibility/2006" xmlns:aink="http://schemas.microsoft.com/office/drawing/2016/ink" xmlns:am3d="http://schemas.microsoft.com/office/drawing/2017/model3d" xmlns:o="urn:schemas-microsoft-com:office:office" xmlns:r="http://schemas.openxmlformats.org/officeDocument/2006/relationships" xmlns:m="http://schemas.openxmlformats.org/officeDocument/2006/math" xmlns:v="urn:schemas-microsoft-com:vml" xmlns:wp14="http://schemas.microsoft.com/office/word/2010/wordprocessingDrawing" xmlns:wp="http://schemas.openxmlformats.org/drawingml/2006/wordprocessingDrawing" xmlns:w10="urn:schemas-microsoft-com:office:word" xmlns:w="http://schemas.openxmlformats.org/wordprocessingml/2006/main" xmlns:w14="http://schemas.microsoft.com/office/word/2010/wordml" xmlns:w15="http://schemas.microsoft.com/office/word/2012/wordml" xmlns:w16cid="http://schemas.microsoft.com/office/word/2016/wordml/cid" xmlns:w16se="http://schemas.microsoft.com/office/word/2015/wordml/symex" xmlns:wpg="http://schemas.microsoft.com/office/word/2010/wordprocessingGroup" xmlns:wpi="http://schemas.microsoft.com/office/word/2010/wordprocessingInk" xmlns:wne="http://schemas.microsoft.com/office/word/2006/wordml" xmlns:wps="http://schemas.microsoft.com/office/word/2010/wordprocessingShape" mc:Ignorable="w14 w15 w16se w16cid wp14">
   <w:footnote w:type="separator" w:id="-1">
     <w:p>
       <w:pPr>
@@ -3505,7 +4701,7 @@
 </file>
 
 <file path=word/header1.xml><?xml version="1.0" encoding="utf-8"?>
-<w:hdr xmlns:wpc="http://schemas.microsoft.com/office/word/2010/wordprocessingCanvas" xmlns:mo="http://schemas.microsoft.com/office/mac/office/2008/main" xmlns:mc="http://schemas.openxmlformats.org/markup-compatibility/2006" xmlns:mv="urn:schemas-microsoft-com:mac:vml" xmlns:o="urn:schemas-microsoft-com:office:office" xmlns:r="http://schemas.openxmlformats.org/officeDocument/2006/relationships" xmlns:m="http://schemas.openxmlformats.org/officeDocument/2006/math" xmlns:v="urn:schemas-microsoft-com:vml" xmlns:wp14="http://schemas.microsoft.com/office/word/2010/wordprocessingDrawing" xmlns:wp="http://schemas.openxmlformats.org/drawingml/2006/wordprocessingDrawing" xmlns:w10="urn:schemas-microsoft-com:office:word" xmlns:w="http://schemas.openxmlformats.org/wordprocessingml/2006/main" xmlns:w14="http://schemas.microsoft.com/office/word/2010/wordml" xmlns:w15="http://schemas.microsoft.com/office/word/2012/wordml" xmlns:wpg="http://schemas.microsoft.com/office/word/2010/wordprocessingGroup" xmlns:wpi="http://schemas.microsoft.com/office/word/2010/wordprocessingInk" xmlns:wne="http://schemas.microsoft.com/office/word/2006/wordml" xmlns:wps="http://schemas.microsoft.com/office/word/2010/wordprocessingShape" mc:Ignorable="w14 w15 wp14">
+<w:hdr xmlns:wpc="http://schemas.microsoft.com/office/word/2010/wordprocessingCanvas" xmlns:cx="http://schemas.microsoft.com/office/drawing/2014/chartex" xmlns:cx1="http://schemas.microsoft.com/office/drawing/2015/9/8/chartex" xmlns:cx2="http://schemas.microsoft.com/office/drawing/2015/10/21/chartex" xmlns:cx3="http://schemas.microsoft.com/office/drawing/2016/5/9/chartex" xmlns:cx4="http://schemas.microsoft.com/office/drawing/2016/5/10/chartex" xmlns:cx5="http://schemas.microsoft.com/office/drawing/2016/5/11/chartex" xmlns:cx6="http://schemas.microsoft.com/office/drawing/2016/5/12/chartex" xmlns:cx7="http://schemas.microsoft.com/office/drawing/2016/5/13/chartex" xmlns:cx8="http://schemas.microsoft.com/office/drawing/2016/5/14/chartex" xmlns:mc="http://schemas.openxmlformats.org/markup-compatibility/2006" xmlns:aink="http://schemas.microsoft.com/office/drawing/2016/ink" xmlns:am3d="http://schemas.microsoft.com/office/drawing/2017/model3d" xmlns:o="urn:schemas-microsoft-com:office:office" xmlns:r="http://schemas.openxmlformats.org/officeDocument/2006/relationships" xmlns:m="http://schemas.openxmlformats.org/officeDocument/2006/math" xmlns:v="urn:schemas-microsoft-com:vml" xmlns:wp14="http://schemas.microsoft.com/office/word/2010/wordprocessingDrawing" xmlns:wp="http://schemas.openxmlformats.org/drawingml/2006/wordprocessingDrawing" xmlns:w10="urn:schemas-microsoft-com:office:word" xmlns:w="http://schemas.openxmlformats.org/wordprocessingml/2006/main" xmlns:w14="http://schemas.microsoft.com/office/word/2010/wordml" xmlns:w15="http://schemas.microsoft.com/office/word/2012/wordml" xmlns:w16cid="http://schemas.microsoft.com/office/word/2016/wordml/cid" xmlns:w16se="http://schemas.microsoft.com/office/word/2015/wordml/symex" xmlns:wpg="http://schemas.microsoft.com/office/word/2010/wordprocessingGroup" xmlns:wpi="http://schemas.microsoft.com/office/word/2010/wordprocessingInk" xmlns:wne="http://schemas.microsoft.com/office/word/2006/wordml" xmlns:wps="http://schemas.microsoft.com/office/word/2010/wordprocessingShape" mc:Ignorable="w14 w15 w16se w16cid wp14">
   <w:p>
     <w:pPr>
       <w:pStyle w:val="Header"/>
@@ -3515,8 +4711,8 @@
 </file>
 
 <file path=word/numbering.xml><?xml version="1.0" encoding="utf-8"?>
-<w:numbering xmlns:wpc="http://schemas.microsoft.com/office/word/2010/wordprocessingCanvas" xmlns:mo="http://schemas.microsoft.com/office/mac/office/2008/main" xmlns:mc="http://schemas.openxmlformats.org/markup-compatibility/2006" xmlns:mv="urn:schemas-microsoft-com:mac:vml" xmlns:o="urn:schemas-microsoft-com:office:office" xmlns:r="http://schemas.openxmlformats.org/officeDocument/2006/relationships" xmlns:m="http://schemas.openxmlformats.org/officeDocument/2006/math" xmlns:v="urn:schemas-microsoft-com:vml" xmlns:wp14="http://schemas.microsoft.com/office/word/2010/wordprocessingDrawing" xmlns:wp="http://schemas.openxmlformats.org/drawingml/2006/wordprocessingDrawing" xmlns:w10="urn:schemas-microsoft-com:office:word" xmlns:w="http://schemas.openxmlformats.org/wordprocessingml/2006/main" xmlns:w14="http://schemas.microsoft.com/office/word/2010/wordml" xmlns:w15="http://schemas.microsoft.com/office/word/2012/wordml" xmlns:wpg="http://schemas.microsoft.com/office/word/2010/wordprocessingGroup" xmlns:wpi="http://schemas.microsoft.com/office/word/2010/wordprocessingInk" xmlns:wne="http://schemas.microsoft.com/office/word/2006/wordml" xmlns:wps="http://schemas.microsoft.com/office/word/2010/wordprocessingShape" mc:Ignorable="w14 w15 wp14">
-  <w:abstractNum w:abstractNumId="0">
+<w:numbering xmlns:wpc="http://schemas.microsoft.com/office/word/2010/wordprocessingCanvas" xmlns:cx="http://schemas.microsoft.com/office/drawing/2014/chartex" xmlns:cx1="http://schemas.microsoft.com/office/drawing/2015/9/8/chartex" xmlns:cx2="http://schemas.microsoft.com/office/drawing/2015/10/21/chartex" xmlns:cx3="http://schemas.microsoft.com/office/drawing/2016/5/9/chartex" xmlns:cx4="http://schemas.microsoft.com/office/drawing/2016/5/10/chartex" xmlns:cx5="http://schemas.microsoft.com/office/drawing/2016/5/11/chartex" xmlns:cx6="http://schemas.microsoft.com/office/drawing/2016/5/12/chartex" xmlns:cx7="http://schemas.microsoft.com/office/drawing/2016/5/13/chartex" xmlns:cx8="http://schemas.microsoft.com/office/drawing/2016/5/14/chartex" xmlns:mc="http://schemas.openxmlformats.org/markup-compatibility/2006" xmlns:aink="http://schemas.microsoft.com/office/drawing/2016/ink" xmlns:am3d="http://schemas.microsoft.com/office/drawing/2017/model3d" xmlns:o="urn:schemas-microsoft-com:office:office" xmlns:r="http://schemas.openxmlformats.org/officeDocument/2006/relationships" xmlns:m="http://schemas.openxmlformats.org/officeDocument/2006/math" xmlns:v="urn:schemas-microsoft-com:vml" xmlns:wp14="http://schemas.microsoft.com/office/word/2010/wordprocessingDrawing" xmlns:wp="http://schemas.openxmlformats.org/drawingml/2006/wordprocessingDrawing" xmlns:w10="urn:schemas-microsoft-com:office:word" xmlns:w="http://schemas.openxmlformats.org/wordprocessingml/2006/main" xmlns:w14="http://schemas.microsoft.com/office/word/2010/wordml" xmlns:w15="http://schemas.microsoft.com/office/word/2012/wordml" xmlns:w16cid="http://schemas.microsoft.com/office/word/2016/wordml/cid" xmlns:w16se="http://schemas.microsoft.com/office/word/2015/wordml/symex" xmlns:wpg="http://schemas.microsoft.com/office/word/2010/wordprocessingGroup" xmlns:wpi="http://schemas.microsoft.com/office/word/2010/wordprocessingInk" xmlns:wne="http://schemas.microsoft.com/office/word/2006/wordml" xmlns:wps="http://schemas.microsoft.com/office/word/2010/wordprocessingShape" mc:Ignorable="w14 w15 w16se w16cid wp14">
+  <w:abstractNum w:abstractNumId="0" w15:restartNumberingAfterBreak="0">
     <w:nsid w:val="16CD7D77"/>
     <w:multiLevelType w:val="hybridMultilevel"/>
     <w:tmpl w:val="1C681F0C"/>
@@ -3629,7 +4825,7 @@
       </w:rPr>
     </w:lvl>
   </w:abstractNum>
-  <w:abstractNum w:abstractNumId="1">
+  <w:abstractNum w:abstractNumId="1" w15:restartNumberingAfterBreak="0">
     <w:nsid w:val="187A260A"/>
     <w:multiLevelType w:val="hybridMultilevel"/>
     <w:tmpl w:val="185A96BC"/>
@@ -3742,17 +4938,17 @@
       </w:rPr>
     </w:lvl>
   </w:abstractNum>
-  <w:abstractNum w:abstractNumId="2">
-    <w:nsid w:val="42184499"/>
+  <w:abstractNum w:abstractNumId="2" w15:restartNumberingAfterBreak="0">
+    <w:nsid w:val="31E71CFE"/>
     <w:multiLevelType w:val="hybridMultilevel"/>
-    <w:tmpl w:val="DF988436"/>
+    <w:tmpl w:val="F5ECF432"/>
     <w:lvl w:ilvl="0" w:tplc="04090001">
       <w:start w:val="1"/>
       <w:numFmt w:val="bullet"/>
       <w:lvlText w:val=""/>
       <w:lvlJc w:val="left"/>
       <w:pPr>
-        <w:ind w:left="720" w:hanging="360"/>
+        <w:ind w:left="1440" w:hanging="360"/>
       </w:pPr>
       <w:rPr>
         <w:rFonts w:ascii="Symbol" w:hAnsi="Symbol" w:hint="default"/>
@@ -3764,7 +4960,7 @@
       <w:lvlText w:val="o"/>
       <w:lvlJc w:val="left"/>
       <w:pPr>
-        <w:ind w:left="1440" w:hanging="360"/>
+        <w:ind w:left="2160" w:hanging="360"/>
       </w:pPr>
       <w:rPr>
         <w:rFonts w:ascii="Courier New" w:hAnsi="Courier New" w:cs="Courier New" w:hint="default"/>
@@ -3776,7 +4972,7 @@
       <w:lvlText w:val=""/>
       <w:lvlJc w:val="left"/>
       <w:pPr>
-        <w:ind w:left="2160" w:hanging="360"/>
+        <w:ind w:left="2880" w:hanging="360"/>
       </w:pPr>
       <w:rPr>
         <w:rFonts w:ascii="Wingdings" w:hAnsi="Wingdings" w:hint="default"/>
@@ -3788,7 +4984,7 @@
       <w:lvlText w:val=""/>
       <w:lvlJc w:val="left"/>
       <w:pPr>
-        <w:ind w:left="2880" w:hanging="360"/>
+        <w:ind w:left="3600" w:hanging="360"/>
       </w:pPr>
       <w:rPr>
         <w:rFonts w:ascii="Symbol" w:hAnsi="Symbol" w:hint="default"/>
@@ -3800,7 +4996,7 @@
       <w:lvlText w:val="o"/>
       <w:lvlJc w:val="left"/>
       <w:pPr>
-        <w:ind w:left="3600" w:hanging="360"/>
+        <w:ind w:left="4320" w:hanging="360"/>
       </w:pPr>
       <w:rPr>
         <w:rFonts w:ascii="Courier New" w:hAnsi="Courier New" w:cs="Courier New" w:hint="default"/>
@@ -3812,7 +5008,7 @@
       <w:lvlText w:val=""/>
       <w:lvlJc w:val="left"/>
       <w:pPr>
-        <w:ind w:left="4320" w:hanging="360"/>
+        <w:ind w:left="5040" w:hanging="360"/>
       </w:pPr>
       <w:rPr>
         <w:rFonts w:ascii="Wingdings" w:hAnsi="Wingdings" w:hint="default"/>
@@ -3824,7 +5020,7 @@
       <w:lvlText w:val=""/>
       <w:lvlJc w:val="left"/>
       <w:pPr>
-        <w:ind w:left="5040" w:hanging="360"/>
+        <w:ind w:left="5760" w:hanging="360"/>
       </w:pPr>
       <w:rPr>
         <w:rFonts w:ascii="Symbol" w:hAnsi="Symbol" w:hint="default"/>
@@ -3836,7 +5032,7 @@
       <w:lvlText w:val="o"/>
       <w:lvlJc w:val="left"/>
       <w:pPr>
-        <w:ind w:left="5760" w:hanging="360"/>
+        <w:ind w:left="6480" w:hanging="360"/>
       </w:pPr>
       <w:rPr>
         <w:rFonts w:ascii="Courier New" w:hAnsi="Courier New" w:cs="Courier New" w:hint="default"/>
@@ -3848,17 +5044,17 @@
       <w:lvlText w:val=""/>
       <w:lvlJc w:val="left"/>
       <w:pPr>
-        <w:ind w:left="6480" w:hanging="360"/>
+        <w:ind w:left="7200" w:hanging="360"/>
       </w:pPr>
       <w:rPr>
         <w:rFonts w:ascii="Wingdings" w:hAnsi="Wingdings" w:hint="default"/>
       </w:rPr>
     </w:lvl>
   </w:abstractNum>
-  <w:abstractNum w:abstractNumId="3">
-    <w:nsid w:val="772528C2"/>
+  <w:abstractNum w:abstractNumId="3" w15:restartNumberingAfterBreak="0">
+    <w:nsid w:val="42184499"/>
     <w:multiLevelType w:val="hybridMultilevel"/>
-    <w:tmpl w:val="9FEE02AC"/>
+    <w:tmpl w:val="DF988436"/>
     <w:lvl w:ilvl="0" w:tplc="04090001">
       <w:start w:val="1"/>
       <w:numFmt w:val="bullet"/>
@@ -3968,23 +5164,323 @@
       </w:rPr>
     </w:lvl>
   </w:abstractNum>
+  <w:abstractNum w:abstractNumId="4" w15:restartNumberingAfterBreak="0">
+    <w:nsid w:val="4D032DE6"/>
+    <w:multiLevelType w:val="hybridMultilevel"/>
+    <w:tmpl w:val="CDFA75C6"/>
+    <w:lvl w:ilvl="0" w:tplc="0409000F">
+      <w:start w:val="1"/>
+      <w:numFmt w:val="decimal"/>
+      <w:lvlText w:val="%1."/>
+      <w:lvlJc w:val="left"/>
+      <w:pPr>
+        <w:ind w:left="720" w:hanging="360"/>
+      </w:pPr>
+      <w:rPr>
+        <w:rFonts w:hint="default"/>
+      </w:rPr>
+    </w:lvl>
+    <w:lvl w:ilvl="1" w:tplc="04090019" w:tentative="1">
+      <w:start w:val="1"/>
+      <w:numFmt w:val="lowerLetter"/>
+      <w:lvlText w:val="%2."/>
+      <w:lvlJc w:val="left"/>
+      <w:pPr>
+        <w:ind w:left="1440" w:hanging="360"/>
+      </w:pPr>
+    </w:lvl>
+    <w:lvl w:ilvl="2" w:tplc="0409001B" w:tentative="1">
+      <w:start w:val="1"/>
+      <w:numFmt w:val="lowerRoman"/>
+      <w:lvlText w:val="%3."/>
+      <w:lvlJc w:val="right"/>
+      <w:pPr>
+        <w:ind w:left="2160" w:hanging="180"/>
+      </w:pPr>
+    </w:lvl>
+    <w:lvl w:ilvl="3" w:tplc="0409000F" w:tentative="1">
+      <w:start w:val="1"/>
+      <w:numFmt w:val="decimal"/>
+      <w:lvlText w:val="%4."/>
+      <w:lvlJc w:val="left"/>
+      <w:pPr>
+        <w:ind w:left="2880" w:hanging="360"/>
+      </w:pPr>
+    </w:lvl>
+    <w:lvl w:ilvl="4" w:tplc="04090019" w:tentative="1">
+      <w:start w:val="1"/>
+      <w:numFmt w:val="lowerLetter"/>
+      <w:lvlText w:val="%5."/>
+      <w:lvlJc w:val="left"/>
+      <w:pPr>
+        <w:ind w:left="3600" w:hanging="360"/>
+      </w:pPr>
+    </w:lvl>
+    <w:lvl w:ilvl="5" w:tplc="0409001B" w:tentative="1">
+      <w:start w:val="1"/>
+      <w:numFmt w:val="lowerRoman"/>
+      <w:lvlText w:val="%6."/>
+      <w:lvlJc w:val="right"/>
+      <w:pPr>
+        <w:ind w:left="4320" w:hanging="180"/>
+      </w:pPr>
+    </w:lvl>
+    <w:lvl w:ilvl="6" w:tplc="0409000F" w:tentative="1">
+      <w:start w:val="1"/>
+      <w:numFmt w:val="decimal"/>
+      <w:lvlText w:val="%7."/>
+      <w:lvlJc w:val="left"/>
+      <w:pPr>
+        <w:ind w:left="5040" w:hanging="360"/>
+      </w:pPr>
+    </w:lvl>
+    <w:lvl w:ilvl="7" w:tplc="04090019" w:tentative="1">
+      <w:start w:val="1"/>
+      <w:numFmt w:val="lowerLetter"/>
+      <w:lvlText w:val="%8."/>
+      <w:lvlJc w:val="left"/>
+      <w:pPr>
+        <w:ind w:left="5760" w:hanging="360"/>
+      </w:pPr>
+    </w:lvl>
+    <w:lvl w:ilvl="8" w:tplc="0409001B" w:tentative="1">
+      <w:start w:val="1"/>
+      <w:numFmt w:val="lowerRoman"/>
+      <w:lvlText w:val="%9."/>
+      <w:lvlJc w:val="right"/>
+      <w:pPr>
+        <w:ind w:left="6480" w:hanging="180"/>
+      </w:pPr>
+    </w:lvl>
+  </w:abstractNum>
+  <w:abstractNum w:abstractNumId="5" w15:restartNumberingAfterBreak="0">
+    <w:nsid w:val="62CC7235"/>
+    <w:multiLevelType w:val="hybridMultilevel"/>
+    <w:tmpl w:val="9420FC32"/>
+    <w:lvl w:ilvl="0" w:tplc="0409000F">
+      <w:start w:val="1"/>
+      <w:numFmt w:val="decimal"/>
+      <w:lvlText w:val="%1."/>
+      <w:lvlJc w:val="left"/>
+      <w:pPr>
+        <w:ind w:left="720" w:hanging="360"/>
+      </w:pPr>
+      <w:rPr>
+        <w:rFonts w:hint="default"/>
+      </w:rPr>
+    </w:lvl>
+    <w:lvl w:ilvl="1" w:tplc="04090019" w:tentative="1">
+      <w:start w:val="1"/>
+      <w:numFmt w:val="lowerLetter"/>
+      <w:lvlText w:val="%2."/>
+      <w:lvlJc w:val="left"/>
+      <w:pPr>
+        <w:ind w:left="1440" w:hanging="360"/>
+      </w:pPr>
+    </w:lvl>
+    <w:lvl w:ilvl="2" w:tplc="0409001B" w:tentative="1">
+      <w:start w:val="1"/>
+      <w:numFmt w:val="lowerRoman"/>
+      <w:lvlText w:val="%3."/>
+      <w:lvlJc w:val="right"/>
+      <w:pPr>
+        <w:ind w:left="2160" w:hanging="180"/>
+      </w:pPr>
+    </w:lvl>
+    <w:lvl w:ilvl="3" w:tplc="0409000F" w:tentative="1">
+      <w:start w:val="1"/>
+      <w:numFmt w:val="decimal"/>
+      <w:lvlText w:val="%4."/>
+      <w:lvlJc w:val="left"/>
+      <w:pPr>
+        <w:ind w:left="2880" w:hanging="360"/>
+      </w:pPr>
+    </w:lvl>
+    <w:lvl w:ilvl="4" w:tplc="04090019" w:tentative="1">
+      <w:start w:val="1"/>
+      <w:numFmt w:val="lowerLetter"/>
+      <w:lvlText w:val="%5."/>
+      <w:lvlJc w:val="left"/>
+      <w:pPr>
+        <w:ind w:left="3600" w:hanging="360"/>
+      </w:pPr>
+    </w:lvl>
+    <w:lvl w:ilvl="5" w:tplc="0409001B" w:tentative="1">
+      <w:start w:val="1"/>
+      <w:numFmt w:val="lowerRoman"/>
+      <w:lvlText w:val="%6."/>
+      <w:lvlJc w:val="right"/>
+      <w:pPr>
+        <w:ind w:left="4320" w:hanging="180"/>
+      </w:pPr>
+    </w:lvl>
+    <w:lvl w:ilvl="6" w:tplc="0409000F" w:tentative="1">
+      <w:start w:val="1"/>
+      <w:numFmt w:val="decimal"/>
+      <w:lvlText w:val="%7."/>
+      <w:lvlJc w:val="left"/>
+      <w:pPr>
+        <w:ind w:left="5040" w:hanging="360"/>
+      </w:pPr>
+    </w:lvl>
+    <w:lvl w:ilvl="7" w:tplc="04090019" w:tentative="1">
+      <w:start w:val="1"/>
+      <w:numFmt w:val="lowerLetter"/>
+      <w:lvlText w:val="%8."/>
+      <w:lvlJc w:val="left"/>
+      <w:pPr>
+        <w:ind w:left="5760" w:hanging="360"/>
+      </w:pPr>
+    </w:lvl>
+    <w:lvl w:ilvl="8" w:tplc="0409001B" w:tentative="1">
+      <w:start w:val="1"/>
+      <w:numFmt w:val="lowerRoman"/>
+      <w:lvlText w:val="%9."/>
+      <w:lvlJc w:val="right"/>
+      <w:pPr>
+        <w:ind w:left="6480" w:hanging="180"/>
+      </w:pPr>
+    </w:lvl>
+  </w:abstractNum>
+  <w:abstractNum w:abstractNumId="6" w15:restartNumberingAfterBreak="0">
+    <w:nsid w:val="772528C2"/>
+    <w:multiLevelType w:val="hybridMultilevel"/>
+    <w:tmpl w:val="9FEE02AC"/>
+    <w:lvl w:ilvl="0" w:tplc="04090001">
+      <w:start w:val="1"/>
+      <w:numFmt w:val="bullet"/>
+      <w:lvlText w:val=""/>
+      <w:lvlJc w:val="left"/>
+      <w:pPr>
+        <w:ind w:left="720" w:hanging="360"/>
+      </w:pPr>
+      <w:rPr>
+        <w:rFonts w:ascii="Symbol" w:hAnsi="Symbol" w:hint="default"/>
+      </w:rPr>
+    </w:lvl>
+    <w:lvl w:ilvl="1" w:tplc="04090003" w:tentative="1">
+      <w:start w:val="1"/>
+      <w:numFmt w:val="bullet"/>
+      <w:lvlText w:val="o"/>
+      <w:lvlJc w:val="left"/>
+      <w:pPr>
+        <w:ind w:left="1440" w:hanging="360"/>
+      </w:pPr>
+      <w:rPr>
+        <w:rFonts w:ascii="Courier New" w:hAnsi="Courier New" w:cs="Courier New" w:hint="default"/>
+      </w:rPr>
+    </w:lvl>
+    <w:lvl w:ilvl="2" w:tplc="04090005" w:tentative="1">
+      <w:start w:val="1"/>
+      <w:numFmt w:val="bullet"/>
+      <w:lvlText w:val=""/>
+      <w:lvlJc w:val="left"/>
+      <w:pPr>
+        <w:ind w:left="2160" w:hanging="360"/>
+      </w:pPr>
+      <w:rPr>
+        <w:rFonts w:ascii="Wingdings" w:hAnsi="Wingdings" w:hint="default"/>
+      </w:rPr>
+    </w:lvl>
+    <w:lvl w:ilvl="3" w:tplc="04090001" w:tentative="1">
+      <w:start w:val="1"/>
+      <w:numFmt w:val="bullet"/>
+      <w:lvlText w:val=""/>
+      <w:lvlJc w:val="left"/>
+      <w:pPr>
+        <w:ind w:left="2880" w:hanging="360"/>
+      </w:pPr>
+      <w:rPr>
+        <w:rFonts w:ascii="Symbol" w:hAnsi="Symbol" w:hint="default"/>
+      </w:rPr>
+    </w:lvl>
+    <w:lvl w:ilvl="4" w:tplc="04090003" w:tentative="1">
+      <w:start w:val="1"/>
+      <w:numFmt w:val="bullet"/>
+      <w:lvlText w:val="o"/>
+      <w:lvlJc w:val="left"/>
+      <w:pPr>
+        <w:ind w:left="3600" w:hanging="360"/>
+      </w:pPr>
+      <w:rPr>
+        <w:rFonts w:ascii="Courier New" w:hAnsi="Courier New" w:cs="Courier New" w:hint="default"/>
+      </w:rPr>
+    </w:lvl>
+    <w:lvl w:ilvl="5" w:tplc="04090005" w:tentative="1">
+      <w:start w:val="1"/>
+      <w:numFmt w:val="bullet"/>
+      <w:lvlText w:val=""/>
+      <w:lvlJc w:val="left"/>
+      <w:pPr>
+        <w:ind w:left="4320" w:hanging="360"/>
+      </w:pPr>
+      <w:rPr>
+        <w:rFonts w:ascii="Wingdings" w:hAnsi="Wingdings" w:hint="default"/>
+      </w:rPr>
+    </w:lvl>
+    <w:lvl w:ilvl="6" w:tplc="04090001" w:tentative="1">
+      <w:start w:val="1"/>
+      <w:numFmt w:val="bullet"/>
+      <w:lvlText w:val=""/>
+      <w:lvlJc w:val="left"/>
+      <w:pPr>
+        <w:ind w:left="5040" w:hanging="360"/>
+      </w:pPr>
+      <w:rPr>
+        <w:rFonts w:ascii="Symbol" w:hAnsi="Symbol" w:hint="default"/>
+      </w:rPr>
+    </w:lvl>
+    <w:lvl w:ilvl="7" w:tplc="04090003" w:tentative="1">
+      <w:start w:val="1"/>
+      <w:numFmt w:val="bullet"/>
+      <w:lvlText w:val="o"/>
+      <w:lvlJc w:val="left"/>
+      <w:pPr>
+        <w:ind w:left="5760" w:hanging="360"/>
+      </w:pPr>
+      <w:rPr>
+        <w:rFonts w:ascii="Courier New" w:hAnsi="Courier New" w:cs="Courier New" w:hint="default"/>
+      </w:rPr>
+    </w:lvl>
+    <w:lvl w:ilvl="8" w:tplc="04090005" w:tentative="1">
+      <w:start w:val="1"/>
+      <w:numFmt w:val="bullet"/>
+      <w:lvlText w:val=""/>
+      <w:lvlJc w:val="left"/>
+      <w:pPr>
+        <w:ind w:left="6480" w:hanging="360"/>
+      </w:pPr>
+      <w:rPr>
+        <w:rFonts w:ascii="Wingdings" w:hAnsi="Wingdings" w:hint="default"/>
+      </w:rPr>
+    </w:lvl>
+  </w:abstractNum>
   <w:num w:numId="1">
-    <w:abstractNumId w:val="3"/>
+    <w:abstractNumId w:val="6"/>
   </w:num>
   <w:num w:numId="2">
     <w:abstractNumId w:val="0"/>
   </w:num>
   <w:num w:numId="3">
-    <w:abstractNumId w:val="2"/>
+    <w:abstractNumId w:val="3"/>
   </w:num>
   <w:num w:numId="4">
     <w:abstractNumId w:val="1"/>
+  </w:num>
+  <w:num w:numId="5">
+    <w:abstractNumId w:val="2"/>
+  </w:num>
+  <w:num w:numId="6">
+    <w:abstractNumId w:val="5"/>
+  </w:num>
+  <w:num w:numId="7">
+    <w:abstractNumId w:val="4"/>
   </w:num>
 </w:numbering>
 </file>
 
 <file path=word/styles.xml><?xml version="1.0" encoding="utf-8"?>
-<w:styles xmlns:mc="http://schemas.openxmlformats.org/markup-compatibility/2006" xmlns:r="http://schemas.openxmlformats.org/officeDocument/2006/relationships" xmlns:w="http://schemas.openxmlformats.org/wordprocessingml/2006/main" xmlns:w14="http://schemas.microsoft.com/office/word/2010/wordml" xmlns:w15="http://schemas.microsoft.com/office/word/2012/wordml" mc:Ignorable="w14 w15">
+<w:styles xmlns:mc="http://schemas.openxmlformats.org/markup-compatibility/2006" xmlns:r="http://schemas.openxmlformats.org/officeDocument/2006/relationships" xmlns:w="http://schemas.openxmlformats.org/wordprocessingml/2006/main" xmlns:w14="http://schemas.microsoft.com/office/word/2010/wordml" xmlns:w15="http://schemas.microsoft.com/office/word/2012/wordml" xmlns:w16cid="http://schemas.microsoft.com/office/word/2016/wordml/cid" xmlns:w16se="http://schemas.microsoft.com/office/word/2015/wordml/symex" mc:Ignorable="w14 w15 w16se w16cid">
   <w:docDefaults>
     <w:rPrDefault>
       <w:rPr>
@@ -4000,7 +5496,7 @@
       </w:pPr>
     </w:pPrDefault>
   </w:docDefaults>
-  <w:latentStyles w:defLockedState="0" w:defUIPriority="99" w:defSemiHidden="0" w:defUnhideWhenUsed="0" w:defQFormat="0" w:count="382">
+  <w:latentStyles w:defLockedState="0" w:defUIPriority="99" w:defSemiHidden="0" w:defUnhideWhenUsed="0" w:defQFormat="0" w:count="375">
     <w:lsdException w:name="Normal" w:uiPriority="0" w:qFormat="1"/>
     <w:lsdException w:name="heading 1" w:uiPriority="9" w:qFormat="1"/>
     <w:lsdException w:name="heading 2" w:semiHidden="1" w:uiPriority="9" w:unhideWhenUsed="1" w:qFormat="1"/>
@@ -4585,7 +6081,6 @@
       <w:spacing w:after="0" w:line="240" w:lineRule="auto"/>
     </w:pPr>
     <w:tblPr>
-      <w:tblInd w:w="0" w:type="dxa"/>
       <w:tblBorders>
         <w:top w:val="single" w:sz="4" w:space="0" w:color="auto"/>
         <w:left w:val="single" w:sz="4" w:space="0" w:color="auto"/>
@@ -4594,12 +6089,6 @@
         <w:insideH w:val="single" w:sz="4" w:space="0" w:color="auto"/>
         <w:insideV w:val="single" w:sz="4" w:space="0" w:color="auto"/>
       </w:tblBorders>
-      <w:tblCellMar>
-        <w:top w:w="0" w:type="dxa"/>
-        <w:left w:w="108" w:type="dxa"/>
-        <w:bottom w:w="0" w:type="dxa"/>
-        <w:right w:w="108" w:type="dxa"/>
-      </w:tblCellMar>
     </w:tblPr>
   </w:style>
   <w:style w:type="table" w:styleId="GridTable4-Accent1">
@@ -4613,7 +6102,6 @@
     <w:tblPr>
       <w:tblStyleRowBandSize w:val="1"/>
       <w:tblStyleColBandSize w:val="1"/>
-      <w:tblInd w:w="0" w:type="dxa"/>
       <w:tblBorders>
         <w:top w:val="single" w:sz="4" w:space="0" w:color="9CC2E5" w:themeColor="accent1" w:themeTint="99"/>
         <w:left w:val="single" w:sz="4" w:space="0" w:color="9CC2E5" w:themeColor="accent1" w:themeTint="99"/>
@@ -4622,12 +6110,6 @@
         <w:insideH w:val="single" w:sz="4" w:space="0" w:color="9CC2E5" w:themeColor="accent1" w:themeTint="99"/>
         <w:insideV w:val="single" w:sz="4" w:space="0" w:color="9CC2E5" w:themeColor="accent1" w:themeTint="99"/>
       </w:tblBorders>
-      <w:tblCellMar>
-        <w:top w:w="0" w:type="dxa"/>
-        <w:left w:w="108" w:type="dxa"/>
-        <w:bottom w:w="0" w:type="dxa"/>
-        <w:right w:w="108" w:type="dxa"/>
-      </w:tblCellMar>
     </w:tblPr>
     <w:tblStylePr w:type="firstRow">
       <w:rPr>
@@ -5006,7 +6488,7 @@
 </file>
 
 <file path=customXml/itemProps1.xml><?xml version="1.0" encoding="utf-8"?>
-<ds:datastoreItem xmlns:ds="http://schemas.openxmlformats.org/officeDocument/2006/customXml" ds:itemID="{8244315C-265E-0D4B-B89A-C9283EFFE0CB}">
+<ds:datastoreItem xmlns:ds="http://schemas.openxmlformats.org/officeDocument/2006/customXml" ds:itemID="{E8713D7F-7B6C-4E2C-9606-73B4B1E25E9C}">
   <ds:schemaRefs>
     <ds:schemaRef ds:uri="http://schemas.openxmlformats.org/officeDocument/2006/bibliography"/>
   </ds:schemaRefs>

</xml_diff>

<commit_message>
+ add research questions
</commit_message>
<xml_diff>
--- a/Documentation/Project Plan V2/GroupE_ProjectPlan-v2.docx
+++ b/Documentation/Project Plan V2/GroupE_ProjectPlan-v2.docx
@@ -1,6 +1,6 @@
 
 <file path=word/document.xml><?xml version="1.0" encoding="utf-8"?>
-<w:document xmlns:wpc="http://schemas.microsoft.com/office/word/2010/wordprocessingCanvas" xmlns:cx="http://schemas.microsoft.com/office/drawing/2014/chartex" xmlns:cx1="http://schemas.microsoft.com/office/drawing/2015/9/8/chartex" xmlns:cx2="http://schemas.microsoft.com/office/drawing/2015/10/21/chartex" xmlns:cx3="http://schemas.microsoft.com/office/drawing/2016/5/9/chartex" xmlns:cx4="http://schemas.microsoft.com/office/drawing/2016/5/10/chartex" xmlns:cx5="http://schemas.microsoft.com/office/drawing/2016/5/11/chartex" xmlns:cx6="http://schemas.microsoft.com/office/drawing/2016/5/12/chartex" xmlns:cx7="http://schemas.microsoft.com/office/drawing/2016/5/13/chartex" xmlns:cx8="http://schemas.microsoft.com/office/drawing/2016/5/14/chartex" xmlns:mc="http://schemas.openxmlformats.org/markup-compatibility/2006" xmlns:aink="http://schemas.microsoft.com/office/drawing/2016/ink" xmlns:am3d="http://schemas.microsoft.com/office/drawing/2017/model3d" xmlns:o="urn:schemas-microsoft-com:office:office" xmlns:r="http://schemas.openxmlformats.org/officeDocument/2006/relationships" xmlns:m="http://schemas.openxmlformats.org/officeDocument/2006/math" xmlns:v="urn:schemas-microsoft-com:vml" xmlns:wp14="http://schemas.microsoft.com/office/word/2010/wordprocessingDrawing" xmlns:wp="http://schemas.openxmlformats.org/drawingml/2006/wordprocessingDrawing" xmlns:w10="urn:schemas-microsoft-com:office:word" xmlns:w="http://schemas.openxmlformats.org/wordprocessingml/2006/main" xmlns:w14="http://schemas.microsoft.com/office/word/2010/wordml" xmlns:w15="http://schemas.microsoft.com/office/word/2012/wordml" xmlns:w16cid="http://schemas.microsoft.com/office/word/2016/wordml/cid" xmlns:w16se="http://schemas.microsoft.com/office/word/2015/wordml/symex" xmlns:wpg="http://schemas.microsoft.com/office/word/2010/wordprocessingGroup" xmlns:wpi="http://schemas.microsoft.com/office/word/2010/wordprocessingInk" xmlns:wne="http://schemas.microsoft.com/office/word/2006/wordml" xmlns:wps="http://schemas.microsoft.com/office/word/2010/wordprocessingShape" mc:Ignorable="w14 w15 w16se w16cid wp14">
+<w:document xmlns:wpc="http://schemas.microsoft.com/office/word/2010/wordprocessingCanvas" xmlns:mo="http://schemas.microsoft.com/office/mac/office/2008/main" xmlns:mc="http://schemas.openxmlformats.org/markup-compatibility/2006" xmlns:mv="urn:schemas-microsoft-com:mac:vml" xmlns:o="urn:schemas-microsoft-com:office:office" xmlns:r="http://schemas.openxmlformats.org/officeDocument/2006/relationships" xmlns:m="http://schemas.openxmlformats.org/officeDocument/2006/math" xmlns:v="urn:schemas-microsoft-com:vml" xmlns:wp14="http://schemas.microsoft.com/office/word/2010/wordprocessingDrawing" xmlns:wp="http://schemas.openxmlformats.org/drawingml/2006/wordprocessingDrawing" xmlns:w10="urn:schemas-microsoft-com:office:word" xmlns:w="http://schemas.openxmlformats.org/wordprocessingml/2006/main" xmlns:w14="http://schemas.microsoft.com/office/word/2010/wordml" xmlns:w15="http://schemas.microsoft.com/office/word/2012/wordml" xmlns:wpg="http://schemas.microsoft.com/office/word/2010/wordprocessingGroup" xmlns:wpi="http://schemas.microsoft.com/office/word/2010/wordprocessingInk" xmlns:wne="http://schemas.microsoft.com/office/word/2006/wordml" xmlns:wps="http://schemas.microsoft.com/office/word/2010/wordprocessingShape" mc:Ignorable="w14 w15 wp14">
   <w:body>
     <w:p>
       <w:pPr>
@@ -185,8 +185,16 @@
           <w:lang w:val="en-US"/>
         </w:rPr>
         <w:tab/>
-        <w:t>Nikola Chobanov</w:t>
-      </w:r>
+        <w:t xml:space="preserve">Nikola </w:t>
+      </w:r>
+      <w:proofErr w:type="spellStart"/>
+      <w:r>
+        <w:rPr>
+          <w:lang w:val="en-US"/>
+        </w:rPr>
+        <w:t>Chobanov</w:t>
+      </w:r>
+      <w:proofErr w:type="spellEnd"/>
     </w:p>
     <w:p>
       <w:pPr>
@@ -219,7 +227,21 @@
           <w:lang w:val="en-US"/>
         </w:rPr>
         <w:tab/>
-        <w:t>Dean Farras Narendra</w:t>
+        <w:t xml:space="preserve">Dean </w:t>
+      </w:r>
+      <w:proofErr w:type="spellStart"/>
+      <w:r>
+        <w:rPr>
+          <w:lang w:val="en-US"/>
+        </w:rPr>
+        <w:t>Farras</w:t>
+      </w:r>
+      <w:proofErr w:type="spellEnd"/>
+      <w:r>
+        <w:rPr>
+          <w:lang w:val="en-US"/>
+        </w:rPr>
+        <w:t xml:space="preserve"> Narendra</w:t>
       </w:r>
     </w:p>
     <w:p>
@@ -237,8 +259,16 @@
           <w:lang w:val="en-US"/>
         </w:rPr>
         <w:tab/>
-        <w:t>Coen Stange</w:t>
-      </w:r>
+        <w:t xml:space="preserve">Coen </w:t>
+      </w:r>
+      <w:proofErr w:type="spellStart"/>
+      <w:r>
+        <w:rPr>
+          <w:lang w:val="en-US"/>
+        </w:rPr>
+        <w:t>Stange</w:t>
+      </w:r>
+      <w:proofErr w:type="spellEnd"/>
     </w:p>
     <w:p>
       <w:pPr>
@@ -267,8 +297,16 @@
           <w:lang w:val="en-US"/>
         </w:rPr>
         <w:tab/>
-        <w:t>Daniel Todorov</w:t>
-      </w:r>
+        <w:t xml:space="preserve">Daniel </w:t>
+      </w:r>
+      <w:proofErr w:type="spellStart"/>
+      <w:r>
+        <w:rPr>
+          <w:lang w:val="en-US"/>
+        </w:rPr>
+        <w:t>Todorov</w:t>
+      </w:r>
+      <w:proofErr w:type="spellEnd"/>
     </w:p>
     <w:p>
       <w:pPr>
@@ -338,8 +376,29 @@
           <w:lang w:val="en-US"/>
         </w:rPr>
         <w:tab/>
-        <w:t>Bilger Yahov</w:t>
-      </w:r>
+      </w:r>
+      <w:proofErr w:type="spellStart"/>
+      <w:r>
+        <w:rPr>
+          <w:lang w:val="en-US"/>
+        </w:rPr>
+        <w:t>Bilger</w:t>
+      </w:r>
+      <w:proofErr w:type="spellEnd"/>
+      <w:r>
+        <w:rPr>
+          <w:lang w:val="en-US"/>
+        </w:rPr>
+        <w:t xml:space="preserve"> </w:t>
+      </w:r>
+      <w:proofErr w:type="spellStart"/>
+      <w:r>
+        <w:rPr>
+          <w:lang w:val="en-US"/>
+        </w:rPr>
+        <w:t>Yahov</w:t>
+      </w:r>
+      <w:proofErr w:type="spellEnd"/>
     </w:p>
     <w:sdt>
       <w:sdtPr>
@@ -381,7 +440,9 @@
             <w:rPr>
               <w:rFonts w:eastAsiaTheme="minorEastAsia"/>
               <w:noProof/>
-              <w:lang w:val="en-US"/>
+              <w:sz w:val="24"/>
+              <w:szCs w:val="24"/>
+              <w:lang w:eastAsia="en-GB"/>
             </w:rPr>
           </w:pPr>
           <w:r>
@@ -393,7 +454,7 @@
           <w:r>
             <w:fldChar w:fldCharType="separate"/>
           </w:r>
-          <w:hyperlink w:anchor="_Toc492528874" w:history="1">
+          <w:hyperlink w:anchor="_Toc492569519" w:history="1">
             <w:r>
               <w:rPr>
                 <w:rStyle w:val="Hyperlink"/>
@@ -422,7 +483,7 @@
                 <w:noProof/>
                 <w:webHidden/>
               </w:rPr>
-              <w:instrText xml:space="preserve"> PAGEREF _Toc492528874 \h </w:instrText>
+              <w:instrText xml:space="preserve"> PAGEREF _Toc492569519 \h </w:instrText>
             </w:r>
             <w:r>
               <w:rPr>
@@ -462,10 +523,12 @@
             <w:rPr>
               <w:rFonts w:eastAsiaTheme="minorEastAsia"/>
               <w:noProof/>
-              <w:lang w:val="en-US"/>
+              <w:sz w:val="24"/>
+              <w:szCs w:val="24"/>
+              <w:lang w:eastAsia="en-GB"/>
             </w:rPr>
           </w:pPr>
-          <w:hyperlink w:anchor="_Toc492528875" w:history="1">
+          <w:hyperlink w:anchor="_Toc492569520" w:history="1">
             <w:r>
               <w:rPr>
                 <w:rStyle w:val="Hyperlink"/>
@@ -494,7 +557,7 @@
                 <w:noProof/>
                 <w:webHidden/>
               </w:rPr>
-              <w:instrText xml:space="preserve"> PAGEREF _Toc492528875 \h </w:instrText>
+              <w:instrText xml:space="preserve"> PAGEREF _Toc492569520 \h </w:instrText>
             </w:r>
             <w:r>
               <w:rPr>
@@ -514,7 +577,7 @@
                 <w:noProof/>
                 <w:webHidden/>
               </w:rPr>
-              <w:t>3</w:t>
+              <w:t>4</w:t>
             </w:r>
             <w:r>
               <w:rPr>
@@ -534,10 +597,12 @@
             <w:rPr>
               <w:rFonts w:eastAsiaTheme="minorEastAsia"/>
               <w:noProof/>
-              <w:lang w:val="en-US"/>
+              <w:sz w:val="24"/>
+              <w:szCs w:val="24"/>
+              <w:lang w:eastAsia="en-GB"/>
             </w:rPr>
           </w:pPr>
-          <w:hyperlink w:anchor="_Toc492528876" w:history="1">
+          <w:hyperlink w:anchor="_Toc492569521" w:history="1">
             <w:r>
               <w:rPr>
                 <w:rStyle w:val="Hyperlink"/>
@@ -565,7 +630,7 @@
                 <w:noProof/>
                 <w:webHidden/>
               </w:rPr>
-              <w:instrText xml:space="preserve"> PAGEREF _Toc492528876 \h </w:instrText>
+              <w:instrText xml:space="preserve"> PAGEREF _Toc492569521 \h </w:instrText>
             </w:r>
             <w:r>
               <w:rPr>
@@ -585,7 +650,7 @@
                 <w:noProof/>
                 <w:webHidden/>
               </w:rPr>
-              <w:t>3</w:t>
+              <w:t>4</w:t>
             </w:r>
             <w:r>
               <w:rPr>
@@ -605,10 +670,12 @@
             <w:rPr>
               <w:rFonts w:eastAsiaTheme="minorEastAsia"/>
               <w:noProof/>
-              <w:lang w:val="en-US"/>
+              <w:sz w:val="24"/>
+              <w:szCs w:val="24"/>
+              <w:lang w:eastAsia="en-GB"/>
             </w:rPr>
           </w:pPr>
-          <w:hyperlink w:anchor="_Toc492528877" w:history="1">
+          <w:hyperlink w:anchor="_Toc492569522" w:history="1">
             <w:r>
               <w:rPr>
                 <w:rStyle w:val="Hyperlink"/>
@@ -636,7 +703,7 @@
                 <w:noProof/>
                 <w:webHidden/>
               </w:rPr>
-              <w:instrText xml:space="preserve"> PAGEREF _Toc492528877 \h </w:instrText>
+              <w:instrText xml:space="preserve"> PAGEREF _Toc492569522 \h </w:instrText>
             </w:r>
             <w:r>
               <w:rPr>
@@ -656,7 +723,7 @@
                 <w:noProof/>
                 <w:webHidden/>
               </w:rPr>
-              <w:t>3</w:t>
+              <w:t>5</w:t>
             </w:r>
             <w:r>
               <w:rPr>
@@ -676,10 +743,12 @@
             <w:rPr>
               <w:rFonts w:eastAsiaTheme="minorEastAsia"/>
               <w:noProof/>
-              <w:lang w:val="en-US"/>
+              <w:sz w:val="24"/>
+              <w:szCs w:val="24"/>
+              <w:lang w:eastAsia="en-GB"/>
             </w:rPr>
           </w:pPr>
-          <w:hyperlink w:anchor="_Toc492528878" w:history="1">
+          <w:hyperlink w:anchor="_Toc492569523" w:history="1">
             <w:r>
               <w:rPr>
                 <w:rStyle w:val="Hyperlink"/>
@@ -707,7 +776,7 @@
                 <w:noProof/>
                 <w:webHidden/>
               </w:rPr>
-              <w:instrText xml:space="preserve"> PAGEREF _Toc492528878 \h </w:instrText>
+              <w:instrText xml:space="preserve"> PAGEREF _Toc492569523 \h </w:instrText>
             </w:r>
             <w:r>
               <w:rPr>
@@ -727,7 +796,7 @@
                 <w:noProof/>
                 <w:webHidden/>
               </w:rPr>
-              <w:t>3</w:t>
+              <w:t>5</w:t>
             </w:r>
             <w:r>
               <w:rPr>
@@ -747,10 +816,12 @@
             <w:rPr>
               <w:rFonts w:eastAsiaTheme="minorEastAsia"/>
               <w:noProof/>
-              <w:lang w:val="en-US"/>
+              <w:sz w:val="24"/>
+              <w:szCs w:val="24"/>
+              <w:lang w:eastAsia="en-GB"/>
             </w:rPr>
           </w:pPr>
-          <w:hyperlink w:anchor="_Toc492528879" w:history="1">
+          <w:hyperlink w:anchor="_Toc492569524" w:history="1">
             <w:r>
               <w:rPr>
                 <w:rStyle w:val="Hyperlink"/>
@@ -778,7 +849,7 @@
                 <w:noProof/>
                 <w:webHidden/>
               </w:rPr>
-              <w:instrText xml:space="preserve"> PAGEREF _Toc492528879 \h </w:instrText>
+              <w:instrText xml:space="preserve"> PAGEREF _Toc492569524 \h </w:instrText>
             </w:r>
             <w:r>
               <w:rPr>
@@ -798,7 +869,7 @@
                 <w:noProof/>
                 <w:webHidden/>
               </w:rPr>
-              <w:t>3</w:t>
+              <w:t>5</w:t>
             </w:r>
             <w:r>
               <w:rPr>
@@ -818,10 +889,12 @@
             <w:rPr>
               <w:rFonts w:eastAsiaTheme="minorEastAsia"/>
               <w:noProof/>
-              <w:lang w:val="en-US"/>
+              <w:sz w:val="24"/>
+              <w:szCs w:val="24"/>
+              <w:lang w:eastAsia="en-GB"/>
             </w:rPr>
           </w:pPr>
-          <w:hyperlink w:anchor="_Toc492528880" w:history="1">
+          <w:hyperlink w:anchor="_Toc492569525" w:history="1">
             <w:r>
               <w:rPr>
                 <w:rStyle w:val="Hyperlink"/>
@@ -849,7 +922,7 @@
                 <w:noProof/>
                 <w:webHidden/>
               </w:rPr>
-              <w:instrText xml:space="preserve"> PAGEREF _Toc492528880 \h </w:instrText>
+              <w:instrText xml:space="preserve"> PAGEREF _Toc492569525 \h </w:instrText>
             </w:r>
             <w:r>
               <w:rPr>
@@ -869,7 +942,7 @@
                 <w:noProof/>
                 <w:webHidden/>
               </w:rPr>
-              <w:t>4</w:t>
+              <w:t>5</w:t>
             </w:r>
             <w:r>
               <w:rPr>
@@ -889,10 +962,12 @@
             <w:rPr>
               <w:rFonts w:eastAsiaTheme="minorEastAsia"/>
               <w:noProof/>
-              <w:lang w:val="en-US"/>
+              <w:sz w:val="24"/>
+              <w:szCs w:val="24"/>
+              <w:lang w:eastAsia="en-GB"/>
             </w:rPr>
           </w:pPr>
-          <w:hyperlink w:anchor="_Toc492528881" w:history="1">
+          <w:hyperlink w:anchor="_Toc492569526" w:history="1">
             <w:r>
               <w:rPr>
                 <w:rStyle w:val="Hyperlink"/>
@@ -920,7 +995,7 @@
                 <w:noProof/>
                 <w:webHidden/>
               </w:rPr>
-              <w:instrText xml:space="preserve"> PAGEREF _Toc492528881 \h </w:instrText>
+              <w:instrText xml:space="preserve"> PAGEREF _Toc492569526 \h </w:instrText>
             </w:r>
             <w:r>
               <w:rPr>
@@ -940,7 +1015,7 @@
                 <w:noProof/>
                 <w:webHidden/>
               </w:rPr>
-              <w:t>4</w:t>
+              <w:t>6</w:t>
             </w:r>
             <w:r>
               <w:rPr>
@@ -960,10 +1035,12 @@
             <w:rPr>
               <w:rFonts w:eastAsiaTheme="minorEastAsia"/>
               <w:noProof/>
-              <w:lang w:val="en-US"/>
+              <w:sz w:val="24"/>
+              <w:szCs w:val="24"/>
+              <w:lang w:eastAsia="en-GB"/>
             </w:rPr>
           </w:pPr>
-          <w:hyperlink w:anchor="_Toc492528882" w:history="1">
+          <w:hyperlink w:anchor="_Toc492569527" w:history="1">
             <w:r>
               <w:rPr>
                 <w:rStyle w:val="Hyperlink"/>
@@ -991,7 +1068,7 @@
                 <w:noProof/>
                 <w:webHidden/>
               </w:rPr>
-              <w:instrText xml:space="preserve"> PAGEREF _Toc492528882 \h </w:instrText>
+              <w:instrText xml:space="preserve"> PAGEREF _Toc492569527 \h </w:instrText>
             </w:r>
             <w:r>
               <w:rPr>
@@ -1011,7 +1088,7 @@
                 <w:noProof/>
                 <w:webHidden/>
               </w:rPr>
-              <w:t>4</w:t>
+              <w:t>6</w:t>
             </w:r>
             <w:r>
               <w:rPr>
@@ -1031,10 +1108,12 @@
             <w:rPr>
               <w:rFonts w:eastAsiaTheme="minorEastAsia"/>
               <w:noProof/>
-              <w:lang w:val="en-US"/>
+              <w:sz w:val="24"/>
+              <w:szCs w:val="24"/>
+              <w:lang w:eastAsia="en-GB"/>
             </w:rPr>
           </w:pPr>
-          <w:hyperlink w:anchor="_Toc492528883" w:history="1">
+          <w:hyperlink w:anchor="_Toc492569528" w:history="1">
             <w:r>
               <w:rPr>
                 <w:rStyle w:val="Hyperlink"/>
@@ -1062,7 +1141,7 @@
                 <w:noProof/>
                 <w:webHidden/>
               </w:rPr>
-              <w:instrText xml:space="preserve"> PAGEREF _Toc492528883 \h </w:instrText>
+              <w:instrText xml:space="preserve"> PAGEREF _Toc492569528 \h </w:instrText>
             </w:r>
             <w:r>
               <w:rPr>
@@ -1082,7 +1161,7 @@
                 <w:noProof/>
                 <w:webHidden/>
               </w:rPr>
-              <w:t>5</w:t>
+              <w:t>6</w:t>
             </w:r>
             <w:r>
               <w:rPr>
@@ -1102,10 +1181,12 @@
             <w:rPr>
               <w:rFonts w:eastAsiaTheme="minorEastAsia"/>
               <w:noProof/>
-              <w:lang w:val="en-US"/>
+              <w:sz w:val="24"/>
+              <w:szCs w:val="24"/>
+              <w:lang w:eastAsia="en-GB"/>
             </w:rPr>
           </w:pPr>
-          <w:hyperlink w:anchor="_Toc492528884" w:history="1">
+          <w:hyperlink w:anchor="_Toc492569529" w:history="1">
             <w:r>
               <w:rPr>
                 <w:rStyle w:val="Hyperlink"/>
@@ -1133,7 +1214,7 @@
                 <w:noProof/>
                 <w:webHidden/>
               </w:rPr>
-              <w:instrText xml:space="preserve"> PAGEREF _Toc492528884 \h </w:instrText>
+              <w:instrText xml:space="preserve"> PAGEREF _Toc492569529 \h </w:instrText>
             </w:r>
             <w:r>
               <w:rPr>
@@ -1153,7 +1234,7 @@
                 <w:noProof/>
                 <w:webHidden/>
               </w:rPr>
-              <w:t>5</w:t>
+              <w:t>6</w:t>
             </w:r>
             <w:r>
               <w:rPr>
@@ -1173,10 +1254,12 @@
             <w:rPr>
               <w:rFonts w:eastAsiaTheme="minorEastAsia"/>
               <w:noProof/>
-              <w:lang w:val="en-US"/>
+              <w:sz w:val="24"/>
+              <w:szCs w:val="24"/>
+              <w:lang w:eastAsia="en-GB"/>
             </w:rPr>
           </w:pPr>
-          <w:hyperlink w:anchor="_Toc492528885" w:history="1">
+          <w:hyperlink w:anchor="_Toc492569530" w:history="1">
             <w:r>
               <w:rPr>
                 <w:rStyle w:val="Hyperlink"/>
@@ -1204,7 +1287,7 @@
                 <w:noProof/>
                 <w:webHidden/>
               </w:rPr>
-              <w:instrText xml:space="preserve"> PAGEREF _Toc492528885 \h </w:instrText>
+              <w:instrText xml:space="preserve"> PAGEREF _Toc492569530 \h </w:instrText>
             </w:r>
             <w:r>
               <w:rPr>
@@ -1224,7 +1307,7 @@
                 <w:noProof/>
                 <w:webHidden/>
               </w:rPr>
-              <w:t>5</w:t>
+              <w:t>7</w:t>
             </w:r>
             <w:r>
               <w:rPr>
@@ -1244,10 +1327,12 @@
             <w:rPr>
               <w:rFonts w:eastAsiaTheme="minorEastAsia"/>
               <w:noProof/>
-              <w:lang w:val="en-US"/>
+              <w:sz w:val="24"/>
+              <w:szCs w:val="24"/>
+              <w:lang w:eastAsia="en-GB"/>
             </w:rPr>
           </w:pPr>
-          <w:hyperlink w:anchor="_Toc492528886" w:history="1">
+          <w:hyperlink w:anchor="_Toc492569531" w:history="1">
             <w:r>
               <w:rPr>
                 <w:rStyle w:val="Hyperlink"/>
@@ -1275,7 +1360,7 @@
                 <w:noProof/>
                 <w:webHidden/>
               </w:rPr>
-              <w:instrText xml:space="preserve"> PAGEREF _Toc492528886 \h </w:instrText>
+              <w:instrText xml:space="preserve"> PAGEREF _Toc492569531 \h </w:instrText>
             </w:r>
             <w:r>
               <w:rPr>
@@ -1295,7 +1380,7 @@
                 <w:noProof/>
                 <w:webHidden/>
               </w:rPr>
-              <w:t>5</w:t>
+              <w:t>7</w:t>
             </w:r>
             <w:r>
               <w:rPr>
@@ -1315,10 +1400,12 @@
             <w:rPr>
               <w:rFonts w:eastAsiaTheme="minorEastAsia"/>
               <w:noProof/>
-              <w:lang w:val="en-US"/>
+              <w:sz w:val="24"/>
+              <w:szCs w:val="24"/>
+              <w:lang w:eastAsia="en-GB"/>
             </w:rPr>
           </w:pPr>
-          <w:hyperlink w:anchor="_Toc492528887" w:history="1">
+          <w:hyperlink w:anchor="_Toc492569532" w:history="1">
             <w:r>
               <w:rPr>
                 <w:rStyle w:val="Hyperlink"/>
@@ -1347,7 +1434,7 @@
                 <w:noProof/>
                 <w:webHidden/>
               </w:rPr>
-              <w:instrText xml:space="preserve"> PAGEREF _Toc492528887 \h </w:instrText>
+              <w:instrText xml:space="preserve"> PAGEREF _Toc492569532 \h </w:instrText>
             </w:r>
             <w:r>
               <w:rPr>
@@ -1367,7 +1454,7 @@
                 <w:noProof/>
                 <w:webHidden/>
               </w:rPr>
-              <w:t>6</w:t>
+              <w:t>8</w:t>
             </w:r>
             <w:r>
               <w:rPr>
@@ -1387,17 +1474,19 @@
             <w:rPr>
               <w:rFonts w:eastAsiaTheme="minorEastAsia"/>
               <w:noProof/>
-              <w:lang w:val="en-US"/>
+              <w:sz w:val="24"/>
+              <w:szCs w:val="24"/>
+              <w:lang w:eastAsia="en-GB"/>
             </w:rPr>
           </w:pPr>
-          <w:hyperlink w:anchor="_Toc492528888" w:history="1">
+          <w:hyperlink w:anchor="_Toc492569533" w:history="1">
             <w:r>
               <w:rPr>
                 <w:rStyle w:val="Hyperlink"/>
                 <w:noProof/>
                 <w:lang w:val="en-US"/>
               </w:rPr>
-              <w:t>Money</w:t>
+              <w:t>Skills</w:t>
             </w:r>
             <w:r>
               <w:rPr>
@@ -1418,7 +1507,7 @@
                 <w:noProof/>
                 <w:webHidden/>
               </w:rPr>
-              <w:instrText xml:space="preserve"> PAGEREF _Toc492528888 \h </w:instrText>
+              <w:instrText xml:space="preserve"> PAGEREF _Toc492569533 \h </w:instrText>
             </w:r>
             <w:r>
               <w:rPr>
@@ -1438,7 +1527,7 @@
                 <w:noProof/>
                 <w:webHidden/>
               </w:rPr>
-              <w:t>6</w:t>
+              <w:t>8</w:t>
             </w:r>
             <w:r>
               <w:rPr>
@@ -1458,17 +1547,19 @@
             <w:rPr>
               <w:rFonts w:eastAsiaTheme="minorEastAsia"/>
               <w:noProof/>
-              <w:lang w:val="en-US"/>
+              <w:sz w:val="24"/>
+              <w:szCs w:val="24"/>
+              <w:lang w:eastAsia="en-GB"/>
             </w:rPr>
           </w:pPr>
-          <w:hyperlink w:anchor="_Toc492528889" w:history="1">
+          <w:hyperlink w:anchor="_Toc492569534" w:history="1">
             <w:r>
               <w:rPr>
                 <w:rStyle w:val="Hyperlink"/>
                 <w:noProof/>
                 <w:lang w:val="en-US"/>
               </w:rPr>
-              <w:t>Skills</w:t>
+              <w:t>Quality</w:t>
             </w:r>
             <w:r>
               <w:rPr>
@@ -1489,7 +1580,7 @@
                 <w:noProof/>
                 <w:webHidden/>
               </w:rPr>
-              <w:instrText xml:space="preserve"> PAGEREF _Toc492528889 \h </w:instrText>
+              <w:instrText xml:space="preserve"> PAGEREF _Toc492569534 \h </w:instrText>
             </w:r>
             <w:r>
               <w:rPr>
@@ -1509,7 +1600,7 @@
                 <w:noProof/>
                 <w:webHidden/>
               </w:rPr>
-              <w:t>6</w:t>
+              <w:t>8</w:t>
             </w:r>
             <w:r>
               <w:rPr>
@@ -1529,17 +1620,19 @@
             <w:rPr>
               <w:rFonts w:eastAsiaTheme="minorEastAsia"/>
               <w:noProof/>
-              <w:lang w:val="en-US"/>
+              <w:sz w:val="24"/>
+              <w:szCs w:val="24"/>
+              <w:lang w:eastAsia="en-GB"/>
             </w:rPr>
           </w:pPr>
-          <w:hyperlink w:anchor="_Toc492528890" w:history="1">
+          <w:hyperlink w:anchor="_Toc492569535" w:history="1">
             <w:r>
               <w:rPr>
                 <w:rStyle w:val="Hyperlink"/>
                 <w:noProof/>
                 <w:lang w:val="en-US"/>
               </w:rPr>
-              <w:t>Quality</w:t>
+              <w:t>Information</w:t>
             </w:r>
             <w:r>
               <w:rPr>
@@ -1560,7 +1653,7 @@
                 <w:noProof/>
                 <w:webHidden/>
               </w:rPr>
-              <w:instrText xml:space="preserve"> PAGEREF _Toc492528890 \h </w:instrText>
+              <w:instrText xml:space="preserve"> PAGEREF _Toc492569535 \h </w:instrText>
             </w:r>
             <w:r>
               <w:rPr>
@@ -1580,7 +1673,7 @@
                 <w:noProof/>
                 <w:webHidden/>
               </w:rPr>
-              <w:t>6</w:t>
+              <w:t>9</w:t>
             </w:r>
             <w:r>
               <w:rPr>
@@ -1600,17 +1693,19 @@
             <w:rPr>
               <w:rFonts w:eastAsiaTheme="minorEastAsia"/>
               <w:noProof/>
-              <w:lang w:val="en-US"/>
+              <w:sz w:val="24"/>
+              <w:szCs w:val="24"/>
+              <w:lang w:eastAsia="en-GB"/>
             </w:rPr>
           </w:pPr>
-          <w:hyperlink w:anchor="_Toc492528891" w:history="1">
+          <w:hyperlink w:anchor="_Toc492569536" w:history="1">
             <w:r>
               <w:rPr>
                 <w:rStyle w:val="Hyperlink"/>
                 <w:noProof/>
                 <w:lang w:val="en-US"/>
               </w:rPr>
-              <w:t>Information</w:t>
+              <w:t>Time</w:t>
             </w:r>
             <w:r>
               <w:rPr>
@@ -1631,7 +1726,7 @@
                 <w:noProof/>
                 <w:webHidden/>
               </w:rPr>
-              <w:instrText xml:space="preserve"> PAGEREF _Toc492528891 \h </w:instrText>
+              <w:instrText xml:space="preserve"> PAGEREF _Toc492569536 \h </w:instrText>
             </w:r>
             <w:r>
               <w:rPr>
@@ -1651,7 +1746,7 @@
                 <w:noProof/>
                 <w:webHidden/>
               </w:rPr>
-              <w:t>6</w:t>
+              <w:t>9</w:t>
             </w:r>
             <w:r>
               <w:rPr>
@@ -1671,17 +1766,19 @@
             <w:rPr>
               <w:rFonts w:eastAsiaTheme="minorEastAsia"/>
               <w:noProof/>
-              <w:lang w:val="en-US"/>
+              <w:sz w:val="24"/>
+              <w:szCs w:val="24"/>
+              <w:lang w:eastAsia="en-GB"/>
             </w:rPr>
           </w:pPr>
-          <w:hyperlink w:anchor="_Toc492528892" w:history="1">
+          <w:hyperlink w:anchor="_Toc492569537" w:history="1">
             <w:r>
               <w:rPr>
                 <w:rStyle w:val="Hyperlink"/>
                 <w:noProof/>
                 <w:lang w:val="en-US"/>
               </w:rPr>
-              <w:t>Time</w:t>
+              <w:t>Organization</w:t>
             </w:r>
             <w:r>
               <w:rPr>
@@ -1702,7 +1799,7 @@
                 <w:noProof/>
                 <w:webHidden/>
               </w:rPr>
-              <w:instrText xml:space="preserve"> PAGEREF _Toc492528892 \h </w:instrText>
+              <w:instrText xml:space="preserve"> PAGEREF _Toc492569537 \h </w:instrText>
             </w:r>
             <w:r>
               <w:rPr>
@@ -1722,7 +1819,7 @@
                 <w:noProof/>
                 <w:webHidden/>
               </w:rPr>
-              <w:t>6</w:t>
+              <w:t>9</w:t>
             </w:r>
             <w:r>
               <w:rPr>
@@ -1742,17 +1839,19 @@
             <w:rPr>
               <w:rFonts w:eastAsiaTheme="minorEastAsia"/>
               <w:noProof/>
-              <w:lang w:val="en-US"/>
+              <w:sz w:val="24"/>
+              <w:szCs w:val="24"/>
+              <w:lang w:eastAsia="en-GB"/>
             </w:rPr>
           </w:pPr>
-          <w:hyperlink w:anchor="_Toc492528893" w:history="1">
+          <w:hyperlink w:anchor="_Toc492569538" w:history="1">
             <w:r>
               <w:rPr>
                 <w:rStyle w:val="Hyperlink"/>
                 <w:noProof/>
                 <w:lang w:val="en-US"/>
               </w:rPr>
-              <w:t>Organization</w:t>
+              <w:t>Communication Plan</w:t>
             </w:r>
             <w:r>
               <w:rPr>
@@ -1773,7 +1872,7 @@
                 <w:noProof/>
                 <w:webHidden/>
               </w:rPr>
-              <w:instrText xml:space="preserve"> PAGEREF _Toc492528893 \h </w:instrText>
+              <w:instrText xml:space="preserve"> PAGEREF _Toc492569538 \h </w:instrText>
             </w:r>
             <w:r>
               <w:rPr>
@@ -1793,7 +1892,7 @@
                 <w:noProof/>
                 <w:webHidden/>
               </w:rPr>
-              <w:t>6</w:t>
+              <w:t>9</w:t>
             </w:r>
             <w:r>
               <w:rPr>
@@ -1837,7 +1936,7 @@
           <w:lang w:val="en-US"/>
         </w:rPr>
       </w:pPr>
-      <w:bookmarkStart w:id="0" w:name="_Toc492528874"/>
+      <w:bookmarkStart w:id="0" w:name="_Toc492569519"/>
       <w:r>
         <w:rPr>
           <w:b/>
@@ -1864,7 +1963,21 @@
         <w:rPr>
           <w:lang w:val="en-US"/>
         </w:rPr>
-        <w:t xml:space="preserve"> and MoSQuITO (Money, Skills, Quality, Information, Time and Organization). The project statement part </w:t>
+        <w:t xml:space="preserve"> and </w:t>
+      </w:r>
+      <w:proofErr w:type="spellStart"/>
+      <w:r>
+        <w:rPr>
+          <w:lang w:val="en-US"/>
+        </w:rPr>
+        <w:t>MoSQuITO</w:t>
+      </w:r>
+      <w:proofErr w:type="spellEnd"/>
+      <w:r>
+        <w:rPr>
+          <w:lang w:val="en-US"/>
+        </w:rPr>
+        <w:t xml:space="preserve"> (Money, Skills, Quality, Information, Time and Organization). The project statement part </w:t>
       </w:r>
       <w:r>
         <w:rPr>
@@ -1906,13 +2019,41 @@
         <w:rPr>
           <w:lang w:val="en-US"/>
         </w:rPr>
-        <w:t xml:space="preserve"> The MoSQuITO </w:t>
-      </w:r>
-      <w:r>
-        <w:rPr>
-          <w:lang w:val="en-US"/>
-        </w:rPr>
-        <w:t>lists the project budget, the skills that are needed to execute the project, the quality constraints which must be abide, table that shows the documentation involved and which parties are responsible for drawing/approving it. The final two sections of the MoSQuITO give information about the time needed to execute the project and the roles of each member of the Code Ninjas within the project.</w:t>
+        <w:t xml:space="preserve"> The </w:t>
+      </w:r>
+      <w:proofErr w:type="spellStart"/>
+      <w:r>
+        <w:rPr>
+          <w:lang w:val="en-US"/>
+        </w:rPr>
+        <w:t>MoSQuITO</w:t>
+      </w:r>
+      <w:proofErr w:type="spellEnd"/>
+      <w:r>
+        <w:rPr>
+          <w:lang w:val="en-US"/>
+        </w:rPr>
+        <w:t xml:space="preserve"> </w:t>
+      </w:r>
+      <w:r>
+        <w:rPr>
+          <w:lang w:val="en-US"/>
+        </w:rPr>
+        <w:t xml:space="preserve">lists the project budget, the skills that are needed to execute the project, the quality constraints which must be abide, table that shows the documentation involved and which parties are responsible for drawing/approving it. The final two sections of the </w:t>
+      </w:r>
+      <w:proofErr w:type="spellStart"/>
+      <w:r>
+        <w:rPr>
+          <w:lang w:val="en-US"/>
+        </w:rPr>
+        <w:t>MoSQuITO</w:t>
+      </w:r>
+      <w:proofErr w:type="spellEnd"/>
+      <w:r>
+        <w:rPr>
+          <w:lang w:val="en-US"/>
+        </w:rPr>
+        <w:t xml:space="preserve"> give information about the time needed to execute the project and the roles of each member of the Code Ninjas within the project.</w:t>
       </w:r>
     </w:p>
     <w:p>
@@ -1923,7 +2064,7 @@
           <w:lang w:val="en-US"/>
         </w:rPr>
       </w:pPr>
-      <w:bookmarkStart w:id="1" w:name="_Toc492528875"/>
+      <w:bookmarkStart w:id="1" w:name="_Toc492569520"/>
       <w:r>
         <w:rPr>
           <w:b/>
@@ -1941,7 +2082,7 @@
           <w:lang w:val="en-US"/>
         </w:rPr>
       </w:pPr>
-      <w:bookmarkStart w:id="2" w:name="_Toc492528876"/>
+      <w:bookmarkStart w:id="2" w:name="_Toc492569521"/>
       <w:r>
         <w:rPr>
           <w:lang w:val="en-US"/>
@@ -1952,12 +2093,10 @@
     </w:p>
     <w:p>
       <w:pPr>
-        <w:pStyle w:val="Heading2"/>
-        <w:rPr>
-          <w:lang w:val="en-US"/>
-        </w:rPr>
-      </w:pPr>
-      <w:bookmarkStart w:id="3" w:name="_Toc492528877"/>
+        <w:rPr>
+          <w:lang w:val="en-US"/>
+        </w:rPr>
+      </w:pPr>
       <w:r>
         <w:rPr>
           <w:noProof/>
@@ -2020,6 +2159,7 @@
           <w:lang w:val="en-US"/>
         </w:rPr>
       </w:pPr>
+      <w:bookmarkStart w:id="3" w:name="_Toc492569522"/>
       <w:r>
         <w:rPr>
           <w:lang w:val="en-US"/>
@@ -2039,7 +2179,19 @@
         <w:rPr>
           <w:lang w:val="en-US"/>
         </w:rPr>
-        <w:t xml:space="preserve">“Ninja Coders” is a company based in Eindhoven, the Netherlands. They have been building corporate software for about 15 years already. Most of their work is concentrated on entrepreneur kind of businesses, which allows them to have the “interesting” shaped mindset. Their team counts 5 people, all educated in the sphere of Software Engineering and Business studies. Undoubtedly many happy clients like to share their names, which makes it a fact, their work is always at a top level. During this project their task is to make sure that one entrepreneur will be always ready to live-stream his ideas, right at the place where they are happening, right at the moment, when everything is going on! </w:t>
+        <w:t xml:space="preserve">“Ninja Coders” is a company based in Eindhoven, the Netherlands. They have been building corporate software for about 15 years already. Most of their work is concentrated on entrepreneur kind of businesses, which allows them to have the “interesting” shaped mindset. Their team counts 5 people, all educated in the sphere of Software Engineering and Business studies. Undoubtedly many happy clients like to share their names, which makes it a fact, their work is always at a top level. During this </w:t>
+      </w:r>
+      <w:r>
+        <w:rPr>
+          <w:lang w:val="en-US"/>
+        </w:rPr>
+        <w:t>project,</w:t>
+      </w:r>
+      <w:r>
+        <w:rPr>
+          <w:lang w:val="en-US"/>
+        </w:rPr>
+        <w:t xml:space="preserve"> their task is to make sure that one entrepreneur will be always ready to live-stream his ideas, right at the place where they are happening, right at the moment, when everything is going on! </w:t>
       </w:r>
     </w:p>
     <w:p>
@@ -2049,7 +2201,7 @@
           <w:lang w:val="en-US"/>
         </w:rPr>
       </w:pPr>
-      <w:bookmarkStart w:id="4" w:name="_Toc492528878"/>
+      <w:bookmarkStart w:id="4" w:name="_Toc492569523"/>
       <w:r>
         <w:rPr>
           <w:lang w:val="en-US"/>
@@ -2078,7 +2230,7 @@
           <w:lang w:val="en-US"/>
         </w:rPr>
       </w:pPr>
-      <w:bookmarkStart w:id="5" w:name="_Toc492528879"/>
+      <w:bookmarkStart w:id="5" w:name="_Toc492569524"/>
       <w:r>
         <w:rPr>
           <w:lang w:val="en-US"/>
@@ -2132,7 +2284,7 @@
           <w:lang w:val="en-US"/>
         </w:rPr>
       </w:pPr>
-      <w:bookmarkStart w:id="6" w:name="_Toc492528880"/>
+      <w:bookmarkStart w:id="6" w:name="_Toc492569525"/>
       <w:r>
         <w:rPr>
           <w:lang w:val="en-US"/>
@@ -2218,7 +2370,19 @@
         <w:rPr>
           <w:lang w:val="en-US"/>
         </w:rPr>
-        <w:t>Some goals have been defined. Basically the idea that holds behind the minds of our software engineers is to build a system, which will address certain problems and will follow goals and actions. Among all the small details about the project, the most specific and direct goals might be described as:</w:t>
+        <w:t xml:space="preserve">Some goals have been defined. </w:t>
+      </w:r>
+      <w:r>
+        <w:rPr>
+          <w:lang w:val="en-US"/>
+        </w:rPr>
+        <w:t>Basically,</w:t>
+      </w:r>
+      <w:r>
+        <w:rPr>
+          <w:lang w:val="en-US"/>
+        </w:rPr>
+        <w:t xml:space="preserve"> the idea that holds behind the minds of our software engineers is to build a system, which will address certain problems and will follow goals and actions. Among all the small details about the project, the most specific and direct goals might be described as:</w:t>
       </w:r>
     </w:p>
     <w:p>
@@ -2300,100 +2464,44 @@
           <w:lang w:val="en-US"/>
         </w:rPr>
       </w:pPr>
-      <w:bookmarkStart w:id="7" w:name="_Toc492528881"/>
       <w:r>
         <w:rPr>
           <w:lang w:val="en-US"/>
         </w:rPr>
         <w:lastRenderedPageBreak/>
-        <w:t>Project product</w:t>
-      </w:r>
-      <w:bookmarkEnd w:id="7"/>
-    </w:p>
-    <w:p>
-      <w:pPr>
-        <w:rPr>
-          <w:lang w:val="en-US"/>
-        </w:rPr>
-      </w:pPr>
-      <w:r>
-        <w:rPr>
-          <w:lang w:val="en-US"/>
-        </w:rPr>
-        <w:t>The end goal of this project is to create a mobile and web applicati</w:t>
-      </w:r>
-      <w:r>
-        <w:rPr>
-          <w:lang w:val="en-US"/>
-        </w:rPr>
-        <w:t>on and</w:t>
-      </w:r>
-      <w:r>
-        <w:rPr>
-          <w:lang w:val="en-US"/>
-        </w:rPr>
-        <w:t xml:space="preserve"> a server </w:t>
-      </w:r>
-      <w:r>
-        <w:rPr>
-          <w:lang w:val="en-US"/>
-        </w:rPr>
-        <w:t xml:space="preserve">that </w:t>
-      </w:r>
-      <w:r>
-        <w:rPr>
-          <w:lang w:val="en-US"/>
-        </w:rPr>
-        <w:t>allow</w:t>
-      </w:r>
-      <w:r>
-        <w:rPr>
-          <w:lang w:val="en-US"/>
-        </w:rPr>
-        <w:t>s</w:t>
-      </w:r>
-      <w:r>
-        <w:rPr>
-          <w:lang w:val="en-US"/>
-        </w:rPr>
-        <w:t xml:space="preserve"> </w:t>
-      </w:r>
-      <w:r>
-        <w:rPr>
-          <w:lang w:val="en-US"/>
-        </w:rPr>
-        <w:t>real-time streaming. The final products can be used in various ways including entertainment, education or home security. The main purpose is to allow one person to stream video and share his location, so others can see it in real-time.</w:t>
-      </w:r>
-    </w:p>
-    <w:p>
-      <w:pPr>
-        <w:pStyle w:val="Heading2"/>
-        <w:rPr>
-          <w:lang w:val="en-US"/>
-        </w:rPr>
-      </w:pPr>
-      <w:bookmarkStart w:id="8" w:name="_Toc492528882"/>
-      <w:r>
-        <w:rPr>
-          <w:lang w:val="en-US"/>
-        </w:rPr>
-        <w:t>Project deliverables and non-deliverables</w:t>
-      </w:r>
-      <w:bookmarkEnd w:id="8"/>
-    </w:p>
-    <w:p>
-      <w:pPr>
-        <w:rPr>
-          <w:b/>
-          <w:lang w:val="en-US"/>
-        </w:rPr>
-      </w:pPr>
-      <w:r>
-        <w:rPr>
-          <w:b/>
-          <w:lang w:val="en-US"/>
-        </w:rPr>
-        <w:t>Deliverables:</w:t>
+        <w:t>Research questions</w:t>
+      </w:r>
+    </w:p>
+    <w:p>
+      <w:pPr>
+        <w:rPr>
+          <w:lang w:val="en-US"/>
+        </w:rPr>
+      </w:pPr>
+      <w:r>
+        <w:rPr>
+          <w:lang w:val="en-US"/>
+        </w:rPr>
+        <w:t xml:space="preserve">Main research question: </w:t>
+      </w:r>
+      <w:r>
+        <w:rPr>
+          <w:lang w:val="en-US"/>
+        </w:rPr>
+        <w:t>How to create a distributed video and location live streaming service?</w:t>
+      </w:r>
+    </w:p>
+    <w:p>
+      <w:pPr>
+        <w:rPr>
+          <w:lang w:val="en-US"/>
+        </w:rPr>
+      </w:pPr>
+      <w:r>
+        <w:rPr>
+          <w:lang w:val="en-US"/>
+        </w:rPr>
+        <w:t>Sub-questions:</w:t>
       </w:r>
     </w:p>
     <w:p>
@@ -2401,7 +2509,7 @@
         <w:pStyle w:val="ListParagraph"/>
         <w:numPr>
           <w:ilvl w:val="0"/>
-          <w:numId w:val="1"/>
+          <w:numId w:val="8"/>
         </w:numPr>
         <w:rPr>
           <w:lang w:val="en-US"/>
@@ -2411,7 +2519,7 @@
         <w:rPr>
           <w:lang w:val="en-US"/>
         </w:rPr>
-        <w:t>Project plan</w:t>
+        <w:t xml:space="preserve">What is needed to create a distributed system? </w:t>
       </w:r>
     </w:p>
     <w:p>
@@ -2419,7 +2527,7 @@
         <w:pStyle w:val="ListParagraph"/>
         <w:numPr>
           <w:ilvl w:val="0"/>
-          <w:numId w:val="1"/>
+          <w:numId w:val="8"/>
         </w:numPr>
         <w:rPr>
           <w:lang w:val="en-US"/>
@@ -2429,7 +2537,7 @@
         <w:rPr>
           <w:lang w:val="en-US"/>
         </w:rPr>
-        <w:t>User Requirements Specifications (URS)</w:t>
+        <w:t>What database system fits best for this application?</w:t>
       </w:r>
     </w:p>
     <w:p>
@@ -2437,7 +2545,7 @@
         <w:pStyle w:val="ListParagraph"/>
         <w:numPr>
           <w:ilvl w:val="0"/>
-          <w:numId w:val="1"/>
+          <w:numId w:val="8"/>
         </w:numPr>
         <w:rPr>
           <w:lang w:val="en-US"/>
@@ -2447,7 +2555,19 @@
         <w:rPr>
           <w:lang w:val="en-US"/>
         </w:rPr>
-        <w:t>Test plan</w:t>
+        <w:t>How to stream video</w:t>
+      </w:r>
+      <w:r>
+        <w:rPr>
+          <w:lang w:val="en-US"/>
+        </w:rPr>
+        <w:t xml:space="preserve"> and audio</w:t>
+      </w:r>
+      <w:r>
+        <w:rPr>
+          <w:lang w:val="en-US"/>
+        </w:rPr>
+        <w:t xml:space="preserve"> from a phone app to the server?</w:t>
       </w:r>
     </w:p>
     <w:p>
@@ -2455,7 +2575,7 @@
         <w:pStyle w:val="ListParagraph"/>
         <w:numPr>
           <w:ilvl w:val="0"/>
-          <w:numId w:val="1"/>
+          <w:numId w:val="8"/>
         </w:numPr>
         <w:rPr>
           <w:lang w:val="en-US"/>
@@ -2465,7 +2585,19 @@
         <w:rPr>
           <w:lang w:val="en-US"/>
         </w:rPr>
-        <w:t>Test cases</w:t>
+        <w:t>How to broadcast a video</w:t>
+      </w:r>
+      <w:r>
+        <w:rPr>
+          <w:lang w:val="en-US"/>
+        </w:rPr>
+        <w:t xml:space="preserve"> and audio</w:t>
+      </w:r>
+      <w:r>
+        <w:rPr>
+          <w:lang w:val="en-US"/>
+        </w:rPr>
+        <w:t xml:space="preserve"> stream to multiple clients?</w:t>
       </w:r>
     </w:p>
     <w:p>
@@ -2473,7 +2605,7 @@
         <w:pStyle w:val="ListParagraph"/>
         <w:numPr>
           <w:ilvl w:val="0"/>
-          <w:numId w:val="1"/>
+          <w:numId w:val="8"/>
         </w:numPr>
         <w:rPr>
           <w:lang w:val="en-US"/>
@@ -2483,7 +2615,19 @@
         <w:rPr>
           <w:lang w:val="en-US"/>
         </w:rPr>
-        <w:t>Design document</w:t>
+        <w:t xml:space="preserve">What time interval can be used to share </w:t>
+      </w:r>
+      <w:r>
+        <w:rPr>
+          <w:lang w:val="en-US"/>
+        </w:rPr>
+        <w:t>location</w:t>
+      </w:r>
+      <w:r>
+        <w:rPr>
+          <w:lang w:val="en-US"/>
+        </w:rPr>
+        <w:t>?</w:t>
       </w:r>
     </w:p>
     <w:p>
@@ -2491,7 +2635,7 @@
         <w:pStyle w:val="ListParagraph"/>
         <w:numPr>
           <w:ilvl w:val="0"/>
-          <w:numId w:val="1"/>
+          <w:numId w:val="8"/>
         </w:numPr>
         <w:rPr>
           <w:lang w:val="en-US"/>
@@ -2501,7 +2645,13 @@
         <w:rPr>
           <w:lang w:val="en-US"/>
         </w:rPr>
-        <w:t>Mobile application</w:t>
+        <w:t>How to create a cross</w:t>
+      </w:r>
+      <w:r>
+        <w:rPr>
+          <w:lang w:val="en-US"/>
+        </w:rPr>
+        <w:t>-platform phone app?</w:t>
       </w:r>
     </w:p>
     <w:p>
@@ -2509,7 +2659,7 @@
         <w:pStyle w:val="ListParagraph"/>
         <w:numPr>
           <w:ilvl w:val="0"/>
-          <w:numId w:val="1"/>
+          <w:numId w:val="8"/>
         </w:numPr>
         <w:rPr>
           <w:lang w:val="en-US"/>
@@ -2519,7 +2669,7 @@
         <w:rPr>
           <w:lang w:val="en-US"/>
         </w:rPr>
-        <w:t>Web application</w:t>
+        <w:t>Which parts of the phone app still need platform specific code?</w:t>
       </w:r>
     </w:p>
     <w:p>
@@ -2527,7 +2677,7 @@
         <w:pStyle w:val="ListParagraph"/>
         <w:numPr>
           <w:ilvl w:val="0"/>
-          <w:numId w:val="1"/>
+          <w:numId w:val="8"/>
         </w:numPr>
         <w:rPr>
           <w:lang w:val="en-US"/>
@@ -2537,7 +2687,7 @@
         <w:rPr>
           <w:lang w:val="en-US"/>
         </w:rPr>
-        <w:t>Server</w:t>
+        <w:t>Which protocol can best be used between the phone app and the server to reduce bandwidth?</w:t>
       </w:r>
     </w:p>
     <w:p>
@@ -2545,7 +2695,7 @@
         <w:pStyle w:val="ListParagraph"/>
         <w:numPr>
           <w:ilvl w:val="0"/>
-          <w:numId w:val="1"/>
+          <w:numId w:val="8"/>
         </w:numPr>
         <w:rPr>
           <w:lang w:val="en-US"/>
@@ -2555,21 +2705,13 @@
         <w:rPr>
           <w:lang w:val="en-US"/>
         </w:rPr>
-        <w:t>Presentation</w:t>
-      </w:r>
-    </w:p>
-    <w:p>
-      <w:pPr>
-        <w:rPr>
-          <w:lang w:val="en-US"/>
-        </w:rPr>
-      </w:pPr>
-      <w:r>
-        <w:rPr>
-          <w:b/>
-          <w:lang w:val="en-US"/>
-        </w:rPr>
-        <w:t>Non-deliverables:</w:t>
+        <w:t>Which protocol can best be used between</w:t>
+      </w:r>
+      <w:r>
+        <w:rPr>
+          <w:lang w:val="en-US"/>
+        </w:rPr>
+        <w:t xml:space="preserve"> the server and the web-app?</w:t>
       </w:r>
     </w:p>
     <w:p>
@@ -2577,7 +2719,7 @@
         <w:pStyle w:val="ListParagraph"/>
         <w:numPr>
           <w:ilvl w:val="0"/>
-          <w:numId w:val="2"/>
+          <w:numId w:val="8"/>
         </w:numPr>
         <w:rPr>
           <w:lang w:val="en-US"/>
@@ -2587,7 +2729,7 @@
         <w:rPr>
           <w:lang w:val="en-US"/>
         </w:rPr>
-        <w:t>Manual for the web app</w:t>
+        <w:t>In which language/framework should the server of the application be written?</w:t>
       </w:r>
     </w:p>
     <w:p>
@@ -2595,7 +2737,7 @@
         <w:pStyle w:val="ListParagraph"/>
         <w:numPr>
           <w:ilvl w:val="0"/>
-          <w:numId w:val="2"/>
+          <w:numId w:val="8"/>
         </w:numPr>
         <w:rPr>
           <w:lang w:val="en-US"/>
@@ -2605,7 +2747,19 @@
         <w:rPr>
           <w:lang w:val="en-US"/>
         </w:rPr>
-        <w:t>Manual for the mobile app</w:t>
+        <w:t>How can the</w:t>
+      </w:r>
+      <w:r>
+        <w:rPr>
+          <w:lang w:val="en-US"/>
+        </w:rPr>
+        <w:t xml:space="preserve"> server be hosted in the cheapes</w:t>
+      </w:r>
+      <w:r>
+        <w:rPr>
+          <w:lang w:val="en-US"/>
+        </w:rPr>
+        <w:t>t way possible?</w:t>
       </w:r>
     </w:p>
     <w:p>
@@ -2613,7 +2767,7 @@
         <w:pStyle w:val="ListParagraph"/>
         <w:numPr>
           <w:ilvl w:val="0"/>
-          <w:numId w:val="2"/>
+          <w:numId w:val="8"/>
         </w:numPr>
         <w:rPr>
           <w:lang w:val="en-US"/>
@@ -2623,7 +2777,117 @@
         <w:rPr>
           <w:lang w:val="en-US"/>
         </w:rPr>
-        <w:t>Public access</w:t>
+        <w:t>How to do authentication inside the phone app?</w:t>
+      </w:r>
+    </w:p>
+    <w:p>
+      <w:pPr>
+        <w:pStyle w:val="ListParagraph"/>
+        <w:numPr>
+          <w:ilvl w:val="0"/>
+          <w:numId w:val="8"/>
+        </w:numPr>
+        <w:rPr>
+          <w:lang w:val="en-US"/>
+        </w:rPr>
+      </w:pPr>
+      <w:r>
+        <w:rPr>
+          <w:lang w:val="en-US"/>
+        </w:rPr>
+        <w:t>How to do authentication inside the web app?</w:t>
+      </w:r>
+    </w:p>
+    <w:p>
+      <w:pPr>
+        <w:pStyle w:val="ListParagraph"/>
+        <w:numPr>
+          <w:ilvl w:val="0"/>
+          <w:numId w:val="8"/>
+        </w:numPr>
+        <w:rPr>
+          <w:lang w:val="en-US"/>
+        </w:rPr>
+      </w:pPr>
+      <w:r>
+        <w:rPr>
+          <w:lang w:val="en-US"/>
+        </w:rPr>
+        <w:t>Would it be interesting to share data of other sensors?</w:t>
+      </w:r>
+    </w:p>
+    <w:p>
+      <w:pPr>
+        <w:pStyle w:val="ListParagraph"/>
+        <w:numPr>
+          <w:ilvl w:val="0"/>
+          <w:numId w:val="8"/>
+        </w:numPr>
+        <w:rPr>
+          <w:lang w:val="en-US"/>
+        </w:rPr>
+      </w:pPr>
+      <w:r>
+        <w:rPr>
+          <w:lang w:val="en-US"/>
+        </w:rPr>
+        <w:t>How to handle user registration?</w:t>
+      </w:r>
+    </w:p>
+    <w:p>
+      <w:pPr>
+        <w:pStyle w:val="ListParagraph"/>
+        <w:numPr>
+          <w:ilvl w:val="0"/>
+          <w:numId w:val="8"/>
+        </w:numPr>
+        <w:rPr>
+          <w:lang w:val="en-US"/>
+        </w:rPr>
+      </w:pPr>
+      <w:r>
+        <w:rPr>
+          <w:lang w:val="en-US"/>
+        </w:rPr>
+        <w:t>What is the UI of the phone app?</w:t>
+      </w:r>
+    </w:p>
+    <w:p>
+      <w:pPr>
+        <w:pStyle w:val="ListParagraph"/>
+        <w:numPr>
+          <w:ilvl w:val="0"/>
+          <w:numId w:val="8"/>
+        </w:numPr>
+        <w:rPr>
+          <w:lang w:val="en-US"/>
+        </w:rPr>
+      </w:pPr>
+      <w:r>
+        <w:rPr>
+          <w:lang w:val="en-US"/>
+        </w:rPr>
+        <w:t>What is the UI of the web-app?</w:t>
+      </w:r>
+    </w:p>
+    <w:p>
+      <w:pPr>
+        <w:pStyle w:val="ListParagraph"/>
+        <w:numPr>
+          <w:ilvl w:val="0"/>
+          <w:numId w:val="8"/>
+        </w:numPr>
+        <w:rPr>
+          <w:lang w:val="en-US"/>
+        </w:rPr>
+      </w:pPr>
+      <w:bookmarkStart w:id="7" w:name="_GoBack"/>
+      <w:bookmarkEnd w:id="7"/>
+      <w:r>
+        <w:rPr>
+          <w:lang w:val="en-US"/>
+        </w:rPr>
+        <w:t>Which map provider is best to be used within the web-app?</w:t>
       </w:r>
     </w:p>
     <w:p>
@@ -2633,51 +2897,14 @@
           <w:lang w:val="en-US"/>
         </w:rPr>
       </w:pPr>
-      <w:bookmarkStart w:id="9" w:name="_Toc492528883"/>
-      <w:r>
-        <w:rPr>
-          <w:lang w:val="en-US"/>
-        </w:rPr>
-        <w:t>Project constraints</w:t>
-      </w:r>
-      <w:bookmarkEnd w:id="9"/>
-    </w:p>
-    <w:p>
-      <w:pPr>
-        <w:rPr>
-          <w:lang w:val="en-US"/>
-        </w:rPr>
-      </w:pPr>
-    </w:p>
-    <w:p>
-      <w:pPr>
-        <w:rPr>
-          <w:lang w:val="en-US"/>
-        </w:rPr>
-      </w:pPr>
-    </w:p>
-    <w:p>
-      <w:pPr>
-        <w:rPr>
-          <w:lang w:val="en-US"/>
-        </w:rPr>
-      </w:pPr>
-    </w:p>
-    <w:p>
-      <w:pPr>
-        <w:pStyle w:val="Heading2"/>
-        <w:rPr>
-          <w:lang w:val="en-US"/>
-        </w:rPr>
-      </w:pPr>
-      <w:bookmarkStart w:id="10" w:name="_Toc492528884"/>
+      <w:bookmarkStart w:id="8" w:name="_Toc492569529"/>
       <w:r>
         <w:rPr>
           <w:lang w:val="en-US"/>
         </w:rPr>
         <w:t>Risks</w:t>
       </w:r>
-      <w:bookmarkEnd w:id="10"/>
+      <w:bookmarkEnd w:id="8"/>
     </w:p>
     <w:tbl>
       <w:tblPr>
@@ -2687,8 +2914,8 @@
       </w:tblPr>
       <w:tblGrid>
         <w:gridCol w:w="1716"/>
-        <w:gridCol w:w="1957"/>
-        <w:gridCol w:w="1996"/>
+        <w:gridCol w:w="1308"/>
+        <w:gridCol w:w="2645"/>
         <w:gridCol w:w="1826"/>
         <w:gridCol w:w="1521"/>
       </w:tblGrid>
@@ -2718,7 +2945,7 @@
         </w:tc>
         <w:tc>
           <w:tcPr>
-            <w:tcW w:w="1957" w:type="dxa"/>
+            <w:tcW w:w="1308" w:type="dxa"/>
           </w:tcPr>
           <w:p>
             <w:pPr>
@@ -2738,7 +2965,7 @@
         </w:tc>
         <w:tc>
           <w:tcPr>
-            <w:tcW w:w="1996" w:type="dxa"/>
+            <w:tcW w:w="2645" w:type="dxa"/>
           </w:tcPr>
           <w:p>
             <w:pPr>
@@ -2822,7 +3049,7 @@
         </w:tc>
         <w:tc>
           <w:tcPr>
-            <w:tcW w:w="1957" w:type="dxa"/>
+            <w:tcW w:w="1308" w:type="dxa"/>
           </w:tcPr>
           <w:p>
             <w:pPr>
@@ -2841,7 +3068,7 @@
         </w:tc>
         <w:tc>
           <w:tcPr>
-            <w:tcW w:w="1996" w:type="dxa"/>
+            <w:tcW w:w="2645" w:type="dxa"/>
           </w:tcPr>
           <w:p>
             <w:pPr>
@@ -2925,7 +3152,7 @@
         </w:tc>
         <w:tc>
           <w:tcPr>
-            <w:tcW w:w="1957" w:type="dxa"/>
+            <w:tcW w:w="1308" w:type="dxa"/>
           </w:tcPr>
           <w:p>
             <w:pPr>
@@ -2944,7 +3171,7 @@
         </w:tc>
         <w:tc>
           <w:tcPr>
-            <w:tcW w:w="1996" w:type="dxa"/>
+            <w:tcW w:w="2645" w:type="dxa"/>
           </w:tcPr>
           <w:p>
             <w:pPr>
@@ -2976,7 +3203,13 @@
               <w:rPr>
                 <w:lang w:val="en-US"/>
               </w:rPr>
-              <w:t>Negotiate with the Client to Extend the Project Period.</w:t>
+              <w:t xml:space="preserve">Negotiate with the Client to </w:t>
+            </w:r>
+            <w:r>
+              <w:rPr>
+                <w:lang w:val="en-US"/>
+              </w:rPr>
+              <w:t>reduce the scope</w:t>
             </w:r>
           </w:p>
         </w:tc>
@@ -3025,7 +3258,7 @@
         </w:tc>
         <w:tc>
           <w:tcPr>
-            <w:tcW w:w="1957" w:type="dxa"/>
+            <w:tcW w:w="1308" w:type="dxa"/>
           </w:tcPr>
           <w:p>
             <w:pPr>
@@ -3044,7 +3277,7 @@
         </w:tc>
         <w:tc>
           <w:tcPr>
-            <w:tcW w:w="1996" w:type="dxa"/>
+            <w:tcW w:w="2645" w:type="dxa"/>
           </w:tcPr>
           <w:p>
             <w:pPr>
@@ -3116,14 +3349,13 @@
               <w:rPr>
                 <w:lang w:val="en-US"/>
               </w:rPr>
-              <w:lastRenderedPageBreak/>
               <w:t>Knowledge Gap Between Member</w:t>
             </w:r>
           </w:p>
         </w:tc>
         <w:tc>
           <w:tcPr>
-            <w:tcW w:w="1957" w:type="dxa"/>
+            <w:tcW w:w="1308" w:type="dxa"/>
           </w:tcPr>
           <w:p>
             <w:pPr>
@@ -3142,7 +3374,7 @@
         </w:tc>
         <w:tc>
           <w:tcPr>
-            <w:tcW w:w="1996" w:type="dxa"/>
+            <w:tcW w:w="2645" w:type="dxa"/>
           </w:tcPr>
           <w:p>
             <w:pPr>
@@ -3223,13 +3455,25 @@
               <w:rPr>
                 <w:lang w:val="en-US"/>
               </w:rPr>
-              <w:t>Lack of Technology</w:t>
+              <w:t xml:space="preserve">Lack of </w:t>
+            </w:r>
+            <w:r>
+              <w:rPr>
+                <w:lang w:val="en-US"/>
+              </w:rPr>
+              <w:t xml:space="preserve">documentation on </w:t>
+            </w:r>
+            <w:r>
+              <w:rPr>
+                <w:lang w:val="en-US"/>
+              </w:rPr>
+              <w:t>Technology</w:t>
             </w:r>
           </w:p>
         </w:tc>
         <w:tc>
           <w:tcPr>
-            <w:tcW w:w="1957" w:type="dxa"/>
+            <w:tcW w:w="1308" w:type="dxa"/>
           </w:tcPr>
           <w:p>
             <w:pPr>
@@ -3248,7 +3492,7 @@
         </w:tc>
         <w:tc>
           <w:tcPr>
-            <w:tcW w:w="1996" w:type="dxa"/>
+            <w:tcW w:w="2645" w:type="dxa"/>
           </w:tcPr>
           <w:p>
             <w:pPr>
@@ -3305,6 +3549,9 @@
         </w:tc>
       </w:tr>
       <w:tr>
+        <w:trPr>
+          <w:trHeight w:val="828"/>
+        </w:trPr>
         <w:tc>
           <w:tcPr>
             <w:cnfStyle w:val="001000000000" w:firstRow="0" w:lastRow="0" w:firstColumn="1" w:lastColumn="0" w:oddVBand="0" w:evenVBand="0" w:oddHBand="0" w:evenHBand="0" w:firstRowFirstColumn="0" w:firstRowLastColumn="0" w:lastRowFirstColumn="0" w:lastRowLastColumn="0"/>
@@ -3326,7 +3573,7 @@
         </w:tc>
         <w:tc>
           <w:tcPr>
-            <w:tcW w:w="1957" w:type="dxa"/>
+            <w:tcW w:w="1308" w:type="dxa"/>
           </w:tcPr>
           <w:p>
             <w:pPr>
@@ -3345,7 +3592,7 @@
         </w:tc>
         <w:tc>
           <w:tcPr>
-            <w:tcW w:w="1996" w:type="dxa"/>
+            <w:tcW w:w="2645" w:type="dxa"/>
           </w:tcPr>
           <w:p>
             <w:pPr>
@@ -3377,7 +3624,7 @@
               <w:rPr>
                 <w:lang w:val="en-US"/>
               </w:rPr>
-              <w:t>Negotiate with Client to Extend the Project Period to fix the Application.</w:t>
+              <w:t>Use the last working version of the application</w:t>
             </w:r>
           </w:p>
         </w:tc>
@@ -3401,6 +3648,122 @@
           </w:p>
         </w:tc>
       </w:tr>
+      <w:tr>
+        <w:trPr>
+          <w:cnfStyle w:val="000000100000" w:firstRow="0" w:lastRow="0" w:firstColumn="0" w:lastColumn="0" w:oddVBand="0" w:evenVBand="0" w:oddHBand="1" w:evenHBand="0" w:firstRowFirstColumn="0" w:firstRowLastColumn="0" w:lastRowFirstColumn="0" w:lastRowLastColumn="0"/>
+          <w:trHeight w:val="255"/>
+        </w:trPr>
+        <w:tc>
+          <w:tcPr>
+            <w:cnfStyle w:val="001000000000" w:firstRow="0" w:lastRow="0" w:firstColumn="1" w:lastColumn="0" w:oddVBand="0" w:evenVBand="0" w:oddHBand="0" w:evenHBand="0" w:firstRowFirstColumn="0" w:firstRowLastColumn="0" w:lastRowFirstColumn="0" w:lastRowLastColumn="0"/>
+            <w:tcW w:w="1716" w:type="dxa"/>
+          </w:tcPr>
+          <w:p>
+            <w:pPr>
+              <w:rPr>
+                <w:lang w:val="en-US"/>
+              </w:rPr>
+            </w:pPr>
+            <w:r>
+              <w:rPr>
+                <w:lang w:val="en-US"/>
+              </w:rPr>
+              <w:lastRenderedPageBreak/>
+              <w:t>Demo at presentation fails</w:t>
+            </w:r>
+          </w:p>
+        </w:tc>
+        <w:tc>
+          <w:tcPr>
+            <w:tcW w:w="1308" w:type="dxa"/>
+          </w:tcPr>
+          <w:p>
+            <w:pPr>
+              <w:cnfStyle w:val="000000100000" w:firstRow="0" w:lastRow="0" w:firstColumn="0" w:lastColumn="0" w:oddVBand="0" w:evenVBand="0" w:oddHBand="1" w:evenHBand="0" w:firstRowFirstColumn="0" w:firstRowLastColumn="0" w:lastRowFirstColumn="0" w:lastRowLastColumn="0"/>
+              <w:rPr>
+                <w:lang w:val="en-US"/>
+              </w:rPr>
+            </w:pPr>
+            <w:r>
+              <w:rPr>
+                <w:lang w:val="en-US"/>
+              </w:rPr>
+              <w:t>Low</w:t>
+            </w:r>
+          </w:p>
+        </w:tc>
+        <w:tc>
+          <w:tcPr>
+            <w:tcW w:w="2645" w:type="dxa"/>
+          </w:tcPr>
+          <w:p>
+            <w:pPr>
+              <w:cnfStyle w:val="000000100000" w:firstRow="0" w:lastRow="0" w:firstColumn="0" w:lastColumn="0" w:oddVBand="0" w:evenVBand="0" w:oddHBand="1" w:evenHBand="0" w:firstRowFirstColumn="0" w:firstRowLastColumn="0" w:lastRowFirstColumn="0" w:lastRowLastColumn="0"/>
+              <w:rPr>
+                <w:lang w:val="en-US"/>
+              </w:rPr>
+            </w:pPr>
+            <w:r>
+              <w:rPr>
+                <w:lang w:val="en-US"/>
+              </w:rPr>
+              <w:t xml:space="preserve">Test </w:t>
+            </w:r>
+            <w:proofErr w:type="gramStart"/>
+            <w:r>
+              <w:rPr>
+                <w:lang w:val="en-US"/>
+              </w:rPr>
+              <w:t>a</w:t>
+            </w:r>
+            <w:proofErr w:type="gramEnd"/>
+            <w:r>
+              <w:rPr>
+                <w:lang w:val="en-US"/>
+              </w:rPr>
+              <w:t xml:space="preserve"> hour before the demo if everything is still working perfectly</w:t>
+            </w:r>
+          </w:p>
+        </w:tc>
+        <w:tc>
+          <w:tcPr>
+            <w:tcW w:w="1826" w:type="dxa"/>
+          </w:tcPr>
+          <w:p>
+            <w:pPr>
+              <w:cnfStyle w:val="000000100000" w:firstRow="0" w:lastRow="0" w:firstColumn="0" w:lastColumn="0" w:oddVBand="0" w:evenVBand="0" w:oddHBand="1" w:evenHBand="0" w:firstRowFirstColumn="0" w:firstRowLastColumn="0" w:lastRowFirstColumn="0" w:lastRowLastColumn="0"/>
+              <w:rPr>
+                <w:lang w:val="en-US"/>
+              </w:rPr>
+            </w:pPr>
+            <w:r>
+              <w:rPr>
+                <w:lang w:val="en-US"/>
+              </w:rPr>
+              <w:t xml:space="preserve">Ask to reschedule the demo </w:t>
+            </w:r>
+          </w:p>
+        </w:tc>
+        <w:tc>
+          <w:tcPr>
+            <w:tcW w:w="1521" w:type="dxa"/>
+          </w:tcPr>
+          <w:p>
+            <w:pPr>
+              <w:cnfStyle w:val="000000100000" w:firstRow="0" w:lastRow="0" w:firstColumn="0" w:lastColumn="0" w:oddVBand="0" w:evenVBand="0" w:oddHBand="1" w:evenHBand="0" w:firstRowFirstColumn="0" w:firstRowLastColumn="0" w:lastRowFirstColumn="0" w:lastRowLastColumn="0"/>
+              <w:rPr>
+                <w:lang w:val="en-US"/>
+              </w:rPr>
+            </w:pPr>
+            <w:r>
+              <w:rPr>
+                <w:lang w:val="en-US"/>
+              </w:rPr>
+              <w:t>High</w:t>
+            </w:r>
+          </w:p>
+        </w:tc>
+      </w:tr>
     </w:tbl>
     <w:p>
       <w:pPr>
@@ -3416,14 +3779,14 @@
           <w:lang w:val="en-US"/>
         </w:rPr>
       </w:pPr>
-      <w:bookmarkStart w:id="11" w:name="_Toc492528885"/>
+      <w:bookmarkStart w:id="9" w:name="_Toc492569530"/>
       <w:r>
         <w:rPr>
           <w:lang w:val="en-US"/>
         </w:rPr>
         <w:t>Project phasing</w:t>
       </w:r>
-      <w:bookmarkEnd w:id="11"/>
+      <w:bookmarkEnd w:id="9"/>
     </w:p>
     <w:p>
       <w:pPr>
@@ -3502,14 +3865,14 @@
           <w:lang w:val="en-US"/>
         </w:rPr>
       </w:pPr>
-      <w:bookmarkStart w:id="12" w:name="_Toc492528886"/>
+      <w:bookmarkStart w:id="10" w:name="_Toc492569531"/>
       <w:r>
         <w:rPr>
           <w:lang w:val="en-US"/>
         </w:rPr>
         <w:t>Development Methodology</w:t>
       </w:r>
-      <w:bookmarkEnd w:id="12"/>
+      <w:bookmarkEnd w:id="10"/>
       <w:r>
         <w:rPr>
           <w:lang w:val="en-US"/>
@@ -3600,7 +3963,6 @@
           <w:noProof/>
           <w:lang w:eastAsia="zh-CN"/>
         </w:rPr>
-        <w:lastRenderedPageBreak/>
         <w:drawing>
           <wp:inline distT="0" distB="0" distL="0" distR="0" wp14:anchorId="1EDFF7BB" wp14:editId="112F90BC">
             <wp:extent cx="5731510" cy="2321560"/>
@@ -3653,15 +4015,16 @@
           <w:lang w:val="en-US"/>
         </w:rPr>
       </w:pPr>
-      <w:bookmarkStart w:id="13" w:name="_Toc492528887"/>
+      <w:bookmarkStart w:id="11" w:name="_Toc492569532"/>
       <w:r>
         <w:rPr>
           <w:b/>
           <w:lang w:val="en-US"/>
         </w:rPr>
+        <w:lastRenderedPageBreak/>
         <w:t>Mosquito</w:t>
       </w:r>
-      <w:bookmarkEnd w:id="13"/>
+      <w:bookmarkEnd w:id="11"/>
     </w:p>
     <w:p>
       <w:pPr>
@@ -3670,14 +4033,14 @@
           <w:lang w:val="en-US"/>
         </w:rPr>
       </w:pPr>
-      <w:bookmarkStart w:id="14" w:name="_Toc492528889"/>
+      <w:bookmarkStart w:id="12" w:name="_Toc492569533"/>
       <w:r>
         <w:rPr>
           <w:lang w:val="en-US"/>
         </w:rPr>
         <w:t>Skills</w:t>
       </w:r>
-      <w:bookmarkEnd w:id="14"/>
+      <w:bookmarkEnd w:id="12"/>
     </w:p>
     <w:p>
       <w:pPr>
@@ -3724,12 +4087,14 @@
           <w:lang w:val="en-US"/>
         </w:rPr>
       </w:pPr>
+      <w:proofErr w:type="spellStart"/>
       <w:r>
         <w:rPr>
           <w:lang w:val="en-US"/>
         </w:rPr>
         <w:t>NodeJS</w:t>
       </w:r>
+      <w:proofErr w:type="spellEnd"/>
     </w:p>
     <w:p>
       <w:pPr>
@@ -3742,12 +4107,14 @@
           <w:lang w:val="en-US"/>
         </w:rPr>
       </w:pPr>
+      <w:proofErr w:type="spellStart"/>
       <w:r>
         <w:rPr>
           <w:lang w:val="en-US"/>
         </w:rPr>
         <w:t>ReactJS</w:t>
       </w:r>
+      <w:proofErr w:type="spellEnd"/>
     </w:p>
     <w:p>
       <w:pPr>
@@ -3760,12 +4127,14 @@
           <w:lang w:val="en-US"/>
         </w:rPr>
       </w:pPr>
+      <w:proofErr w:type="spellStart"/>
       <w:r>
         <w:rPr>
           <w:lang w:val="en-US"/>
         </w:rPr>
         <w:t>Xamarin</w:t>
       </w:r>
+      <w:proofErr w:type="spellEnd"/>
     </w:p>
     <w:p>
       <w:pPr>
@@ -3778,12 +4147,14 @@
           <w:lang w:val="en-US"/>
         </w:rPr>
       </w:pPr>
+      <w:proofErr w:type="spellStart"/>
       <w:r>
         <w:rPr>
           <w:lang w:val="en-US"/>
         </w:rPr>
         <w:t>Git</w:t>
       </w:r>
+      <w:proofErr w:type="spellEnd"/>
     </w:p>
     <w:p>
       <w:pPr>
@@ -3876,14 +4247,14 @@
           <w:lang w:val="en-US"/>
         </w:rPr>
       </w:pPr>
-      <w:bookmarkStart w:id="15" w:name="_Toc492528890"/>
+      <w:bookmarkStart w:id="13" w:name="_Toc492569534"/>
       <w:r>
         <w:rPr>
           <w:lang w:val="en-US"/>
         </w:rPr>
         <w:t>Quality</w:t>
       </w:r>
-      <w:bookmarkEnd w:id="15"/>
+      <w:bookmarkEnd w:id="13"/>
     </w:p>
     <w:p>
       <w:pPr>
@@ -4102,13 +4473,59 @@
           <w:lang w:val="en-US"/>
         </w:rPr>
       </w:pPr>
-      <w:bookmarkStart w:id="16" w:name="_Toc492528891"/>
+      <w:bookmarkStart w:id="14" w:name="_Toc492569535"/>
       <w:r>
         <w:rPr>
           <w:lang w:val="en-US"/>
         </w:rPr>
         <w:t>Information</w:t>
       </w:r>
+      <w:bookmarkEnd w:id="14"/>
+    </w:p>
+    <w:p>
+      <w:pPr>
+        <w:rPr>
+          <w:lang w:val="en-US"/>
+        </w:rPr>
+      </w:pPr>
+    </w:p>
+    <w:p>
+      <w:pPr>
+        <w:pStyle w:val="Heading2"/>
+        <w:rPr>
+          <w:lang w:val="en-US"/>
+        </w:rPr>
+      </w:pPr>
+      <w:bookmarkStart w:id="15" w:name="_Toc492569536"/>
+      <w:r>
+        <w:rPr>
+          <w:lang w:val="en-US"/>
+        </w:rPr>
+        <w:t>Time</w:t>
+      </w:r>
+      <w:bookmarkEnd w:id="15"/>
+    </w:p>
+    <w:p>
+      <w:pPr>
+        <w:rPr>
+          <w:lang w:val="en-US"/>
+        </w:rPr>
+      </w:pPr>
+    </w:p>
+    <w:p>
+      <w:pPr>
+        <w:pStyle w:val="Heading2"/>
+        <w:rPr>
+          <w:lang w:val="en-US"/>
+        </w:rPr>
+      </w:pPr>
+      <w:bookmarkStart w:id="16" w:name="_Toc492569537"/>
+      <w:r>
+        <w:rPr>
+          <w:lang w:val="en-US"/>
+        </w:rPr>
+        <w:t>Organization</w:t>
+      </w:r>
       <w:bookmarkEnd w:id="16"/>
     </w:p>
     <w:p>
@@ -4125,58 +4542,14 @@
           <w:lang w:val="en-US"/>
         </w:rPr>
       </w:pPr>
-      <w:bookmarkStart w:id="17" w:name="_Toc492528892"/>
-      <w:r>
-        <w:rPr>
-          <w:lang w:val="en-US"/>
-        </w:rPr>
-        <w:t>Time</w:t>
+      <w:bookmarkStart w:id="17" w:name="_Toc492569538"/>
+      <w:r>
+        <w:rPr>
+          <w:lang w:val="en-US"/>
+        </w:rPr>
+        <w:t>Communication Plan</w:t>
       </w:r>
       <w:bookmarkEnd w:id="17"/>
-    </w:p>
-    <w:p>
-      <w:pPr>
-        <w:rPr>
-          <w:lang w:val="en-US"/>
-        </w:rPr>
-      </w:pPr>
-    </w:p>
-    <w:p>
-      <w:pPr>
-        <w:pStyle w:val="Heading2"/>
-        <w:rPr>
-          <w:lang w:val="en-US"/>
-        </w:rPr>
-      </w:pPr>
-      <w:bookmarkStart w:id="18" w:name="_Toc492528893"/>
-      <w:r>
-        <w:rPr>
-          <w:lang w:val="en-US"/>
-        </w:rPr>
-        <w:t>Organization</w:t>
-      </w:r>
-      <w:bookmarkEnd w:id="18"/>
-    </w:p>
-    <w:p>
-      <w:pPr>
-        <w:rPr>
-          <w:lang w:val="en-US"/>
-        </w:rPr>
-      </w:pPr>
-    </w:p>
-    <w:p>
-      <w:pPr>
-        <w:pStyle w:val="Heading2"/>
-        <w:rPr>
-          <w:lang w:val="en-US"/>
-        </w:rPr>
-      </w:pPr>
-      <w:r>
-        <w:rPr>
-          <w:lang w:val="en-US"/>
-        </w:rPr>
-        <w:t>Communication Plan</w:t>
-      </w:r>
     </w:p>
     <w:tbl>
       <w:tblPr>
@@ -4371,8 +4744,6 @@
                 <w:lang w:val="en-US"/>
               </w:rPr>
             </w:pPr>
-            <w:bookmarkStart w:id="19" w:name="_GoBack"/>
-            <w:bookmarkEnd w:id="19"/>
           </w:p>
         </w:tc>
       </w:tr>
@@ -4598,7 +4969,7 @@
 </file>
 
 <file path=word/endnotes.xml><?xml version="1.0" encoding="utf-8"?>
-<w:endnotes xmlns:wpc="http://schemas.microsoft.com/office/word/2010/wordprocessingCanvas" xmlns:cx="http://schemas.microsoft.com/office/drawing/2014/chartex" xmlns:cx1="http://schemas.microsoft.com/office/drawing/2015/9/8/chartex" xmlns:cx2="http://schemas.microsoft.com/office/drawing/2015/10/21/chartex" xmlns:cx3="http://schemas.microsoft.com/office/drawing/2016/5/9/chartex" xmlns:cx4="http://schemas.microsoft.com/office/drawing/2016/5/10/chartex" xmlns:cx5="http://schemas.microsoft.com/office/drawing/2016/5/11/chartex" xmlns:cx6="http://schemas.microsoft.com/office/drawing/2016/5/12/chartex" xmlns:cx7="http://schemas.microsoft.com/office/drawing/2016/5/13/chartex" xmlns:cx8="http://schemas.microsoft.com/office/drawing/2016/5/14/chartex" xmlns:mc="http://schemas.openxmlformats.org/markup-compatibility/2006" xmlns:aink="http://schemas.microsoft.com/office/drawing/2016/ink" xmlns:am3d="http://schemas.microsoft.com/office/drawing/2017/model3d" xmlns:o="urn:schemas-microsoft-com:office:office" xmlns:r="http://schemas.openxmlformats.org/officeDocument/2006/relationships" xmlns:m="http://schemas.openxmlformats.org/officeDocument/2006/math" xmlns:v="urn:schemas-microsoft-com:vml" xmlns:wp14="http://schemas.microsoft.com/office/word/2010/wordprocessingDrawing" xmlns:wp="http://schemas.openxmlformats.org/drawingml/2006/wordprocessingDrawing" xmlns:w10="urn:schemas-microsoft-com:office:word" xmlns:w="http://schemas.openxmlformats.org/wordprocessingml/2006/main" xmlns:w14="http://schemas.microsoft.com/office/word/2010/wordml" xmlns:w15="http://schemas.microsoft.com/office/word/2012/wordml" xmlns:w16cid="http://schemas.microsoft.com/office/word/2016/wordml/cid" xmlns:w16se="http://schemas.microsoft.com/office/word/2015/wordml/symex" xmlns:wpg="http://schemas.microsoft.com/office/word/2010/wordprocessingGroup" xmlns:wpi="http://schemas.microsoft.com/office/word/2010/wordprocessingInk" xmlns:wne="http://schemas.microsoft.com/office/word/2006/wordml" xmlns:wps="http://schemas.microsoft.com/office/word/2010/wordprocessingShape" mc:Ignorable="w14 w15 w16se w16cid wp14">
+<w:endnotes xmlns:wpc="http://schemas.microsoft.com/office/word/2010/wordprocessingCanvas" xmlns:mo="http://schemas.microsoft.com/office/mac/office/2008/main" xmlns:mc="http://schemas.openxmlformats.org/markup-compatibility/2006" xmlns:mv="urn:schemas-microsoft-com:mac:vml" xmlns:o="urn:schemas-microsoft-com:office:office" xmlns:r="http://schemas.openxmlformats.org/officeDocument/2006/relationships" xmlns:m="http://schemas.openxmlformats.org/officeDocument/2006/math" xmlns:v="urn:schemas-microsoft-com:vml" xmlns:wp14="http://schemas.microsoft.com/office/word/2010/wordprocessingDrawing" xmlns:wp="http://schemas.openxmlformats.org/drawingml/2006/wordprocessingDrawing" xmlns:w10="urn:schemas-microsoft-com:office:word" xmlns:w="http://schemas.openxmlformats.org/wordprocessingml/2006/main" xmlns:w14="http://schemas.microsoft.com/office/word/2010/wordml" xmlns:w15="http://schemas.microsoft.com/office/word/2012/wordml" xmlns:wpg="http://schemas.microsoft.com/office/word/2010/wordprocessingGroup" xmlns:wpi="http://schemas.microsoft.com/office/word/2010/wordprocessingInk" xmlns:wne="http://schemas.microsoft.com/office/word/2006/wordml" xmlns:wps="http://schemas.microsoft.com/office/word/2010/wordprocessingShape" mc:Ignorable="w14 w15 wp14">
   <w:endnote w:type="separator" w:id="-1">
     <w:p>
       <w:pPr>
@@ -4623,7 +4994,7 @@
 </file>
 
 <file path=word/footer1.xml><?xml version="1.0" encoding="utf-8"?>
-<w:ftr xmlns:wpc="http://schemas.microsoft.com/office/word/2010/wordprocessingCanvas" xmlns:cx="http://schemas.microsoft.com/office/drawing/2014/chartex" xmlns:cx1="http://schemas.microsoft.com/office/drawing/2015/9/8/chartex" xmlns:cx2="http://schemas.microsoft.com/office/drawing/2015/10/21/chartex" xmlns:cx3="http://schemas.microsoft.com/office/drawing/2016/5/9/chartex" xmlns:cx4="http://schemas.microsoft.com/office/drawing/2016/5/10/chartex" xmlns:cx5="http://schemas.microsoft.com/office/drawing/2016/5/11/chartex" xmlns:cx6="http://schemas.microsoft.com/office/drawing/2016/5/12/chartex" xmlns:cx7="http://schemas.microsoft.com/office/drawing/2016/5/13/chartex" xmlns:cx8="http://schemas.microsoft.com/office/drawing/2016/5/14/chartex" xmlns:mc="http://schemas.openxmlformats.org/markup-compatibility/2006" xmlns:aink="http://schemas.microsoft.com/office/drawing/2016/ink" xmlns:am3d="http://schemas.microsoft.com/office/drawing/2017/model3d" xmlns:o="urn:schemas-microsoft-com:office:office" xmlns:r="http://schemas.openxmlformats.org/officeDocument/2006/relationships" xmlns:m="http://schemas.openxmlformats.org/officeDocument/2006/math" xmlns:v="urn:schemas-microsoft-com:vml" xmlns:wp14="http://schemas.microsoft.com/office/word/2010/wordprocessingDrawing" xmlns:wp="http://schemas.openxmlformats.org/drawingml/2006/wordprocessingDrawing" xmlns:w10="urn:schemas-microsoft-com:office:word" xmlns:w="http://schemas.openxmlformats.org/wordprocessingml/2006/main" xmlns:w14="http://schemas.microsoft.com/office/word/2010/wordml" xmlns:w15="http://schemas.microsoft.com/office/word/2012/wordml" xmlns:w16cid="http://schemas.microsoft.com/office/word/2016/wordml/cid" xmlns:w16se="http://schemas.microsoft.com/office/word/2015/wordml/symex" xmlns:wpg="http://schemas.microsoft.com/office/word/2010/wordprocessingGroup" xmlns:wpi="http://schemas.microsoft.com/office/word/2010/wordprocessingInk" xmlns:wne="http://schemas.microsoft.com/office/word/2006/wordml" xmlns:wps="http://schemas.microsoft.com/office/word/2010/wordprocessingShape" mc:Ignorable="w14 w15 w16se w16cid wp14">
+<w:ftr xmlns:wpc="http://schemas.microsoft.com/office/word/2010/wordprocessingCanvas" xmlns:mo="http://schemas.microsoft.com/office/mac/office/2008/main" xmlns:mc="http://schemas.openxmlformats.org/markup-compatibility/2006" xmlns:mv="urn:schemas-microsoft-com:mac:vml" xmlns:o="urn:schemas-microsoft-com:office:office" xmlns:r="http://schemas.openxmlformats.org/officeDocument/2006/relationships" xmlns:m="http://schemas.openxmlformats.org/officeDocument/2006/math" xmlns:v="urn:schemas-microsoft-com:vml" xmlns:wp14="http://schemas.microsoft.com/office/word/2010/wordprocessingDrawing" xmlns:wp="http://schemas.openxmlformats.org/drawingml/2006/wordprocessingDrawing" xmlns:w10="urn:schemas-microsoft-com:office:word" xmlns:w="http://schemas.openxmlformats.org/wordprocessingml/2006/main" xmlns:w14="http://schemas.microsoft.com/office/word/2010/wordml" xmlns:w15="http://schemas.microsoft.com/office/word/2012/wordml" xmlns:wpg="http://schemas.microsoft.com/office/word/2010/wordprocessingGroup" xmlns:wpi="http://schemas.microsoft.com/office/word/2010/wordprocessingInk" xmlns:wne="http://schemas.microsoft.com/office/word/2006/wordml" xmlns:wps="http://schemas.microsoft.com/office/word/2010/wordprocessingShape" mc:Ignorable="w14 w15 wp14">
   <w:sdt>
     <w:sdtPr>
       <w:id w:val="1240678907"/>
@@ -4656,7 +5027,7 @@
           <w:rPr>
             <w:noProof/>
           </w:rPr>
-          <w:t>9</w:t>
+          <w:t>6</w:t>
         </w:r>
         <w:r>
           <w:rPr>
@@ -4676,7 +5047,7 @@
 </file>
 
 <file path=word/footnotes.xml><?xml version="1.0" encoding="utf-8"?>
-<w:footnotes xmlns:wpc="http://schemas.microsoft.com/office/word/2010/wordprocessingCanvas" xmlns:cx="http://schemas.microsoft.com/office/drawing/2014/chartex" xmlns:cx1="http://schemas.microsoft.com/office/drawing/2015/9/8/chartex" xmlns:cx2="http://schemas.microsoft.com/office/drawing/2015/10/21/chartex" xmlns:cx3="http://schemas.microsoft.com/office/drawing/2016/5/9/chartex" xmlns:cx4="http://schemas.microsoft.com/office/drawing/2016/5/10/chartex" xmlns:cx5="http://schemas.microsoft.com/office/drawing/2016/5/11/chartex" xmlns:cx6="http://schemas.microsoft.com/office/drawing/2016/5/12/chartex" xmlns:cx7="http://schemas.microsoft.com/office/drawing/2016/5/13/chartex" xmlns:cx8="http://schemas.microsoft.com/office/drawing/2016/5/14/chartex" xmlns:mc="http://schemas.openxmlformats.org/markup-compatibility/2006" xmlns:aink="http://schemas.microsoft.com/office/drawing/2016/ink" xmlns:am3d="http://schemas.microsoft.com/office/drawing/2017/model3d" xmlns:o="urn:schemas-microsoft-com:office:office" xmlns:r="http://schemas.openxmlformats.org/officeDocument/2006/relationships" xmlns:m="http://schemas.openxmlformats.org/officeDocument/2006/math" xmlns:v="urn:schemas-microsoft-com:vml" xmlns:wp14="http://schemas.microsoft.com/office/word/2010/wordprocessingDrawing" xmlns:wp="http://schemas.openxmlformats.org/drawingml/2006/wordprocessingDrawing" xmlns:w10="urn:schemas-microsoft-com:office:word" xmlns:w="http://schemas.openxmlformats.org/wordprocessingml/2006/main" xmlns:w14="http://schemas.microsoft.com/office/word/2010/wordml" xmlns:w15="http://schemas.microsoft.com/office/word/2012/wordml" xmlns:w16cid="http://schemas.microsoft.com/office/word/2016/wordml/cid" xmlns:w16se="http://schemas.microsoft.com/office/word/2015/wordml/symex" xmlns:wpg="http://schemas.microsoft.com/office/word/2010/wordprocessingGroup" xmlns:wpi="http://schemas.microsoft.com/office/word/2010/wordprocessingInk" xmlns:wne="http://schemas.microsoft.com/office/word/2006/wordml" xmlns:wps="http://schemas.microsoft.com/office/word/2010/wordprocessingShape" mc:Ignorable="w14 w15 w16se w16cid wp14">
+<w:footnotes xmlns:wpc="http://schemas.microsoft.com/office/word/2010/wordprocessingCanvas" xmlns:mo="http://schemas.microsoft.com/office/mac/office/2008/main" xmlns:mc="http://schemas.openxmlformats.org/markup-compatibility/2006" xmlns:mv="urn:schemas-microsoft-com:mac:vml" xmlns:o="urn:schemas-microsoft-com:office:office" xmlns:r="http://schemas.openxmlformats.org/officeDocument/2006/relationships" xmlns:m="http://schemas.openxmlformats.org/officeDocument/2006/math" xmlns:v="urn:schemas-microsoft-com:vml" xmlns:wp14="http://schemas.microsoft.com/office/word/2010/wordprocessingDrawing" xmlns:wp="http://schemas.openxmlformats.org/drawingml/2006/wordprocessingDrawing" xmlns:w10="urn:schemas-microsoft-com:office:word" xmlns:w="http://schemas.openxmlformats.org/wordprocessingml/2006/main" xmlns:w14="http://schemas.microsoft.com/office/word/2010/wordml" xmlns:w15="http://schemas.microsoft.com/office/word/2012/wordml" xmlns:wpg="http://schemas.microsoft.com/office/word/2010/wordprocessingGroup" xmlns:wpi="http://schemas.microsoft.com/office/word/2010/wordprocessingInk" xmlns:wne="http://schemas.microsoft.com/office/word/2006/wordml" xmlns:wps="http://schemas.microsoft.com/office/word/2010/wordprocessingShape" mc:Ignorable="w14 w15 wp14">
   <w:footnote w:type="separator" w:id="-1">
     <w:p>
       <w:pPr>
@@ -4701,7 +5072,7 @@
 </file>
 
 <file path=word/header1.xml><?xml version="1.0" encoding="utf-8"?>
-<w:hdr xmlns:wpc="http://schemas.microsoft.com/office/word/2010/wordprocessingCanvas" xmlns:cx="http://schemas.microsoft.com/office/drawing/2014/chartex" xmlns:cx1="http://schemas.microsoft.com/office/drawing/2015/9/8/chartex" xmlns:cx2="http://schemas.microsoft.com/office/drawing/2015/10/21/chartex" xmlns:cx3="http://schemas.microsoft.com/office/drawing/2016/5/9/chartex" xmlns:cx4="http://schemas.microsoft.com/office/drawing/2016/5/10/chartex" xmlns:cx5="http://schemas.microsoft.com/office/drawing/2016/5/11/chartex" xmlns:cx6="http://schemas.microsoft.com/office/drawing/2016/5/12/chartex" xmlns:cx7="http://schemas.microsoft.com/office/drawing/2016/5/13/chartex" xmlns:cx8="http://schemas.microsoft.com/office/drawing/2016/5/14/chartex" xmlns:mc="http://schemas.openxmlformats.org/markup-compatibility/2006" xmlns:aink="http://schemas.microsoft.com/office/drawing/2016/ink" xmlns:am3d="http://schemas.microsoft.com/office/drawing/2017/model3d" xmlns:o="urn:schemas-microsoft-com:office:office" xmlns:r="http://schemas.openxmlformats.org/officeDocument/2006/relationships" xmlns:m="http://schemas.openxmlformats.org/officeDocument/2006/math" xmlns:v="urn:schemas-microsoft-com:vml" xmlns:wp14="http://schemas.microsoft.com/office/word/2010/wordprocessingDrawing" xmlns:wp="http://schemas.openxmlformats.org/drawingml/2006/wordprocessingDrawing" xmlns:w10="urn:schemas-microsoft-com:office:word" xmlns:w="http://schemas.openxmlformats.org/wordprocessingml/2006/main" xmlns:w14="http://schemas.microsoft.com/office/word/2010/wordml" xmlns:w15="http://schemas.microsoft.com/office/word/2012/wordml" xmlns:w16cid="http://schemas.microsoft.com/office/word/2016/wordml/cid" xmlns:w16se="http://schemas.microsoft.com/office/word/2015/wordml/symex" xmlns:wpg="http://schemas.microsoft.com/office/word/2010/wordprocessingGroup" xmlns:wpi="http://schemas.microsoft.com/office/word/2010/wordprocessingInk" xmlns:wne="http://schemas.microsoft.com/office/word/2006/wordml" xmlns:wps="http://schemas.microsoft.com/office/word/2010/wordprocessingShape" mc:Ignorable="w14 w15 w16se w16cid wp14">
+<w:hdr xmlns:wpc="http://schemas.microsoft.com/office/word/2010/wordprocessingCanvas" xmlns:mo="http://schemas.microsoft.com/office/mac/office/2008/main" xmlns:mc="http://schemas.openxmlformats.org/markup-compatibility/2006" xmlns:mv="urn:schemas-microsoft-com:mac:vml" xmlns:o="urn:schemas-microsoft-com:office:office" xmlns:r="http://schemas.openxmlformats.org/officeDocument/2006/relationships" xmlns:m="http://schemas.openxmlformats.org/officeDocument/2006/math" xmlns:v="urn:schemas-microsoft-com:vml" xmlns:wp14="http://schemas.microsoft.com/office/word/2010/wordprocessingDrawing" xmlns:wp="http://schemas.openxmlformats.org/drawingml/2006/wordprocessingDrawing" xmlns:w10="urn:schemas-microsoft-com:office:word" xmlns:w="http://schemas.openxmlformats.org/wordprocessingml/2006/main" xmlns:w14="http://schemas.microsoft.com/office/word/2010/wordml" xmlns:w15="http://schemas.microsoft.com/office/word/2012/wordml" xmlns:wpg="http://schemas.microsoft.com/office/word/2010/wordprocessingGroup" xmlns:wpi="http://schemas.microsoft.com/office/word/2010/wordprocessingInk" xmlns:wne="http://schemas.microsoft.com/office/word/2006/wordml" xmlns:wps="http://schemas.microsoft.com/office/word/2010/wordprocessingShape" mc:Ignorable="w14 w15 wp14">
   <w:p>
     <w:pPr>
       <w:pStyle w:val="Header"/>
@@ -4711,8 +5082,121 @@
 </file>
 
 <file path=word/numbering.xml><?xml version="1.0" encoding="utf-8"?>
-<w:numbering xmlns:wpc="http://schemas.microsoft.com/office/word/2010/wordprocessingCanvas" xmlns:cx="http://schemas.microsoft.com/office/drawing/2014/chartex" xmlns:cx1="http://schemas.microsoft.com/office/drawing/2015/9/8/chartex" xmlns:cx2="http://schemas.microsoft.com/office/drawing/2015/10/21/chartex" xmlns:cx3="http://schemas.microsoft.com/office/drawing/2016/5/9/chartex" xmlns:cx4="http://schemas.microsoft.com/office/drawing/2016/5/10/chartex" xmlns:cx5="http://schemas.microsoft.com/office/drawing/2016/5/11/chartex" xmlns:cx6="http://schemas.microsoft.com/office/drawing/2016/5/12/chartex" xmlns:cx7="http://schemas.microsoft.com/office/drawing/2016/5/13/chartex" xmlns:cx8="http://schemas.microsoft.com/office/drawing/2016/5/14/chartex" xmlns:mc="http://schemas.openxmlformats.org/markup-compatibility/2006" xmlns:aink="http://schemas.microsoft.com/office/drawing/2016/ink" xmlns:am3d="http://schemas.microsoft.com/office/drawing/2017/model3d" xmlns:o="urn:schemas-microsoft-com:office:office" xmlns:r="http://schemas.openxmlformats.org/officeDocument/2006/relationships" xmlns:m="http://schemas.openxmlformats.org/officeDocument/2006/math" xmlns:v="urn:schemas-microsoft-com:vml" xmlns:wp14="http://schemas.microsoft.com/office/word/2010/wordprocessingDrawing" xmlns:wp="http://schemas.openxmlformats.org/drawingml/2006/wordprocessingDrawing" xmlns:w10="urn:schemas-microsoft-com:office:word" xmlns:w="http://schemas.openxmlformats.org/wordprocessingml/2006/main" xmlns:w14="http://schemas.microsoft.com/office/word/2010/wordml" xmlns:w15="http://schemas.microsoft.com/office/word/2012/wordml" xmlns:w16cid="http://schemas.microsoft.com/office/word/2016/wordml/cid" xmlns:w16se="http://schemas.microsoft.com/office/word/2015/wordml/symex" xmlns:wpg="http://schemas.microsoft.com/office/word/2010/wordprocessingGroup" xmlns:wpi="http://schemas.microsoft.com/office/word/2010/wordprocessingInk" xmlns:wne="http://schemas.microsoft.com/office/word/2006/wordml" xmlns:wps="http://schemas.microsoft.com/office/word/2010/wordprocessingShape" mc:Ignorable="w14 w15 w16se w16cid wp14">
-  <w:abstractNum w:abstractNumId="0" w15:restartNumberingAfterBreak="0">
+<w:numbering xmlns:wpc="http://schemas.microsoft.com/office/word/2010/wordprocessingCanvas" xmlns:mo="http://schemas.microsoft.com/office/mac/office/2008/main" xmlns:mc="http://schemas.openxmlformats.org/markup-compatibility/2006" xmlns:mv="urn:schemas-microsoft-com:mac:vml" xmlns:o="urn:schemas-microsoft-com:office:office" xmlns:r="http://schemas.openxmlformats.org/officeDocument/2006/relationships" xmlns:m="http://schemas.openxmlformats.org/officeDocument/2006/math" xmlns:v="urn:schemas-microsoft-com:vml" xmlns:wp14="http://schemas.microsoft.com/office/word/2010/wordprocessingDrawing" xmlns:wp="http://schemas.openxmlformats.org/drawingml/2006/wordprocessingDrawing" xmlns:w10="urn:schemas-microsoft-com:office:word" xmlns:w="http://schemas.openxmlformats.org/wordprocessingml/2006/main" xmlns:w14="http://schemas.microsoft.com/office/word/2010/wordml" xmlns:w15="http://schemas.microsoft.com/office/word/2012/wordml" xmlns:wpg="http://schemas.microsoft.com/office/word/2010/wordprocessingGroup" xmlns:wpi="http://schemas.microsoft.com/office/word/2010/wordprocessingInk" xmlns:wne="http://schemas.microsoft.com/office/word/2006/wordml" xmlns:wps="http://schemas.microsoft.com/office/word/2010/wordprocessingShape" mc:Ignorable="w14 w15 wp14">
+  <w:abstractNum w:abstractNumId="0">
+    <w:nsid w:val="08EF7848"/>
+    <w:multiLevelType w:val="hybridMultilevel"/>
+    <w:tmpl w:val="61F8C416"/>
+    <w:lvl w:ilvl="0" w:tplc="08090001">
+      <w:start w:val="1"/>
+      <w:numFmt w:val="bullet"/>
+      <w:lvlText w:val=""/>
+      <w:lvlJc w:val="left"/>
+      <w:pPr>
+        <w:ind w:left="720" w:hanging="360"/>
+      </w:pPr>
+      <w:rPr>
+        <w:rFonts w:ascii="Symbol" w:hAnsi="Symbol" w:hint="default"/>
+      </w:rPr>
+    </w:lvl>
+    <w:lvl w:ilvl="1" w:tplc="08090003" w:tentative="1">
+      <w:start w:val="1"/>
+      <w:numFmt w:val="bullet"/>
+      <w:lvlText w:val="o"/>
+      <w:lvlJc w:val="left"/>
+      <w:pPr>
+        <w:ind w:left="1440" w:hanging="360"/>
+      </w:pPr>
+      <w:rPr>
+        <w:rFonts w:ascii="Courier New" w:hAnsi="Courier New" w:cs="Courier New" w:hint="default"/>
+      </w:rPr>
+    </w:lvl>
+    <w:lvl w:ilvl="2" w:tplc="08090005" w:tentative="1">
+      <w:start w:val="1"/>
+      <w:numFmt w:val="bullet"/>
+      <w:lvlText w:val=""/>
+      <w:lvlJc w:val="left"/>
+      <w:pPr>
+        <w:ind w:left="2160" w:hanging="360"/>
+      </w:pPr>
+      <w:rPr>
+        <w:rFonts w:ascii="Wingdings" w:hAnsi="Wingdings" w:hint="default"/>
+      </w:rPr>
+    </w:lvl>
+    <w:lvl w:ilvl="3" w:tplc="08090001" w:tentative="1">
+      <w:start w:val="1"/>
+      <w:numFmt w:val="bullet"/>
+      <w:lvlText w:val=""/>
+      <w:lvlJc w:val="left"/>
+      <w:pPr>
+        <w:ind w:left="2880" w:hanging="360"/>
+      </w:pPr>
+      <w:rPr>
+        <w:rFonts w:ascii="Symbol" w:hAnsi="Symbol" w:hint="default"/>
+      </w:rPr>
+    </w:lvl>
+    <w:lvl w:ilvl="4" w:tplc="08090003" w:tentative="1">
+      <w:start w:val="1"/>
+      <w:numFmt w:val="bullet"/>
+      <w:lvlText w:val="o"/>
+      <w:lvlJc w:val="left"/>
+      <w:pPr>
+        <w:ind w:left="3600" w:hanging="360"/>
+      </w:pPr>
+      <w:rPr>
+        <w:rFonts w:ascii="Courier New" w:hAnsi="Courier New" w:cs="Courier New" w:hint="default"/>
+      </w:rPr>
+    </w:lvl>
+    <w:lvl w:ilvl="5" w:tplc="08090005" w:tentative="1">
+      <w:start w:val="1"/>
+      <w:numFmt w:val="bullet"/>
+      <w:lvlText w:val=""/>
+      <w:lvlJc w:val="left"/>
+      <w:pPr>
+        <w:ind w:left="4320" w:hanging="360"/>
+      </w:pPr>
+      <w:rPr>
+        <w:rFonts w:ascii="Wingdings" w:hAnsi="Wingdings" w:hint="default"/>
+      </w:rPr>
+    </w:lvl>
+    <w:lvl w:ilvl="6" w:tplc="08090001" w:tentative="1">
+      <w:start w:val="1"/>
+      <w:numFmt w:val="bullet"/>
+      <w:lvlText w:val=""/>
+      <w:lvlJc w:val="left"/>
+      <w:pPr>
+        <w:ind w:left="5040" w:hanging="360"/>
+      </w:pPr>
+      <w:rPr>
+        <w:rFonts w:ascii="Symbol" w:hAnsi="Symbol" w:hint="default"/>
+      </w:rPr>
+    </w:lvl>
+    <w:lvl w:ilvl="7" w:tplc="08090003" w:tentative="1">
+      <w:start w:val="1"/>
+      <w:numFmt w:val="bullet"/>
+      <w:lvlText w:val="o"/>
+      <w:lvlJc w:val="left"/>
+      <w:pPr>
+        <w:ind w:left="5760" w:hanging="360"/>
+      </w:pPr>
+      <w:rPr>
+        <w:rFonts w:ascii="Courier New" w:hAnsi="Courier New" w:cs="Courier New" w:hint="default"/>
+      </w:rPr>
+    </w:lvl>
+    <w:lvl w:ilvl="8" w:tplc="08090005" w:tentative="1">
+      <w:start w:val="1"/>
+      <w:numFmt w:val="bullet"/>
+      <w:lvlText w:val=""/>
+      <w:lvlJc w:val="left"/>
+      <w:pPr>
+        <w:ind w:left="6480" w:hanging="360"/>
+      </w:pPr>
+      <w:rPr>
+        <w:rFonts w:ascii="Wingdings" w:hAnsi="Wingdings" w:hint="default"/>
+      </w:rPr>
+    </w:lvl>
+  </w:abstractNum>
+  <w:abstractNum w:abstractNumId="1">
     <w:nsid w:val="16CD7D77"/>
     <w:multiLevelType w:val="hybridMultilevel"/>
     <w:tmpl w:val="1C681F0C"/>
@@ -4825,7 +5309,7 @@
       </w:rPr>
     </w:lvl>
   </w:abstractNum>
-  <w:abstractNum w:abstractNumId="1" w15:restartNumberingAfterBreak="0">
+  <w:abstractNum w:abstractNumId="2">
     <w:nsid w:val="187A260A"/>
     <w:multiLevelType w:val="hybridMultilevel"/>
     <w:tmpl w:val="185A96BC"/>
@@ -4938,7 +5422,7 @@
       </w:rPr>
     </w:lvl>
   </w:abstractNum>
-  <w:abstractNum w:abstractNumId="2" w15:restartNumberingAfterBreak="0">
+  <w:abstractNum w:abstractNumId="3">
     <w:nsid w:val="31E71CFE"/>
     <w:multiLevelType w:val="hybridMultilevel"/>
     <w:tmpl w:val="F5ECF432"/>
@@ -5051,7 +5535,7 @@
       </w:rPr>
     </w:lvl>
   </w:abstractNum>
-  <w:abstractNum w:abstractNumId="3" w15:restartNumberingAfterBreak="0">
+  <w:abstractNum w:abstractNumId="4">
     <w:nsid w:val="42184499"/>
     <w:multiLevelType w:val="hybridMultilevel"/>
     <w:tmpl w:val="DF988436"/>
@@ -5164,7 +5648,7 @@
       </w:rPr>
     </w:lvl>
   </w:abstractNum>
-  <w:abstractNum w:abstractNumId="4" w15:restartNumberingAfterBreak="0">
+  <w:abstractNum w:abstractNumId="5">
     <w:nsid w:val="4D032DE6"/>
     <w:multiLevelType w:val="hybridMultilevel"/>
     <w:tmpl w:val="CDFA75C6"/>
@@ -5253,7 +5737,7 @@
       </w:pPr>
     </w:lvl>
   </w:abstractNum>
-  <w:abstractNum w:abstractNumId="5" w15:restartNumberingAfterBreak="0">
+  <w:abstractNum w:abstractNumId="6">
     <w:nsid w:val="62CC7235"/>
     <w:multiLevelType w:val="hybridMultilevel"/>
     <w:tmpl w:val="9420FC32"/>
@@ -5342,7 +5826,7 @@
       </w:pPr>
     </w:lvl>
   </w:abstractNum>
-  <w:abstractNum w:abstractNumId="6" w15:restartNumberingAfterBreak="0">
+  <w:abstractNum w:abstractNumId="7">
     <w:nsid w:val="772528C2"/>
     <w:multiLevelType w:val="hybridMultilevel"/>
     <w:tmpl w:val="9FEE02AC"/>
@@ -5456,31 +5940,34 @@
     </w:lvl>
   </w:abstractNum>
   <w:num w:numId="1">
+    <w:abstractNumId w:val="7"/>
+  </w:num>
+  <w:num w:numId="2">
+    <w:abstractNumId w:val="1"/>
+  </w:num>
+  <w:num w:numId="3">
+    <w:abstractNumId w:val="4"/>
+  </w:num>
+  <w:num w:numId="4">
+    <w:abstractNumId w:val="2"/>
+  </w:num>
+  <w:num w:numId="5">
+    <w:abstractNumId w:val="3"/>
+  </w:num>
+  <w:num w:numId="6">
     <w:abstractNumId w:val="6"/>
   </w:num>
-  <w:num w:numId="2">
-    <w:abstractNumId w:val="0"/>
-  </w:num>
-  <w:num w:numId="3">
-    <w:abstractNumId w:val="3"/>
-  </w:num>
-  <w:num w:numId="4">
-    <w:abstractNumId w:val="1"/>
-  </w:num>
-  <w:num w:numId="5">
-    <w:abstractNumId w:val="2"/>
-  </w:num>
-  <w:num w:numId="6">
+  <w:num w:numId="7">
     <w:abstractNumId w:val="5"/>
   </w:num>
-  <w:num w:numId="7">
-    <w:abstractNumId w:val="4"/>
+  <w:num w:numId="8">
+    <w:abstractNumId w:val="0"/>
   </w:num>
 </w:numbering>
 </file>
 
 <file path=word/styles.xml><?xml version="1.0" encoding="utf-8"?>
-<w:styles xmlns:mc="http://schemas.openxmlformats.org/markup-compatibility/2006" xmlns:r="http://schemas.openxmlformats.org/officeDocument/2006/relationships" xmlns:w="http://schemas.openxmlformats.org/wordprocessingml/2006/main" xmlns:w14="http://schemas.microsoft.com/office/word/2010/wordml" xmlns:w15="http://schemas.microsoft.com/office/word/2012/wordml" xmlns:w16cid="http://schemas.microsoft.com/office/word/2016/wordml/cid" xmlns:w16se="http://schemas.microsoft.com/office/word/2015/wordml/symex" mc:Ignorable="w14 w15 w16se w16cid">
+<w:styles xmlns:mc="http://schemas.openxmlformats.org/markup-compatibility/2006" xmlns:r="http://schemas.openxmlformats.org/officeDocument/2006/relationships" xmlns:w="http://schemas.openxmlformats.org/wordprocessingml/2006/main" xmlns:w14="http://schemas.microsoft.com/office/word/2010/wordml" xmlns:w15="http://schemas.microsoft.com/office/word/2012/wordml" mc:Ignorable="w14 w15">
   <w:docDefaults>
     <w:rPrDefault>
       <w:rPr>
@@ -5496,7 +5983,7 @@
       </w:pPr>
     </w:pPrDefault>
   </w:docDefaults>
-  <w:latentStyles w:defLockedState="0" w:defUIPriority="99" w:defSemiHidden="0" w:defUnhideWhenUsed="0" w:defQFormat="0" w:count="375">
+  <w:latentStyles w:defLockedState="0" w:defUIPriority="99" w:defSemiHidden="0" w:defUnhideWhenUsed="0" w:defQFormat="0" w:count="382">
     <w:lsdException w:name="Normal" w:uiPriority="0" w:qFormat="1"/>
     <w:lsdException w:name="heading 1" w:uiPriority="9" w:qFormat="1"/>
     <w:lsdException w:name="heading 2" w:semiHidden="1" w:uiPriority="9" w:unhideWhenUsed="1" w:qFormat="1"/>
@@ -6081,6 +6568,7 @@
       <w:spacing w:after="0" w:line="240" w:lineRule="auto"/>
     </w:pPr>
     <w:tblPr>
+      <w:tblInd w:w="0" w:type="dxa"/>
       <w:tblBorders>
         <w:top w:val="single" w:sz="4" w:space="0" w:color="auto"/>
         <w:left w:val="single" w:sz="4" w:space="0" w:color="auto"/>
@@ -6089,6 +6577,12 @@
         <w:insideH w:val="single" w:sz="4" w:space="0" w:color="auto"/>
         <w:insideV w:val="single" w:sz="4" w:space="0" w:color="auto"/>
       </w:tblBorders>
+      <w:tblCellMar>
+        <w:top w:w="0" w:type="dxa"/>
+        <w:left w:w="108" w:type="dxa"/>
+        <w:bottom w:w="0" w:type="dxa"/>
+        <w:right w:w="108" w:type="dxa"/>
+      </w:tblCellMar>
     </w:tblPr>
   </w:style>
   <w:style w:type="table" w:styleId="GridTable4-Accent1">
@@ -6102,6 +6596,7 @@
     <w:tblPr>
       <w:tblStyleRowBandSize w:val="1"/>
       <w:tblStyleColBandSize w:val="1"/>
+      <w:tblInd w:w="0" w:type="dxa"/>
       <w:tblBorders>
         <w:top w:val="single" w:sz="4" w:space="0" w:color="9CC2E5" w:themeColor="accent1" w:themeTint="99"/>
         <w:left w:val="single" w:sz="4" w:space="0" w:color="9CC2E5" w:themeColor="accent1" w:themeTint="99"/>
@@ -6110,6 +6605,12 @@
         <w:insideH w:val="single" w:sz="4" w:space="0" w:color="9CC2E5" w:themeColor="accent1" w:themeTint="99"/>
         <w:insideV w:val="single" w:sz="4" w:space="0" w:color="9CC2E5" w:themeColor="accent1" w:themeTint="99"/>
       </w:tblBorders>
+      <w:tblCellMar>
+        <w:top w:w="0" w:type="dxa"/>
+        <w:left w:w="108" w:type="dxa"/>
+        <w:bottom w:w="0" w:type="dxa"/>
+        <w:right w:w="108" w:type="dxa"/>
+      </w:tblCellMar>
     </w:tblPr>
     <w:tblStylePr w:type="firstRow">
       <w:rPr>
@@ -6488,7 +6989,7 @@
 </file>
 
 <file path=customXml/itemProps1.xml><?xml version="1.0" encoding="utf-8"?>
-<ds:datastoreItem xmlns:ds="http://schemas.openxmlformats.org/officeDocument/2006/customXml" ds:itemID="{E8713D7F-7B6C-4E2C-9606-73B4B1E25E9C}">
+<ds:datastoreItem xmlns:ds="http://schemas.openxmlformats.org/officeDocument/2006/customXml" ds:itemID="{F0EBAB87-F276-3147-B2BA-CA63B95338CC}">
   <ds:schemaRefs>
     <ds:schemaRef ds:uri="http://schemas.openxmlformats.org/officeDocument/2006/bibliography"/>
   </ds:schemaRefs>

</xml_diff>

<commit_message>
+ add some commas
</commit_message>
<xml_diff>
--- a/Documentation/Project Plan V2/GroupE_ProjectPlan-v2.docx
+++ b/Documentation/Project Plan V2/GroupE_ProjectPlan-v2.docx
@@ -185,8 +185,16 @@
           <w:lang w:val="en-US"/>
         </w:rPr>
         <w:tab/>
-        <w:t>Nikola Chobanov</w:t>
-      </w:r>
+        <w:t xml:space="preserve">Nikola </w:t>
+      </w:r>
+      <w:proofErr w:type="spellStart"/>
+      <w:r>
+        <w:rPr>
+          <w:lang w:val="en-US"/>
+        </w:rPr>
+        <w:t>Chobanov</w:t>
+      </w:r>
+      <w:proofErr w:type="spellEnd"/>
     </w:p>
     <w:p>
       <w:pPr>
@@ -219,7 +227,21 @@
           <w:lang w:val="en-US"/>
         </w:rPr>
         <w:tab/>
-        <w:t>Dean Farras Narendra</w:t>
+        <w:t xml:space="preserve">Dean </w:t>
+      </w:r>
+      <w:proofErr w:type="spellStart"/>
+      <w:r>
+        <w:rPr>
+          <w:lang w:val="en-US"/>
+        </w:rPr>
+        <w:t>Farras</w:t>
+      </w:r>
+      <w:proofErr w:type="spellEnd"/>
+      <w:r>
+        <w:rPr>
+          <w:lang w:val="en-US"/>
+        </w:rPr>
+        <w:t xml:space="preserve"> Narendra</w:t>
       </w:r>
     </w:p>
     <w:p>
@@ -237,8 +259,16 @@
           <w:lang w:val="en-US"/>
         </w:rPr>
         <w:tab/>
-        <w:t>Coen Stange</w:t>
-      </w:r>
+        <w:t xml:space="preserve">Coen </w:t>
+      </w:r>
+      <w:proofErr w:type="spellStart"/>
+      <w:r>
+        <w:rPr>
+          <w:lang w:val="en-US"/>
+        </w:rPr>
+        <w:t>Stange</w:t>
+      </w:r>
+      <w:proofErr w:type="spellEnd"/>
     </w:p>
     <w:p>
       <w:pPr>
@@ -267,8 +297,16 @@
           <w:lang w:val="en-US"/>
         </w:rPr>
         <w:tab/>
-        <w:t>Daniel Todorov</w:t>
-      </w:r>
+        <w:t xml:space="preserve">Daniel </w:t>
+      </w:r>
+      <w:proofErr w:type="spellStart"/>
+      <w:r>
+        <w:rPr>
+          <w:lang w:val="en-US"/>
+        </w:rPr>
+        <w:t>Todorov</w:t>
+      </w:r>
+      <w:proofErr w:type="spellEnd"/>
     </w:p>
     <w:p>
       <w:pPr>
@@ -338,8 +376,29 @@
           <w:lang w:val="en-US"/>
         </w:rPr>
         <w:tab/>
-        <w:t>Bilger Yahov</w:t>
-      </w:r>
+      </w:r>
+      <w:proofErr w:type="spellStart"/>
+      <w:r>
+        <w:rPr>
+          <w:lang w:val="en-US"/>
+        </w:rPr>
+        <w:t>Bilger</w:t>
+      </w:r>
+      <w:proofErr w:type="spellEnd"/>
+      <w:r>
+        <w:rPr>
+          <w:lang w:val="en-US"/>
+        </w:rPr>
+        <w:t xml:space="preserve"> </w:t>
+      </w:r>
+      <w:proofErr w:type="spellStart"/>
+      <w:r>
+        <w:rPr>
+          <w:lang w:val="en-US"/>
+        </w:rPr>
+        <w:t>Yahov</w:t>
+      </w:r>
+      <w:proofErr w:type="spellEnd"/>
     </w:p>
     <w:sdt>
       <w:sdtPr>
@@ -1952,7 +2011,19 @@
         <w:rPr>
           <w:lang w:val="en-US"/>
         </w:rPr>
-        <w:t>During this project there won’t be fixed project leader. Instead everyo</w:t>
+        <w:t xml:space="preserve">During this </w:t>
+      </w:r>
+      <w:r>
+        <w:rPr>
+          <w:lang w:val="en-US"/>
+        </w:rPr>
+        <w:t>project,</w:t>
+      </w:r>
+      <w:r>
+        <w:rPr>
+          <w:lang w:val="en-US"/>
+        </w:rPr>
+        <w:t xml:space="preserve"> there won’t be fixed project leader. Instead everyo</w:t>
       </w:r>
       <w:r>
         <w:rPr>
@@ -1977,7 +2048,77 @@
         <w:rPr>
           <w:lang w:val="en-US"/>
         </w:rPr>
-        <w:t>Our team decided that the first to act as a project leader for the first two weeks of the project will be Bilger Yahov. He is to be followed by Dean Farras Narendra, Tao Hua, Coen Stange and Nikola Chobanov. This will be repeated until the end of the project.</w:t>
+        <w:t xml:space="preserve">Our team decided that the first to act as a project leader for the first two weeks of the project will be </w:t>
+      </w:r>
+      <w:proofErr w:type="spellStart"/>
+      <w:r>
+        <w:rPr>
+          <w:lang w:val="en-US"/>
+        </w:rPr>
+        <w:t>Bilger</w:t>
+      </w:r>
+      <w:proofErr w:type="spellEnd"/>
+      <w:r>
+        <w:rPr>
+          <w:lang w:val="en-US"/>
+        </w:rPr>
+        <w:t xml:space="preserve"> </w:t>
+      </w:r>
+      <w:proofErr w:type="spellStart"/>
+      <w:r>
+        <w:rPr>
+          <w:lang w:val="en-US"/>
+        </w:rPr>
+        <w:t>Yahov</w:t>
+      </w:r>
+      <w:proofErr w:type="spellEnd"/>
+      <w:r>
+        <w:rPr>
+          <w:lang w:val="en-US"/>
+        </w:rPr>
+        <w:t xml:space="preserve">. He is to be followed by Dean </w:t>
+      </w:r>
+      <w:proofErr w:type="spellStart"/>
+      <w:r>
+        <w:rPr>
+          <w:lang w:val="en-US"/>
+        </w:rPr>
+        <w:t>Farras</w:t>
+      </w:r>
+      <w:proofErr w:type="spellEnd"/>
+      <w:r>
+        <w:rPr>
+          <w:lang w:val="en-US"/>
+        </w:rPr>
+        <w:t xml:space="preserve"> Narendra, Tao Hua, Coen </w:t>
+      </w:r>
+      <w:proofErr w:type="spellStart"/>
+      <w:r>
+        <w:rPr>
+          <w:lang w:val="en-US"/>
+        </w:rPr>
+        <w:t>Stange</w:t>
+      </w:r>
+      <w:proofErr w:type="spellEnd"/>
+      <w:r>
+        <w:rPr>
+          <w:lang w:val="en-US"/>
+        </w:rPr>
+        <w:t xml:space="preserve"> and Nikola </w:t>
+      </w:r>
+      <w:proofErr w:type="spellStart"/>
+      <w:r>
+        <w:rPr>
+          <w:lang w:val="en-US"/>
+        </w:rPr>
+        <w:t>Chobanov</w:t>
+      </w:r>
+      <w:proofErr w:type="spellEnd"/>
+      <w:r>
+        <w:rPr>
+          <w:lang w:val="en-US"/>
+        </w:rPr>
+        <w:t>. This will be repeated until the end of the project.</w:t>
       </w:r>
     </w:p>
     <w:p>
@@ -3509,7 +3650,21 @@
               <w:rPr>
                 <w:lang w:val="en-US"/>
               </w:rPr>
-              <w:t>Test a hour before the demo if everything is still working perfectly</w:t>
+              <w:t xml:space="preserve">Test </w:t>
+            </w:r>
+            <w:proofErr w:type="gramStart"/>
+            <w:r>
+              <w:rPr>
+                <w:lang w:val="en-US"/>
+              </w:rPr>
+              <w:t>a</w:t>
+            </w:r>
+            <w:proofErr w:type="gramEnd"/>
+            <w:r>
+              <w:rPr>
+                <w:lang w:val="en-US"/>
+              </w:rPr>
+              <w:t xml:space="preserve"> hour before the demo if everything is still working perfectly</w:t>
             </w:r>
           </w:p>
         </w:tc>
@@ -3672,7 +3827,7 @@
           </mc:Choice>
           <mc:Fallback>
             <w:pict>
-              <v:line w14:anchorId="5BDC1C22" id="Straight Connector 6" o:spid="_x0000_s1026" style="position:absolute;z-index:251688960;visibility:visible;mso-wrap-style:square;mso-width-percent:0;mso-height-percent:0;mso-wrap-distance-left:9pt;mso-wrap-distance-top:0;mso-wrap-distance-right:9pt;mso-wrap-distance-bottom:0;mso-position-horizontal:absolute;mso-position-horizontal-relative:text;mso-position-vertical:absolute;mso-position-vertical-relative:text;mso-width-percent:0;mso-height-percent:0;mso-width-relative:margin;mso-height-relative:margin" from="427.05pt,.85pt" to="430.3pt,303.65pt" o:gfxdata="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" strokecolor="black [3213]" strokeweight=".5pt">
+              <v:line w14:anchorId="6C18B478" id="Straight Connector 6" o:spid="_x0000_s1026" style="position:absolute;z-index:251688960;visibility:visible;mso-wrap-style:square;mso-width-percent:0;mso-height-percent:0;mso-wrap-distance-left:9pt;mso-wrap-distance-top:0;mso-wrap-distance-right:9pt;mso-wrap-distance-bottom:0;mso-position-horizontal:absolute;mso-position-horizontal-relative:text;mso-position-vertical:absolute;mso-position-vertical-relative:text;mso-width-percent:0;mso-height-percent:0;mso-width-relative:margin;mso-height-relative:margin" from="427.05pt,.85pt" to="430.3pt,303.65pt" o:gfxdata="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" strokecolor="black [3213]" strokeweight=".5pt">
                 <v:stroke dashstyle="dashDot" joinstyle="miter"/>
               </v:line>
             </w:pict>
@@ -3748,7 +3903,7 @@
           </mc:Choice>
           <mc:Fallback>
             <w:pict>
-              <v:line w14:anchorId="234964C2" id="Straight Connector 5" o:spid="_x0000_s1026" style="position:absolute;z-index:251686912;visibility:visible;mso-wrap-style:square;mso-width-percent:0;mso-height-percent:0;mso-wrap-distance-left:9pt;mso-wrap-distance-top:0;mso-wrap-distance-right:9pt;mso-wrap-distance-bottom:0;mso-position-horizontal:absolute;mso-position-horizontal-relative:text;mso-position-vertical:absolute;mso-position-vertical-relative:text;mso-width-percent:0;mso-height-percent:0;mso-width-relative:margin;mso-height-relative:margin" from="337.05pt,.85pt" to="340.3pt,303.65pt" o:gfxdata="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" strokecolor="black [3213]" strokeweight=".5pt">
+              <v:line w14:anchorId="0A9A4D02" id="Straight Connector 5" o:spid="_x0000_s1026" style="position:absolute;z-index:251686912;visibility:visible;mso-wrap-style:square;mso-width-percent:0;mso-height-percent:0;mso-wrap-distance-left:9pt;mso-wrap-distance-top:0;mso-wrap-distance-right:9pt;mso-wrap-distance-bottom:0;mso-position-horizontal:absolute;mso-position-horizontal-relative:text;mso-position-vertical:absolute;mso-position-vertical-relative:text;mso-width-percent:0;mso-height-percent:0;mso-width-relative:margin;mso-height-relative:margin" from="337.05pt,.85pt" to="340.3pt,303.65pt" o:gfxdata="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" strokecolor="black [3213]" strokeweight=".5pt">
                 <v:stroke dashstyle="dashDot" joinstyle="miter"/>
               </v:line>
             </w:pict>
@@ -3824,7 +3979,7 @@
           </mc:Choice>
           <mc:Fallback>
             <w:pict>
-              <v:line w14:anchorId="71BEFFC8" id="Straight Connector 4" o:spid="_x0000_s1026" style="position:absolute;z-index:251684864;visibility:visible;mso-wrap-style:square;mso-width-percent:0;mso-height-percent:0;mso-wrap-distance-left:9pt;mso-wrap-distance-top:0;mso-wrap-distance-right:9pt;mso-wrap-distance-bottom:0;mso-position-horizontal:absolute;mso-position-horizontal-relative:text;mso-position-vertical:absolute;mso-position-vertical-relative:text;mso-width-percent:0;mso-height-percent:0;mso-width-relative:margin;mso-height-relative:margin" from="256.05pt,.85pt" to="259.3pt,303.65pt" o:gfxdata="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" strokecolor="black [3213]" strokeweight=".5pt">
+              <v:line w14:anchorId="40A04C2A" id="Straight Connector 4" o:spid="_x0000_s1026" style="position:absolute;z-index:251684864;visibility:visible;mso-wrap-style:square;mso-width-percent:0;mso-height-percent:0;mso-wrap-distance-left:9pt;mso-wrap-distance-top:0;mso-wrap-distance-right:9pt;mso-wrap-distance-bottom:0;mso-position-horizontal:absolute;mso-position-horizontal-relative:text;mso-position-vertical:absolute;mso-position-vertical-relative:text;mso-width-percent:0;mso-height-percent:0;mso-width-relative:margin;mso-height-relative:margin" from="256.05pt,.85pt" to="259.3pt,303.65pt" o:gfxdata="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" strokecolor="black [3213]" strokeweight=".5pt">
                 <v:stroke dashstyle="dashDot" joinstyle="miter"/>
               </v:line>
             </w:pict>
@@ -3900,7 +4055,7 @@
           </mc:Choice>
           <mc:Fallback>
             <w:pict>
-              <v:line w14:anchorId="50E14A63" id="Straight Connector 1" o:spid="_x0000_s1026" style="position:absolute;z-index:251682816;visibility:visible;mso-wrap-style:square;mso-width-percent:0;mso-height-percent:0;mso-wrap-distance-left:9pt;mso-wrap-distance-top:0;mso-wrap-distance-right:9pt;mso-wrap-distance-bottom:0;mso-position-horizontal:absolute;mso-position-horizontal-relative:text;mso-position-vertical:absolute;mso-position-vertical-relative:text;mso-width-percent:0;mso-height-percent:0;mso-width-relative:margin;mso-height-relative:margin" from="166.05pt,1pt" to="169.3pt,303.8pt" o:gfxdata="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" strokecolor="black [3213]" strokeweight=".5pt">
+              <v:line w14:anchorId="3575C3E9" id="Straight Connector 1" o:spid="_x0000_s1026" style="position:absolute;z-index:251682816;visibility:visible;mso-wrap-style:square;mso-width-percent:0;mso-height-percent:0;mso-wrap-distance-left:9pt;mso-wrap-distance-top:0;mso-wrap-distance-right:9pt;mso-wrap-distance-bottom:0;mso-position-horizontal:absolute;mso-position-horizontal-relative:text;mso-position-vertical:absolute;mso-position-vertical-relative:text;mso-width-percent:0;mso-height-percent:0;mso-width-relative:margin;mso-height-relative:margin" from="166.05pt,1pt" to="169.3pt,303.8pt" o:gfxdata="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" strokecolor="black [3213]" strokeweight=".5pt">
                 <v:stroke dashstyle="dashDot" joinstyle="miter"/>
               </v:line>
             </w:pict>
@@ -3976,7 +4131,7 @@
           </mc:Choice>
           <mc:Fallback>
             <w:pict>
-              <v:line w14:anchorId="7EF6FD4A" id="Straight Connector 45" o:spid="_x0000_s1026" style="position:absolute;z-index:251680768;visibility:visible;mso-wrap-style:square;mso-width-percent:0;mso-height-percent:0;mso-wrap-distance-left:9pt;mso-wrap-distance-top:0;mso-wrap-distance-right:9pt;mso-wrap-distance-bottom:0;mso-position-horizontal:absolute;mso-position-horizontal-relative:text;mso-position-vertical:absolute;mso-position-vertical-relative:text;mso-width-percent:0;mso-height-percent:0;mso-width-relative:margin;mso-height-relative:margin" from="76.25pt,1pt" to="79.5pt,303.8pt" o:gfxdata="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" strokecolor="black [3213]" strokeweight=".5pt">
+              <v:line w14:anchorId="32A8A5B7" id="Straight Connector 45" o:spid="_x0000_s1026" style="position:absolute;z-index:251680768;visibility:visible;mso-wrap-style:square;mso-width-percent:0;mso-height-percent:0;mso-wrap-distance-left:9pt;mso-wrap-distance-top:0;mso-wrap-distance-right:9pt;mso-wrap-distance-bottom:0;mso-position-horizontal:absolute;mso-position-horizontal-relative:text;mso-position-vertical:absolute;mso-position-vertical-relative:text;mso-width-percent:0;mso-height-percent:0;mso-width-relative:margin;mso-height-relative:margin" from="76.25pt,1pt" to="79.5pt,303.8pt" o:gfxdata="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" strokecolor="black [3213]" strokeweight=".5pt">
                 <v:stroke dashstyle="dashDot" joinstyle="miter"/>
               </v:line>
             </w:pict>
@@ -4549,11 +4704,19 @@
                                 <w:lang w:val="en-US"/>
                               </w:rPr>
                             </w:pPr>
+                            <w:proofErr w:type="spellStart"/>
                             <w:r>
                               <w:rPr>
                                 <w:lang w:val="en-US"/>
                               </w:rPr>
-                              <w:t>MoSCoW list</w:t>
+                              <w:t>MoSCoW</w:t>
+                            </w:r>
+                            <w:proofErr w:type="spellEnd"/>
+                            <w:r>
+                              <w:rPr>
+                                <w:lang w:val="en-US"/>
+                              </w:rPr>
+                              <w:t xml:space="preserve"> list</w:t>
                             </w:r>
                           </w:p>
                         </w:txbxContent>
@@ -4584,11 +4747,19 @@
                           <w:lang w:val="en-US"/>
                         </w:rPr>
                       </w:pPr>
+                      <w:proofErr w:type="spellStart"/>
                       <w:r>
                         <w:rPr>
                           <w:lang w:val="en-US"/>
                         </w:rPr>
-                        <w:t>MoSCoW list</w:t>
+                        <w:t>MoSCoW</w:t>
+                      </w:r>
+                      <w:proofErr w:type="spellEnd"/>
+                      <w:r>
+                        <w:rPr>
+                          <w:lang w:val="en-US"/>
+                        </w:rPr>
+                        <w:t xml:space="preserve"> list</w:t>
                       </w:r>
                     </w:p>
                   </w:txbxContent>
@@ -6229,11 +6400,19 @@
           <w:lang w:val="en-US"/>
         </w:rPr>
       </w:pPr>
-      <w:r>
-        <w:rPr>
-          <w:lang w:val="en-US"/>
-        </w:rPr>
-        <w:t>MoSCoW list that is included into the requirements document</w:t>
+      <w:proofErr w:type="spellStart"/>
+      <w:r>
+        <w:rPr>
+          <w:lang w:val="en-US"/>
+        </w:rPr>
+        <w:t>MoSCoW</w:t>
+      </w:r>
+      <w:proofErr w:type="spellEnd"/>
+      <w:r>
+        <w:rPr>
+          <w:lang w:val="en-US"/>
+        </w:rPr>
+        <w:t xml:space="preserve"> list that is included into the requirements document</w:t>
       </w:r>
     </w:p>
     <w:p>
@@ -6597,12 +6776,14 @@
           <w:lang w:val="en-US"/>
         </w:rPr>
       </w:pPr>
+      <w:proofErr w:type="spellStart"/>
       <w:r>
         <w:rPr>
           <w:lang w:val="en-US"/>
         </w:rPr>
         <w:t>NodeJS</w:t>
       </w:r>
+      <w:proofErr w:type="spellEnd"/>
     </w:p>
     <w:p>
       <w:pPr>
@@ -6615,12 +6796,14 @@
           <w:lang w:val="en-US"/>
         </w:rPr>
       </w:pPr>
+      <w:proofErr w:type="spellStart"/>
       <w:r>
         <w:rPr>
           <w:lang w:val="en-US"/>
         </w:rPr>
         <w:t>ReactJS</w:t>
       </w:r>
+      <w:proofErr w:type="spellEnd"/>
     </w:p>
     <w:p>
       <w:pPr>
@@ -6633,12 +6816,14 @@
           <w:lang w:val="en-US"/>
         </w:rPr>
       </w:pPr>
+      <w:proofErr w:type="spellStart"/>
       <w:r>
         <w:rPr>
           <w:lang w:val="en-US"/>
         </w:rPr>
         <w:t>Xamarin</w:t>
       </w:r>
+      <w:proofErr w:type="spellEnd"/>
     </w:p>
     <w:p>
       <w:pPr>
@@ -6651,12 +6836,14 @@
           <w:lang w:val="en-US"/>
         </w:rPr>
       </w:pPr>
+      <w:proofErr w:type="spellStart"/>
       <w:r>
         <w:rPr>
           <w:lang w:val="en-US"/>
         </w:rPr>
         <w:t>Git</w:t>
       </w:r>
+      <w:proofErr w:type="spellEnd"/>
     </w:p>
     <w:p>
       <w:pPr>
@@ -6974,7 +7161,19 @@
         <w:rPr>
           <w:lang w:val="en-US"/>
         </w:rPr>
-        <w:t>For this project our team is going to use the spiral model. It involves four phases – planning, risk analysis, development and evaluation phase. The planning phase consists of gathering and studying requirements, feasibility study, determining if it is possible or not, reviews and walkthroughs to integrate the requirements and produce a final list. The risk analysis stage identifies the potential risks, the degree of likeliness, how they can be avoided, how they can be mitigated in case they occur and how high the impact will be on the project. The development phase is where the software product is build and tested. The last step of the spiral model is evaluation and during this phase the client evaluates the software product and provides his feedback and approval.</w:t>
+        <w:t xml:space="preserve">For this </w:t>
+      </w:r>
+      <w:r>
+        <w:rPr>
+          <w:lang w:val="en-US"/>
+        </w:rPr>
+        <w:t>project,</w:t>
+      </w:r>
+      <w:r>
+        <w:rPr>
+          <w:lang w:val="en-US"/>
+        </w:rPr>
+        <w:t xml:space="preserve"> our team is going to use the spiral model. It involves four phases – planning, risk analysis, development and evaluation phase. The planning phase consists of gathering and studying requirements, feasibility study, determining if it is possible or not, reviews and walkthroughs to integrate the requirements and produce a final list. The risk analysis stage identifies the potential risks, the degree of likeliness, how they can be avoided, how they can be mitigated in case they occur and how high the impact will be on the project. The development phase is where the software product is build and tested. The last step of the spiral model is evaluation and during this phase the client evaluates the software product and provides his feedback and approval.</w:t>
       </w:r>
     </w:p>
     <w:p>
@@ -7444,13 +7643,23 @@
                                 <w:lang w:val="nl-NL"/>
                               </w:rPr>
                             </w:pPr>
+                            <w:proofErr w:type="spellStart"/>
                             <w:r>
                               <w:rPr>
                                 <w:i/>
                                 <w:sz w:val="20"/>
                                 <w:lang w:val="nl-NL"/>
                               </w:rPr>
-                              <w:t>Fontys tutor</w:t>
+                              <w:t>Fontys</w:t>
+                            </w:r>
+                            <w:proofErr w:type="spellEnd"/>
+                            <w:r>
+                              <w:rPr>
+                                <w:i/>
+                                <w:sz w:val="20"/>
+                                <w:lang w:val="nl-NL"/>
+                              </w:rPr>
+                              <w:t xml:space="preserve"> tutor</w:t>
                             </w:r>
                           </w:p>
                         </w:txbxContent>
@@ -7497,13 +7706,23 @@
                           <w:lang w:val="nl-NL"/>
                         </w:rPr>
                       </w:pPr>
+                      <w:proofErr w:type="spellStart"/>
                       <w:r>
                         <w:rPr>
                           <w:i/>
                           <w:sz w:val="20"/>
                           <w:lang w:val="nl-NL"/>
                         </w:rPr>
-                        <w:t>Fontys tutor</w:t>
+                        <w:t>Fontys</w:t>
+                      </w:r>
+                      <w:proofErr w:type="spellEnd"/>
+                      <w:r>
+                        <w:rPr>
+                          <w:i/>
+                          <w:sz w:val="20"/>
+                          <w:lang w:val="nl-NL"/>
+                        </w:rPr>
+                        <w:t xml:space="preserve"> tutor</w:t>
                       </w:r>
                     </w:p>
                   </w:txbxContent>
@@ -7594,7 +7813,7 @@
           </mc:Choice>
           <mc:Fallback>
             <w:pict>
-              <v:shapetype w14:anchorId="6CC69D30" id="_x0000_t32" coordsize="21600,21600" o:spt="32" o:oned="t" path="m0,0l21600,21600e" filled="f">
+              <v:shapetype w14:anchorId="231FD437" id="_x0000_t32" coordsize="21600,21600" o:spt="32" o:oned="t" path="m0,0l21600,21600e" filled="f">
                 <v:path arrowok="t" fillok="f" o:connecttype="none"/>
                 <o:lock v:ext="edit" shapetype="t"/>
               </v:shapetype>
@@ -7672,7 +7891,7 @@
           </mc:Choice>
           <mc:Fallback>
             <w:pict>
-              <v:shape w14:anchorId="670E2C59" id="Straight Arrow Connector 17" o:spid="_x0000_s1026" type="#_x0000_t32" style="position:absolute;margin-left:122.8pt;margin-top:5.1pt;width:4.7pt;height:62.25pt;flip:y;z-index:251700224;visibility:visible;mso-wrap-style:square;mso-width-percent:0;mso-height-percent:0;mso-wrap-distance-left:9pt;mso-wrap-distance-top:0;mso-wrap-distance-right:9pt;mso-wrap-distance-bottom:0;mso-position-horizontal:absolute;mso-position-horizontal-relative:text;mso-position-vertical:absolute;mso-position-vertical-relative:text;mso-width-percent:0;mso-height-percent:0;mso-width-relative:margin;mso-height-relative:margin" o:gfxdata="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" strokecolor="#5b9bd5 [3204]" strokeweight="1.5pt">
+              <v:shape w14:anchorId="6AF0BE1A" id="Straight Arrow Connector 17" o:spid="_x0000_s1026" type="#_x0000_t32" style="position:absolute;margin-left:122.8pt;margin-top:5.1pt;width:4.7pt;height:62.25pt;flip:y;z-index:251700224;visibility:visible;mso-wrap-style:square;mso-width-percent:0;mso-height-percent:0;mso-wrap-distance-left:9pt;mso-wrap-distance-top:0;mso-wrap-distance-right:9pt;mso-wrap-distance-bottom:0;mso-position-horizontal:absolute;mso-position-horizontal-relative:text;mso-position-vertical:absolute;mso-position-vertical-relative:text;mso-width-percent:0;mso-height-percent:0;mso-width-relative:margin;mso-height-relative:margin" o:gfxdata="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" strokecolor="#5b9bd5 [3204]" strokeweight="1.5pt">
                 <v:stroke startarrow="block" endarrow="block" joinstyle="miter"/>
               </v:shape>
             </w:pict>
@@ -7872,7 +8091,7 @@
           </mc:Choice>
           <mc:Fallback>
             <w:pict>
-              <v:rect w14:anchorId="0E8CCBC8" id="Rectangle 15" o:spid="_x0000_s1026" style="position:absolute;margin-left:-27pt;margin-top:22.35pt;width:519pt;height:90pt;z-index:251691008;visibility:visible;mso-wrap-style:square;mso-width-percent:0;mso-height-percent:0;mso-wrap-distance-left:9pt;mso-wrap-distance-top:0;mso-wrap-distance-right:9pt;mso-wrap-distance-bottom:0;mso-position-horizontal:absolute;mso-position-horizontal-relative:text;mso-position-vertical:absolute;mso-position-vertical-relative:text;mso-width-percent:0;mso-height-percent:0;mso-width-relative:margin;mso-height-relative:margin;v-text-anchor:middle" o:gfxdata="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" fillcolor="white [3201]" strokecolor="#5b9bd5 [3204]" strokeweight="1.5pt"/>
+              <v:rect w14:anchorId="76ACB608" id="Rectangle 15" o:spid="_x0000_s1026" style="position:absolute;margin-left:-27pt;margin-top:22.35pt;width:519pt;height:90pt;z-index:251691008;visibility:visible;mso-wrap-style:square;mso-width-percent:0;mso-height-percent:0;mso-wrap-distance-left:9pt;mso-wrap-distance-top:0;mso-wrap-distance-right:9pt;mso-wrap-distance-bottom:0;mso-position-horizontal:absolute;mso-position-horizontal-relative:text;mso-position-vertical:absolute;mso-position-vertical-relative:text;mso-width-percent:0;mso-height-percent:0;mso-width-relative:margin;mso-height-relative:margin;v-text-anchor:middle" o:gfxdata="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" fillcolor="white [3201]" strokecolor="#5b9bd5 [3204]" strokeweight="1.5pt"/>
             </w:pict>
           </mc:Fallback>
         </mc:AlternateContent>
@@ -7954,8 +8173,16 @@
                               <w:rPr>
                                 <w:lang w:val="en-US"/>
                               </w:rPr>
-                              <w:t>Nikola Chobanov</w:t>
+                              <w:t xml:space="preserve">Nikola </w:t>
                             </w:r>
+                            <w:proofErr w:type="spellStart"/>
+                            <w:r>
+                              <w:rPr>
+                                <w:lang w:val="en-US"/>
+                              </w:rPr>
+                              <w:t>Chobanov</w:t>
+                            </w:r>
+                            <w:proofErr w:type="spellEnd"/>
                           </w:p>
                         </w:txbxContent>
                       </wps:txbx>
@@ -7990,8 +8217,16 @@
                         <w:rPr>
                           <w:lang w:val="en-US"/>
                         </w:rPr>
-                        <w:t>Nikola Chobanov</w:t>
+                        <w:t xml:space="preserve">Nikola </w:t>
                       </w:r>
+                      <w:proofErr w:type="spellStart"/>
+                      <w:r>
+                        <w:rPr>
+                          <w:lang w:val="en-US"/>
+                        </w:rPr>
+                        <w:t>Chobanov</w:t>
+                      </w:r>
+                      <w:proofErr w:type="spellEnd"/>
                     </w:p>
                   </w:txbxContent>
                 </v:textbox>
@@ -8063,7 +8298,21 @@
                               <w:rPr>
                                 <w:lang w:val="en-US"/>
                               </w:rPr>
-                              <w:t>Dean Farras Narendra</w:t>
+                              <w:t xml:space="preserve">Dean </w:t>
+                            </w:r>
+                            <w:proofErr w:type="spellStart"/>
+                            <w:r>
+                              <w:rPr>
+                                <w:lang w:val="en-US"/>
+                              </w:rPr>
+                              <w:t>Farras</w:t>
+                            </w:r>
+                            <w:proofErr w:type="spellEnd"/>
+                            <w:r>
+                              <w:rPr>
+                                <w:lang w:val="en-US"/>
+                              </w:rPr>
+                              <w:t xml:space="preserve"> Narendra</w:t>
                             </w:r>
                           </w:p>
                         </w:txbxContent>
@@ -8099,7 +8348,21 @@
                         <w:rPr>
                           <w:lang w:val="en-US"/>
                         </w:rPr>
-                        <w:t>Dean Farras Narendra</w:t>
+                        <w:t xml:space="preserve">Dean </w:t>
+                      </w:r>
+                      <w:proofErr w:type="spellStart"/>
+                      <w:r>
+                        <w:rPr>
+                          <w:lang w:val="en-US"/>
+                        </w:rPr>
+                        <w:t>Farras</w:t>
+                      </w:r>
+                      <w:proofErr w:type="spellEnd"/>
+                      <w:r>
+                        <w:rPr>
+                          <w:lang w:val="en-US"/>
+                        </w:rPr>
+                        <w:t xml:space="preserve"> Narendra</w:t>
                       </w:r>
                     </w:p>
                   </w:txbxContent>
@@ -8168,12 +8431,28 @@
                                 <w:lang w:val="en-US"/>
                               </w:rPr>
                             </w:pPr>
+                            <w:proofErr w:type="spellStart"/>
                             <w:r>
                               <w:rPr>
                                 <w:lang w:val="en-US"/>
                               </w:rPr>
-                              <w:t>Bilger Yahov</w:t>
+                              <w:t>Bilger</w:t>
                             </w:r>
+                            <w:proofErr w:type="spellEnd"/>
+                            <w:r>
+                              <w:rPr>
+                                <w:lang w:val="en-US"/>
+                              </w:rPr>
+                              <w:t xml:space="preserve"> </w:t>
+                            </w:r>
+                            <w:proofErr w:type="spellStart"/>
+                            <w:r>
+                              <w:rPr>
+                                <w:lang w:val="en-US"/>
+                              </w:rPr>
+                              <w:t>Yahov</w:t>
+                            </w:r>
+                            <w:proofErr w:type="spellEnd"/>
                           </w:p>
                         </w:txbxContent>
                       </wps:txbx>
@@ -8204,12 +8483,28 @@
                           <w:lang w:val="en-US"/>
                         </w:rPr>
                       </w:pPr>
+                      <w:proofErr w:type="spellStart"/>
                       <w:r>
                         <w:rPr>
                           <w:lang w:val="en-US"/>
                         </w:rPr>
-                        <w:t>Bilger Yahov</w:t>
+                        <w:t>Bilger</w:t>
                       </w:r>
+                      <w:proofErr w:type="spellEnd"/>
+                      <w:r>
+                        <w:rPr>
+                          <w:lang w:val="en-US"/>
+                        </w:rPr>
+                        <w:t xml:space="preserve"> </w:t>
+                      </w:r>
+                      <w:proofErr w:type="spellStart"/>
+                      <w:r>
+                        <w:rPr>
+                          <w:lang w:val="en-US"/>
+                        </w:rPr>
+                        <w:t>Yahov</w:t>
+                      </w:r>
+                      <w:proofErr w:type="spellEnd"/>
                     </w:p>
                   </w:txbxContent>
                 </v:textbox>
@@ -8390,8 +8685,16 @@
                               <w:rPr>
                                 <w:lang w:val="en-US"/>
                               </w:rPr>
-                              <w:t>Coen Stange</w:t>
+                              <w:t xml:space="preserve">Coen </w:t>
                             </w:r>
+                            <w:proofErr w:type="spellStart"/>
+                            <w:r>
+                              <w:rPr>
+                                <w:lang w:val="en-US"/>
+                              </w:rPr>
+                              <w:t>Stange</w:t>
+                            </w:r>
+                            <w:proofErr w:type="spellEnd"/>
                           </w:p>
                         </w:txbxContent>
                       </wps:txbx>
@@ -8426,8 +8729,16 @@
                         <w:rPr>
                           <w:lang w:val="en-US"/>
                         </w:rPr>
-                        <w:t>Coen Stange</w:t>
+                        <w:t xml:space="preserve">Coen </w:t>
                       </w:r>
+                      <w:proofErr w:type="spellStart"/>
+                      <w:r>
+                        <w:rPr>
+                          <w:lang w:val="en-US"/>
+                        </w:rPr>
+                        <w:t>Stange</w:t>
+                      </w:r>
+                      <w:proofErr w:type="spellEnd"/>
                     </w:p>
                   </w:txbxContent>
                 </v:textbox>
@@ -11248,7 +11559,7 @@
 </file>
 
 <file path=customXml/itemProps1.xml><?xml version="1.0" encoding="utf-8"?>
-<ds:datastoreItem xmlns:ds="http://schemas.openxmlformats.org/officeDocument/2006/customXml" ds:itemID="{0501EC3E-6E41-7D4F-8852-C1EA45DC07FF}">
+<ds:datastoreItem xmlns:ds="http://schemas.openxmlformats.org/officeDocument/2006/customXml" ds:itemID="{718995A3-0B67-D141-A564-868A7EDE02F8}">
   <ds:schemaRefs>
     <ds:schemaRef ds:uri="http://schemas.openxmlformats.org/officeDocument/2006/bibliography"/>
   </ds:schemaRefs>

</xml_diff>

<commit_message>
Add dates for the deliverables in Project Phasing.
</commit_message>
<xml_diff>
--- a/Documentation/Project Plan V2/GroupE_ProjectPlan-v2.docx
+++ b/Documentation/Project Plan V2/GroupE_ProjectPlan-v2.docx
@@ -1,6 +1,6 @@
 
 <file path=word/document.xml><?xml version="1.0" encoding="utf-8"?>
-<w:document xmlns:wpc="http://schemas.microsoft.com/office/word/2010/wordprocessingCanvas" xmlns:mo="http://schemas.microsoft.com/office/mac/office/2008/main" xmlns:mc="http://schemas.openxmlformats.org/markup-compatibility/2006" xmlns:mv="urn:schemas-microsoft-com:mac:vml" xmlns:o="urn:schemas-microsoft-com:office:office" xmlns:r="http://schemas.openxmlformats.org/officeDocument/2006/relationships" xmlns:m="http://schemas.openxmlformats.org/officeDocument/2006/math" xmlns:v="urn:schemas-microsoft-com:vml" xmlns:wp14="http://schemas.microsoft.com/office/word/2010/wordprocessingDrawing" xmlns:wp="http://schemas.openxmlformats.org/drawingml/2006/wordprocessingDrawing" xmlns:w10="urn:schemas-microsoft-com:office:word" xmlns:w="http://schemas.openxmlformats.org/wordprocessingml/2006/main" xmlns:w14="http://schemas.microsoft.com/office/word/2010/wordml" xmlns:w15="http://schemas.microsoft.com/office/word/2012/wordml" xmlns:wpg="http://schemas.microsoft.com/office/word/2010/wordprocessingGroup" xmlns:wpi="http://schemas.microsoft.com/office/word/2010/wordprocessingInk" xmlns:wne="http://schemas.microsoft.com/office/word/2006/wordml" xmlns:wps="http://schemas.microsoft.com/office/word/2010/wordprocessingShape" mc:Ignorable="w14 w15 wp14">
+<w:document xmlns:wpc="http://schemas.microsoft.com/office/word/2010/wordprocessingCanvas" xmlns:cx="http://schemas.microsoft.com/office/drawing/2014/chartex" xmlns:cx1="http://schemas.microsoft.com/office/drawing/2015/9/8/chartex" xmlns:mc="http://schemas.openxmlformats.org/markup-compatibility/2006" xmlns:o="urn:schemas-microsoft-com:office:office" xmlns:r="http://schemas.openxmlformats.org/officeDocument/2006/relationships" xmlns:m="http://schemas.openxmlformats.org/officeDocument/2006/math" xmlns:v="urn:schemas-microsoft-com:vml" xmlns:wp14="http://schemas.microsoft.com/office/word/2010/wordprocessingDrawing" xmlns:wp="http://schemas.openxmlformats.org/drawingml/2006/wordprocessingDrawing" xmlns:w10="urn:schemas-microsoft-com:office:word" xmlns:w="http://schemas.openxmlformats.org/wordprocessingml/2006/main" xmlns:w14="http://schemas.microsoft.com/office/word/2010/wordml" xmlns:w15="http://schemas.microsoft.com/office/word/2012/wordml" xmlns:w16se="http://schemas.microsoft.com/office/word/2015/wordml/symex" xmlns:wpg="http://schemas.microsoft.com/office/word/2010/wordprocessingGroup" xmlns:wpi="http://schemas.microsoft.com/office/word/2010/wordprocessingInk" xmlns:wne="http://schemas.microsoft.com/office/word/2006/wordml" xmlns:wps="http://schemas.microsoft.com/office/word/2010/wordprocessingShape" mc:Ignorable="w14 w15 w16se wp14">
   <w:body>
     <w:p>
       <w:pPr>
@@ -82,7 +82,7 @@
         <w:rPr>
           <w:b/>
           <w:noProof/>
-          <w:lang w:eastAsia="zh-CN"/>
+          <w:lang w:val="en-US"/>
         </w:rPr>
         <w:drawing>
           <wp:inline distT="0" distB="0" distL="0" distR="0" wp14:anchorId="43E50236" wp14:editId="4531715C">
@@ -185,16 +185,8 @@
           <w:lang w:val="en-US"/>
         </w:rPr>
         <w:tab/>
-        <w:t xml:space="preserve">Nikola </w:t>
-      </w:r>
-      <w:proofErr w:type="spellStart"/>
-      <w:r>
-        <w:rPr>
-          <w:lang w:val="en-US"/>
-        </w:rPr>
-        <w:t>Chobanov</w:t>
-      </w:r>
-      <w:proofErr w:type="spellEnd"/>
+        <w:t>Nikola Chobanov</w:t>
+      </w:r>
     </w:p>
     <w:p>
       <w:pPr>
@@ -1890,7 +1882,7 @@
       <w:r>
         <w:rPr>
           <w:noProof/>
-          <w:lang w:eastAsia="zh-CN"/>
+          <w:lang w:val="en-US"/>
         </w:rPr>
         <w:drawing>
           <wp:inline distT="0" distB="0" distL="0" distR="0" wp14:anchorId="24500036" wp14:editId="2C24E7DE">
@@ -2104,21 +2096,7 @@
         <w:rPr>
           <w:lang w:val="en-US"/>
         </w:rPr>
-        <w:t xml:space="preserve"> and Nikola </w:t>
-      </w:r>
-      <w:proofErr w:type="spellStart"/>
-      <w:r>
-        <w:rPr>
-          <w:lang w:val="en-US"/>
-        </w:rPr>
-        <w:t>Chobanov</w:t>
-      </w:r>
-      <w:proofErr w:type="spellEnd"/>
-      <w:r>
-        <w:rPr>
-          <w:lang w:val="en-US"/>
-        </w:rPr>
-        <w:t>. This will be repeated until the end of the project.</w:t>
+        <w:t xml:space="preserve"> and Nikola Chobanov. This will be repeated until the end of the project.</w:t>
       </w:r>
     </w:p>
     <w:p>
@@ -3650,21 +3628,7 @@
               <w:rPr>
                 <w:lang w:val="en-US"/>
               </w:rPr>
-              <w:t xml:space="preserve">Test </w:t>
-            </w:r>
-            <w:proofErr w:type="gramStart"/>
-            <w:r>
-              <w:rPr>
-                <w:lang w:val="en-US"/>
-              </w:rPr>
-              <w:t>a</w:t>
-            </w:r>
-            <w:proofErr w:type="gramEnd"/>
-            <w:r>
-              <w:rPr>
-                <w:lang w:val="en-US"/>
-              </w:rPr>
-              <w:t xml:space="preserve"> hour before the demo if everything is still working perfectly</w:t>
+              <w:t>Test a hour before the demo if everything is still working perfectly</w:t>
             </w:r>
           </w:p>
         </w:tc>
@@ -3761,7 +3725,7 @@
       <w:r>
         <w:rPr>
           <w:noProof/>
-          <w:lang w:eastAsia="zh-CN"/>
+          <w:lang w:val="en-US"/>
         </w:rPr>
         <mc:AlternateContent>
           <mc:Choice Requires="wps">
@@ -3825,7 +3789,7 @@
               </wp:anchor>
             </w:drawing>
           </mc:Choice>
-          <mc:Fallback>
+          <mc:Fallback xmlns:mv="urn:schemas-microsoft-com:mac:vml" xmlns:mo="http://schemas.microsoft.com/office/mac/office/2008/main">
             <w:pict>
               <v:line w14:anchorId="6C18B478" id="Straight Connector 6" o:spid="_x0000_s1026" style="position:absolute;z-index:251688960;visibility:visible;mso-wrap-style:square;mso-width-percent:0;mso-height-percent:0;mso-wrap-distance-left:9pt;mso-wrap-distance-top:0;mso-wrap-distance-right:9pt;mso-wrap-distance-bottom:0;mso-position-horizontal:absolute;mso-position-horizontal-relative:text;mso-position-vertical:absolute;mso-position-vertical-relative:text;mso-width-percent:0;mso-height-percent:0;mso-width-relative:margin;mso-height-relative:margin" from="427.05pt,.85pt" to="430.3pt,303.65pt" o:gfxdata="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" strokecolor="black [3213]" strokeweight=".5pt">
                 <v:stroke dashstyle="dashDot" joinstyle="miter"/>
@@ -3837,7 +3801,7 @@
       <w:r>
         <w:rPr>
           <w:noProof/>
-          <w:lang w:eastAsia="zh-CN"/>
+          <w:lang w:val="en-US"/>
         </w:rPr>
         <mc:AlternateContent>
           <mc:Choice Requires="wps">
@@ -3901,7 +3865,7 @@
               </wp:anchor>
             </w:drawing>
           </mc:Choice>
-          <mc:Fallback>
+          <mc:Fallback xmlns:mv="urn:schemas-microsoft-com:mac:vml" xmlns:mo="http://schemas.microsoft.com/office/mac/office/2008/main">
             <w:pict>
               <v:line w14:anchorId="0A9A4D02" id="Straight Connector 5" o:spid="_x0000_s1026" style="position:absolute;z-index:251686912;visibility:visible;mso-wrap-style:square;mso-width-percent:0;mso-height-percent:0;mso-wrap-distance-left:9pt;mso-wrap-distance-top:0;mso-wrap-distance-right:9pt;mso-wrap-distance-bottom:0;mso-position-horizontal:absolute;mso-position-horizontal-relative:text;mso-position-vertical:absolute;mso-position-vertical-relative:text;mso-width-percent:0;mso-height-percent:0;mso-width-relative:margin;mso-height-relative:margin" from="337.05pt,.85pt" to="340.3pt,303.65pt" o:gfxdata="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" strokecolor="black [3213]" strokeweight=".5pt">
                 <v:stroke dashstyle="dashDot" joinstyle="miter"/>
@@ -3913,7 +3877,7 @@
       <w:r>
         <w:rPr>
           <w:noProof/>
-          <w:lang w:eastAsia="zh-CN"/>
+          <w:lang w:val="en-US"/>
         </w:rPr>
         <mc:AlternateContent>
           <mc:Choice Requires="wps">
@@ -3977,7 +3941,7 @@
               </wp:anchor>
             </w:drawing>
           </mc:Choice>
-          <mc:Fallback>
+          <mc:Fallback xmlns:mv="urn:schemas-microsoft-com:mac:vml" xmlns:mo="http://schemas.microsoft.com/office/mac/office/2008/main">
             <w:pict>
               <v:line w14:anchorId="40A04C2A" id="Straight Connector 4" o:spid="_x0000_s1026" style="position:absolute;z-index:251684864;visibility:visible;mso-wrap-style:square;mso-width-percent:0;mso-height-percent:0;mso-wrap-distance-left:9pt;mso-wrap-distance-top:0;mso-wrap-distance-right:9pt;mso-wrap-distance-bottom:0;mso-position-horizontal:absolute;mso-position-horizontal-relative:text;mso-position-vertical:absolute;mso-position-vertical-relative:text;mso-width-percent:0;mso-height-percent:0;mso-width-relative:margin;mso-height-relative:margin" from="256.05pt,.85pt" to="259.3pt,303.65pt" o:gfxdata="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" strokecolor="black [3213]" strokeweight=".5pt">
                 <v:stroke dashstyle="dashDot" joinstyle="miter"/>
@@ -3989,7 +3953,7 @@
       <w:r>
         <w:rPr>
           <w:noProof/>
-          <w:lang w:eastAsia="zh-CN"/>
+          <w:lang w:val="en-US"/>
         </w:rPr>
         <mc:AlternateContent>
           <mc:Choice Requires="wps">
@@ -4053,7 +4017,7 @@
               </wp:anchor>
             </w:drawing>
           </mc:Choice>
-          <mc:Fallback>
+          <mc:Fallback xmlns:mv="urn:schemas-microsoft-com:mac:vml" xmlns:mo="http://schemas.microsoft.com/office/mac/office/2008/main">
             <w:pict>
               <v:line w14:anchorId="3575C3E9" id="Straight Connector 1" o:spid="_x0000_s1026" style="position:absolute;z-index:251682816;visibility:visible;mso-wrap-style:square;mso-width-percent:0;mso-height-percent:0;mso-wrap-distance-left:9pt;mso-wrap-distance-top:0;mso-wrap-distance-right:9pt;mso-wrap-distance-bottom:0;mso-position-horizontal:absolute;mso-position-horizontal-relative:text;mso-position-vertical:absolute;mso-position-vertical-relative:text;mso-width-percent:0;mso-height-percent:0;mso-width-relative:margin;mso-height-relative:margin" from="166.05pt,1pt" to="169.3pt,303.8pt" o:gfxdata="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" strokecolor="black [3213]" strokeweight=".5pt">
                 <v:stroke dashstyle="dashDot" joinstyle="miter"/>
@@ -4065,7 +4029,7 @@
       <w:r>
         <w:rPr>
           <w:noProof/>
-          <w:lang w:eastAsia="zh-CN"/>
+          <w:lang w:val="en-US"/>
         </w:rPr>
         <mc:AlternateContent>
           <mc:Choice Requires="wps">
@@ -4129,7 +4093,7 @@
               </wp:anchor>
             </w:drawing>
           </mc:Choice>
-          <mc:Fallback>
+          <mc:Fallback xmlns:mv="urn:schemas-microsoft-com:mac:vml" xmlns:mo="http://schemas.microsoft.com/office/mac/office/2008/main">
             <w:pict>
               <v:line w14:anchorId="32A8A5B7" id="Straight Connector 45" o:spid="_x0000_s1026" style="position:absolute;z-index:251680768;visibility:visible;mso-wrap-style:square;mso-width-percent:0;mso-height-percent:0;mso-wrap-distance-left:9pt;mso-wrap-distance-top:0;mso-wrap-distance-right:9pt;mso-wrap-distance-bottom:0;mso-position-horizontal:absolute;mso-position-horizontal-relative:text;mso-position-vertical:absolute;mso-position-vertical-relative:text;mso-width-percent:0;mso-height-percent:0;mso-width-relative:margin;mso-height-relative:margin" from="76.25pt,1pt" to="79.5pt,303.8pt" o:gfxdata="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" strokecolor="black [3213]" strokeweight=".5pt">
                 <v:stroke dashstyle="dashDot" joinstyle="miter"/>
@@ -4141,7 +4105,7 @@
       <w:r>
         <w:rPr>
           <w:noProof/>
-          <w:lang w:eastAsia="zh-CN"/>
+          <w:lang w:val="en-US"/>
         </w:rPr>
         <mc:AlternateContent>
           <mc:Choice Requires="wps">
@@ -4215,7 +4179,7 @@
               </wp:anchor>
             </w:drawing>
           </mc:Choice>
-          <mc:Fallback>
+          <mc:Fallback xmlns:mv="urn:schemas-microsoft-com:mac:vml" xmlns:mo="http://schemas.microsoft.com/office/mac/office/2008/main">
             <w:pict>
               <v:shapetype w14:anchorId="27D89E6B" id="_x0000_t202" coordsize="21600,21600" o:spt="202" path="m0,0l0,21600,21600,21600,21600,0xe">
                 <v:stroke joinstyle="miter"/>
@@ -4247,7 +4211,7 @@
       <w:r>
         <w:rPr>
           <w:noProof/>
-          <w:lang w:eastAsia="zh-CN"/>
+          <w:lang w:val="en-US"/>
         </w:rPr>
         <mc:AlternateContent>
           <mc:Choice Requires="wps">
@@ -4318,7 +4282,7 @@
               </wp:anchor>
             </w:drawing>
           </mc:Choice>
-          <mc:Fallback>
+          <mc:Fallback xmlns:mv="urn:schemas-microsoft-com:mac:vml" xmlns:mo="http://schemas.microsoft.com/office/mac/office/2008/main">
             <w:pict>
               <v:shape w14:anchorId="50C1FB47" id="Text Box 33" o:spid="_x0000_s1027" type="#_x0000_t202" style="position:absolute;margin-left:177pt;margin-top:5.45pt;width:69.75pt;height:50.25pt;z-index:251666432;visibility:visible;mso-wrap-style:square;mso-height-percent:0;mso-wrap-distance-left:9pt;mso-wrap-distance-top:0;mso-wrap-distance-right:9pt;mso-wrap-distance-bottom:0;mso-position-horizontal:absolute;mso-position-horizontal-relative:text;mso-position-vertical:absolute;mso-position-vertical-relative:text;mso-height-percent:0;mso-height-relative:margin;v-text-anchor:top" o:gfxdata="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" fillcolor="white [3201]" strokeweight=".5pt">
                 <v:textbox>
@@ -4346,7 +4310,7 @@
       <w:r>
         <w:rPr>
           <w:noProof/>
-          <w:lang w:eastAsia="zh-CN"/>
+          <w:lang w:val="en-US"/>
         </w:rPr>
         <mc:AlternateContent>
           <mc:Choice Requires="wps">
@@ -4420,7 +4384,7 @@
               </wp:anchor>
             </w:drawing>
           </mc:Choice>
-          <mc:Fallback>
+          <mc:Fallback xmlns:mv="urn:schemas-microsoft-com:mac:vml" xmlns:mo="http://schemas.microsoft.com/office/mac/office/2008/main">
             <w:pict>
               <v:shape w14:anchorId="5528B9E2" id="Text Box 40" o:spid="_x0000_s1028" type="#_x0000_t202" style="position:absolute;margin-left:345pt;margin-top:5.45pt;width:73.5pt;height:33.75pt;z-index:251671552;visibility:visible;mso-wrap-style:square;mso-width-percent:0;mso-height-percent:0;mso-wrap-distance-left:9pt;mso-wrap-distance-top:0;mso-wrap-distance-right:9pt;mso-wrap-distance-bottom:0;mso-position-horizontal:absolute;mso-position-horizontal-relative:text;mso-position-vertical:absolute;mso-position-vertical-relative:text;mso-width-percent:0;mso-height-percent:0;mso-width-relative:margin;mso-height-relative:margin;v-text-anchor:top" o:gfxdata="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" fillcolor="white [3201]" strokeweight=".5pt">
                 <v:textbox>
@@ -4448,7 +4412,7 @@
       <w:r>
         <w:rPr>
           <w:noProof/>
-          <w:lang w:eastAsia="zh-CN"/>
+          <w:lang w:val="en-US"/>
         </w:rPr>
         <mc:AlternateContent>
           <mc:Choice Requires="wps">
@@ -4519,7 +4483,7 @@
               </wp:anchor>
             </w:drawing>
           </mc:Choice>
-          <mc:Fallback>
+          <mc:Fallback xmlns:mv="urn:schemas-microsoft-com:mac:vml" xmlns:mo="http://schemas.microsoft.com/office/mac/office/2008/main">
             <w:pict>
               <v:shape w14:anchorId="5E12B488" id="Text Box 39" o:spid="_x0000_s1029" type="#_x0000_t202" style="position:absolute;margin-left:259.5pt;margin-top:10.7pt;width:69.75pt;height:66.75pt;z-index:251670528;visibility:visible;mso-wrap-style:square;mso-height-percent:0;mso-wrap-distance-left:9pt;mso-wrap-distance-top:0;mso-wrap-distance-right:9pt;mso-wrap-distance-bottom:0;mso-position-horizontal:absolute;mso-position-horizontal-relative:text;mso-position-vertical:absolute;mso-position-vertical-relative:text;mso-height-percent:0;mso-height-relative:margin;v-text-anchor:top" o:gfxdata="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" fillcolor="white [3201]" strokeweight=".5pt">
                 <v:textbox>
@@ -4547,7 +4511,7 @@
       <w:r>
         <w:rPr>
           <w:noProof/>
-          <w:lang w:eastAsia="zh-CN"/>
+          <w:lang w:val="en-US"/>
         </w:rPr>
         <mc:AlternateContent>
           <mc:Choice Requires="wps">
@@ -4615,7 +4579,7 @@
               </wp:anchor>
             </w:drawing>
           </mc:Choice>
-          <mc:Fallback>
+          <mc:Fallback xmlns:mv="urn:schemas-microsoft-com:mac:vml" xmlns:mo="http://schemas.microsoft.com/office/mac/office/2008/main">
             <w:pict>
               <v:shape w14:anchorId="60A595B5" id="Text Box 25" o:spid="_x0000_s1030" type="#_x0000_t202" style="position:absolute;margin-left:2.25pt;margin-top:5.2pt;width:69.75pt;height:30pt;z-index:251659264;visibility:visible;mso-wrap-style:square;mso-wrap-distance-left:9pt;mso-wrap-distance-top:0;mso-wrap-distance-right:9pt;mso-wrap-distance-bottom:0;mso-position-horizontal:absolute;mso-position-horizontal-relative:text;mso-position-vertical:absolute;mso-position-vertical-relative:text;v-text-anchor:top" o:gfxdata="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" fillcolor="white [3201]" strokeweight=".5pt">
                 <v:textbox>
@@ -4657,7 +4621,7 @@
       <w:r>
         <w:rPr>
           <w:noProof/>
-          <w:lang w:eastAsia="zh-CN"/>
+          <w:lang w:val="en-US"/>
         </w:rPr>
         <mc:AlternateContent>
           <mc:Choice Requires="wps">
@@ -4736,7 +4700,7 @@
               </wp:anchor>
             </w:drawing>
           </mc:Choice>
-          <mc:Fallback>
+          <mc:Fallback xmlns:mv="urn:schemas-microsoft-com:mac:vml" xmlns:mo="http://schemas.microsoft.com/office/mac/office/2008/main">
             <w:pict>
               <v:shape w14:anchorId="35067ADB" id="Text Box 32" o:spid="_x0000_s1031" type="#_x0000_t202" style="position:absolute;margin-left:87.75pt;margin-top:6.95pt;width:69.75pt;height:38.25pt;z-index:251665408;visibility:visible;mso-wrap-style:square;mso-height-percent:0;mso-wrap-distance-left:9pt;mso-wrap-distance-top:0;mso-wrap-distance-right:9pt;mso-wrap-distance-bottom:0;mso-position-horizontal:absolute;mso-position-horizontal-relative:text;mso-position-vertical:absolute;mso-position-vertical-relative:text;mso-height-percent:0;mso-height-relative:margin;v-text-anchor:top" o:gfxdata="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" fillcolor="white [3201]" strokeweight=".5pt">
                 <v:textbox>
@@ -4772,7 +4736,7 @@
       <w:r>
         <w:rPr>
           <w:noProof/>
-          <w:lang w:eastAsia="zh-CN"/>
+          <w:lang w:val="en-US"/>
         </w:rPr>
         <mc:AlternateContent>
           <mc:Choice Requires="wps">
@@ -4840,7 +4804,7 @@
               </wp:anchor>
             </w:drawing>
           </mc:Choice>
-          <mc:Fallback>
+          <mc:Fallback xmlns:mv="urn:schemas-microsoft-com:mac:vml" xmlns:mo="http://schemas.microsoft.com/office/mac/office/2008/main">
             <w:pict>
               <v:shape w14:anchorId="305459B7" id="Text Box 41" o:spid="_x0000_s1032" type="#_x0000_t202" style="position:absolute;margin-left:348.75pt;margin-top:5.25pt;width:69.75pt;height:30pt;z-index:251672576;visibility:visible;mso-wrap-style:square;mso-wrap-distance-left:9pt;mso-wrap-distance-top:0;mso-wrap-distance-right:9pt;mso-wrap-distance-bottom:0;mso-position-horizontal:absolute;mso-position-horizontal-relative:text;mso-position-vertical:absolute;mso-position-vertical-relative:text;v-text-anchor:top" o:gfxdata="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" fillcolor="white [3201]" strokeweight=".5pt">
                 <v:textbox>
@@ -4868,7 +4832,7 @@
       <w:r>
         <w:rPr>
           <w:noProof/>
-          <w:lang w:eastAsia="zh-CN"/>
+          <w:lang w:val="en-US"/>
         </w:rPr>
         <mc:AlternateContent>
           <mc:Choice Requires="wps">
@@ -4939,7 +4903,7 @@
               </wp:anchor>
             </w:drawing>
           </mc:Choice>
-          <mc:Fallback>
+          <mc:Fallback xmlns:mv="urn:schemas-microsoft-com:mac:vml" xmlns:mo="http://schemas.microsoft.com/office/mac/office/2008/main">
             <w:pict>
               <v:shape w14:anchorId="0DBD9C20" id="Text Box 34" o:spid="_x0000_s1033" type="#_x0000_t202" style="position:absolute;margin-left:177pt;margin-top:16.75pt;width:69.75pt;height:36.75pt;z-index:251667456;visibility:visible;mso-wrap-style:square;mso-height-percent:0;mso-wrap-distance-left:9pt;mso-wrap-distance-top:0;mso-wrap-distance-right:9pt;mso-wrap-distance-bottom:0;mso-position-horizontal:absolute;mso-position-horizontal-relative:text;mso-position-vertical:absolute;mso-position-vertical-relative:text;mso-height-percent:0;mso-height-relative:margin;v-text-anchor:top" o:gfxdata="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" fillcolor="white [3201]" strokeweight=".5pt">
                 <v:textbox>
@@ -4967,7 +4931,7 @@
       <w:r>
         <w:rPr>
           <w:noProof/>
-          <w:lang w:eastAsia="zh-CN"/>
+          <w:lang w:val="en-US"/>
         </w:rPr>
         <mc:AlternateContent>
           <mc:Choice Requires="wps">
@@ -5041,7 +5005,7 @@
               </wp:anchor>
             </w:drawing>
           </mc:Choice>
-          <mc:Fallback>
+          <mc:Fallback xmlns:mv="urn:schemas-microsoft-com:mac:vml" xmlns:mo="http://schemas.microsoft.com/office/mac/office/2008/main">
             <w:pict>
               <v:shape w14:anchorId="34B00657" id="Text Box 27" o:spid="_x0000_s1034" type="#_x0000_t202" style="position:absolute;margin-left:2.25pt;margin-top:7pt;width:69.75pt;height:51pt;z-index:251660288;visibility:visible;mso-wrap-style:square;mso-width-percent:0;mso-height-percent:0;mso-wrap-distance-left:9pt;mso-wrap-distance-top:0;mso-wrap-distance-right:9pt;mso-wrap-distance-bottom:0;mso-position-horizontal:absolute;mso-position-horizontal-relative:text;mso-position-vertical:absolute;mso-position-vertical-relative:text;mso-width-percent:0;mso-height-percent:0;mso-width-relative:margin;mso-height-relative:margin;v-text-anchor:top" o:gfxdata="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" fillcolor="white [3201]" strokeweight=".5pt">
                 <v:textbox>
@@ -5083,7 +5047,7 @@
       <w:r>
         <w:rPr>
           <w:noProof/>
-          <w:lang w:eastAsia="zh-CN"/>
+          <w:lang w:val="en-US"/>
         </w:rPr>
         <mc:AlternateContent>
           <mc:Choice Requires="wps">
@@ -5151,7 +5115,7 @@
               </wp:anchor>
             </w:drawing>
           </mc:Choice>
-          <mc:Fallback>
+          <mc:Fallback xmlns:mv="urn:schemas-microsoft-com:mac:vml" xmlns:mo="http://schemas.microsoft.com/office/mac/office/2008/main">
             <w:pict>
               <v:shape w14:anchorId="172D9BD9" id="Text Box 31" o:spid="_x0000_s1035" type="#_x0000_t202" style="position:absolute;margin-left:87.75pt;margin-top:9pt;width:69.75pt;height:30pt;z-index:251664384;visibility:visible;mso-wrap-style:square;mso-wrap-distance-left:9pt;mso-wrap-distance-top:0;mso-wrap-distance-right:9pt;mso-wrap-distance-bottom:0;mso-position-horizontal:absolute;mso-position-horizontal-relative:text;mso-position-vertical:absolute;mso-position-vertical-relative:text;v-text-anchor:top" o:gfxdata="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" fillcolor="white [3201]" strokeweight=".5pt">
                 <v:textbox>
@@ -5179,7 +5143,7 @@
       <w:r>
         <w:rPr>
           <w:noProof/>
-          <w:lang w:eastAsia="zh-CN"/>
+          <w:lang w:val="en-US"/>
         </w:rPr>
         <mc:AlternateContent>
           <mc:Choice Requires="wps">
@@ -5250,7 +5214,7 @@
               </wp:anchor>
             </w:drawing>
           </mc:Choice>
-          <mc:Fallback>
+          <mc:Fallback xmlns:mv="urn:schemas-microsoft-com:mac:vml" xmlns:mo="http://schemas.microsoft.com/office/mac/office/2008/main">
             <w:pict>
               <v:shape w14:anchorId="3691D6A9" id="Text Box 37" o:spid="_x0000_s1036" type="#_x0000_t202" style="position:absolute;margin-left:177pt;margin-top:19pt;width:69.75pt;height:50.25pt;z-index:251668480;visibility:visible;mso-wrap-style:square;mso-height-percent:0;mso-wrap-distance-left:9pt;mso-wrap-distance-top:0;mso-wrap-distance-right:9pt;mso-wrap-distance-bottom:0;mso-position-horizontal:absolute;mso-position-horizontal-relative:text;mso-position-vertical:absolute;mso-position-vertical-relative:text;mso-height-percent:0;mso-height-relative:margin;v-text-anchor:top" o:gfxdata="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" fillcolor="white [3201]" strokeweight=".5pt">
                 <v:textbox>
@@ -5292,7 +5256,7 @@
       <w:r>
         <w:rPr>
           <w:noProof/>
-          <w:lang w:eastAsia="zh-CN"/>
+          <w:lang w:val="en-US"/>
         </w:rPr>
         <mc:AlternateContent>
           <mc:Choice Requires="wps">
@@ -5360,7 +5324,7 @@
               </wp:anchor>
             </w:drawing>
           </mc:Choice>
-          <mc:Fallback>
+          <mc:Fallback xmlns:mv="urn:schemas-microsoft-com:mac:vml" xmlns:mo="http://schemas.microsoft.com/office/mac/office/2008/main">
             <w:pict>
               <v:shape w14:anchorId="50F02528" id="Text Box 29" o:spid="_x0000_s1037" type="#_x0000_t202" style="position:absolute;margin-left:87.75pt;margin-top:3.25pt;width:69.75pt;height:30pt;z-index:251662336;visibility:visible;mso-wrap-style:square;mso-wrap-distance-left:9pt;mso-wrap-distance-top:0;mso-wrap-distance-right:9pt;mso-wrap-distance-bottom:0;mso-position-horizontal:absolute;mso-position-horizontal-relative:text;mso-position-vertical:absolute;mso-position-vertical-relative:text;v-text-anchor:top" o:gfxdata="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" fillcolor="white [3201]" strokeweight=".5pt">
                 <v:textbox>
@@ -5395,7 +5359,7 @@
       <w:r>
         <w:rPr>
           <w:noProof/>
-          <w:lang w:eastAsia="zh-CN"/>
+          <w:lang w:val="en-US"/>
         </w:rPr>
         <mc:AlternateContent>
           <mc:Choice Requires="wps">
@@ -5463,7 +5427,7 @@
               </wp:anchor>
             </w:drawing>
           </mc:Choice>
-          <mc:Fallback>
+          <mc:Fallback xmlns:mv="urn:schemas-microsoft-com:mac:vml" xmlns:mo="http://schemas.microsoft.com/office/mac/office/2008/main">
             <w:pict>
               <v:shape w14:anchorId="3157425F" id="Text Box 30" o:spid="_x0000_s1038" type="#_x0000_t202" style="position:absolute;margin-left:87.75pt;margin-top:15.75pt;width:69.75pt;height:30pt;z-index:251663360;visibility:visible;mso-wrap-style:square;mso-wrap-distance-left:9pt;mso-wrap-distance-top:0;mso-wrap-distance-right:9pt;mso-wrap-distance-bottom:0;mso-position-horizontal:absolute;mso-position-horizontal-relative:text;mso-position-vertical:absolute;mso-position-vertical-relative:text;v-text-anchor:top" o:gfxdata="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" fillcolor="white [3201]" strokeweight=".5pt">
                 <v:textbox>
@@ -5491,7 +5455,7 @@
       <w:r>
         <w:rPr>
           <w:noProof/>
-          <w:lang w:eastAsia="zh-CN"/>
+          <w:lang w:val="en-US"/>
         </w:rPr>
         <mc:AlternateContent>
           <mc:Choice Requires="wps">
@@ -5562,7 +5526,7 @@
               </wp:anchor>
             </w:drawing>
           </mc:Choice>
-          <mc:Fallback>
+          <mc:Fallback xmlns:mv="urn:schemas-microsoft-com:mac:vml" xmlns:mo="http://schemas.microsoft.com/office/mac/office/2008/main">
             <w:pict>
               <v:shape w14:anchorId="60949CD0" id="Text Box 38" o:spid="_x0000_s1039" type="#_x0000_t202" style="position:absolute;margin-left:177pt;margin-top:12.3pt;width:69.75pt;height:51.75pt;z-index:251669504;visibility:visible;mso-wrap-style:square;mso-height-percent:0;mso-wrap-distance-left:9pt;mso-wrap-distance-top:0;mso-wrap-distance-right:9pt;mso-wrap-distance-bottom:0;mso-position-horizontal:absolute;mso-position-horizontal-relative:text;mso-position-vertical:absolute;mso-position-vertical-relative:text;mso-height-percent:0;mso-height-relative:margin;v-text-anchor:top" o:gfxdata="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" fillcolor="white [3201]" strokeweight=".5pt">
                 <v:textbox>
@@ -5611,7 +5575,7 @@
       <w:r>
         <w:rPr>
           <w:noProof/>
-          <w:lang w:eastAsia="zh-CN"/>
+          <w:lang w:val="en-US"/>
         </w:rPr>
         <mc:AlternateContent>
           <mc:Choice Requires="wps">
@@ -5682,7 +5646,7 @@
               </wp:anchor>
             </w:drawing>
           </mc:Choice>
-          <mc:Fallback>
+          <mc:Fallback xmlns:mv="urn:schemas-microsoft-com:mac:vml" xmlns:mo="http://schemas.microsoft.com/office/mac/office/2008/main">
             <w:pict>
               <v:shape w14:anchorId="76BD5F88" id="Text Box 52" o:spid="_x0000_s1040" type="#_x0000_t202" style="position:absolute;margin-left:177pt;margin-top:8.55pt;width:69.75pt;height:21.75pt;z-index:251678720;visibility:visible;mso-wrap-style:square;mso-height-percent:0;mso-wrap-distance-left:9pt;mso-wrap-distance-top:0;mso-wrap-distance-right:9pt;mso-wrap-distance-bottom:0;mso-position-horizontal:absolute;mso-position-horizontal-relative:text;mso-position-vertical:absolute;mso-position-vertical-relative:text;mso-height-percent:0;mso-height-relative:margin;v-text-anchor:top" o:gfxdata="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" fillcolor="white [3201]" strokeweight=".5pt">
                 <v:textbox>
@@ -5731,7 +5695,7 @@
       <w:r>
         <w:rPr>
           <w:noProof/>
-          <w:lang w:eastAsia="zh-CN"/>
+          <w:lang w:val="en-US"/>
         </w:rPr>
         <mc:AlternateContent>
           <mc:Choice Requires="wps">
@@ -5810,7 +5774,7 @@
               </wp:anchor>
             </w:drawing>
           </mc:Choice>
-          <mc:Fallback>
+          <mc:Fallback xmlns:mv="urn:schemas-microsoft-com:mac:vml" xmlns:mo="http://schemas.microsoft.com/office/mac/office/2008/main">
             <w:pict>
               <v:shape w14:anchorId="518EF3AF" id="Text Box 51" o:spid="_x0000_s1041" type="#_x0000_t202" style="position:absolute;margin-left:403.5pt;margin-top:11.6pt;width:31.5pt;height:24pt;z-index:251677696;visibility:visible;mso-wrap-style:square;mso-width-percent:0;mso-height-percent:0;mso-wrap-distance-left:9pt;mso-wrap-distance-top:0;mso-wrap-distance-right:9pt;mso-wrap-distance-bottom:0;mso-position-horizontal:absolute;mso-position-horizontal-relative:text;mso-position-vertical:absolute;mso-position-vertical-relative:text;mso-width-percent:0;mso-height-percent:0;mso-width-relative:margin;mso-height-relative:margin;v-text-anchor:top" o:gfxdata="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" fillcolor="white [3201]" strokeweight=".5pt">
                 <v:textbox>
@@ -5843,7 +5807,7 @@
       <w:r>
         <w:rPr>
           <w:noProof/>
-          <w:lang w:eastAsia="zh-CN"/>
+          <w:lang w:val="en-US"/>
         </w:rPr>
         <mc:AlternateContent>
           <mc:Choice Requires="wps">
@@ -5922,7 +5886,7 @@
               </wp:anchor>
             </w:drawing>
           </mc:Choice>
-          <mc:Fallback>
+          <mc:Fallback xmlns:mv="urn:schemas-microsoft-com:mac:vml" xmlns:mo="http://schemas.microsoft.com/office/mac/office/2008/main">
             <w:pict>
               <v:shape w14:anchorId="236E5592" id="Text Box 50" o:spid="_x0000_s1042" type="#_x0000_t202" style="position:absolute;margin-left:317.25pt;margin-top:11.6pt;width:31.5pt;height:24pt;z-index:251676672;visibility:visible;mso-wrap-style:square;mso-width-percent:0;mso-height-percent:0;mso-wrap-distance-left:9pt;mso-wrap-distance-top:0;mso-wrap-distance-right:9pt;mso-wrap-distance-bottom:0;mso-position-horizontal:absolute;mso-position-horizontal-relative:text;mso-position-vertical:absolute;mso-position-vertical-relative:text;mso-width-percent:0;mso-height-percent:0;mso-width-relative:margin;mso-height-relative:margin;v-text-anchor:top" o:gfxdata="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" fillcolor="white [3201]" strokeweight=".5pt">
                 <v:textbox>
@@ -5955,7 +5919,7 @@
       <w:r>
         <w:rPr>
           <w:noProof/>
-          <w:lang w:eastAsia="zh-CN"/>
+          <w:lang w:val="en-US"/>
         </w:rPr>
         <mc:AlternateContent>
           <mc:Choice Requires="wps">
@@ -6034,7 +5998,7 @@
               </wp:anchor>
             </w:drawing>
           </mc:Choice>
-          <mc:Fallback>
+          <mc:Fallback xmlns:mv="urn:schemas-microsoft-com:mac:vml" xmlns:mo="http://schemas.microsoft.com/office/mac/office/2008/main">
             <w:pict>
               <v:shape w14:anchorId="4E7C6769" id="Text Box 49" o:spid="_x0000_s1043" type="#_x0000_t202" style="position:absolute;margin-left:234pt;margin-top:11.6pt;width:31.5pt;height:24pt;z-index:251675648;visibility:visible;mso-wrap-style:square;mso-width-percent:0;mso-height-percent:0;mso-wrap-distance-left:9pt;mso-wrap-distance-top:0;mso-wrap-distance-right:9pt;mso-wrap-distance-bottom:0;mso-position-horizontal:absolute;mso-position-horizontal-relative:text;mso-position-vertical:absolute;mso-position-vertical-relative:text;mso-width-percent:0;mso-height-percent:0;mso-width-relative:margin;mso-height-relative:margin;v-text-anchor:top" o:gfxdata="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" fillcolor="white [3201]" strokeweight=".5pt">
                 <v:textbox>
@@ -6067,7 +6031,7 @@
       <w:r>
         <w:rPr>
           <w:noProof/>
-          <w:lang w:eastAsia="zh-CN"/>
+          <w:lang w:val="en-US"/>
         </w:rPr>
         <mc:AlternateContent>
           <mc:Choice Requires="wps">
@@ -6146,7 +6110,7 @@
               </wp:anchor>
             </w:drawing>
           </mc:Choice>
-          <mc:Fallback>
+          <mc:Fallback xmlns:mv="urn:schemas-microsoft-com:mac:vml" xmlns:mo="http://schemas.microsoft.com/office/mac/office/2008/main">
             <w:pict>
               <v:shape w14:anchorId="05FFB77A" id="Text Box 47" o:spid="_x0000_s1044" type="#_x0000_t202" style="position:absolute;margin-left:149.25pt;margin-top:11.6pt;width:31.5pt;height:24pt;z-index:251673600;visibility:visible;mso-wrap-style:square;mso-width-percent:0;mso-height-percent:0;mso-wrap-distance-left:9pt;mso-wrap-distance-top:0;mso-wrap-distance-right:9pt;mso-wrap-distance-bottom:0;mso-position-horizontal:absolute;mso-position-horizontal-relative:text;mso-position-vertical:absolute;mso-position-vertical-relative:text;mso-width-percent:0;mso-height-percent:0;mso-width-relative:margin;mso-height-relative:margin;v-text-anchor:top" o:gfxdata="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" fillcolor="white [3201]" strokeweight=".5pt">
                 <v:textbox>
@@ -6179,7 +6143,7 @@
       <w:r>
         <w:rPr>
           <w:noProof/>
-          <w:lang w:eastAsia="zh-CN"/>
+          <w:lang w:val="en-US"/>
         </w:rPr>
         <mc:AlternateContent>
           <mc:Choice Requires="wps">
@@ -6258,7 +6222,7 @@
               </wp:anchor>
             </w:drawing>
           </mc:Choice>
-          <mc:Fallback>
+          <mc:Fallback xmlns:mv="urn:schemas-microsoft-com:mac:vml" xmlns:mo="http://schemas.microsoft.com/office/mac/office/2008/main">
             <w:pict>
               <v:shape w14:anchorId="192E2F29" id="Text Box 48" o:spid="_x0000_s1045" type="#_x0000_t202" style="position:absolute;margin-left:57.75pt;margin-top:11.6pt;width:31.5pt;height:24pt;z-index:251674624;visibility:visible;mso-wrap-style:square;mso-width-percent:0;mso-height-percent:0;mso-wrap-distance-left:9pt;mso-wrap-distance-top:0;mso-wrap-distance-right:9pt;mso-wrap-distance-bottom:0;mso-position-horizontal:absolute;mso-position-horizontal-relative:text;mso-position-vertical:absolute;mso-position-vertical-relative:text;mso-width-percent:0;mso-height-percent:0;mso-width-relative:margin;mso-height-relative:margin;v-text-anchor:top" o:gfxdata="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" fillcolor="white [3201]" strokeweight=".5pt">
                 <v:textbox>
@@ -6317,6 +6281,41 @@
         </w:rPr>
         <w:t>Deliverables for Milestone 1 (M1):</w:t>
       </w:r>
+      <w:r>
+        <w:rPr>
+          <w:b/>
+          <w:lang w:val="en-US"/>
+        </w:rPr>
+        <w:t xml:space="preserve"> (01/09/2017</w:t>
+      </w:r>
+      <w:r>
+        <w:rPr>
+          <w:b/>
+          <w:lang w:val="en-US"/>
+        </w:rPr>
+        <w:t xml:space="preserve"> </w:t>
+      </w:r>
+      <w:r>
+        <w:rPr>
+          <w:b/>
+          <w:lang w:val="en-US"/>
+        </w:rPr>
+        <w:t>-</w:t>
+      </w:r>
+      <w:r>
+        <w:rPr>
+          <w:b/>
+          <w:lang w:val="en-US"/>
+        </w:rPr>
+        <w:t xml:space="preserve"> </w:t>
+      </w:r>
+      <w:r>
+        <w:rPr>
+          <w:b/>
+          <w:lang w:val="en-US"/>
+        </w:rPr>
+        <w:t>08/09/2017)</w:t>
+      </w:r>
     </w:p>
     <w:p>
       <w:pPr>
@@ -6368,6 +6367,13 @@
         </w:rPr>
         <w:t>Deliverables for Milestone 2 (M2):</w:t>
       </w:r>
+      <w:r>
+        <w:rPr>
+          <w:b/>
+          <w:lang w:val="en-US"/>
+        </w:rPr>
+        <w:t xml:space="preserve"> (11/09/2017 – 22/09/2017)</w:t>
+      </w:r>
     </w:p>
     <w:p>
       <w:pPr>
@@ -6486,6 +6492,13 @@
         </w:rPr>
         <w:t>Deliverables for Milestone 3 (M3):</w:t>
       </w:r>
+      <w:r>
+        <w:rPr>
+          <w:b/>
+          <w:lang w:val="en-US"/>
+        </w:rPr>
+        <w:t xml:space="preserve"> (25/09/2017 – 06/10/2017)</w:t>
+      </w:r>
     </w:p>
     <w:p>
       <w:pPr>
@@ -6592,6 +6605,13 @@
         <w:lastRenderedPageBreak/>
         <w:t>Deliverables for Milestone 4 (M4):</w:t>
       </w:r>
+      <w:r>
+        <w:rPr>
+          <w:b/>
+          <w:lang w:val="en-US"/>
+        </w:rPr>
+        <w:t xml:space="preserve"> (09/10/2017 – 20/10/2017)</w:t>
+      </w:r>
     </w:p>
     <w:p>
       <w:pPr>
@@ -6642,6 +6662,15 @@
         </w:rPr>
         <w:t>Deliverables for Milestone 5 (M5):</w:t>
       </w:r>
+      <w:r>
+        <w:rPr>
+          <w:b/>
+          <w:lang w:val="en-US"/>
+        </w:rPr>
+        <w:t xml:space="preserve"> (13/11/2017 – 19/01/2018)</w:t>
+      </w:r>
+      <w:bookmarkStart w:id="10" w:name="_GoBack"/>
+      <w:bookmarkEnd w:id="10"/>
     </w:p>
     <w:p>
       <w:pPr>
@@ -6722,14 +6751,14 @@
           <w:lang w:val="en-US"/>
         </w:rPr>
       </w:pPr>
-      <w:bookmarkStart w:id="10" w:name="_Toc492582194"/>
+      <w:bookmarkStart w:id="11" w:name="_Toc492582194"/>
       <w:r>
         <w:rPr>
           <w:lang w:val="en-US"/>
         </w:rPr>
         <w:t>Skills</w:t>
       </w:r>
-      <w:bookmarkEnd w:id="10"/>
+      <w:bookmarkEnd w:id="11"/>
     </w:p>
     <w:p>
       <w:pPr>
@@ -6936,14 +6965,14 @@
           <w:lang w:val="en-US"/>
         </w:rPr>
       </w:pPr>
-      <w:bookmarkStart w:id="11" w:name="_Toc492582195"/>
+      <w:bookmarkStart w:id="12" w:name="_Toc492582195"/>
       <w:r>
         <w:rPr>
           <w:lang w:val="en-US"/>
         </w:rPr>
         <w:t>Quality</w:t>
       </w:r>
-      <w:bookmarkEnd w:id="11"/>
+      <w:bookmarkEnd w:id="12"/>
     </w:p>
     <w:p>
       <w:pPr>
@@ -7135,7 +7164,7 @@
           <w:lang w:val="en-US"/>
         </w:rPr>
       </w:pPr>
-      <w:bookmarkStart w:id="12" w:name="_Toc492591247"/>
+      <w:bookmarkStart w:id="13" w:name="_Toc492591247"/>
       <w:r>
         <w:rPr>
           <w:lang w:val="en-US"/>
@@ -7143,7 +7172,7 @@
         <w:lastRenderedPageBreak/>
         <w:t>Development Methodology</w:t>
       </w:r>
-      <w:bookmarkEnd w:id="12"/>
+      <w:bookmarkEnd w:id="13"/>
       <w:r>
         <w:rPr>
           <w:lang w:val="en-US"/>
@@ -7306,7 +7335,7 @@
       <w:r>
         <w:rPr>
           <w:noProof/>
-          <w:lang w:eastAsia="zh-CN"/>
+          <w:lang w:val="en-US"/>
         </w:rPr>
         <w:drawing>
           <wp:inline distT="0" distB="0" distL="0" distR="0" wp14:anchorId="24DFC6AB" wp14:editId="37D5645D">
@@ -7385,7 +7414,7 @@
           <w:lang w:val="en-US"/>
         </w:rPr>
       </w:pPr>
-      <w:bookmarkStart w:id="13" w:name="_Toc492582198"/>
+      <w:bookmarkStart w:id="14" w:name="_Toc492582198"/>
       <w:r>
         <w:rPr>
           <w:lang w:val="en-US"/>
@@ -7393,7 +7422,7 @@
         <w:lastRenderedPageBreak/>
         <w:t>Organization</w:t>
       </w:r>
-      <w:bookmarkEnd w:id="13"/>
+      <w:bookmarkEnd w:id="14"/>
     </w:p>
     <w:p>
       <w:pPr>
@@ -7411,7 +7440,7 @@
       <w:r>
         <w:rPr>
           <w:noProof/>
-          <w:lang w:eastAsia="zh-CN"/>
+          <w:lang w:val="en-US"/>
         </w:rPr>
         <mc:AlternateContent>
           <mc:Choice Requires="wps">
@@ -7517,7 +7546,7 @@
               </wp:anchor>
             </w:drawing>
           </mc:Choice>
-          <mc:Fallback>
+          <mc:Fallback xmlns:mv="urn:schemas-microsoft-com:mac:vml" xmlns:mo="http://schemas.microsoft.com/office/mac/office/2008/main">
             <w:pict>
               <v:shape w14:anchorId="1149BF28" id="Text Box 14" o:spid="_x0000_s1046" type="#_x0000_t202" style="position:absolute;margin-left:75.75pt;margin-top:8.8pt;width:81.75pt;height:41.25pt;z-index:251698176;visibility:visible;mso-wrap-style:square;mso-height-percent:0;mso-wrap-distance-left:9pt;mso-wrap-distance-top:0;mso-wrap-distance-right:9pt;mso-wrap-distance-bottom:0;mso-position-horizontal:absolute;mso-position-horizontal-relative:text;mso-position-vertical:absolute;mso-position-vertical-relative:text;mso-height-percent:0;mso-height-relative:margin;v-text-anchor:top" o:gfxdata="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" fillcolor="white [3201]" strokecolor="#5b9bd5 [3204]" strokeweight="1.5pt">
                 <v:textbox>
@@ -7572,7 +7601,7 @@
       <w:r>
         <w:rPr>
           <w:noProof/>
-          <w:lang w:eastAsia="zh-CN"/>
+          <w:lang w:val="en-US"/>
         </w:rPr>
         <mc:AlternateContent>
           <mc:Choice Requires="wps">
@@ -7643,23 +7672,13 @@
                                 <w:lang w:val="nl-NL"/>
                               </w:rPr>
                             </w:pPr>
-                            <w:proofErr w:type="spellStart"/>
                             <w:r>
                               <w:rPr>
                                 <w:i/>
                                 <w:sz w:val="20"/>
                                 <w:lang w:val="nl-NL"/>
                               </w:rPr>
-                              <w:t>Fontys</w:t>
-                            </w:r>
-                            <w:proofErr w:type="spellEnd"/>
-                            <w:r>
-                              <w:rPr>
-                                <w:i/>
-                                <w:sz w:val="20"/>
-                                <w:lang w:val="nl-NL"/>
-                              </w:rPr>
-                              <w:t xml:space="preserve"> tutor</w:t>
+                              <w:t>Fontys tutor</w:t>
                             </w:r>
                           </w:p>
                         </w:txbxContent>
@@ -7679,7 +7698,7 @@
               </wp:anchor>
             </w:drawing>
           </mc:Choice>
-          <mc:Fallback>
+          <mc:Fallback xmlns:mv="urn:schemas-microsoft-com:mac:vml" xmlns:mo="http://schemas.microsoft.com/office/mac/office/2008/main">
             <w:pict>
               <v:shape w14:anchorId="3DE2D740" id="Text Box 13" o:spid="_x0000_s1047" type="#_x0000_t202" style="position:absolute;margin-left:266.25pt;margin-top:1.3pt;width:81.75pt;height:58.5pt;z-index:251697152;visibility:visible;mso-wrap-style:square;mso-height-percent:0;mso-wrap-distance-left:9pt;mso-wrap-distance-top:0;mso-wrap-distance-right:9pt;mso-wrap-distance-bottom:0;mso-position-horizontal:absolute;mso-position-horizontal-relative:text;mso-position-vertical:absolute;mso-position-vertical-relative:text;mso-height-percent:0;mso-height-relative:margin;v-text-anchor:top" o:gfxdata="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" fillcolor="white [3201]" strokecolor="#5b9bd5 [3204]" strokeweight="1.5pt">
                 <v:textbox>
@@ -7749,7 +7768,7 @@
       <w:r>
         <w:rPr>
           <w:noProof/>
-          <w:lang w:eastAsia="zh-CN"/>
+          <w:lang w:val="en-US"/>
         </w:rPr>
         <mc:AlternateContent>
           <mc:Choice Requires="wps">
@@ -7811,7 +7830,7 @@
               </wp:anchor>
             </w:drawing>
           </mc:Choice>
-          <mc:Fallback>
+          <mc:Fallback xmlns:mv="urn:schemas-microsoft-com:mac:vml" xmlns:mo="http://schemas.microsoft.com/office/mac/office/2008/main">
             <w:pict>
               <v:shapetype w14:anchorId="231FD437" id="_x0000_t32" coordsize="21600,21600" o:spt="32" o:oned="t" path="m0,0l21600,21600e" filled="f">
                 <v:path arrowok="t" fillok="f" o:connecttype="none"/>
@@ -7827,7 +7846,7 @@
       <w:r>
         <w:rPr>
           <w:noProof/>
-          <w:lang w:eastAsia="zh-CN"/>
+          <w:lang w:val="en-US"/>
         </w:rPr>
         <mc:AlternateContent>
           <mc:Choice Requires="wps">
@@ -7889,7 +7908,7 @@
               </wp:anchor>
             </w:drawing>
           </mc:Choice>
-          <mc:Fallback>
+          <mc:Fallback xmlns:mv="urn:schemas-microsoft-com:mac:vml" xmlns:mo="http://schemas.microsoft.com/office/mac/office/2008/main">
             <w:pict>
               <v:shape w14:anchorId="6AF0BE1A" id="Straight Arrow Connector 17" o:spid="_x0000_s1026" type="#_x0000_t32" style="position:absolute;margin-left:122.8pt;margin-top:5.1pt;width:4.7pt;height:62.25pt;flip:y;z-index:251700224;visibility:visible;mso-wrap-style:square;mso-width-percent:0;mso-height-percent:0;mso-wrap-distance-left:9pt;mso-wrap-distance-top:0;mso-wrap-distance-right:9pt;mso-wrap-distance-bottom:0;mso-position-horizontal:absolute;mso-position-horizontal-relative:text;mso-position-vertical:absolute;mso-position-vertical-relative:text;mso-width-percent:0;mso-height-percent:0;mso-width-relative:margin;mso-height-relative:margin" o:gfxdata="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" strokecolor="#5b9bd5 [3204]" strokeweight="1.5pt">
                 <v:stroke startarrow="block" endarrow="block" joinstyle="miter"/>
@@ -7908,7 +7927,7 @@
       <w:r>
         <w:rPr>
           <w:noProof/>
-          <w:lang w:eastAsia="zh-CN"/>
+          <w:lang w:val="en-US"/>
         </w:rPr>
         <mc:AlternateContent>
           <mc:Choice Requires="wps">
@@ -7985,7 +8004,7 @@
               </wp:anchor>
             </w:drawing>
           </mc:Choice>
-          <mc:Fallback>
+          <mc:Fallback xmlns:mv="urn:schemas-microsoft-com:mac:vml" xmlns:mo="http://schemas.microsoft.com/office/mac/office/2008/main">
             <w:pict>
               <v:shape w14:anchorId="22CC12BA" id="Text Box 16" o:spid="_x0000_s1048" type="#_x0000_t202" style="position:absolute;margin-left:-13.5pt;margin-top:18.6pt;width:91.5pt;height:22.5pt;z-index:251699200;visibility:visible;mso-wrap-style:square;mso-width-percent:0;mso-height-percent:0;mso-wrap-distance-left:9pt;mso-wrap-distance-top:0;mso-wrap-distance-right:9pt;mso-wrap-distance-bottom:0;mso-position-horizontal:absolute;mso-position-horizontal-relative:text;mso-position-vertical:absolute;mso-position-vertical-relative:text;mso-width-percent:0;mso-height-percent:0;mso-width-relative:margin;mso-height-relative:margin;v-text-anchor:top" o:gfxdata="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" fillcolor="white [3201]" stroked="f" strokeweight=".5pt">
                 <v:textbox>
@@ -8025,7 +8044,7 @@
       <w:r>
         <w:rPr>
           <w:noProof/>
-          <w:lang w:eastAsia="zh-CN"/>
+          <w:lang w:val="en-US"/>
         </w:rPr>
         <mc:AlternateContent>
           <mc:Choice Requires="wps">
@@ -8089,7 +8108,7 @@
               </wp:anchor>
             </w:drawing>
           </mc:Choice>
-          <mc:Fallback>
+          <mc:Fallback xmlns:mv="urn:schemas-microsoft-com:mac:vml" xmlns:mo="http://schemas.microsoft.com/office/mac/office/2008/main">
             <w:pict>
               <v:rect w14:anchorId="76ACB608" id="Rectangle 15" o:spid="_x0000_s1026" style="position:absolute;margin-left:-27pt;margin-top:22.35pt;width:519pt;height:90pt;z-index:251691008;visibility:visible;mso-wrap-style:square;mso-width-percent:0;mso-height-percent:0;mso-wrap-distance-left:9pt;mso-wrap-distance-top:0;mso-wrap-distance-right:9pt;mso-wrap-distance-bottom:0;mso-position-horizontal:absolute;mso-position-horizontal-relative:text;mso-position-vertical:absolute;mso-position-vertical-relative:text;mso-width-percent:0;mso-height-percent:0;mso-width-relative:margin;mso-height-relative:margin;v-text-anchor:middle" o:gfxdata="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" fillcolor="white [3201]" strokecolor="#5b9bd5 [3204]" strokeweight="1.5pt"/>
             </w:pict>
@@ -8113,7 +8132,7 @@
       <w:r>
         <w:rPr>
           <w:noProof/>
-          <w:lang w:eastAsia="zh-CN"/>
+          <w:lang w:val="en-US"/>
         </w:rPr>
         <mc:AlternateContent>
           <mc:Choice Requires="wps">
@@ -8173,16 +8192,8 @@
                               <w:rPr>
                                 <w:lang w:val="en-US"/>
                               </w:rPr>
-                              <w:t xml:space="preserve">Nikola </w:t>
+                              <w:t>Nikola Chobanov</w:t>
                             </w:r>
-                            <w:proofErr w:type="spellStart"/>
-                            <w:r>
-                              <w:rPr>
-                                <w:lang w:val="en-US"/>
-                              </w:rPr>
-                              <w:t>Chobanov</w:t>
-                            </w:r>
-                            <w:proofErr w:type="spellEnd"/>
                           </w:p>
                         </w:txbxContent>
                       </wps:txbx>
@@ -8201,7 +8212,7 @@
               </wp:anchor>
             </w:drawing>
           </mc:Choice>
-          <mc:Fallback>
+          <mc:Fallback xmlns:mv="urn:schemas-microsoft-com:mac:vml" xmlns:mo="http://schemas.microsoft.com/office/mac/office/2008/main">
             <w:pict>
               <v:shape w14:anchorId="379AA5A1" id="Text Box 9" o:spid="_x0000_s1049" type="#_x0000_t202" style="position:absolute;margin-left:90.75pt;margin-top:3.6pt;width:81.75pt;height:36pt;z-index:251693056;visibility:visible;mso-wrap-style:square;mso-height-percent:0;mso-wrap-distance-left:9pt;mso-wrap-distance-top:0;mso-wrap-distance-right:9pt;mso-wrap-distance-bottom:0;mso-position-horizontal:absolute;mso-position-horizontal-relative:text;mso-position-vertical:absolute;mso-position-vertical-relative:text;mso-height-percent:0;mso-height-relative:margin;v-text-anchor:top" o:gfxdata="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" fillcolor="white [3201]" strokecolor="#5b9bd5 [3204]" strokeweight="1.5pt">
                 <v:textbox>
@@ -8238,7 +8249,7 @@
       <w:r>
         <w:rPr>
           <w:noProof/>
-          <w:lang w:eastAsia="zh-CN"/>
+          <w:lang w:val="en-US"/>
         </w:rPr>
         <mc:AlternateContent>
           <mc:Choice Requires="wps">
@@ -8332,7 +8343,7 @@
               </wp:anchor>
             </w:drawing>
           </mc:Choice>
-          <mc:Fallback>
+          <mc:Fallback xmlns:mv="urn:schemas-microsoft-com:mac:vml" xmlns:mo="http://schemas.microsoft.com/office/mac/office/2008/main">
             <w:pict>
               <v:shape w14:anchorId="62067C86" id="Text Box 11" o:spid="_x0000_s1050" type="#_x0000_t202" style="position:absolute;margin-left:186.75pt;margin-top:3.6pt;width:81.75pt;height:36pt;z-index:251695104;visibility:visible;mso-wrap-style:square;mso-height-percent:0;mso-wrap-distance-left:9pt;mso-wrap-distance-top:0;mso-wrap-distance-right:9pt;mso-wrap-distance-bottom:0;mso-position-horizontal:absolute;mso-position-horizontal-relative:text;mso-position-vertical:absolute;mso-position-vertical-relative:text;mso-height-percent:0;mso-height-relative:margin;v-text-anchor:top" o:gfxdata="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" fillcolor="white [3201]" strokecolor="#5b9bd5 [3204]" strokeweight="1.5pt">
                 <v:textbox>
@@ -8375,7 +8386,7 @@
       <w:r>
         <w:rPr>
           <w:noProof/>
-          <w:lang w:eastAsia="zh-CN"/>
+          <w:lang w:val="en-US"/>
         </w:rPr>
         <mc:AlternateContent>
           <mc:Choice Requires="wps">
@@ -8471,7 +8482,7 @@
               </wp:anchor>
             </w:drawing>
           </mc:Choice>
-          <mc:Fallback>
+          <mc:Fallback xmlns:mv="urn:schemas-microsoft-com:mac:vml" xmlns:mo="http://schemas.microsoft.com/office/mac/office/2008/main">
             <w:pict>
               <v:shape w14:anchorId="2227C2C9" id="Text Box 8" o:spid="_x0000_s1051" type="#_x0000_t202" style="position:absolute;margin-left:286.5pt;margin-top:9.25pt;width:81.75pt;height:24.75pt;z-index:251692032;visibility:visible;mso-wrap-style:square;mso-height-percent:0;mso-wrap-distance-left:9pt;mso-wrap-distance-top:0;mso-wrap-distance-right:9pt;mso-wrap-distance-bottom:0;mso-position-horizontal:absolute;mso-position-horizontal-relative:text;mso-position-vertical:absolute;mso-position-vertical-relative:text;mso-height-percent:0;mso-height-relative:margin;v-text-anchor:top" o:gfxdata="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" fillcolor="white [3201]" strokecolor="#5b9bd5 [3204]" strokeweight="1.5pt">
                 <v:textbox>
@@ -8516,7 +8527,7 @@
       <w:r>
         <w:rPr>
           <w:noProof/>
-          <w:lang w:eastAsia="zh-CN"/>
+          <w:lang w:val="en-US"/>
         </w:rPr>
         <mc:AlternateContent>
           <mc:Choice Requires="wps">
@@ -8596,7 +8607,7 @@
               </wp:anchor>
             </w:drawing>
           </mc:Choice>
-          <mc:Fallback>
+          <mc:Fallback xmlns:mv="urn:schemas-microsoft-com:mac:vml" xmlns:mo="http://schemas.microsoft.com/office/mac/office/2008/main">
             <w:pict>
               <v:shape w14:anchorId="42C66235" id="Text Box 12" o:spid="_x0000_s1052" type="#_x0000_t202" style="position:absolute;margin-left:384pt;margin-top:9.25pt;width:81.75pt;height:24.75pt;z-index:251696128;visibility:visible;mso-wrap-style:square;mso-height-percent:0;mso-wrap-distance-left:9pt;mso-wrap-distance-top:0;mso-wrap-distance-right:9pt;mso-wrap-distance-bottom:0;mso-position-horizontal:absolute;mso-position-horizontal-relative:text;mso-position-vertical:absolute;mso-position-vertical-relative:text;mso-height-percent:0;mso-height-relative:margin;v-text-anchor:top" o:gfxdata="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" fillcolor="white [3201]" strokecolor="#5b9bd5 [3204]" strokeweight="1.5pt">
                 <v:textbox>
@@ -8625,7 +8636,7 @@
       <w:r>
         <w:rPr>
           <w:noProof/>
-          <w:lang w:eastAsia="zh-CN"/>
+          <w:lang w:val="en-US"/>
         </w:rPr>
         <mc:AlternateContent>
           <mc:Choice Requires="wps">
@@ -8713,7 +8724,7 @@
               </wp:anchor>
             </w:drawing>
           </mc:Choice>
-          <mc:Fallback>
+          <mc:Fallback xmlns:mv="urn:schemas-microsoft-com:mac:vml" xmlns:mo="http://schemas.microsoft.com/office/mac/office/2008/main">
             <w:pict>
               <v:shape w14:anchorId="0A97F2FD" id="Text Box 10" o:spid="_x0000_s1053" type="#_x0000_t202" style="position:absolute;margin-left:-13.5pt;margin-top:9.25pt;width:81.75pt;height:24.75pt;z-index:251694080;visibility:visible;mso-wrap-style:square;mso-height-percent:0;mso-wrap-distance-left:9pt;mso-wrap-distance-top:0;mso-wrap-distance-right:9pt;mso-wrap-distance-bottom:0;mso-position-horizontal:absolute;mso-position-horizontal-relative:text;mso-position-vertical:absolute;mso-position-vertical-relative:text;mso-height-percent:0;mso-height-relative:margin;v-text-anchor:top" o:gfxdata="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" fillcolor="white [3201]" strokecolor="#5b9bd5 [3204]" strokeweight="1.5pt">
                 <v:textbox>
@@ -8769,14 +8780,14 @@
           <w:lang w:val="en-US"/>
         </w:rPr>
       </w:pPr>
-      <w:bookmarkStart w:id="14" w:name="_Toc492582199"/>
+      <w:bookmarkStart w:id="15" w:name="_Toc492582199"/>
       <w:r>
         <w:rPr>
           <w:lang w:val="en-US"/>
         </w:rPr>
         <w:t>Communication Plan</w:t>
       </w:r>
-      <w:bookmarkEnd w:id="14"/>
+      <w:bookmarkEnd w:id="15"/>
     </w:p>
     <w:tbl>
       <w:tblPr>
@@ -9200,8 +9211,6 @@
           <w:lang w:val="en-US"/>
         </w:rPr>
       </w:pPr>
-      <w:bookmarkStart w:id="15" w:name="_GoBack"/>
-      <w:bookmarkEnd w:id="15"/>
     </w:p>
     <w:sectPr>
       <w:headerReference w:type="default" r:id="rId12"/>
@@ -9216,7 +9225,7 @@
 </file>
 
 <file path=word/endnotes.xml><?xml version="1.0" encoding="utf-8"?>
-<w:endnotes xmlns:wpc="http://schemas.microsoft.com/office/word/2010/wordprocessingCanvas" xmlns:mo="http://schemas.microsoft.com/office/mac/office/2008/main" xmlns:mc="http://schemas.openxmlformats.org/markup-compatibility/2006" xmlns:mv="urn:schemas-microsoft-com:mac:vml" xmlns:o="urn:schemas-microsoft-com:office:office" xmlns:r="http://schemas.openxmlformats.org/officeDocument/2006/relationships" xmlns:m="http://schemas.openxmlformats.org/officeDocument/2006/math" xmlns:v="urn:schemas-microsoft-com:vml" xmlns:wp14="http://schemas.microsoft.com/office/word/2010/wordprocessingDrawing" xmlns:wp="http://schemas.openxmlformats.org/drawingml/2006/wordprocessingDrawing" xmlns:w10="urn:schemas-microsoft-com:office:word" xmlns:w="http://schemas.openxmlformats.org/wordprocessingml/2006/main" xmlns:w14="http://schemas.microsoft.com/office/word/2010/wordml" xmlns:w15="http://schemas.microsoft.com/office/word/2012/wordml" xmlns:wpg="http://schemas.microsoft.com/office/word/2010/wordprocessingGroup" xmlns:wpi="http://schemas.microsoft.com/office/word/2010/wordprocessingInk" xmlns:wne="http://schemas.microsoft.com/office/word/2006/wordml" xmlns:wps="http://schemas.microsoft.com/office/word/2010/wordprocessingShape" mc:Ignorable="w14 w15 wp14">
+<w:endnotes xmlns:wpc="http://schemas.microsoft.com/office/word/2010/wordprocessingCanvas" xmlns:cx="http://schemas.microsoft.com/office/drawing/2014/chartex" xmlns:cx1="http://schemas.microsoft.com/office/drawing/2015/9/8/chartex" xmlns:mc="http://schemas.openxmlformats.org/markup-compatibility/2006" xmlns:o="urn:schemas-microsoft-com:office:office" xmlns:r="http://schemas.openxmlformats.org/officeDocument/2006/relationships" xmlns:m="http://schemas.openxmlformats.org/officeDocument/2006/math" xmlns:v="urn:schemas-microsoft-com:vml" xmlns:wp14="http://schemas.microsoft.com/office/word/2010/wordprocessingDrawing" xmlns:wp="http://schemas.openxmlformats.org/drawingml/2006/wordprocessingDrawing" xmlns:w10="urn:schemas-microsoft-com:office:word" xmlns:w="http://schemas.openxmlformats.org/wordprocessingml/2006/main" xmlns:w14="http://schemas.microsoft.com/office/word/2010/wordml" xmlns:w15="http://schemas.microsoft.com/office/word/2012/wordml" xmlns:w16se="http://schemas.microsoft.com/office/word/2015/wordml/symex" xmlns:wpg="http://schemas.microsoft.com/office/word/2010/wordprocessingGroup" xmlns:wpi="http://schemas.microsoft.com/office/word/2010/wordprocessingInk" xmlns:wne="http://schemas.microsoft.com/office/word/2006/wordml" xmlns:wps="http://schemas.microsoft.com/office/word/2010/wordprocessingShape" mc:Ignorable="w14 w15 w16se wp14">
   <w:endnote w:type="separator" w:id="-1">
     <w:p>
       <w:pPr>
@@ -9241,7 +9250,7 @@
 </file>
 
 <file path=word/footer1.xml><?xml version="1.0" encoding="utf-8"?>
-<w:ftr xmlns:wpc="http://schemas.microsoft.com/office/word/2010/wordprocessingCanvas" xmlns:mo="http://schemas.microsoft.com/office/mac/office/2008/main" xmlns:mc="http://schemas.openxmlformats.org/markup-compatibility/2006" xmlns:mv="urn:schemas-microsoft-com:mac:vml" xmlns:o="urn:schemas-microsoft-com:office:office" xmlns:r="http://schemas.openxmlformats.org/officeDocument/2006/relationships" xmlns:m="http://schemas.openxmlformats.org/officeDocument/2006/math" xmlns:v="urn:schemas-microsoft-com:vml" xmlns:wp14="http://schemas.microsoft.com/office/word/2010/wordprocessingDrawing" xmlns:wp="http://schemas.openxmlformats.org/drawingml/2006/wordprocessingDrawing" xmlns:w10="urn:schemas-microsoft-com:office:word" xmlns:w="http://schemas.openxmlformats.org/wordprocessingml/2006/main" xmlns:w14="http://schemas.microsoft.com/office/word/2010/wordml" xmlns:w15="http://schemas.microsoft.com/office/word/2012/wordml" xmlns:wpg="http://schemas.microsoft.com/office/word/2010/wordprocessingGroup" xmlns:wpi="http://schemas.microsoft.com/office/word/2010/wordprocessingInk" xmlns:wne="http://schemas.microsoft.com/office/word/2006/wordml" xmlns:wps="http://schemas.microsoft.com/office/word/2010/wordprocessingShape" mc:Ignorable="w14 w15 wp14">
+<w:ftr xmlns:wpc="http://schemas.microsoft.com/office/word/2010/wordprocessingCanvas" xmlns:cx="http://schemas.microsoft.com/office/drawing/2014/chartex" xmlns:cx1="http://schemas.microsoft.com/office/drawing/2015/9/8/chartex" xmlns:mc="http://schemas.openxmlformats.org/markup-compatibility/2006" xmlns:o="urn:schemas-microsoft-com:office:office" xmlns:r="http://schemas.openxmlformats.org/officeDocument/2006/relationships" xmlns:m="http://schemas.openxmlformats.org/officeDocument/2006/math" xmlns:v="urn:schemas-microsoft-com:vml" xmlns:wp14="http://schemas.microsoft.com/office/word/2010/wordprocessingDrawing" xmlns:wp="http://schemas.openxmlformats.org/drawingml/2006/wordprocessingDrawing" xmlns:w10="urn:schemas-microsoft-com:office:word" xmlns:w="http://schemas.openxmlformats.org/wordprocessingml/2006/main" xmlns:w14="http://schemas.microsoft.com/office/word/2010/wordml" xmlns:w15="http://schemas.microsoft.com/office/word/2012/wordml" xmlns:w16se="http://schemas.microsoft.com/office/word/2015/wordml/symex" xmlns:wpg="http://schemas.microsoft.com/office/word/2010/wordprocessingGroup" xmlns:wpi="http://schemas.microsoft.com/office/word/2010/wordprocessingInk" xmlns:wne="http://schemas.microsoft.com/office/word/2006/wordml" xmlns:wps="http://schemas.microsoft.com/office/word/2010/wordprocessingShape" mc:Ignorable="w14 w15 w16se wp14">
   <w:sdt>
     <w:sdtPr>
       <w:id w:val="1240678907"/>
@@ -9294,7 +9303,7 @@
 </file>
 
 <file path=word/footnotes.xml><?xml version="1.0" encoding="utf-8"?>
-<w:footnotes xmlns:wpc="http://schemas.microsoft.com/office/word/2010/wordprocessingCanvas" xmlns:mo="http://schemas.microsoft.com/office/mac/office/2008/main" xmlns:mc="http://schemas.openxmlformats.org/markup-compatibility/2006" xmlns:mv="urn:schemas-microsoft-com:mac:vml" xmlns:o="urn:schemas-microsoft-com:office:office" xmlns:r="http://schemas.openxmlformats.org/officeDocument/2006/relationships" xmlns:m="http://schemas.openxmlformats.org/officeDocument/2006/math" xmlns:v="urn:schemas-microsoft-com:vml" xmlns:wp14="http://schemas.microsoft.com/office/word/2010/wordprocessingDrawing" xmlns:wp="http://schemas.openxmlformats.org/drawingml/2006/wordprocessingDrawing" xmlns:w10="urn:schemas-microsoft-com:office:word" xmlns:w="http://schemas.openxmlformats.org/wordprocessingml/2006/main" xmlns:w14="http://schemas.microsoft.com/office/word/2010/wordml" xmlns:w15="http://schemas.microsoft.com/office/word/2012/wordml" xmlns:wpg="http://schemas.microsoft.com/office/word/2010/wordprocessingGroup" xmlns:wpi="http://schemas.microsoft.com/office/word/2010/wordprocessingInk" xmlns:wne="http://schemas.microsoft.com/office/word/2006/wordml" xmlns:wps="http://schemas.microsoft.com/office/word/2010/wordprocessingShape" mc:Ignorable="w14 w15 wp14">
+<w:footnotes xmlns:wpc="http://schemas.microsoft.com/office/word/2010/wordprocessingCanvas" xmlns:cx="http://schemas.microsoft.com/office/drawing/2014/chartex" xmlns:cx1="http://schemas.microsoft.com/office/drawing/2015/9/8/chartex" xmlns:mc="http://schemas.openxmlformats.org/markup-compatibility/2006" xmlns:o="urn:schemas-microsoft-com:office:office" xmlns:r="http://schemas.openxmlformats.org/officeDocument/2006/relationships" xmlns:m="http://schemas.openxmlformats.org/officeDocument/2006/math" xmlns:v="urn:schemas-microsoft-com:vml" xmlns:wp14="http://schemas.microsoft.com/office/word/2010/wordprocessingDrawing" xmlns:wp="http://schemas.openxmlformats.org/drawingml/2006/wordprocessingDrawing" xmlns:w10="urn:schemas-microsoft-com:office:word" xmlns:w="http://schemas.openxmlformats.org/wordprocessingml/2006/main" xmlns:w14="http://schemas.microsoft.com/office/word/2010/wordml" xmlns:w15="http://schemas.microsoft.com/office/word/2012/wordml" xmlns:w16se="http://schemas.microsoft.com/office/word/2015/wordml/symex" xmlns:wpg="http://schemas.microsoft.com/office/word/2010/wordprocessingGroup" xmlns:wpi="http://schemas.microsoft.com/office/word/2010/wordprocessingInk" xmlns:wne="http://schemas.microsoft.com/office/word/2006/wordml" xmlns:wps="http://schemas.microsoft.com/office/word/2010/wordprocessingShape" mc:Ignorable="w14 w15 w16se wp14">
   <w:footnote w:type="separator" w:id="-1">
     <w:p>
       <w:pPr>
@@ -9319,7 +9328,7 @@
 </file>
 
 <file path=word/header1.xml><?xml version="1.0" encoding="utf-8"?>
-<w:hdr xmlns:wpc="http://schemas.microsoft.com/office/word/2010/wordprocessingCanvas" xmlns:mo="http://schemas.microsoft.com/office/mac/office/2008/main" xmlns:mc="http://schemas.openxmlformats.org/markup-compatibility/2006" xmlns:mv="urn:schemas-microsoft-com:mac:vml" xmlns:o="urn:schemas-microsoft-com:office:office" xmlns:r="http://schemas.openxmlformats.org/officeDocument/2006/relationships" xmlns:m="http://schemas.openxmlformats.org/officeDocument/2006/math" xmlns:v="urn:schemas-microsoft-com:vml" xmlns:wp14="http://schemas.microsoft.com/office/word/2010/wordprocessingDrawing" xmlns:wp="http://schemas.openxmlformats.org/drawingml/2006/wordprocessingDrawing" xmlns:w10="urn:schemas-microsoft-com:office:word" xmlns:w="http://schemas.openxmlformats.org/wordprocessingml/2006/main" xmlns:w14="http://schemas.microsoft.com/office/word/2010/wordml" xmlns:w15="http://schemas.microsoft.com/office/word/2012/wordml" xmlns:wpg="http://schemas.microsoft.com/office/word/2010/wordprocessingGroup" xmlns:wpi="http://schemas.microsoft.com/office/word/2010/wordprocessingInk" xmlns:wne="http://schemas.microsoft.com/office/word/2006/wordml" xmlns:wps="http://schemas.microsoft.com/office/word/2010/wordprocessingShape" mc:Ignorable="w14 w15 wp14">
+<w:hdr xmlns:wpc="http://schemas.microsoft.com/office/word/2010/wordprocessingCanvas" xmlns:cx="http://schemas.microsoft.com/office/drawing/2014/chartex" xmlns:cx1="http://schemas.microsoft.com/office/drawing/2015/9/8/chartex" xmlns:mc="http://schemas.openxmlformats.org/markup-compatibility/2006" xmlns:o="urn:schemas-microsoft-com:office:office" xmlns:r="http://schemas.openxmlformats.org/officeDocument/2006/relationships" xmlns:m="http://schemas.openxmlformats.org/officeDocument/2006/math" xmlns:v="urn:schemas-microsoft-com:vml" xmlns:wp14="http://schemas.microsoft.com/office/word/2010/wordprocessingDrawing" xmlns:wp="http://schemas.openxmlformats.org/drawingml/2006/wordprocessingDrawing" xmlns:w10="urn:schemas-microsoft-com:office:word" xmlns:w="http://schemas.openxmlformats.org/wordprocessingml/2006/main" xmlns:w14="http://schemas.microsoft.com/office/word/2010/wordml" xmlns:w15="http://schemas.microsoft.com/office/word/2012/wordml" xmlns:w16se="http://schemas.microsoft.com/office/word/2015/wordml/symex" xmlns:wpg="http://schemas.microsoft.com/office/word/2010/wordprocessingGroup" xmlns:wpi="http://schemas.microsoft.com/office/word/2010/wordprocessingInk" xmlns:wne="http://schemas.microsoft.com/office/word/2006/wordml" xmlns:wps="http://schemas.microsoft.com/office/word/2010/wordprocessingShape" mc:Ignorable="w14 w15 w16se wp14">
   <w:p>
     <w:pPr>
       <w:pStyle w:val="Header"/>
@@ -9329,8 +9338,8 @@
 </file>
 
 <file path=word/numbering.xml><?xml version="1.0" encoding="utf-8"?>
-<w:numbering xmlns:wpc="http://schemas.microsoft.com/office/word/2010/wordprocessingCanvas" xmlns:mo="http://schemas.microsoft.com/office/mac/office/2008/main" xmlns:mc="http://schemas.openxmlformats.org/markup-compatibility/2006" xmlns:mv="urn:schemas-microsoft-com:mac:vml" xmlns:o="urn:schemas-microsoft-com:office:office" xmlns:r="http://schemas.openxmlformats.org/officeDocument/2006/relationships" xmlns:m="http://schemas.openxmlformats.org/officeDocument/2006/math" xmlns:v="urn:schemas-microsoft-com:vml" xmlns:wp14="http://schemas.microsoft.com/office/word/2010/wordprocessingDrawing" xmlns:wp="http://schemas.openxmlformats.org/drawingml/2006/wordprocessingDrawing" xmlns:w10="urn:schemas-microsoft-com:office:word" xmlns:w="http://schemas.openxmlformats.org/wordprocessingml/2006/main" xmlns:w14="http://schemas.microsoft.com/office/word/2010/wordml" xmlns:w15="http://schemas.microsoft.com/office/word/2012/wordml" xmlns:wpg="http://schemas.microsoft.com/office/word/2010/wordprocessingGroup" xmlns:wpi="http://schemas.microsoft.com/office/word/2010/wordprocessingInk" xmlns:wne="http://schemas.microsoft.com/office/word/2006/wordml" xmlns:wps="http://schemas.microsoft.com/office/word/2010/wordprocessingShape" mc:Ignorable="w14 w15 wp14">
-  <w:abstractNum w:abstractNumId="0">
+<w:numbering xmlns:wpc="http://schemas.microsoft.com/office/word/2010/wordprocessingCanvas" xmlns:cx="http://schemas.microsoft.com/office/drawing/2014/chartex" xmlns:cx1="http://schemas.microsoft.com/office/drawing/2015/9/8/chartex" xmlns:mc="http://schemas.openxmlformats.org/markup-compatibility/2006" xmlns:o="urn:schemas-microsoft-com:office:office" xmlns:r="http://schemas.openxmlformats.org/officeDocument/2006/relationships" xmlns:m="http://schemas.openxmlformats.org/officeDocument/2006/math" xmlns:v="urn:schemas-microsoft-com:vml" xmlns:wp14="http://schemas.microsoft.com/office/word/2010/wordprocessingDrawing" xmlns:wp="http://schemas.openxmlformats.org/drawingml/2006/wordprocessingDrawing" xmlns:w10="urn:schemas-microsoft-com:office:word" xmlns:w="http://schemas.openxmlformats.org/wordprocessingml/2006/main" xmlns:w14="http://schemas.microsoft.com/office/word/2010/wordml" xmlns:w15="http://schemas.microsoft.com/office/word/2012/wordml" xmlns:w16se="http://schemas.microsoft.com/office/word/2015/wordml/symex" xmlns:wpg="http://schemas.microsoft.com/office/word/2010/wordprocessingGroup" xmlns:wpi="http://schemas.microsoft.com/office/word/2010/wordprocessingInk" xmlns:wne="http://schemas.microsoft.com/office/word/2006/wordml" xmlns:wps="http://schemas.microsoft.com/office/word/2010/wordprocessingShape" mc:Ignorable="w14 w15 w16se wp14">
+  <w:abstractNum w:abstractNumId="0" w15:restartNumberingAfterBreak="0">
     <w:nsid w:val="08EF7848"/>
     <w:multiLevelType w:val="hybridMultilevel"/>
     <w:tmpl w:val="61F8C416"/>
@@ -9443,7 +9452,7 @@
       </w:rPr>
     </w:lvl>
   </w:abstractNum>
-  <w:abstractNum w:abstractNumId="1">
+  <w:abstractNum w:abstractNumId="1" w15:restartNumberingAfterBreak="0">
     <w:nsid w:val="16CD7D77"/>
     <w:multiLevelType w:val="hybridMultilevel"/>
     <w:tmpl w:val="1C681F0C"/>
@@ -9556,7 +9565,7 @@
       </w:rPr>
     </w:lvl>
   </w:abstractNum>
-  <w:abstractNum w:abstractNumId="2">
+  <w:abstractNum w:abstractNumId="2" w15:restartNumberingAfterBreak="0">
     <w:nsid w:val="187A260A"/>
     <w:multiLevelType w:val="hybridMultilevel"/>
     <w:tmpl w:val="185A96BC"/>
@@ -9669,7 +9678,7 @@
       </w:rPr>
     </w:lvl>
   </w:abstractNum>
-  <w:abstractNum w:abstractNumId="3">
+  <w:abstractNum w:abstractNumId="3" w15:restartNumberingAfterBreak="0">
     <w:nsid w:val="18825A31"/>
     <w:multiLevelType w:val="hybridMultilevel"/>
     <w:tmpl w:val="8BEE9C04"/>
@@ -9758,7 +9767,7 @@
       </w:pPr>
     </w:lvl>
   </w:abstractNum>
-  <w:abstractNum w:abstractNumId="4">
+  <w:abstractNum w:abstractNumId="4" w15:restartNumberingAfterBreak="0">
     <w:nsid w:val="31E71CFE"/>
     <w:multiLevelType w:val="hybridMultilevel"/>
     <w:tmpl w:val="F5ECF432"/>
@@ -9871,7 +9880,7 @@
       </w:rPr>
     </w:lvl>
   </w:abstractNum>
-  <w:abstractNum w:abstractNumId="5">
+  <w:abstractNum w:abstractNumId="5" w15:restartNumberingAfterBreak="0">
     <w:nsid w:val="3A867676"/>
     <w:multiLevelType w:val="hybridMultilevel"/>
     <w:tmpl w:val="C7C8DFB0"/>
@@ -9984,7 +9993,7 @@
       </w:rPr>
     </w:lvl>
   </w:abstractNum>
-  <w:abstractNum w:abstractNumId="6">
+  <w:abstractNum w:abstractNumId="6" w15:restartNumberingAfterBreak="0">
     <w:nsid w:val="42184499"/>
     <w:multiLevelType w:val="hybridMultilevel"/>
     <w:tmpl w:val="DF988436"/>
@@ -10097,7 +10106,7 @@
       </w:rPr>
     </w:lvl>
   </w:abstractNum>
-  <w:abstractNum w:abstractNumId="7">
+  <w:abstractNum w:abstractNumId="7" w15:restartNumberingAfterBreak="0">
     <w:nsid w:val="4D032DE6"/>
     <w:multiLevelType w:val="hybridMultilevel"/>
     <w:tmpl w:val="CDFA75C6"/>
@@ -10186,7 +10195,7 @@
       </w:pPr>
     </w:lvl>
   </w:abstractNum>
-  <w:abstractNum w:abstractNumId="8">
+  <w:abstractNum w:abstractNumId="8" w15:restartNumberingAfterBreak="0">
     <w:nsid w:val="61DC04BD"/>
     <w:multiLevelType w:val="hybridMultilevel"/>
     <w:tmpl w:val="6FEC1006"/>
@@ -10298,7 +10307,7 @@
       </w:rPr>
     </w:lvl>
   </w:abstractNum>
-  <w:abstractNum w:abstractNumId="9">
+  <w:abstractNum w:abstractNumId="9" w15:restartNumberingAfterBreak="0">
     <w:nsid w:val="62CC7235"/>
     <w:multiLevelType w:val="hybridMultilevel"/>
     <w:tmpl w:val="9420FC32"/>
@@ -10387,7 +10396,7 @@
       </w:pPr>
     </w:lvl>
   </w:abstractNum>
-  <w:abstractNum w:abstractNumId="10">
+  <w:abstractNum w:abstractNumId="10" w15:restartNumberingAfterBreak="0">
     <w:nsid w:val="772528C2"/>
     <w:multiLevelType w:val="hybridMultilevel"/>
     <w:tmpl w:val="9FEE02AC"/>
@@ -10537,7 +10546,7 @@
 </file>
 
 <file path=word/styles.xml><?xml version="1.0" encoding="utf-8"?>
-<w:styles xmlns:mc="http://schemas.openxmlformats.org/markup-compatibility/2006" xmlns:r="http://schemas.openxmlformats.org/officeDocument/2006/relationships" xmlns:w="http://schemas.openxmlformats.org/wordprocessingml/2006/main" xmlns:w14="http://schemas.microsoft.com/office/word/2010/wordml" xmlns:w15="http://schemas.microsoft.com/office/word/2012/wordml" mc:Ignorable="w14 w15">
+<w:styles xmlns:mc="http://schemas.openxmlformats.org/markup-compatibility/2006" xmlns:r="http://schemas.openxmlformats.org/officeDocument/2006/relationships" xmlns:w="http://schemas.openxmlformats.org/wordprocessingml/2006/main" xmlns:w14="http://schemas.microsoft.com/office/word/2010/wordml" xmlns:w15="http://schemas.microsoft.com/office/word/2012/wordml" xmlns:w16se="http://schemas.microsoft.com/office/word/2015/wordml/symex" mc:Ignorable="w14 w15 w16se">
   <w:docDefaults>
     <w:rPrDefault>
       <w:rPr>
@@ -10553,7 +10562,7 @@
       </w:pPr>
     </w:pPrDefault>
   </w:docDefaults>
-  <w:latentStyles w:defLockedState="0" w:defUIPriority="99" w:defSemiHidden="0" w:defUnhideWhenUsed="0" w:defQFormat="0" w:count="382">
+  <w:latentStyles w:defLockedState="0" w:defUIPriority="99" w:defSemiHidden="0" w:defUnhideWhenUsed="0" w:defQFormat="0" w:count="371">
     <w:lsdException w:name="Normal" w:uiPriority="0" w:qFormat="1"/>
     <w:lsdException w:name="heading 1" w:uiPriority="9" w:qFormat="1"/>
     <w:lsdException w:name="heading 2" w:semiHidden="1" w:uiPriority="9" w:unhideWhenUsed="1" w:qFormat="1"/>
@@ -10925,8 +10934,6 @@
     <w:lsdException w:name="List Table 5 Dark Accent 6" w:uiPriority="50"/>
     <w:lsdException w:name="List Table 6 Colorful Accent 6" w:uiPriority="51"/>
     <w:lsdException w:name="List Table 7 Colorful Accent 6" w:uiPriority="52"/>
-    <w:lsdException w:name="Mention" w:semiHidden="1" w:unhideWhenUsed="1"/>
-    <w:lsdException w:name="Smart Hyperlink" w:semiHidden="1" w:unhideWhenUsed="1"/>
   </w:latentStyles>
   <w:style w:type="paragraph" w:default="1" w:styleId="Normal">
     <w:name w:val="Normal"/>
@@ -11138,7 +11145,6 @@
       <w:spacing w:after="0" w:line="240" w:lineRule="auto"/>
     </w:pPr>
     <w:tblPr>
-      <w:tblInd w:w="0" w:type="dxa"/>
       <w:tblBorders>
         <w:top w:val="single" w:sz="4" w:space="0" w:color="auto"/>
         <w:left w:val="single" w:sz="4" w:space="0" w:color="auto"/>
@@ -11147,12 +11153,6 @@
         <w:insideH w:val="single" w:sz="4" w:space="0" w:color="auto"/>
         <w:insideV w:val="single" w:sz="4" w:space="0" w:color="auto"/>
       </w:tblBorders>
-      <w:tblCellMar>
-        <w:top w:w="0" w:type="dxa"/>
-        <w:left w:w="108" w:type="dxa"/>
-        <w:bottom w:w="0" w:type="dxa"/>
-        <w:right w:w="108" w:type="dxa"/>
-      </w:tblCellMar>
     </w:tblPr>
   </w:style>
   <w:style w:type="table" w:styleId="GridTable4-Accent1">
@@ -11166,7 +11166,6 @@
     <w:tblPr>
       <w:tblStyleRowBandSize w:val="1"/>
       <w:tblStyleColBandSize w:val="1"/>
-      <w:tblInd w:w="0" w:type="dxa"/>
       <w:tblBorders>
         <w:top w:val="single" w:sz="4" w:space="0" w:color="9CC2E5" w:themeColor="accent1" w:themeTint="99"/>
         <w:left w:val="single" w:sz="4" w:space="0" w:color="9CC2E5" w:themeColor="accent1" w:themeTint="99"/>
@@ -11175,12 +11174,6 @@
         <w:insideH w:val="single" w:sz="4" w:space="0" w:color="9CC2E5" w:themeColor="accent1" w:themeTint="99"/>
         <w:insideV w:val="single" w:sz="4" w:space="0" w:color="9CC2E5" w:themeColor="accent1" w:themeTint="99"/>
       </w:tblBorders>
-      <w:tblCellMar>
-        <w:top w:w="0" w:type="dxa"/>
-        <w:left w:w="108" w:type="dxa"/>
-        <w:bottom w:w="0" w:type="dxa"/>
-        <w:right w:w="108" w:type="dxa"/>
-      </w:tblCellMar>
     </w:tblPr>
     <w:tblStylePr w:type="firstRow">
       <w:rPr>
@@ -11559,7 +11552,7 @@
 </file>
 
 <file path=customXml/itemProps1.xml><?xml version="1.0" encoding="utf-8"?>
-<ds:datastoreItem xmlns:ds="http://schemas.openxmlformats.org/officeDocument/2006/customXml" ds:itemID="{718995A3-0B67-D141-A564-868A7EDE02F8}">
+<ds:datastoreItem xmlns:ds="http://schemas.openxmlformats.org/officeDocument/2006/customXml" ds:itemID="{04FCF153-1004-460B-AE75-2200C6C83D00}">
   <ds:schemaRefs>
     <ds:schemaRef ds:uri="http://schemas.openxmlformats.org/officeDocument/2006/bibliography"/>
   </ds:schemaRefs>

</xml_diff>